<commit_message>
Dodan "Use-Case dijagram" u Tehnicku dokumentaciju
</commit_message>
<xml_diff>
--- a/Dokumentacija/Projektna dokumentacija.docx
+++ b/Dokumentacija/Projektna dokumentacija.docx
@@ -1,34 +1,36 @@
 
 <file path=word/document.xml><?xml version="1.0" encoding="utf-8"?>
-<w:document xmlns:o="urn:schemas-microsoft-com:office:office" xmlns:r="http://schemas.openxmlformats.org/officeDocument/2006/relationships" xmlns:v="urn:schemas-microsoft-com:vml" xmlns:w="http://schemas.openxmlformats.org/wordprocessingml/2006/main" xmlns:w10="urn:schemas-microsoft-com:office:word" xmlns:wp="http://schemas.openxmlformats.org/drawingml/2006/wordprocessingDrawing" xmlns:wps="http://schemas.microsoft.com/office/word/2010/wordprocessingShape" xmlns:wpg="http://schemas.microsoft.com/office/word/2010/wordprocessingGroup" xmlns:mc="http://schemas.openxmlformats.org/markup-compatibility/2006" xmlns:wp14="http://schemas.microsoft.com/office/word/2010/wordprocessingDrawing" xmlns:w14="http://schemas.microsoft.com/office/word/2010/wordml" mc:Ignorable="w14 wp14">
+<w:document xmlns:wpc="http://schemas.microsoft.com/office/word/2010/wordprocessingCanvas" xmlns:mc="http://schemas.openxmlformats.org/markup-compatibility/2006" xmlns:o="urn:schemas-microsoft-com:office:office" xmlns:r="http://schemas.openxmlformats.org/officeDocument/2006/relationships" xmlns:m="http://schemas.openxmlformats.org/officeDocument/2006/math" xmlns:v="urn:schemas-microsoft-com:vml" xmlns:wp14="http://schemas.microsoft.com/office/word/2010/wordprocessingDrawing" xmlns:wp="http://schemas.openxmlformats.org/drawingml/2006/wordprocessingDrawing" xmlns:w10="urn:schemas-microsoft-com:office:word" xmlns:w="http://schemas.openxmlformats.org/wordprocessingml/2006/main" xmlns:w14="http://schemas.microsoft.com/office/word/2010/wordml" xmlns:w15="http://schemas.microsoft.com/office/word/2012/wordml" xmlns:wpg="http://schemas.microsoft.com/office/word/2010/wordprocessingGroup" xmlns:wpi="http://schemas.microsoft.com/office/word/2010/wordprocessingInk" xmlns:wne="http://schemas.microsoft.com/office/word/2006/wordml" xmlns:wps="http://schemas.microsoft.com/office/word/2010/wordprocessingShape" mc:Ignorable="w14 w15 wp14">
   <w:body>
     <w:p>
       <w:pPr>
-        <w:pStyle w:val="Normal"/>
-        <w:rPr/>
+        <w:rPr>
+          <w:rFonts w:hint="eastAsia"/>
+        </w:rPr>
       </w:pPr>
-      <w:r>
-        <w:rPr/>
-      </w:r>
+      <w:bookmarkStart w:id="0" w:name="_GoBack"/>
+      <w:bookmarkEnd w:id="0"/>
     </w:p>
     <w:sectPr>
-      <w:type w:val="nextPage"/>
       <w:pgSz w:w="11906" w:h="16838"/>
-      <w:pgMar w:left="1134" w:right="1134" w:header="0" w:top="1134" w:footer="0" w:bottom="1134" w:gutter="0"/>
-      <w:pgNumType w:fmt="decimal"/>
-      <w:formProt w:val="false"/>
-      <w:textDirection w:val="lrTb"/>
+      <w:pgMar w:top="1134" w:right="1134" w:bottom="1134" w:left="1134" w:header="0" w:footer="0" w:gutter="0"/>
+      <w:cols w:space="720"/>
+      <w:formProt w:val="0"/>
     </w:sectPr>
   </w:body>
 </w:document>
 </file>
 
 <file path=word/numbering.xml><?xml version="1.0" encoding="utf-8"?>
-<w:numbering xmlns:w="http://schemas.openxmlformats.org/wordprocessingml/2006/main" xmlns:o="urn:schemas-microsoft-com:office:office" xmlns:r="http://schemas.openxmlformats.org/officeDocument/2006/relationships" xmlns:v="urn:schemas-microsoft-com:vml">
-  <w:abstractNum w:abstractNumId="1">
+<w:numbering xmlns:wpc="http://schemas.microsoft.com/office/word/2010/wordprocessingCanvas" xmlns:mc="http://schemas.openxmlformats.org/markup-compatibility/2006" xmlns:o="urn:schemas-microsoft-com:office:office" xmlns:r="http://schemas.openxmlformats.org/officeDocument/2006/relationships" xmlns:m="http://schemas.openxmlformats.org/officeDocument/2006/math" xmlns:v="urn:schemas-microsoft-com:vml" xmlns:wp14="http://schemas.microsoft.com/office/word/2010/wordprocessingDrawing" xmlns:wp="http://schemas.openxmlformats.org/drawingml/2006/wordprocessingDrawing" xmlns:w10="urn:schemas-microsoft-com:office:word" xmlns:w="http://schemas.openxmlformats.org/wordprocessingml/2006/main" xmlns:w14="http://schemas.microsoft.com/office/word/2010/wordml" xmlns:w15="http://schemas.microsoft.com/office/word/2012/wordml" xmlns:wpg="http://schemas.microsoft.com/office/word/2010/wordprocessingGroup" xmlns:wpi="http://schemas.microsoft.com/office/word/2010/wordprocessingInk" xmlns:wne="http://schemas.microsoft.com/office/word/2006/wordml" xmlns:wps="http://schemas.microsoft.com/office/word/2010/wordprocessingShape" mc:Ignorable="w14 w15 wp14">
+  <w:abstractNum w:abstractNumId="0">
+    <w:nsid w:val="69790818"/>
+    <w:multiLevelType w:val="multilevel"/>
+    <w:tmpl w:val="3CE802D0"/>
     <w:lvl w:ilvl="0">
       <w:start w:val="1"/>
       <w:numFmt w:val="none"/>
+      <w:pStyle w:val="Heading1"/>
       <w:suff w:val="nothing"/>
       <w:lvlText w:val=""/>
       <w:lvlJc w:val="left"/>
@@ -42,6 +44,7 @@
     <w:lvl w:ilvl="1">
       <w:start w:val="1"/>
       <w:numFmt w:val="none"/>
+      <w:pStyle w:val="Heading2"/>
       <w:suff w:val="nothing"/>
       <w:lvlText w:val=""/>
       <w:lvlJc w:val="left"/>
@@ -55,6 +58,7 @@
     <w:lvl w:ilvl="2">
       <w:start w:val="1"/>
       <w:numFmt w:val="none"/>
+      <w:pStyle w:val="Heading3"/>
       <w:suff w:val="nothing"/>
       <w:lvlText w:val=""/>
       <w:lvlJc w:val="left"/>
@@ -145,52 +149,413 @@
     </w:lvl>
   </w:abstractNum>
   <w:num w:numId="1">
-    <w:abstractNumId w:val="1"/>
+    <w:abstractNumId w:val="0"/>
   </w:num>
 </w:numbering>
 </file>
 
 <file path=word/styles.xml><?xml version="1.0" encoding="utf-8"?>
-<w:styles xmlns:w="http://schemas.openxmlformats.org/wordprocessingml/2006/main" xmlns:w14="http://schemas.microsoft.com/office/word/2010/wordml" xmlns:mc="http://schemas.openxmlformats.org/markup-compatibility/2006" mc:Ignorable="w14">
+<w:styles xmlns:mc="http://schemas.openxmlformats.org/markup-compatibility/2006" xmlns:r="http://schemas.openxmlformats.org/officeDocument/2006/relationships" xmlns:w="http://schemas.openxmlformats.org/wordprocessingml/2006/main" xmlns:w14="http://schemas.microsoft.com/office/word/2010/wordml" xmlns:w15="http://schemas.microsoft.com/office/word/2012/wordml" mc:Ignorable="w14 w15">
   <w:docDefaults>
     <w:rPrDefault>
       <w:rPr>
-        <w:rFonts w:ascii="Liberation Serif" w:hAnsi="Liberation Serif" w:eastAsia="SimSun" w:cs="Arial"/>
+        <w:rFonts w:ascii="Liberation Serif" w:eastAsia="SimSun" w:hAnsi="Liberation Serif" w:cs="Arial"/>
         <w:sz w:val="24"/>
         <w:szCs w:val="24"/>
         <w:lang w:val="hr-HR" w:eastAsia="zh-CN" w:bidi="hi-IN"/>
       </w:rPr>
     </w:rPrDefault>
-    <w:pPrDefault>
-      <w:pPr/>
-    </w:pPrDefault>
+    <w:pPrDefault/>
   </w:docDefaults>
-  <w:style w:type="paragraph" w:styleId="Normal">
+  <w:latentStyles w:defLockedState="0" w:defUIPriority="99" w:defSemiHidden="0" w:defUnhideWhenUsed="0" w:defQFormat="0" w:count="371">
+    <w:lsdException w:name="Normal" w:uiPriority="0" w:qFormat="1"/>
+    <w:lsdException w:name="heading 1" w:uiPriority="9" w:qFormat="1"/>
+    <w:lsdException w:name="heading 2" w:semiHidden="1" w:uiPriority="9" w:unhideWhenUsed="1" w:qFormat="1"/>
+    <w:lsdException w:name="heading 3" w:semiHidden="1" w:uiPriority="9" w:unhideWhenUsed="1" w:qFormat="1"/>
+    <w:lsdException w:name="heading 4" w:semiHidden="1" w:uiPriority="9" w:unhideWhenUsed="1" w:qFormat="1"/>
+    <w:lsdException w:name="heading 5" w:semiHidden="1" w:uiPriority="9" w:unhideWhenUsed="1" w:qFormat="1"/>
+    <w:lsdException w:name="heading 6" w:semiHidden="1" w:uiPriority="9" w:unhideWhenUsed="1" w:qFormat="1"/>
+    <w:lsdException w:name="heading 7" w:semiHidden="1" w:uiPriority="9" w:unhideWhenUsed="1" w:qFormat="1"/>
+    <w:lsdException w:name="heading 8" w:semiHidden="1" w:uiPriority="9" w:unhideWhenUsed="1" w:qFormat="1"/>
+    <w:lsdException w:name="heading 9" w:semiHidden="1" w:uiPriority="9" w:unhideWhenUsed="1" w:qFormat="1"/>
+    <w:lsdException w:name="index 1" w:semiHidden="1" w:unhideWhenUsed="1"/>
+    <w:lsdException w:name="index 2" w:semiHidden="1" w:unhideWhenUsed="1"/>
+    <w:lsdException w:name="index 3" w:semiHidden="1" w:unhideWhenUsed="1"/>
+    <w:lsdException w:name="index 4" w:semiHidden="1" w:unhideWhenUsed="1"/>
+    <w:lsdException w:name="index 5" w:semiHidden="1" w:unhideWhenUsed="1"/>
+    <w:lsdException w:name="index 6" w:semiHidden="1" w:unhideWhenUsed="1"/>
+    <w:lsdException w:name="index 7" w:semiHidden="1" w:unhideWhenUsed="1"/>
+    <w:lsdException w:name="index 8" w:semiHidden="1" w:unhideWhenUsed="1"/>
+    <w:lsdException w:name="index 9" w:semiHidden="1" w:unhideWhenUsed="1"/>
+    <w:lsdException w:name="toc 1" w:semiHidden="1" w:uiPriority="39" w:unhideWhenUsed="1"/>
+    <w:lsdException w:name="toc 2" w:semiHidden="1" w:uiPriority="39" w:unhideWhenUsed="1"/>
+    <w:lsdException w:name="toc 3" w:semiHidden="1" w:uiPriority="39" w:unhideWhenUsed="1"/>
+    <w:lsdException w:name="toc 4" w:semiHidden="1" w:uiPriority="39" w:unhideWhenUsed="1"/>
+    <w:lsdException w:name="toc 5" w:semiHidden="1" w:uiPriority="39" w:unhideWhenUsed="1"/>
+    <w:lsdException w:name="toc 6" w:semiHidden="1" w:uiPriority="39" w:unhideWhenUsed="1"/>
+    <w:lsdException w:name="toc 7" w:semiHidden="1" w:uiPriority="39" w:unhideWhenUsed="1"/>
+    <w:lsdException w:name="toc 8" w:semiHidden="1" w:uiPriority="39" w:unhideWhenUsed="1"/>
+    <w:lsdException w:name="toc 9" w:semiHidden="1" w:uiPriority="39" w:unhideWhenUsed="1"/>
+    <w:lsdException w:name="Normal Indent" w:semiHidden="1" w:unhideWhenUsed="1"/>
+    <w:lsdException w:name="footnote text" w:semiHidden="1" w:unhideWhenUsed="1"/>
+    <w:lsdException w:name="annotation text" w:semiHidden="1" w:unhideWhenUsed="1"/>
+    <w:lsdException w:name="header" w:semiHidden="1" w:unhideWhenUsed="1"/>
+    <w:lsdException w:name="footer" w:semiHidden="1" w:unhideWhenUsed="1"/>
+    <w:lsdException w:name="index heading" w:semiHidden="1" w:unhideWhenUsed="1"/>
+    <w:lsdException w:name="caption" w:semiHidden="1" w:uiPriority="35" w:unhideWhenUsed="1" w:qFormat="1"/>
+    <w:lsdException w:name="table of figures" w:semiHidden="1" w:unhideWhenUsed="1"/>
+    <w:lsdException w:name="envelope address" w:semiHidden="1" w:unhideWhenUsed="1"/>
+    <w:lsdException w:name="envelope return" w:semiHidden="1" w:unhideWhenUsed="1"/>
+    <w:lsdException w:name="footnote reference" w:semiHidden="1" w:unhideWhenUsed="1"/>
+    <w:lsdException w:name="annotation reference" w:semiHidden="1" w:unhideWhenUsed="1"/>
+    <w:lsdException w:name="line number" w:semiHidden="1" w:unhideWhenUsed="1"/>
+    <w:lsdException w:name="page number" w:semiHidden="1" w:unhideWhenUsed="1"/>
+    <w:lsdException w:name="endnote reference" w:semiHidden="1" w:unhideWhenUsed="1"/>
+    <w:lsdException w:name="endnote text" w:semiHidden="1" w:unhideWhenUsed="1"/>
+    <w:lsdException w:name="table of authorities" w:semiHidden="1" w:unhideWhenUsed="1"/>
+    <w:lsdException w:name="macro" w:semiHidden="1" w:unhideWhenUsed="1"/>
+    <w:lsdException w:name="toa heading" w:semiHidden="1" w:unhideWhenUsed="1"/>
+    <w:lsdException w:name="List" w:semiHidden="1" w:unhideWhenUsed="1"/>
+    <w:lsdException w:name="List Bullet" w:semiHidden="1" w:unhideWhenUsed="1"/>
+    <w:lsdException w:name="List Number" w:semiHidden="1" w:unhideWhenUsed="1"/>
+    <w:lsdException w:name="List 2" w:semiHidden="1" w:unhideWhenUsed="1"/>
+    <w:lsdException w:name="List 3" w:semiHidden="1" w:unhideWhenUsed="1"/>
+    <w:lsdException w:name="List 4" w:semiHidden="1" w:unhideWhenUsed="1"/>
+    <w:lsdException w:name="List 5" w:semiHidden="1" w:unhideWhenUsed="1"/>
+    <w:lsdException w:name="List Bullet 2" w:semiHidden="1" w:unhideWhenUsed="1"/>
+    <w:lsdException w:name="List Bullet 3" w:semiHidden="1" w:unhideWhenUsed="1"/>
+    <w:lsdException w:name="List Bullet 4" w:semiHidden="1" w:unhideWhenUsed="1"/>
+    <w:lsdException w:name="List Bullet 5" w:semiHidden="1" w:unhideWhenUsed="1"/>
+    <w:lsdException w:name="List Number 2" w:semiHidden="1" w:unhideWhenUsed="1"/>
+    <w:lsdException w:name="List Number 3" w:semiHidden="1" w:unhideWhenUsed="1"/>
+    <w:lsdException w:name="List Number 4" w:semiHidden="1" w:unhideWhenUsed="1"/>
+    <w:lsdException w:name="List Number 5" w:semiHidden="1" w:unhideWhenUsed="1"/>
+    <w:lsdException w:name="Title" w:uiPriority="10" w:qFormat="1"/>
+    <w:lsdException w:name="Closing" w:semiHidden="1" w:unhideWhenUsed="1"/>
+    <w:lsdException w:name="Signature" w:semiHidden="1" w:unhideWhenUsed="1"/>
+    <w:lsdException w:name="Default Paragraph Font" w:semiHidden="1" w:uiPriority="1" w:unhideWhenUsed="1"/>
+    <w:lsdException w:name="Body Text" w:semiHidden="1" w:unhideWhenUsed="1"/>
+    <w:lsdException w:name="Body Text Indent" w:semiHidden="1" w:unhideWhenUsed="1"/>
+    <w:lsdException w:name="List Continue" w:semiHidden="1" w:unhideWhenUsed="1"/>
+    <w:lsdException w:name="List Continue 2" w:semiHidden="1" w:unhideWhenUsed="1"/>
+    <w:lsdException w:name="List Continue 3" w:semiHidden="1" w:unhideWhenUsed="1"/>
+    <w:lsdException w:name="List Continue 4" w:semiHidden="1" w:unhideWhenUsed="1"/>
+    <w:lsdException w:name="List Continue 5" w:semiHidden="1" w:unhideWhenUsed="1"/>
+    <w:lsdException w:name="Message Header" w:semiHidden="1" w:unhideWhenUsed="1"/>
+    <w:lsdException w:name="Subtitle" w:uiPriority="11" w:qFormat="1"/>
+    <w:lsdException w:name="Salutation" w:semiHidden="1" w:unhideWhenUsed="1"/>
+    <w:lsdException w:name="Date" w:semiHidden="1" w:unhideWhenUsed="1"/>
+    <w:lsdException w:name="Body Text First Indent" w:semiHidden="1" w:unhideWhenUsed="1"/>
+    <w:lsdException w:name="Body Text First Indent 2" w:semiHidden="1" w:unhideWhenUsed="1"/>
+    <w:lsdException w:name="Note Heading" w:semiHidden="1" w:unhideWhenUsed="1"/>
+    <w:lsdException w:name="Body Text 2" w:semiHidden="1" w:unhideWhenUsed="1"/>
+    <w:lsdException w:name="Body Text 3" w:semiHidden="1" w:unhideWhenUsed="1"/>
+    <w:lsdException w:name="Body Text Indent 2" w:semiHidden="1" w:unhideWhenUsed="1"/>
+    <w:lsdException w:name="Body Text Indent 3" w:semiHidden="1" w:unhideWhenUsed="1"/>
+    <w:lsdException w:name="Block Text" w:semiHidden="1" w:unhideWhenUsed="1"/>
+    <w:lsdException w:name="Hyperlink" w:semiHidden="1" w:unhideWhenUsed="1"/>
+    <w:lsdException w:name="FollowedHyperlink" w:semiHidden="1" w:unhideWhenUsed="1"/>
+    <w:lsdException w:name="Strong" w:uiPriority="22" w:qFormat="1"/>
+    <w:lsdException w:name="Emphasis" w:uiPriority="20" w:qFormat="1"/>
+    <w:lsdException w:name="Document Map" w:semiHidden="1" w:unhideWhenUsed="1"/>
+    <w:lsdException w:name="Plain Text" w:semiHidden="1" w:unhideWhenUsed="1"/>
+    <w:lsdException w:name="E-mail Signature" w:semiHidden="1" w:unhideWhenUsed="1"/>
+    <w:lsdException w:name="HTML Top of Form" w:semiHidden="1" w:unhideWhenUsed="1"/>
+    <w:lsdException w:name="HTML Bottom of Form" w:semiHidden="1" w:unhideWhenUsed="1"/>
+    <w:lsdException w:name="Normal (Web)" w:semiHidden="1" w:unhideWhenUsed="1"/>
+    <w:lsdException w:name="HTML Acronym" w:semiHidden="1" w:unhideWhenUsed="1"/>
+    <w:lsdException w:name="HTML Address" w:semiHidden="1" w:unhideWhenUsed="1"/>
+    <w:lsdException w:name="HTML Cite" w:semiHidden="1" w:unhideWhenUsed="1"/>
+    <w:lsdException w:name="HTML Code" w:semiHidden="1" w:unhideWhenUsed="1"/>
+    <w:lsdException w:name="HTML Definition" w:semiHidden="1" w:unhideWhenUsed="1"/>
+    <w:lsdException w:name="HTML Keyboard" w:semiHidden="1" w:unhideWhenUsed="1"/>
+    <w:lsdException w:name="HTML Preformatted" w:semiHidden="1" w:unhideWhenUsed="1"/>
+    <w:lsdException w:name="HTML Sample" w:semiHidden="1" w:unhideWhenUsed="1"/>
+    <w:lsdException w:name="HTML Typewriter" w:semiHidden="1" w:unhideWhenUsed="1"/>
+    <w:lsdException w:name="HTML Variable" w:semiHidden="1" w:unhideWhenUsed="1"/>
+    <w:lsdException w:name="Normal Table" w:semiHidden="1" w:unhideWhenUsed="1"/>
+    <w:lsdException w:name="annotation subject" w:semiHidden="1" w:unhideWhenUsed="1"/>
+    <w:lsdException w:name="No List" w:semiHidden="1" w:unhideWhenUsed="1"/>
+    <w:lsdException w:name="Outline List 1" w:semiHidden="1" w:unhideWhenUsed="1"/>
+    <w:lsdException w:name="Outline List 2" w:semiHidden="1" w:unhideWhenUsed="1"/>
+    <w:lsdException w:name="Outline List 3" w:semiHidden="1" w:unhideWhenUsed="1"/>
+    <w:lsdException w:name="Table Simple 1" w:semiHidden="1" w:unhideWhenUsed="1"/>
+    <w:lsdException w:name="Table Simple 2" w:semiHidden="1" w:unhideWhenUsed="1"/>
+    <w:lsdException w:name="Table Simple 3" w:semiHidden="1" w:unhideWhenUsed="1"/>
+    <w:lsdException w:name="Table Classic 1" w:semiHidden="1" w:unhideWhenUsed="1"/>
+    <w:lsdException w:name="Table Classic 2" w:semiHidden="1" w:unhideWhenUsed="1"/>
+    <w:lsdException w:name="Table Classic 3" w:semiHidden="1" w:unhideWhenUsed="1"/>
+    <w:lsdException w:name="Table Classic 4" w:semiHidden="1" w:unhideWhenUsed="1"/>
+    <w:lsdException w:name="Table Colorful 1" w:semiHidden="1" w:unhideWhenUsed="1"/>
+    <w:lsdException w:name="Table Colorful 2" w:semiHidden="1" w:unhideWhenUsed="1"/>
+    <w:lsdException w:name="Table Colorful 3" w:semiHidden="1" w:unhideWhenUsed="1"/>
+    <w:lsdException w:name="Table Columns 1" w:semiHidden="1" w:unhideWhenUsed="1"/>
+    <w:lsdException w:name="Table Columns 2" w:semiHidden="1" w:unhideWhenUsed="1"/>
+    <w:lsdException w:name="Table Columns 3" w:semiHidden="1" w:unhideWhenUsed="1"/>
+    <w:lsdException w:name="Table Columns 4" w:semiHidden="1" w:unhideWhenUsed="1"/>
+    <w:lsdException w:name="Table Columns 5" w:semiHidden="1" w:unhideWhenUsed="1"/>
+    <w:lsdException w:name="Table Grid 1" w:semiHidden="1" w:unhideWhenUsed="1"/>
+    <w:lsdException w:name="Table Grid 2" w:semiHidden="1" w:unhideWhenUsed="1"/>
+    <w:lsdException w:name="Table Grid 3" w:semiHidden="1" w:unhideWhenUsed="1"/>
+    <w:lsdException w:name="Table Grid 4" w:semiHidden="1" w:unhideWhenUsed="1"/>
+    <w:lsdException w:name="Table Grid 5" w:semiHidden="1" w:unhideWhenUsed="1"/>
+    <w:lsdException w:name="Table Grid 6" w:semiHidden="1" w:unhideWhenUsed="1"/>
+    <w:lsdException w:name="Table Grid 7" w:semiHidden="1" w:unhideWhenUsed="1"/>
+    <w:lsdException w:name="Table Grid 8" w:semiHidden="1" w:unhideWhenUsed="1"/>
+    <w:lsdException w:name="Table List 1" w:semiHidden="1" w:unhideWhenUsed="1"/>
+    <w:lsdException w:name="Table List 2" w:semiHidden="1" w:unhideWhenUsed="1"/>
+    <w:lsdException w:name="Table List 3" w:semiHidden="1" w:unhideWhenUsed="1"/>
+    <w:lsdException w:name="Table List 4" w:semiHidden="1" w:unhideWhenUsed="1"/>
+    <w:lsdException w:name="Table List 5" w:semiHidden="1" w:unhideWhenUsed="1"/>
+    <w:lsdException w:name="Table List 6" w:semiHidden="1" w:unhideWhenUsed="1"/>
+    <w:lsdException w:name="Table List 7" w:semiHidden="1" w:unhideWhenUsed="1"/>
+    <w:lsdException w:name="Table List 8" w:semiHidden="1" w:unhideWhenUsed="1"/>
+    <w:lsdException w:name="Table 3D effects 1" w:semiHidden="1" w:unhideWhenUsed="1"/>
+    <w:lsdException w:name="Table 3D effects 2" w:semiHidden="1" w:unhideWhenUsed="1"/>
+    <w:lsdException w:name="Table 3D effects 3" w:semiHidden="1" w:unhideWhenUsed="1"/>
+    <w:lsdException w:name="Table Contemporary" w:semiHidden="1" w:unhideWhenUsed="1"/>
+    <w:lsdException w:name="Table Elegant" w:semiHidden="1" w:unhideWhenUsed="1"/>
+    <w:lsdException w:name="Table Professional" w:semiHidden="1" w:unhideWhenUsed="1"/>
+    <w:lsdException w:name="Table Subtle 1" w:semiHidden="1" w:unhideWhenUsed="1"/>
+    <w:lsdException w:name="Table Subtle 2" w:semiHidden="1" w:unhideWhenUsed="1"/>
+    <w:lsdException w:name="Table Web 1" w:semiHidden="1" w:unhideWhenUsed="1"/>
+    <w:lsdException w:name="Table Web 2" w:semiHidden="1" w:unhideWhenUsed="1"/>
+    <w:lsdException w:name="Table Web 3" w:semiHidden="1" w:unhideWhenUsed="1"/>
+    <w:lsdException w:name="Balloon Text" w:semiHidden="1" w:unhideWhenUsed="1"/>
+    <w:lsdException w:name="Table Grid" w:uiPriority="39"/>
+    <w:lsdException w:name="Table Theme" w:semiHidden="1" w:unhideWhenUsed="1"/>
+    <w:lsdException w:name="Placeholder Text" w:semiHidden="1"/>
+    <w:lsdException w:name="No Spacing" w:uiPriority="1" w:qFormat="1"/>
+    <w:lsdException w:name="Light Shading" w:uiPriority="60"/>
+    <w:lsdException w:name="Light List" w:uiPriority="61"/>
+    <w:lsdException w:name="Light Grid" w:uiPriority="62"/>
+    <w:lsdException w:name="Medium Shading 1" w:uiPriority="63"/>
+    <w:lsdException w:name="Medium Shading 2" w:uiPriority="64"/>
+    <w:lsdException w:name="Medium List 1" w:uiPriority="65"/>
+    <w:lsdException w:name="Medium List 2" w:uiPriority="66"/>
+    <w:lsdException w:name="Medium Grid 1" w:uiPriority="67"/>
+    <w:lsdException w:name="Medium Grid 2" w:uiPriority="68"/>
+    <w:lsdException w:name="Medium Grid 3" w:uiPriority="69"/>
+    <w:lsdException w:name="Dark List" w:uiPriority="70"/>
+    <w:lsdException w:name="Colorful Shading" w:uiPriority="71"/>
+    <w:lsdException w:name="Colorful List" w:uiPriority="72"/>
+    <w:lsdException w:name="Colorful Grid" w:uiPriority="73"/>
+    <w:lsdException w:name="Light Shading Accent 1" w:uiPriority="60"/>
+    <w:lsdException w:name="Light List Accent 1" w:uiPriority="61"/>
+    <w:lsdException w:name="Light Grid Accent 1" w:uiPriority="62"/>
+    <w:lsdException w:name="Medium Shading 1 Accent 1" w:uiPriority="63"/>
+    <w:lsdException w:name="Medium Shading 2 Accent 1" w:uiPriority="64"/>
+    <w:lsdException w:name="Medium List 1 Accent 1" w:uiPriority="65"/>
+    <w:lsdException w:name="Revision" w:semiHidden="1"/>
+    <w:lsdException w:name="List Paragraph" w:uiPriority="34" w:qFormat="1"/>
+    <w:lsdException w:name="Quote" w:uiPriority="29" w:qFormat="1"/>
+    <w:lsdException w:name="Intense Quote" w:uiPriority="30" w:qFormat="1"/>
+    <w:lsdException w:name="Medium List 2 Accent 1" w:uiPriority="66"/>
+    <w:lsdException w:name="Medium Grid 1 Accent 1" w:uiPriority="67"/>
+    <w:lsdException w:name="Medium Grid 2 Accent 1" w:uiPriority="68"/>
+    <w:lsdException w:name="Medium Grid 3 Accent 1" w:uiPriority="69"/>
+    <w:lsdException w:name="Dark List Accent 1" w:uiPriority="70"/>
+    <w:lsdException w:name="Colorful Shading Accent 1" w:uiPriority="71"/>
+    <w:lsdException w:name="Colorful List Accent 1" w:uiPriority="72"/>
+    <w:lsdException w:name="Colorful Grid Accent 1" w:uiPriority="73"/>
+    <w:lsdException w:name="Light Shading Accent 2" w:uiPriority="60"/>
+    <w:lsdException w:name="Light List Accent 2" w:uiPriority="61"/>
+    <w:lsdException w:name="Light Grid Accent 2" w:uiPriority="62"/>
+    <w:lsdException w:name="Medium Shading 1 Accent 2" w:uiPriority="63"/>
+    <w:lsdException w:name="Medium Shading 2 Accent 2" w:uiPriority="64"/>
+    <w:lsdException w:name="Medium List 1 Accent 2" w:uiPriority="65"/>
+    <w:lsdException w:name="Medium List 2 Accent 2" w:uiPriority="66"/>
+    <w:lsdException w:name="Medium Grid 1 Accent 2" w:uiPriority="67"/>
+    <w:lsdException w:name="Medium Grid 2 Accent 2" w:uiPriority="68"/>
+    <w:lsdException w:name="Medium Grid 3 Accent 2" w:uiPriority="69"/>
+    <w:lsdException w:name="Dark List Accent 2" w:uiPriority="70"/>
+    <w:lsdException w:name="Colorful Shading Accent 2" w:uiPriority="71"/>
+    <w:lsdException w:name="Colorful List Accent 2" w:uiPriority="72"/>
+    <w:lsdException w:name="Colorful Grid Accent 2" w:uiPriority="73"/>
+    <w:lsdException w:name="Light Shading Accent 3" w:uiPriority="60"/>
+    <w:lsdException w:name="Light List Accent 3" w:uiPriority="61"/>
+    <w:lsdException w:name="Light Grid Accent 3" w:uiPriority="62"/>
+    <w:lsdException w:name="Medium Shading 1 Accent 3" w:uiPriority="63"/>
+    <w:lsdException w:name="Medium Shading 2 Accent 3" w:uiPriority="64"/>
+    <w:lsdException w:name="Medium List 1 Accent 3" w:uiPriority="65"/>
+    <w:lsdException w:name="Medium List 2 Accent 3" w:uiPriority="66"/>
+    <w:lsdException w:name="Medium Grid 1 Accent 3" w:uiPriority="67"/>
+    <w:lsdException w:name="Medium Grid 2 Accent 3" w:uiPriority="68"/>
+    <w:lsdException w:name="Medium Grid 3 Accent 3" w:uiPriority="69"/>
+    <w:lsdException w:name="Dark List Accent 3" w:uiPriority="70"/>
+    <w:lsdException w:name="Colorful Shading Accent 3" w:uiPriority="71"/>
+    <w:lsdException w:name="Colorful List Accent 3" w:uiPriority="72"/>
+    <w:lsdException w:name="Colorful Grid Accent 3" w:uiPriority="73"/>
+    <w:lsdException w:name="Light Shading Accent 4" w:uiPriority="60"/>
+    <w:lsdException w:name="Light List Accent 4" w:uiPriority="61"/>
+    <w:lsdException w:name="Light Grid Accent 4" w:uiPriority="62"/>
+    <w:lsdException w:name="Medium Shading 1 Accent 4" w:uiPriority="63"/>
+    <w:lsdException w:name="Medium Shading 2 Accent 4" w:uiPriority="64"/>
+    <w:lsdException w:name="Medium List 1 Accent 4" w:uiPriority="65"/>
+    <w:lsdException w:name="Medium List 2 Accent 4" w:uiPriority="66"/>
+    <w:lsdException w:name="Medium Grid 1 Accent 4" w:uiPriority="67"/>
+    <w:lsdException w:name="Medium Grid 2 Accent 4" w:uiPriority="68"/>
+    <w:lsdException w:name="Medium Grid 3 Accent 4" w:uiPriority="69"/>
+    <w:lsdException w:name="Dark List Accent 4" w:uiPriority="70"/>
+    <w:lsdException w:name="Colorful Shading Accent 4" w:uiPriority="71"/>
+    <w:lsdException w:name="Colorful List Accent 4" w:uiPriority="72"/>
+    <w:lsdException w:name="Colorful Grid Accent 4" w:uiPriority="73"/>
+    <w:lsdException w:name="Light Shading Accent 5" w:uiPriority="60"/>
+    <w:lsdException w:name="Light List Accent 5" w:uiPriority="61"/>
+    <w:lsdException w:name="Light Grid Accent 5" w:uiPriority="62"/>
+    <w:lsdException w:name="Medium Shading 1 Accent 5" w:uiPriority="63"/>
+    <w:lsdException w:name="Medium Shading 2 Accent 5" w:uiPriority="64"/>
+    <w:lsdException w:name="Medium List 1 Accent 5" w:uiPriority="65"/>
+    <w:lsdException w:name="Medium List 2 Accent 5" w:uiPriority="66"/>
+    <w:lsdException w:name="Medium Grid 1 Accent 5" w:uiPriority="67"/>
+    <w:lsdException w:name="Medium Grid 2 Accent 5" w:uiPriority="68"/>
+    <w:lsdException w:name="Medium Grid 3 Accent 5" w:uiPriority="69"/>
+    <w:lsdException w:name="Dark List Accent 5" w:uiPriority="70"/>
+    <w:lsdException w:name="Colorful Shading Accent 5" w:uiPriority="71"/>
+    <w:lsdException w:name="Colorful List Accent 5" w:uiPriority="72"/>
+    <w:lsdException w:name="Colorful Grid Accent 5" w:uiPriority="73"/>
+    <w:lsdException w:name="Light Shading Accent 6" w:uiPriority="60"/>
+    <w:lsdException w:name="Light List Accent 6" w:uiPriority="61"/>
+    <w:lsdException w:name="Light Grid Accent 6" w:uiPriority="62"/>
+    <w:lsdException w:name="Medium Shading 1 Accent 6" w:uiPriority="63"/>
+    <w:lsdException w:name="Medium Shading 2 Accent 6" w:uiPriority="64"/>
+    <w:lsdException w:name="Medium List 1 Accent 6" w:uiPriority="65"/>
+    <w:lsdException w:name="Medium List 2 Accent 6" w:uiPriority="66"/>
+    <w:lsdException w:name="Medium Grid 1 Accent 6" w:uiPriority="67"/>
+    <w:lsdException w:name="Medium Grid 2 Accent 6" w:uiPriority="68"/>
+    <w:lsdException w:name="Medium Grid 3 Accent 6" w:uiPriority="69"/>
+    <w:lsdException w:name="Dark List Accent 6" w:uiPriority="70"/>
+    <w:lsdException w:name="Colorful Shading Accent 6" w:uiPriority="71"/>
+    <w:lsdException w:name="Colorful List Accent 6" w:uiPriority="72"/>
+    <w:lsdException w:name="Colorful Grid Accent 6" w:uiPriority="73"/>
+    <w:lsdException w:name="Subtle Emphasis" w:uiPriority="19" w:qFormat="1"/>
+    <w:lsdException w:name="Intense Emphasis" w:uiPriority="21" w:qFormat="1"/>
+    <w:lsdException w:name="Subtle Reference" w:uiPriority="31" w:qFormat="1"/>
+    <w:lsdException w:name="Intense Reference" w:uiPriority="32" w:qFormat="1"/>
+    <w:lsdException w:name="Book Title" w:uiPriority="33" w:qFormat="1"/>
+    <w:lsdException w:name="Bibliography" w:semiHidden="1" w:uiPriority="37" w:unhideWhenUsed="1"/>
+    <w:lsdException w:name="TOC Heading" w:semiHidden="1" w:uiPriority="39" w:unhideWhenUsed="1" w:qFormat="1"/>
+    <w:lsdException w:name="Plain Table 1" w:uiPriority="41"/>
+    <w:lsdException w:name="Plain Table 2" w:uiPriority="42"/>
+    <w:lsdException w:name="Plain Table 3" w:uiPriority="43"/>
+    <w:lsdException w:name="Plain Table 4" w:uiPriority="44"/>
+    <w:lsdException w:name="Plain Table 5" w:uiPriority="45"/>
+    <w:lsdException w:name="Grid Table Light" w:uiPriority="40"/>
+    <w:lsdException w:name="Grid Table 1 Light" w:uiPriority="46"/>
+    <w:lsdException w:name="Grid Table 2" w:uiPriority="47"/>
+    <w:lsdException w:name="Grid Table 3" w:uiPriority="48"/>
+    <w:lsdException w:name="Grid Table 4" w:uiPriority="49"/>
+    <w:lsdException w:name="Grid Table 5 Dark" w:uiPriority="50"/>
+    <w:lsdException w:name="Grid Table 6 Colorful" w:uiPriority="51"/>
+    <w:lsdException w:name="Grid Table 7 Colorful" w:uiPriority="52"/>
+    <w:lsdException w:name="Grid Table 1 Light Accent 1" w:uiPriority="46"/>
+    <w:lsdException w:name="Grid Table 2 Accent 1" w:uiPriority="47"/>
+    <w:lsdException w:name="Grid Table 3 Accent 1" w:uiPriority="48"/>
+    <w:lsdException w:name="Grid Table 4 Accent 1" w:uiPriority="49"/>
+    <w:lsdException w:name="Grid Table 5 Dark Accent 1" w:uiPriority="50"/>
+    <w:lsdException w:name="Grid Table 6 Colorful Accent 1" w:uiPriority="51"/>
+    <w:lsdException w:name="Grid Table 7 Colorful Accent 1" w:uiPriority="52"/>
+    <w:lsdException w:name="Grid Table 1 Light Accent 2" w:uiPriority="46"/>
+    <w:lsdException w:name="Grid Table 2 Accent 2" w:uiPriority="47"/>
+    <w:lsdException w:name="Grid Table 3 Accent 2" w:uiPriority="48"/>
+    <w:lsdException w:name="Grid Table 4 Accent 2" w:uiPriority="49"/>
+    <w:lsdException w:name="Grid Table 5 Dark Accent 2" w:uiPriority="50"/>
+    <w:lsdException w:name="Grid Table 6 Colorful Accent 2" w:uiPriority="51"/>
+    <w:lsdException w:name="Grid Table 7 Colorful Accent 2" w:uiPriority="52"/>
+    <w:lsdException w:name="Grid Table 1 Light Accent 3" w:uiPriority="46"/>
+    <w:lsdException w:name="Grid Table 2 Accent 3" w:uiPriority="47"/>
+    <w:lsdException w:name="Grid Table 3 Accent 3" w:uiPriority="48"/>
+    <w:lsdException w:name="Grid Table 4 Accent 3" w:uiPriority="49"/>
+    <w:lsdException w:name="Grid Table 5 Dark Accent 3" w:uiPriority="50"/>
+    <w:lsdException w:name="Grid Table 6 Colorful Accent 3" w:uiPriority="51"/>
+    <w:lsdException w:name="Grid Table 7 Colorful Accent 3" w:uiPriority="52"/>
+    <w:lsdException w:name="Grid Table 1 Light Accent 4" w:uiPriority="46"/>
+    <w:lsdException w:name="Grid Table 2 Accent 4" w:uiPriority="47"/>
+    <w:lsdException w:name="Grid Table 3 Accent 4" w:uiPriority="48"/>
+    <w:lsdException w:name="Grid Table 4 Accent 4" w:uiPriority="49"/>
+    <w:lsdException w:name="Grid Table 5 Dark Accent 4" w:uiPriority="50"/>
+    <w:lsdException w:name="Grid Table 6 Colorful Accent 4" w:uiPriority="51"/>
+    <w:lsdException w:name="Grid Table 7 Colorful Accent 4" w:uiPriority="52"/>
+    <w:lsdException w:name="Grid Table 1 Light Accent 5" w:uiPriority="46"/>
+    <w:lsdException w:name="Grid Table 2 Accent 5" w:uiPriority="47"/>
+    <w:lsdException w:name="Grid Table 3 Accent 5" w:uiPriority="48"/>
+    <w:lsdException w:name="Grid Table 4 Accent 5" w:uiPriority="49"/>
+    <w:lsdException w:name="Grid Table 5 Dark Accent 5" w:uiPriority="50"/>
+    <w:lsdException w:name="Grid Table 6 Colorful Accent 5" w:uiPriority="51"/>
+    <w:lsdException w:name="Grid Table 7 Colorful Accent 5" w:uiPriority="52"/>
+    <w:lsdException w:name="Grid Table 1 Light Accent 6" w:uiPriority="46"/>
+    <w:lsdException w:name="Grid Table 2 Accent 6" w:uiPriority="47"/>
+    <w:lsdException w:name="Grid Table 3 Accent 6" w:uiPriority="48"/>
+    <w:lsdException w:name="Grid Table 4 Accent 6" w:uiPriority="49"/>
+    <w:lsdException w:name="Grid Table 5 Dark Accent 6" w:uiPriority="50"/>
+    <w:lsdException w:name="Grid Table 6 Colorful Accent 6" w:uiPriority="51"/>
+    <w:lsdException w:name="Grid Table 7 Colorful Accent 6" w:uiPriority="52"/>
+    <w:lsdException w:name="List Table 1 Light" w:uiPriority="46"/>
+    <w:lsdException w:name="List Table 2" w:uiPriority="47"/>
+    <w:lsdException w:name="List Table 3" w:uiPriority="48"/>
+    <w:lsdException w:name="List Table 4" w:uiPriority="49"/>
+    <w:lsdException w:name="List Table 5 Dark" w:uiPriority="50"/>
+    <w:lsdException w:name="List Table 6 Colorful" w:uiPriority="51"/>
+    <w:lsdException w:name="List Table 7 Colorful" w:uiPriority="52"/>
+    <w:lsdException w:name="List Table 1 Light Accent 1" w:uiPriority="46"/>
+    <w:lsdException w:name="List Table 2 Accent 1" w:uiPriority="47"/>
+    <w:lsdException w:name="List Table 3 Accent 1" w:uiPriority="48"/>
+    <w:lsdException w:name="List Table 4 Accent 1" w:uiPriority="49"/>
+    <w:lsdException w:name="List Table 5 Dark Accent 1" w:uiPriority="50"/>
+    <w:lsdException w:name="List Table 6 Colorful Accent 1" w:uiPriority="51"/>
+    <w:lsdException w:name="List Table 7 Colorful Accent 1" w:uiPriority="52"/>
+    <w:lsdException w:name="List Table 1 Light Accent 2" w:uiPriority="46"/>
+    <w:lsdException w:name="List Table 2 Accent 2" w:uiPriority="47"/>
+    <w:lsdException w:name="List Table 3 Accent 2" w:uiPriority="48"/>
+    <w:lsdException w:name="List Table 4 Accent 2" w:uiPriority="49"/>
+    <w:lsdException w:name="List Table 5 Dark Accent 2" w:uiPriority="50"/>
+    <w:lsdException w:name="List Table 6 Colorful Accent 2" w:uiPriority="51"/>
+    <w:lsdException w:name="List Table 7 Colorful Accent 2" w:uiPriority="52"/>
+    <w:lsdException w:name="List Table 1 Light Accent 3" w:uiPriority="46"/>
+    <w:lsdException w:name="List Table 2 Accent 3" w:uiPriority="47"/>
+    <w:lsdException w:name="List Table 3 Accent 3" w:uiPriority="48"/>
+    <w:lsdException w:name="List Table 4 Accent 3" w:uiPriority="49"/>
+    <w:lsdException w:name="List Table 5 Dark Accent 3" w:uiPriority="50"/>
+    <w:lsdException w:name="List Table 6 Colorful Accent 3" w:uiPriority="51"/>
+    <w:lsdException w:name="List Table 7 Colorful Accent 3" w:uiPriority="52"/>
+    <w:lsdException w:name="List Table 1 Light Accent 4" w:uiPriority="46"/>
+    <w:lsdException w:name="List Table 2 Accent 4" w:uiPriority="47"/>
+    <w:lsdException w:name="List Table 3 Accent 4" w:uiPriority="48"/>
+    <w:lsdException w:name="List Table 4 Accent 4" w:uiPriority="49"/>
+    <w:lsdException w:name="List Table 5 Dark Accent 4" w:uiPriority="50"/>
+    <w:lsdException w:name="List Table 6 Colorful Accent 4" w:uiPriority="51"/>
+    <w:lsdException w:name="List Table 7 Colorful Accent 4" w:uiPriority="52"/>
+    <w:lsdException w:name="List Table 1 Light Accent 5" w:uiPriority="46"/>
+    <w:lsdException w:name="List Table 2 Accent 5" w:uiPriority="47"/>
+    <w:lsdException w:name="List Table 3 Accent 5" w:uiPriority="48"/>
+    <w:lsdException w:name="List Table 4 Accent 5" w:uiPriority="49"/>
+    <w:lsdException w:name="List Table 5 Dark Accent 5" w:uiPriority="50"/>
+    <w:lsdException w:name="List Table 6 Colorful Accent 5" w:uiPriority="51"/>
+    <w:lsdException w:name="List Table 7 Colorful Accent 5" w:uiPriority="52"/>
+    <w:lsdException w:name="List Table 1 Light Accent 6" w:uiPriority="46"/>
+    <w:lsdException w:name="List Table 2 Accent 6" w:uiPriority="47"/>
+    <w:lsdException w:name="List Table 3 Accent 6" w:uiPriority="48"/>
+    <w:lsdException w:name="List Table 4 Accent 6" w:uiPriority="49"/>
+    <w:lsdException w:name="List Table 5 Dark Accent 6" w:uiPriority="50"/>
+    <w:lsdException w:name="List Table 6 Colorful Accent 6" w:uiPriority="51"/>
+    <w:lsdException w:name="List Table 7 Colorful Accent 6" w:uiPriority="52"/>
+  </w:latentStyles>
+  <w:style w:type="paragraph" w:default="1" w:styleId="Normal">
     <w:name w:val="Normal"/>
     <w:qFormat/>
     <w:pPr>
-      <w:widowControl w:val="false"/>
-    </w:pPr>
-    <w:rPr>
-      <w:rFonts w:ascii="Liberation Serif" w:hAnsi="Liberation Serif" w:eastAsia="SimSun" w:cs="Arial"/>
-      <w:color w:val="auto"/>
-      <w:sz w:val="24"/>
-      <w:szCs w:val="24"/>
-      <w:lang w:val="hr-HR" w:eastAsia="zh-CN" w:bidi="hi-IN"/>
-    </w:rPr>
+      <w:widowControl w:val="0"/>
+    </w:pPr>
   </w:style>
   <w:style w:type="paragraph" w:styleId="Heading1">
-    <w:name w:val="Heading 1"/>
+    <w:name w:val="heading 1"/>
     <w:basedOn w:val="Heading"/>
     <w:next w:val="TextBody"/>
     <w:qFormat/>
     <w:pPr>
       <w:numPr>
-        <w:ilvl w:val="0"/>
         <w:numId w:val="1"/>
       </w:numPr>
-      <w:spacing w:before="240" w:after="120"/>
-      <w:outlineLvl w:val="0"/>
       <w:outlineLvl w:val="0"/>
     </w:pPr>
     <w:rPr>
@@ -201,7 +566,7 @@
     </w:rPr>
   </w:style>
   <w:style w:type="paragraph" w:styleId="Heading2">
-    <w:name w:val="Heading 2"/>
+    <w:name w:val="heading 2"/>
     <w:basedOn w:val="Heading"/>
     <w:next w:val="TextBody"/>
     <w:qFormat/>
@@ -210,8 +575,7 @@
         <w:ilvl w:val="1"/>
         <w:numId w:val="1"/>
       </w:numPr>
-      <w:spacing w:before="200" w:after="120"/>
-      <w:outlineLvl w:val="1"/>
+      <w:spacing w:before="200"/>
       <w:outlineLvl w:val="1"/>
     </w:pPr>
     <w:rPr>
@@ -222,7 +586,7 @@
     </w:rPr>
   </w:style>
   <w:style w:type="paragraph" w:styleId="Heading3">
-    <w:name w:val="Heading 3"/>
+    <w:name w:val="heading 3"/>
     <w:basedOn w:val="Heading"/>
     <w:next w:val="TextBody"/>
     <w:qFormat/>
@@ -231,18 +595,42 @@
         <w:ilvl w:val="2"/>
         <w:numId w:val="1"/>
       </w:numPr>
-      <w:spacing w:before="140" w:after="120"/>
-      <w:outlineLvl w:val="2"/>
+      <w:spacing w:before="140"/>
       <w:outlineLvl w:val="2"/>
     </w:pPr>
     <w:rPr>
       <w:b/>
       <w:bCs/>
-      <w:sz w:val="28"/>
-      <w:szCs w:val="28"/>
     </w:rPr>
   </w:style>
-  <w:style w:type="paragraph" w:styleId="Heading">
+  <w:style w:type="character" w:default="1" w:styleId="DefaultParagraphFont">
+    <w:name w:val="Default Paragraph Font"/>
+    <w:uiPriority w:val="1"/>
+    <w:semiHidden/>
+    <w:unhideWhenUsed/>
+  </w:style>
+  <w:style w:type="table" w:default="1" w:styleId="TableNormal">
+    <w:name w:val="Normal Table"/>
+    <w:uiPriority w:val="99"/>
+    <w:semiHidden/>
+    <w:unhideWhenUsed/>
+    <w:tblPr>
+      <w:tblInd w:w="0" w:type="dxa"/>
+      <w:tblCellMar>
+        <w:top w:w="0" w:type="dxa"/>
+        <w:left w:w="108" w:type="dxa"/>
+        <w:bottom w:w="0" w:type="dxa"/>
+        <w:right w:w="108" w:type="dxa"/>
+      </w:tblCellMar>
+    </w:tblPr>
+  </w:style>
+  <w:style w:type="numbering" w:default="1" w:styleId="NoList">
+    <w:name w:val="No List"/>
+    <w:uiPriority w:val="99"/>
+    <w:semiHidden/>
+    <w:unhideWhenUsed/>
+  </w:style>
+  <w:style w:type="paragraph" w:customStyle="1" w:styleId="Heading">
     <w:name w:val="Heading"/>
     <w:basedOn w:val="Normal"/>
     <w:next w:val="TextBody"/>
@@ -252,29 +640,24 @@
       <w:spacing w:before="240" w:after="120"/>
     </w:pPr>
     <w:rPr>
-      <w:rFonts w:ascii="Liberation Sans" w:hAnsi="Liberation Sans" w:eastAsia="Microsoft YaHei" w:cs="Arial"/>
+      <w:rFonts w:ascii="Liberation Sans" w:eastAsia="Microsoft YaHei" w:hAnsi="Liberation Sans"/>
       <w:sz w:val="28"/>
       <w:szCs w:val="28"/>
     </w:rPr>
   </w:style>
-  <w:style w:type="paragraph" w:styleId="TextBody">
+  <w:style w:type="paragraph" w:customStyle="1" w:styleId="TextBody">
     <w:name w:val="Text Body"/>
     <w:basedOn w:val="Normal"/>
     <w:pPr>
-      <w:spacing w:lineRule="auto" w:line="288" w:before="0" w:after="140"/>
-    </w:pPr>
-    <w:rPr/>
+      <w:spacing w:after="140" w:line="288" w:lineRule="auto"/>
+    </w:pPr>
   </w:style>
   <w:style w:type="paragraph" w:styleId="List">
     <w:name w:val="List"/>
     <w:basedOn w:val="TextBody"/>
-    <w:pPr/>
-    <w:rPr>
-      <w:rFonts w:cs="Arial"/>
-    </w:rPr>
   </w:style>
   <w:style w:type="paragraph" w:styleId="Caption">
-    <w:name w:val="Caption"/>
+    <w:name w:val="caption"/>
     <w:basedOn w:val="Normal"/>
     <w:qFormat/>
     <w:pPr>
@@ -282,33 +665,26 @@
       <w:spacing w:before="120" w:after="120"/>
     </w:pPr>
     <w:rPr>
-      <w:rFonts w:cs="Arial"/>
       <w:i/>
       <w:iCs/>
-      <w:sz w:val="24"/>
-      <w:szCs w:val="24"/>
     </w:rPr>
   </w:style>
-  <w:style w:type="paragraph" w:styleId="Index">
+  <w:style w:type="paragraph" w:customStyle="1" w:styleId="Index">
     <w:name w:val="Index"/>
     <w:basedOn w:val="Normal"/>
     <w:qFormat/>
     <w:pPr>
       <w:suppressLineNumbers/>
     </w:pPr>
-    <w:rPr>
-      <w:rFonts w:cs="Arial"/>
-    </w:rPr>
-  </w:style>
-  <w:style w:type="paragraph" w:styleId="Quotations">
+  </w:style>
+  <w:style w:type="paragraph" w:customStyle="1" w:styleId="Quotations">
     <w:name w:val="Quotations"/>
     <w:basedOn w:val="Normal"/>
     <w:qFormat/>
     <w:pPr>
-      <w:spacing w:before="0" w:after="283"/>
-      <w:ind w:left="567" w:right="567" w:hanging="0"/>
-    </w:pPr>
-    <w:rPr/>
+      <w:spacing w:after="283"/>
+      <w:ind w:left="567" w:right="567"/>
+    </w:pPr>
   </w:style>
   <w:style w:type="paragraph" w:styleId="Title">
     <w:name w:val="Title"/>
@@ -331,7 +707,7 @@
     <w:next w:val="TextBody"/>
     <w:qFormat/>
     <w:pPr>
-      <w:spacing w:before="60" w:after="120"/>
+      <w:spacing w:before="60"/>
       <w:jc w:val="center"/>
     </w:pPr>
     <w:rPr>
@@ -340,4 +716,265 @@
     </w:rPr>
   </w:style>
 </w:styles>
+</file>
+
+<file path=word/theme/theme1.xml><?xml version="1.0" encoding="utf-8"?>
+<a:theme xmlns:a="http://schemas.openxmlformats.org/drawingml/2006/main" name="Office Theme">
+  <a:themeElements>
+    <a:clrScheme name="Office">
+      <a:dk1>
+        <a:sysClr val="windowText" lastClr="000000"/>
+      </a:dk1>
+      <a:lt1>
+        <a:sysClr val="window" lastClr="FFFFFF"/>
+      </a:lt1>
+      <a:dk2>
+        <a:srgbClr val="44546A"/>
+      </a:dk2>
+      <a:lt2>
+        <a:srgbClr val="E7E6E6"/>
+      </a:lt2>
+      <a:accent1>
+        <a:srgbClr val="5B9BD5"/>
+      </a:accent1>
+      <a:accent2>
+        <a:srgbClr val="ED7D31"/>
+      </a:accent2>
+      <a:accent3>
+        <a:srgbClr val="A5A5A5"/>
+      </a:accent3>
+      <a:accent4>
+        <a:srgbClr val="FFC000"/>
+      </a:accent4>
+      <a:accent5>
+        <a:srgbClr val="4472C4"/>
+      </a:accent5>
+      <a:accent6>
+        <a:srgbClr val="70AD47"/>
+      </a:accent6>
+      <a:hlink>
+        <a:srgbClr val="0563C1"/>
+      </a:hlink>
+      <a:folHlink>
+        <a:srgbClr val="954F72"/>
+      </a:folHlink>
+    </a:clrScheme>
+    <a:fontScheme name="Office">
+      <a:majorFont>
+        <a:latin typeface="Calibri Light" panose="020F0302020204030204"/>
+        <a:ea typeface=""/>
+        <a:cs typeface=""/>
+        <a:font script="Jpan" typeface="ＭＳ ゴシック"/>
+        <a:font script="Hang" typeface="맑은 고딕"/>
+        <a:font script="Hans" typeface="宋体"/>
+        <a:font script="Hant" typeface="新細明體"/>
+        <a:font script="Arab" typeface="Times New Roman"/>
+        <a:font script="Hebr" typeface="Times New Roman"/>
+        <a:font script="Thai" typeface="Angsana New"/>
+        <a:font script="Ethi" typeface="Nyala"/>
+        <a:font script="Beng" typeface="Vrinda"/>
+        <a:font script="Gujr" typeface="Shruti"/>
+        <a:font script="Khmr" typeface="MoolBoran"/>
+        <a:font script="Knda" typeface="Tunga"/>
+        <a:font script="Guru" typeface="Raavi"/>
+        <a:font script="Cans" typeface="Euphemia"/>
+        <a:font script="Cher" typeface="Plantagenet Cherokee"/>
+        <a:font script="Yiii" typeface="Microsoft Yi Baiti"/>
+        <a:font script="Tibt" typeface="Microsoft Himalaya"/>
+        <a:font script="Thaa" typeface="MV Boli"/>
+        <a:font script="Deva" typeface="Mangal"/>
+        <a:font script="Telu" typeface="Gautami"/>
+        <a:font script="Taml" typeface="Latha"/>
+        <a:font script="Syrc" typeface="Estrangelo Edessa"/>
+        <a:font script="Orya" typeface="Kalinga"/>
+        <a:font script="Mlym" typeface="Kartika"/>
+        <a:font script="Laoo" typeface="DokChampa"/>
+        <a:font script="Sinh" typeface="Iskoola Pota"/>
+        <a:font script="Mong" typeface="Mongolian Baiti"/>
+        <a:font script="Viet" typeface="Times New Roman"/>
+        <a:font script="Uigh" typeface="Microsoft Uighur"/>
+        <a:font script="Geor" typeface="Sylfaen"/>
+      </a:majorFont>
+      <a:minorFont>
+        <a:latin typeface="Calibri" panose="020F0502020204030204"/>
+        <a:ea typeface=""/>
+        <a:cs typeface=""/>
+        <a:font script="Jpan" typeface="ＭＳ 明朝"/>
+        <a:font script="Hang" typeface="맑은 고딕"/>
+        <a:font script="Hans" typeface="宋体"/>
+        <a:font script="Hant" typeface="新細明體"/>
+        <a:font script="Arab" typeface="Arial"/>
+        <a:font script="Hebr" typeface="Arial"/>
+        <a:font script="Thai" typeface="Cordia New"/>
+        <a:font script="Ethi" typeface="Nyala"/>
+        <a:font script="Beng" typeface="Vrinda"/>
+        <a:font script="Gujr" typeface="Shruti"/>
+        <a:font script="Khmr" typeface="DaunPenh"/>
+        <a:font script="Knda" typeface="Tunga"/>
+        <a:font script="Guru" typeface="Raavi"/>
+        <a:font script="Cans" typeface="Euphemia"/>
+        <a:font script="Cher" typeface="Plantagenet Cherokee"/>
+        <a:font script="Yiii" typeface="Microsoft Yi Baiti"/>
+        <a:font script="Tibt" typeface="Microsoft Himalaya"/>
+        <a:font script="Thaa" typeface="MV Boli"/>
+        <a:font script="Deva" typeface="Mangal"/>
+        <a:font script="Telu" typeface="Gautami"/>
+        <a:font script="Taml" typeface="Latha"/>
+        <a:font script="Syrc" typeface="Estrangelo Edessa"/>
+        <a:font script="Orya" typeface="Kalinga"/>
+        <a:font script="Mlym" typeface="Kartika"/>
+        <a:font script="Laoo" typeface="DokChampa"/>
+        <a:font script="Sinh" typeface="Iskoola Pota"/>
+        <a:font script="Mong" typeface="Mongolian Baiti"/>
+        <a:font script="Viet" typeface="Arial"/>
+        <a:font script="Uigh" typeface="Microsoft Uighur"/>
+        <a:font script="Geor" typeface="Sylfaen"/>
+      </a:minorFont>
+    </a:fontScheme>
+    <a:fmtScheme name="Office">
+      <a:fillStyleLst>
+        <a:solidFill>
+          <a:schemeClr val="phClr"/>
+        </a:solidFill>
+        <a:gradFill rotWithShape="1">
+          <a:gsLst>
+            <a:gs pos="0">
+              <a:schemeClr val="phClr">
+                <a:lumMod val="110000"/>
+                <a:satMod val="105000"/>
+                <a:tint val="67000"/>
+              </a:schemeClr>
+            </a:gs>
+            <a:gs pos="50000">
+              <a:schemeClr val="phClr">
+                <a:lumMod val="105000"/>
+                <a:satMod val="103000"/>
+                <a:tint val="73000"/>
+              </a:schemeClr>
+            </a:gs>
+            <a:gs pos="100000">
+              <a:schemeClr val="phClr">
+                <a:lumMod val="105000"/>
+                <a:satMod val="109000"/>
+                <a:tint val="81000"/>
+              </a:schemeClr>
+            </a:gs>
+          </a:gsLst>
+          <a:lin ang="5400000" scaled="0"/>
+        </a:gradFill>
+        <a:gradFill rotWithShape="1">
+          <a:gsLst>
+            <a:gs pos="0">
+              <a:schemeClr val="phClr">
+                <a:satMod val="103000"/>
+                <a:lumMod val="102000"/>
+                <a:tint val="94000"/>
+              </a:schemeClr>
+            </a:gs>
+            <a:gs pos="50000">
+              <a:schemeClr val="phClr">
+                <a:satMod val="110000"/>
+                <a:lumMod val="100000"/>
+                <a:shade val="100000"/>
+              </a:schemeClr>
+            </a:gs>
+            <a:gs pos="100000">
+              <a:schemeClr val="phClr">
+                <a:lumMod val="99000"/>
+                <a:satMod val="120000"/>
+                <a:shade val="78000"/>
+              </a:schemeClr>
+            </a:gs>
+          </a:gsLst>
+          <a:lin ang="5400000" scaled="0"/>
+        </a:gradFill>
+      </a:fillStyleLst>
+      <a:lnStyleLst>
+        <a:ln w="6350" cap="flat" cmpd="sng" algn="ctr">
+          <a:solidFill>
+            <a:schemeClr val="phClr"/>
+          </a:solidFill>
+          <a:prstDash val="solid"/>
+          <a:miter lim="800000"/>
+        </a:ln>
+        <a:ln w="12700" cap="flat" cmpd="sng" algn="ctr">
+          <a:solidFill>
+            <a:schemeClr val="phClr"/>
+          </a:solidFill>
+          <a:prstDash val="solid"/>
+          <a:miter lim="800000"/>
+        </a:ln>
+        <a:ln w="19050" cap="flat" cmpd="sng" algn="ctr">
+          <a:solidFill>
+            <a:schemeClr val="phClr"/>
+          </a:solidFill>
+          <a:prstDash val="solid"/>
+          <a:miter lim="800000"/>
+        </a:ln>
+      </a:lnStyleLst>
+      <a:effectStyleLst>
+        <a:effectStyle>
+          <a:effectLst/>
+        </a:effectStyle>
+        <a:effectStyle>
+          <a:effectLst/>
+        </a:effectStyle>
+        <a:effectStyle>
+          <a:effectLst>
+            <a:outerShdw blurRad="57150" dist="19050" dir="5400000" algn="ctr" rotWithShape="0">
+              <a:srgbClr val="000000">
+                <a:alpha val="63000"/>
+              </a:srgbClr>
+            </a:outerShdw>
+          </a:effectLst>
+        </a:effectStyle>
+      </a:effectStyleLst>
+      <a:bgFillStyleLst>
+        <a:solidFill>
+          <a:schemeClr val="phClr"/>
+        </a:solidFill>
+        <a:solidFill>
+          <a:schemeClr val="phClr">
+            <a:tint val="95000"/>
+            <a:satMod val="170000"/>
+          </a:schemeClr>
+        </a:solidFill>
+        <a:gradFill rotWithShape="1">
+          <a:gsLst>
+            <a:gs pos="0">
+              <a:schemeClr val="phClr">
+                <a:tint val="93000"/>
+                <a:satMod val="150000"/>
+                <a:shade val="98000"/>
+                <a:lumMod val="102000"/>
+              </a:schemeClr>
+            </a:gs>
+            <a:gs pos="50000">
+              <a:schemeClr val="phClr">
+                <a:tint val="98000"/>
+                <a:satMod val="130000"/>
+                <a:shade val="90000"/>
+                <a:lumMod val="103000"/>
+              </a:schemeClr>
+            </a:gs>
+            <a:gs pos="100000">
+              <a:schemeClr val="phClr">
+                <a:shade val="63000"/>
+                <a:satMod val="120000"/>
+              </a:schemeClr>
+            </a:gs>
+          </a:gsLst>
+          <a:lin ang="5400000" scaled="0"/>
+        </a:gradFill>
+      </a:bgFillStyleLst>
+    </a:fmtScheme>
+  </a:themeElements>
+  <a:objectDefaults/>
+  <a:extraClrSchemeLst/>
+  <a:extLst>
+    <a:ext uri="{05A4C25C-085E-4340-85A3-A5531E510DB2}">
+      <thm15:themeFamily xmlns:thm15="http://schemas.microsoft.com/office/thememl/2012/main" name="Office Theme" id="{62F939B6-93AF-4DB8-9C6B-D6C7DFDC589F}" vid="{4A3C46E8-61CC-4603-A589-7422A47A8E4A}"/>
+    </a:ext>
+  </a:extLst>
+</a:theme>
 </file>
</xml_diff>

<commit_message>
Nadopunjena tehnička dokumentacija i opisan SCRUM u projektnoj dokumentaciji
</commit_message>
<xml_diff>
--- a/Dokumentacija/Projektna dokumentacija.docx
+++ b/Dokumentacija/Projektna dokumentacija.docx
@@ -660,8 +660,6 @@
       </w:r>
     </w:p>
     <w:p/>
-    <w:bookmarkStart w:id="0" w:name="_GoBack"/>
-    <w:bookmarkEnd w:id="0"/>
     <w:p>
       <w:pPr>
         <w:pStyle w:val="TOC1"/>
@@ -681,7 +679,7 @@
       <w:r>
         <w:fldChar w:fldCharType="separate"/>
       </w:r>
-      <w:hyperlink w:anchor="_Toc434224058" w:history="1">
+      <w:hyperlink w:anchor="_Toc435005576" w:history="1">
         <w:r>
           <w:rPr>
             <w:rStyle w:val="Hyperlink"/>
@@ -724,7 +722,7 @@
             <w:noProof/>
             <w:webHidden/>
           </w:rPr>
-          <w:instrText xml:space="preserve"> PAGEREF _Toc434224058 \h </w:instrText>
+          <w:instrText xml:space="preserve"> PAGEREF _Toc435005576 \h </w:instrText>
         </w:r>
         <w:r>
           <w:rPr>
@@ -765,7 +763,7 @@
           <w:szCs w:val="22"/>
         </w:rPr>
       </w:pPr>
-      <w:hyperlink w:anchor="_Toc434224059" w:history="1">
+      <w:hyperlink w:anchor="_Toc435005577" w:history="1">
         <w:r>
           <w:rPr>
             <w:rStyle w:val="Hyperlink"/>
@@ -808,7 +806,7 @@
             <w:noProof/>
             <w:webHidden/>
           </w:rPr>
-          <w:instrText xml:space="preserve"> PAGEREF _Toc434224059 \h </w:instrText>
+          <w:instrText xml:space="preserve"> PAGEREF _Toc435005577 \h </w:instrText>
         </w:r>
         <w:r>
           <w:rPr>
@@ -841,7 +839,7 @@
     </w:p>
     <w:p>
       <w:pPr>
-        <w:pStyle w:val="TOC1"/>
+        <w:pStyle w:val="TOC2"/>
         <w:rPr>
           <w:rFonts w:asciiTheme="minorHAnsi" w:eastAsiaTheme="minorEastAsia" w:hAnsiTheme="minorHAnsi" w:cstheme="minorBidi"/>
           <w:noProof/>
@@ -849,13 +847,13 @@
           <w:szCs w:val="22"/>
         </w:rPr>
       </w:pPr>
-      <w:hyperlink w:anchor="_Toc434224060" w:history="1">
+      <w:hyperlink w:anchor="_Toc435005578" w:history="1">
         <w:r>
           <w:rPr>
             <w:rStyle w:val="Hyperlink"/>
             <w:noProof/>
           </w:rPr>
-          <w:t>3.</w:t>
+          <w:t>2.1.</w:t>
         </w:r>
         <w:r>
           <w:rPr>
@@ -871,7 +869,7 @@
             <w:rStyle w:val="Hyperlink"/>
             <w:noProof/>
           </w:rPr>
-          <w:t>Product Backlog</w:t>
+          <w:t>Metodologija SCRUM</w:t>
         </w:r>
         <w:r>
           <w:rPr>
@@ -892,7 +890,7 @@
             <w:noProof/>
             <w:webHidden/>
           </w:rPr>
-          <w:instrText xml:space="preserve"> PAGEREF _Toc434224060 \h </w:instrText>
+          <w:instrText xml:space="preserve"> PAGEREF _Toc435005578 \h </w:instrText>
         </w:r>
         <w:r>
           <w:rPr>
@@ -912,7 +910,7 @@
             <w:noProof/>
             <w:webHidden/>
           </w:rPr>
-          <w:t>3</w:t>
+          <w:t>2</w:t>
         </w:r>
         <w:r>
           <w:rPr>
@@ -925,7 +923,7 @@
     </w:p>
     <w:p>
       <w:pPr>
-        <w:pStyle w:val="TOC1"/>
+        <w:pStyle w:val="TOC2"/>
         <w:rPr>
           <w:rFonts w:asciiTheme="minorHAnsi" w:eastAsiaTheme="minorEastAsia" w:hAnsiTheme="minorHAnsi" w:cstheme="minorBidi"/>
           <w:noProof/>
@@ -933,13 +931,13 @@
           <w:szCs w:val="22"/>
         </w:rPr>
       </w:pPr>
-      <w:hyperlink w:anchor="_Toc434224061" w:history="1">
+      <w:hyperlink w:anchor="_Toc435005579" w:history="1">
         <w:r>
           <w:rPr>
             <w:rStyle w:val="Hyperlink"/>
             <w:noProof/>
           </w:rPr>
-          <w:t>4.</w:t>
+          <w:t>2.2.</w:t>
         </w:r>
         <w:r>
           <w:rPr>
@@ -955,7 +953,7 @@
             <w:rStyle w:val="Hyperlink"/>
             <w:noProof/>
           </w:rPr>
-          <w:t>Tijek projekta</w:t>
+          <w:t>Korisničke priče</w:t>
         </w:r>
         <w:r>
           <w:rPr>
@@ -976,7 +974,7 @@
             <w:noProof/>
             <w:webHidden/>
           </w:rPr>
-          <w:instrText xml:space="preserve"> PAGEREF _Toc434224061 \h </w:instrText>
+          <w:instrText xml:space="preserve"> PAGEREF _Toc435005579 \h </w:instrText>
         </w:r>
         <w:r>
           <w:rPr>
@@ -996,7 +994,7 @@
             <w:noProof/>
             <w:webHidden/>
           </w:rPr>
-          <w:t>4</w:t>
+          <w:t>2</w:t>
         </w:r>
         <w:r>
           <w:rPr>
@@ -1017,13 +1015,13 @@
           <w:szCs w:val="22"/>
         </w:rPr>
       </w:pPr>
-      <w:hyperlink w:anchor="_Toc434224062" w:history="1">
+      <w:hyperlink w:anchor="_Toc435005580" w:history="1">
         <w:r>
           <w:rPr>
             <w:rStyle w:val="Hyperlink"/>
             <w:noProof/>
           </w:rPr>
-          <w:t>4.1.</w:t>
+          <w:t>2.3.</w:t>
         </w:r>
         <w:r>
           <w:rPr>
@@ -1039,7 +1037,7 @@
             <w:rStyle w:val="Hyperlink"/>
             <w:noProof/>
           </w:rPr>
-          <w:t>Sprint 1 (datum početka i kraja)</w:t>
+          <w:t>Prototipovi</w:t>
         </w:r>
         <w:r>
           <w:rPr>
@@ -1060,7 +1058,7 @@
             <w:noProof/>
             <w:webHidden/>
           </w:rPr>
-          <w:instrText xml:space="preserve"> PAGEREF _Toc434224062 \h </w:instrText>
+          <w:instrText xml:space="preserve"> PAGEREF _Toc435005580 \h </w:instrText>
         </w:r>
         <w:r>
           <w:rPr>
@@ -1080,7 +1078,7 @@
             <w:noProof/>
             <w:webHidden/>
           </w:rPr>
-          <w:t>4</w:t>
+          <w:t>2</w:t>
         </w:r>
         <w:r>
           <w:rPr>
@@ -1093,7 +1091,7 @@
     </w:p>
     <w:p>
       <w:pPr>
-        <w:pStyle w:val="TOC2"/>
+        <w:pStyle w:val="TOC1"/>
         <w:rPr>
           <w:rFonts w:asciiTheme="minorHAnsi" w:eastAsiaTheme="minorEastAsia" w:hAnsiTheme="minorHAnsi" w:cstheme="minorBidi"/>
           <w:noProof/>
@@ -1101,13 +1099,13 @@
           <w:szCs w:val="22"/>
         </w:rPr>
       </w:pPr>
-      <w:hyperlink w:anchor="_Toc434224063" w:history="1">
+      <w:hyperlink w:anchor="_Toc435005581" w:history="1">
         <w:r>
           <w:rPr>
             <w:rStyle w:val="Hyperlink"/>
             <w:noProof/>
           </w:rPr>
-          <w:t>4.2.</w:t>
+          <w:t>3.</w:t>
         </w:r>
         <w:r>
           <w:rPr>
@@ -1123,7 +1121,7 @@
             <w:rStyle w:val="Hyperlink"/>
             <w:noProof/>
           </w:rPr>
-          <w:t>Sprint 2</w:t>
+          <w:t>Product Backlog</w:t>
         </w:r>
         <w:r>
           <w:rPr>
@@ -1144,7 +1142,7 @@
             <w:noProof/>
             <w:webHidden/>
           </w:rPr>
-          <w:instrText xml:space="preserve"> PAGEREF _Toc434224063 \h </w:instrText>
+          <w:instrText xml:space="preserve"> PAGEREF _Toc435005581 \h </w:instrText>
         </w:r>
         <w:r>
           <w:rPr>
@@ -1164,7 +1162,7 @@
             <w:noProof/>
             <w:webHidden/>
           </w:rPr>
-          <w:t>4</w:t>
+          <w:t>3</w:t>
         </w:r>
         <w:r>
           <w:rPr>
@@ -1185,13 +1183,13 @@
           <w:szCs w:val="22"/>
         </w:rPr>
       </w:pPr>
-      <w:hyperlink w:anchor="_Toc434224064" w:history="1">
+      <w:hyperlink w:anchor="_Toc435005582" w:history="1">
         <w:r>
           <w:rPr>
             <w:rStyle w:val="Hyperlink"/>
             <w:noProof/>
           </w:rPr>
-          <w:t>5.</w:t>
+          <w:t>4.</w:t>
         </w:r>
         <w:r>
           <w:rPr>
@@ -1207,6 +1205,258 @@
             <w:rStyle w:val="Hyperlink"/>
             <w:noProof/>
           </w:rPr>
+          <w:t>Tijek projekta</w:t>
+        </w:r>
+        <w:r>
+          <w:rPr>
+            <w:noProof/>
+            <w:webHidden/>
+          </w:rPr>
+          <w:tab/>
+        </w:r>
+        <w:r>
+          <w:rPr>
+            <w:noProof/>
+            <w:webHidden/>
+          </w:rPr>
+          <w:fldChar w:fldCharType="begin"/>
+        </w:r>
+        <w:r>
+          <w:rPr>
+            <w:noProof/>
+            <w:webHidden/>
+          </w:rPr>
+          <w:instrText xml:space="preserve"> PAGEREF _Toc435005582 \h </w:instrText>
+        </w:r>
+        <w:r>
+          <w:rPr>
+            <w:noProof/>
+            <w:webHidden/>
+          </w:rPr>
+        </w:r>
+        <w:r>
+          <w:rPr>
+            <w:noProof/>
+            <w:webHidden/>
+          </w:rPr>
+          <w:fldChar w:fldCharType="separate"/>
+        </w:r>
+        <w:r>
+          <w:rPr>
+            <w:noProof/>
+            <w:webHidden/>
+          </w:rPr>
+          <w:t>4</w:t>
+        </w:r>
+        <w:r>
+          <w:rPr>
+            <w:noProof/>
+            <w:webHidden/>
+          </w:rPr>
+          <w:fldChar w:fldCharType="end"/>
+        </w:r>
+      </w:hyperlink>
+    </w:p>
+    <w:p>
+      <w:pPr>
+        <w:pStyle w:val="TOC2"/>
+        <w:rPr>
+          <w:rFonts w:asciiTheme="minorHAnsi" w:eastAsiaTheme="minorEastAsia" w:hAnsiTheme="minorHAnsi" w:cstheme="minorBidi"/>
+          <w:noProof/>
+          <w:sz w:val="22"/>
+          <w:szCs w:val="22"/>
+        </w:rPr>
+      </w:pPr>
+      <w:hyperlink w:anchor="_Toc435005583" w:history="1">
+        <w:r>
+          <w:rPr>
+            <w:rStyle w:val="Hyperlink"/>
+            <w:noProof/>
+          </w:rPr>
+          <w:t>4.1.</w:t>
+        </w:r>
+        <w:r>
+          <w:rPr>
+            <w:rFonts w:asciiTheme="minorHAnsi" w:eastAsiaTheme="minorEastAsia" w:hAnsiTheme="minorHAnsi" w:cstheme="minorBidi"/>
+            <w:noProof/>
+            <w:sz w:val="22"/>
+            <w:szCs w:val="22"/>
+          </w:rPr>
+          <w:tab/>
+        </w:r>
+        <w:r>
+          <w:rPr>
+            <w:rStyle w:val="Hyperlink"/>
+            <w:noProof/>
+          </w:rPr>
+          <w:t>Sprint 1 (datum početka i kraja)</w:t>
+        </w:r>
+        <w:r>
+          <w:rPr>
+            <w:noProof/>
+            <w:webHidden/>
+          </w:rPr>
+          <w:tab/>
+        </w:r>
+        <w:r>
+          <w:rPr>
+            <w:noProof/>
+            <w:webHidden/>
+          </w:rPr>
+          <w:fldChar w:fldCharType="begin"/>
+        </w:r>
+        <w:r>
+          <w:rPr>
+            <w:noProof/>
+            <w:webHidden/>
+          </w:rPr>
+          <w:instrText xml:space="preserve"> PAGEREF _Toc435005583 \h </w:instrText>
+        </w:r>
+        <w:r>
+          <w:rPr>
+            <w:noProof/>
+            <w:webHidden/>
+          </w:rPr>
+        </w:r>
+        <w:r>
+          <w:rPr>
+            <w:noProof/>
+            <w:webHidden/>
+          </w:rPr>
+          <w:fldChar w:fldCharType="separate"/>
+        </w:r>
+        <w:r>
+          <w:rPr>
+            <w:noProof/>
+            <w:webHidden/>
+          </w:rPr>
+          <w:t>4</w:t>
+        </w:r>
+        <w:r>
+          <w:rPr>
+            <w:noProof/>
+            <w:webHidden/>
+          </w:rPr>
+          <w:fldChar w:fldCharType="end"/>
+        </w:r>
+      </w:hyperlink>
+    </w:p>
+    <w:p>
+      <w:pPr>
+        <w:pStyle w:val="TOC2"/>
+        <w:rPr>
+          <w:rFonts w:asciiTheme="minorHAnsi" w:eastAsiaTheme="minorEastAsia" w:hAnsiTheme="minorHAnsi" w:cstheme="minorBidi"/>
+          <w:noProof/>
+          <w:sz w:val="22"/>
+          <w:szCs w:val="22"/>
+        </w:rPr>
+      </w:pPr>
+      <w:hyperlink w:anchor="_Toc435005584" w:history="1">
+        <w:r>
+          <w:rPr>
+            <w:rStyle w:val="Hyperlink"/>
+            <w:noProof/>
+          </w:rPr>
+          <w:t>4.2.</w:t>
+        </w:r>
+        <w:r>
+          <w:rPr>
+            <w:rFonts w:asciiTheme="minorHAnsi" w:eastAsiaTheme="minorEastAsia" w:hAnsiTheme="minorHAnsi" w:cstheme="minorBidi"/>
+            <w:noProof/>
+            <w:sz w:val="22"/>
+            <w:szCs w:val="22"/>
+          </w:rPr>
+          <w:tab/>
+        </w:r>
+        <w:r>
+          <w:rPr>
+            <w:rStyle w:val="Hyperlink"/>
+            <w:noProof/>
+          </w:rPr>
+          <w:t>Sprint 2</w:t>
+        </w:r>
+        <w:r>
+          <w:rPr>
+            <w:noProof/>
+            <w:webHidden/>
+          </w:rPr>
+          <w:tab/>
+        </w:r>
+        <w:r>
+          <w:rPr>
+            <w:noProof/>
+            <w:webHidden/>
+          </w:rPr>
+          <w:fldChar w:fldCharType="begin"/>
+        </w:r>
+        <w:r>
+          <w:rPr>
+            <w:noProof/>
+            <w:webHidden/>
+          </w:rPr>
+          <w:instrText xml:space="preserve"> PAGEREF _Toc435005584 \h </w:instrText>
+        </w:r>
+        <w:r>
+          <w:rPr>
+            <w:noProof/>
+            <w:webHidden/>
+          </w:rPr>
+        </w:r>
+        <w:r>
+          <w:rPr>
+            <w:noProof/>
+            <w:webHidden/>
+          </w:rPr>
+          <w:fldChar w:fldCharType="separate"/>
+        </w:r>
+        <w:r>
+          <w:rPr>
+            <w:noProof/>
+            <w:webHidden/>
+          </w:rPr>
+          <w:t>4</w:t>
+        </w:r>
+        <w:r>
+          <w:rPr>
+            <w:noProof/>
+            <w:webHidden/>
+          </w:rPr>
+          <w:fldChar w:fldCharType="end"/>
+        </w:r>
+      </w:hyperlink>
+    </w:p>
+    <w:p>
+      <w:pPr>
+        <w:pStyle w:val="TOC1"/>
+        <w:rPr>
+          <w:rFonts w:asciiTheme="minorHAnsi" w:eastAsiaTheme="minorEastAsia" w:hAnsiTheme="minorHAnsi" w:cstheme="minorBidi"/>
+          <w:noProof/>
+          <w:sz w:val="22"/>
+          <w:szCs w:val="22"/>
+        </w:rPr>
+      </w:pPr>
+      <w:hyperlink w:anchor="_Toc435005585" w:history="1">
+        <w:r>
+          <w:rPr>
+            <w:rStyle w:val="Hyperlink"/>
+            <w:noProof/>
+          </w:rPr>
+          <w:t>5.</w:t>
+        </w:r>
+        <w:r>
+          <w:rPr>
+            <w:rFonts w:asciiTheme="minorHAnsi" w:eastAsiaTheme="minorEastAsia" w:hAnsiTheme="minorHAnsi" w:cstheme="minorBidi"/>
+            <w:noProof/>
+            <w:sz w:val="22"/>
+            <w:szCs w:val="22"/>
+          </w:rPr>
+          <w:tab/>
+        </w:r>
+        <w:r>
+          <w:rPr>
+            <w:rStyle w:val="Hyperlink"/>
+            <w:noProof/>
+          </w:rPr>
           <w:t>Literatura</w:t>
         </w:r>
         <w:r>
@@ -1228,7 +1478,7 @@
             <w:noProof/>
             <w:webHidden/>
           </w:rPr>
-          <w:instrText xml:space="preserve"> PAGEREF _Toc434224064 \h </w:instrText>
+          <w:instrText xml:space="preserve"> PAGEREF _Toc435005585 \h </w:instrText>
         </w:r>
         <w:r>
           <w:rPr>
@@ -1266,6 +1516,8 @@
       <w:r>
         <w:fldChar w:fldCharType="end"/>
       </w:r>
+      <w:bookmarkStart w:id="0" w:name="_GoBack"/>
+      <w:bookmarkEnd w:id="0"/>
     </w:p>
     <w:p>
       <w:pPr>
@@ -1287,7 +1539,7 @@
       <w:pPr>
         <w:pStyle w:val="FOINaslov1"/>
       </w:pPr>
-      <w:bookmarkStart w:id="1" w:name="_Toc434224058"/>
+      <w:bookmarkStart w:id="1" w:name="_Toc435005576"/>
       <w:r>
         <w:lastRenderedPageBreak/>
         <w:t>Uvod</w:t>
@@ -1339,7 +1591,7 @@
       <w:pPr>
         <w:pStyle w:val="FOINaslov1"/>
       </w:pPr>
-      <w:bookmarkStart w:id="2" w:name="_Toc434224059"/>
+      <w:bookmarkStart w:id="2" w:name="_Toc435005577"/>
       <w:r>
         <w:lastRenderedPageBreak/>
         <w:t>Opis projekta</w:t>
@@ -1348,11 +1600,137 @@
     </w:p>
     <w:p>
       <w:pPr>
-        <w:spacing w:after="120" w:line="360" w:lineRule="auto"/>
-        <w:ind w:firstLine="709"/>
+        <w:pStyle w:val="FOINaslov2"/>
+      </w:pPr>
+      <w:bookmarkStart w:id="3" w:name="_Toc435005578"/>
+      <w:r>
+        <w:t>Metodologija SCRUM</w:t>
+      </w:r>
+      <w:bookmarkEnd w:id="3"/>
+    </w:p>
+    <w:p>
+      <w:pPr>
         <w:jc w:val="both"/>
       </w:pPr>
-    </w:p>
+      <w:r>
+        <w:t>SCRUM</w:t>
+      </w:r>
+      <w:r>
+        <w:t xml:space="preserve"> metodologija</w:t>
+      </w:r>
+      <w:r>
+        <w:t xml:space="preserve"> je inkrementalni i iterativni pristup razvoju programskog proizvoda.</w:t>
+      </w:r>
+      <w:r>
+        <w:t xml:space="preserve"> </w:t>
+      </w:r>
+      <w:r>
+        <w:t>Programski proizvod razvija se inkrementalno, korak po korak. Programski proizvod se kroz</w:t>
+      </w:r>
+    </w:p>
+    <w:p>
+      <w:pPr>
+        <w:jc w:val="both"/>
+        <w:rPr>
+          <w:color w:val="000000"/>
+        </w:rPr>
+      </w:pPr>
+      <w:r>
+        <w:t>svaki definirani vremenski period dorađuje, što predstavlja iterativnost.</w:t>
+      </w:r>
+      <w:r>
+        <w:t xml:space="preserve"> </w:t>
+      </w:r>
+      <w:r>
+        <w:rPr>
+          <w:color w:val="000000"/>
+        </w:rPr>
+        <w:t>Osnovna vremenska jedinica razvojnog procesa je sprint. Sprint obično traje od 14 do 30 dana.</w:t>
+      </w:r>
+      <w:r>
+        <w:rPr>
+          <w:color w:val="000000"/>
+        </w:rPr>
+        <w:t xml:space="preserve"> Odlučili smo da naši sprintevi traju dva tjedna, odnosno deset radnih dana. Pojedini sprint biti će detaljno objašnjen u slijedećim poglavljima.</w:t>
+      </w:r>
+    </w:p>
+    <w:p>
+      <w:pPr>
+        <w:jc w:val="both"/>
+        <w:rPr>
+          <w:color w:val="000000"/>
+        </w:rPr>
+      </w:pPr>
+    </w:p>
+    <w:p>
+      <w:pPr>
+        <w:jc w:val="both"/>
+        <w:rPr>
+          <w:color w:val="000000"/>
+        </w:rPr>
+      </w:pPr>
+      <w:r>
+        <w:rPr>
+          <w:color w:val="000000"/>
+        </w:rPr>
+        <w:t xml:space="preserve">Svaki sprint se dijeli na dnevne scrumove. Dnevni scrum je „stand up“ sastanak u trajanju od </w:t>
+      </w:r>
+      <w:r>
+        <w:rPr>
+          <w:color w:val="000000"/>
+        </w:rPr>
+        <w:t>petnaestak</w:t>
+      </w:r>
+      <w:r>
+        <w:rPr>
+          <w:color w:val="000000"/>
+        </w:rPr>
+        <w:t xml:space="preserve"> minuta gdje se članovi tima sastaju te raspravljaju o onome što je napravljeno jučer i što će se napraviti</w:t>
+      </w:r>
+      <w:r>
+        <w:rPr>
+          <w:color w:val="000000"/>
+        </w:rPr>
+        <w:t xml:space="preserve"> </w:t>
+      </w:r>
+      <w:r>
+        <w:rPr>
+          <w:color w:val="000000"/>
+        </w:rPr>
+        <w:t>danas. Funkcionalnosti za implementaciju definiraju se u Product Backlog-u.</w:t>
+      </w:r>
+    </w:p>
+    <w:p>
+      <w:pPr>
+        <w:jc w:val="both"/>
+        <w:rPr>
+          <w:color w:val="000000"/>
+        </w:rPr>
+      </w:pPr>
+    </w:p>
+    <w:p>
+      <w:pPr>
+        <w:pStyle w:val="FOINaslov2"/>
+      </w:pPr>
+      <w:bookmarkStart w:id="4" w:name="_Toc435005579"/>
+      <w:r>
+        <w:t>Korisničke priče</w:t>
+      </w:r>
+      <w:bookmarkEnd w:id="4"/>
+    </w:p>
+    <w:p/>
+    <w:p/>
+    <w:p>
+      <w:pPr>
+        <w:pStyle w:val="FOINaslov2"/>
+      </w:pPr>
+      <w:bookmarkStart w:id="5" w:name="_Toc435005580"/>
+      <w:r>
+        <w:t>Prototipovi</w:t>
+      </w:r>
+      <w:bookmarkEnd w:id="5"/>
+    </w:p>
+    <w:p/>
     <w:p>
       <w:pPr>
         <w:spacing w:after="200" w:line="276" w:lineRule="auto"/>
@@ -1373,12 +1751,12 @@
       <w:pPr>
         <w:pStyle w:val="FOINaslov1"/>
       </w:pPr>
-      <w:bookmarkStart w:id="3" w:name="_Toc434224060"/>
+      <w:bookmarkStart w:id="6" w:name="_Toc435005581"/>
       <w:r>
         <w:lastRenderedPageBreak/>
         <w:t>Product Backlog</w:t>
       </w:r>
-      <w:bookmarkEnd w:id="3"/>
+      <w:bookmarkEnd w:id="6"/>
     </w:p>
     <w:p>
       <w:pPr>
@@ -1402,23 +1780,23 @@
       <w:pPr>
         <w:pStyle w:val="FOINaslov1"/>
       </w:pPr>
-      <w:bookmarkStart w:id="4" w:name="_Toc434224061"/>
+      <w:bookmarkStart w:id="7" w:name="_Toc435005582"/>
       <w:r>
         <w:lastRenderedPageBreak/>
         <w:t>Tijek projekta</w:t>
       </w:r>
-      <w:bookmarkEnd w:id="4"/>
+      <w:bookmarkEnd w:id="7"/>
     </w:p>
     <w:p/>
     <w:p>
       <w:pPr>
         <w:pStyle w:val="FOINaslov2"/>
       </w:pPr>
-      <w:bookmarkStart w:id="5" w:name="_Toc434224062"/>
+      <w:bookmarkStart w:id="8" w:name="_Toc435005583"/>
       <w:r>
         <w:t>Sprint 1 (datum početka i kraja)</w:t>
       </w:r>
-      <w:bookmarkEnd w:id="5"/>
+      <w:bookmarkEnd w:id="8"/>
     </w:p>
     <w:p>
       <w:pPr>
@@ -1432,11 +1810,11 @@
       <w:pPr>
         <w:pStyle w:val="FOINaslov2"/>
       </w:pPr>
-      <w:bookmarkStart w:id="6" w:name="_Toc434224063"/>
+      <w:bookmarkStart w:id="9" w:name="_Toc435005584"/>
       <w:r>
         <w:t>Sprint 2</w:t>
       </w:r>
-      <w:bookmarkEnd w:id="6"/>
+      <w:bookmarkEnd w:id="9"/>
     </w:p>
     <w:p>
       <w:pPr>
@@ -1454,12 +1832,12 @@
       <w:pPr>
         <w:pStyle w:val="FOINaslov1"/>
       </w:pPr>
-      <w:bookmarkStart w:id="7" w:name="_Toc434224064"/>
+      <w:bookmarkStart w:id="10" w:name="_Toc435005585"/>
       <w:r>
         <w:lastRenderedPageBreak/>
         <w:t>Literatura</w:t>
       </w:r>
-      <w:bookmarkEnd w:id="7"/>
+      <w:bookmarkEnd w:id="10"/>
     </w:p>
     <w:p>
       <w:pPr>
@@ -2187,7 +2565,7 @@
           <w:rPr>
             <w:noProof/>
           </w:rPr>
-          <w:t>5</w:t>
+          <w:t>2</w:t>
         </w:r>
         <w:r>
           <w:rPr>
@@ -5862,7 +6240,7 @@
 </file>
 
 <file path=customXml/itemProps1.xml><?xml version="1.0" encoding="utf-8"?>
-<ds:datastoreItem xmlns:ds="http://schemas.openxmlformats.org/officeDocument/2006/customXml" ds:itemID="{4D74D498-3E27-41DE-9356-A186E4DA7342}">
+<ds:datastoreItem xmlns:ds="http://schemas.openxmlformats.org/officeDocument/2006/customXml" ds:itemID="{807C4D2D-D8BA-4DFC-8D36-251E2985265A}">
   <ds:schemaRefs>
     <ds:schemaRef ds:uri="http://schemas.openxmlformats.org/officeDocument/2006/bibliography"/>
   </ds:schemaRefs>

</xml_diff>

<commit_message>
-editirano poglavlje korisnički zahtjevi te dodane korisnicke price
</commit_message>
<xml_diff>
--- a/Dokumentacija/Projektna dokumentacija.docx
+++ b/Dokumentacija/Projektna dokumentacija.docx
@@ -1,6 +1,6 @@
 
 <file path=word/document.xml><?xml version="1.0" encoding="utf-8"?>
-<w:document xmlns:wpc="http://schemas.microsoft.com/office/word/2010/wordprocessingCanvas" xmlns:mc="http://schemas.openxmlformats.org/markup-compatibility/2006" xmlns:o="urn:schemas-microsoft-com:office:office" xmlns:r="http://schemas.openxmlformats.org/officeDocument/2006/relationships" xmlns:m="http://schemas.openxmlformats.org/officeDocument/2006/math" xmlns:v="urn:schemas-microsoft-com:vml" xmlns:wp14="http://schemas.microsoft.com/office/word/2010/wordprocessingDrawing" xmlns:wp="http://schemas.openxmlformats.org/drawingml/2006/wordprocessingDrawing" xmlns:w10="urn:schemas-microsoft-com:office:word" xmlns:w="http://schemas.openxmlformats.org/wordprocessingml/2006/main" xmlns:w14="http://schemas.microsoft.com/office/word/2010/wordml" xmlns:wpg="http://schemas.microsoft.com/office/word/2010/wordprocessingGroup" xmlns:wpi="http://schemas.microsoft.com/office/word/2010/wordprocessingInk" xmlns:wne="http://schemas.microsoft.com/office/word/2006/wordml" xmlns:wps="http://schemas.microsoft.com/office/word/2010/wordprocessingShape" mc:Ignorable="w14 wp14">
+<w:document xmlns:wpc="http://schemas.microsoft.com/office/word/2010/wordprocessingCanvas" xmlns:mc="http://schemas.openxmlformats.org/markup-compatibility/2006" xmlns:o="urn:schemas-microsoft-com:office:office" xmlns:r="http://schemas.openxmlformats.org/officeDocument/2006/relationships" xmlns:m="http://schemas.openxmlformats.org/officeDocument/2006/math" xmlns:v="urn:schemas-microsoft-com:vml" xmlns:wp14="http://schemas.microsoft.com/office/word/2010/wordprocessingDrawing" xmlns:wp="http://schemas.openxmlformats.org/drawingml/2006/wordprocessingDrawing" xmlns:w10="urn:schemas-microsoft-com:office:word" xmlns:w="http://schemas.openxmlformats.org/wordprocessingml/2006/main" xmlns:w14="http://schemas.microsoft.com/office/word/2010/wordml" xmlns:w15="http://schemas.microsoft.com/office/word/2012/wordml" xmlns:wpg="http://schemas.microsoft.com/office/word/2010/wordprocessingGroup" xmlns:wpi="http://schemas.microsoft.com/office/word/2010/wordprocessingInk" xmlns:wne="http://schemas.microsoft.com/office/word/2006/wordml" xmlns:wps="http://schemas.microsoft.com/office/word/2010/wordprocessingShape" mc:Ignorable="w14 w15 wp14">
   <w:body>
     <w:p>
       <w:pPr>
@@ -603,7 +603,7 @@
           <w:sz w:val="28"/>
         </w:rPr>
         <w:sectPr>
-          <w:footerReference w:type="default" r:id="rId9"/>
+          <w:footerReference w:type="default" r:id="rId8"/>
           <w:pgSz w:w="11906" w:h="16838"/>
           <w:pgMar w:top="1417" w:right="1417" w:bottom="1417" w:left="1417" w:header="708" w:footer="708" w:gutter="0"/>
           <w:cols w:space="708"/>
@@ -1516,14 +1516,12 @@
       <w:r>
         <w:fldChar w:fldCharType="end"/>
       </w:r>
-      <w:bookmarkStart w:id="0" w:name="_GoBack"/>
-      <w:bookmarkEnd w:id="0"/>
     </w:p>
     <w:p>
       <w:pPr>
         <w:spacing w:after="200" w:line="276" w:lineRule="auto"/>
         <w:sectPr>
-          <w:footerReference w:type="default" r:id="rId10"/>
+          <w:footerReference w:type="default" r:id="rId9"/>
           <w:pgSz w:w="11906" w:h="16838"/>
           <w:pgMar w:top="1417" w:right="1417" w:bottom="1417" w:left="1417" w:header="708" w:footer="708" w:gutter="0"/>
           <w:pgNumType w:fmt="upperRoman" w:start="1"/>
@@ -1539,12 +1537,12 @@
       <w:pPr>
         <w:pStyle w:val="FOINaslov1"/>
       </w:pPr>
-      <w:bookmarkStart w:id="1" w:name="_Toc435005576"/>
+      <w:bookmarkStart w:id="0" w:name="_Toc435005576"/>
       <w:r>
         <w:lastRenderedPageBreak/>
         <w:t>Uvod</w:t>
       </w:r>
-      <w:bookmarkEnd w:id="1"/>
+      <w:bookmarkEnd w:id="0"/>
     </w:p>
     <w:p>
       <w:pPr>
@@ -1591,144 +1589,1146 @@
       <w:pPr>
         <w:pStyle w:val="FOINaslov1"/>
       </w:pPr>
-      <w:bookmarkStart w:id="2" w:name="_Toc435005577"/>
+      <w:bookmarkStart w:id="1" w:name="_Toc435005577"/>
       <w:r>
         <w:lastRenderedPageBreak/>
         <w:t>Opis projekta</w:t>
       </w:r>
+      <w:bookmarkEnd w:id="1"/>
+    </w:p>
+    <w:p>
+      <w:pPr>
+        <w:pStyle w:val="FOINaslov2"/>
+      </w:pPr>
+      <w:bookmarkStart w:id="2" w:name="_Toc435005578"/>
+      <w:r>
+        <w:t>Metodologija SCRUM</w:t>
+      </w:r>
       <w:bookmarkEnd w:id="2"/>
     </w:p>
     <w:p>
       <w:pPr>
+        <w:spacing w:line="360" w:lineRule="auto"/>
+        <w:jc w:val="both"/>
+      </w:pPr>
+      <w:r>
+        <w:t>SCRUM metodologija je inkrementalni i iterativni pristup razvoju programskog proizvoda. Programski proizvod razvija se inkrementalno, korak po korak. Programski proizvod se kroz</w:t>
+      </w:r>
+    </w:p>
+    <w:p>
+      <w:pPr>
+        <w:spacing w:line="360" w:lineRule="auto"/>
+        <w:jc w:val="both"/>
+        <w:rPr>
+          <w:color w:val="000000"/>
+        </w:rPr>
+      </w:pPr>
+      <w:r>
+        <w:t xml:space="preserve">svaki definirani vremenski period dorađuje, što predstavlja iterativnost. </w:t>
+      </w:r>
+      <w:r>
+        <w:rPr>
+          <w:color w:val="000000"/>
+        </w:rPr>
+        <w:t>Osnovna vremenska jedinica razvojnog procesa je sprint. Sprint obično traje od 14 do 30 dana. Odlučili smo da naši sprintevi traju dva tjedna, odnosno deset radnih dana. Pojedini sprint biti će detaljno objašnjen u slijedećim poglavljima.</w:t>
+      </w:r>
+    </w:p>
+    <w:p>
+      <w:pPr>
+        <w:spacing w:line="360" w:lineRule="auto"/>
+        <w:jc w:val="both"/>
+        <w:rPr>
+          <w:color w:val="000000"/>
+        </w:rPr>
+      </w:pPr>
+      <w:r>
+        <w:rPr>
+          <w:color w:val="000000"/>
+        </w:rPr>
+        <w:t>Svaki sprint se dijeli na dnevne scrumove. Dnevni scrum je „stand up“ sastanak u trajanju od petnaestak minuta gdje se članovi tima sastaju te raspravljaju o onome što je napravljeno jučer i što će se napraviti danas. Funkcionalnosti za implementaciju definiraju se u Product Backlog-u.</w:t>
+      </w:r>
+    </w:p>
+    <w:p>
+      <w:pPr>
+        <w:jc w:val="both"/>
+        <w:rPr>
+          <w:color w:val="000000"/>
+        </w:rPr>
+      </w:pPr>
+    </w:p>
+    <w:p>
+      <w:pPr>
         <w:pStyle w:val="FOINaslov2"/>
       </w:pPr>
-      <w:bookmarkStart w:id="3" w:name="_Toc435005578"/>
-      <w:r>
-        <w:t>Metodologija SCRUM</w:t>
+      <w:bookmarkStart w:id="3" w:name="_Toc435005579"/>
+      <w:r>
+        <w:t>Korisničk</w:t>
       </w:r>
       <w:bookmarkEnd w:id="3"/>
-    </w:p>
-    <w:p>
-      <w:pPr>
-        <w:jc w:val="both"/>
-      </w:pPr>
-      <w:r>
-        <w:t>SCRUM</w:t>
-      </w:r>
-      <w:r>
-        <w:t xml:space="preserve"> metodologija</w:t>
-      </w:r>
-      <w:r>
-        <w:t xml:space="preserve"> je inkrementalni i iterativni pristup razvoju programskog proizvoda.</w:t>
-      </w:r>
-      <w:r>
-        <w:t xml:space="preserve"> </w:t>
-      </w:r>
-      <w:r>
-        <w:t>Programski proizvod razvija se inkrementalno, korak po korak. Programski proizvod se kroz</w:t>
-      </w:r>
-    </w:p>
-    <w:p>
-      <w:pPr>
-        <w:jc w:val="both"/>
-        <w:rPr>
-          <w:color w:val="000000"/>
-        </w:rPr>
-      </w:pPr>
-      <w:r>
-        <w:t>svaki definirani vremenski period dorađuje, što predstavlja iterativnost.</w:t>
-      </w:r>
-      <w:r>
-        <w:t xml:space="preserve"> </w:t>
-      </w:r>
-      <w:r>
-        <w:rPr>
-          <w:color w:val="000000"/>
-        </w:rPr>
-        <w:t>Osnovna vremenska jedinica razvojnog procesa je sprint. Sprint obično traje od 14 do 30 dana.</w:t>
-      </w:r>
-      <w:r>
-        <w:rPr>
-          <w:color w:val="000000"/>
-        </w:rPr>
-        <w:t xml:space="preserve"> Odlučili smo da naši sprintevi traju dva tjedna, odnosno deset radnih dana. Pojedini sprint biti će detaljno objašnjen u slijedećim poglavljima.</w:t>
-      </w:r>
-    </w:p>
-    <w:p>
-      <w:pPr>
-        <w:jc w:val="both"/>
-        <w:rPr>
-          <w:color w:val="000000"/>
-        </w:rPr>
-      </w:pPr>
-    </w:p>
-    <w:p>
-      <w:pPr>
-        <w:jc w:val="both"/>
-        <w:rPr>
-          <w:color w:val="000000"/>
-        </w:rPr>
-      </w:pPr>
-      <w:r>
-        <w:rPr>
-          <w:color w:val="000000"/>
-        </w:rPr>
-        <w:t xml:space="preserve">Svaki sprint se dijeli na dnevne scrumove. Dnevni scrum je „stand up“ sastanak u trajanju od </w:t>
-      </w:r>
-      <w:r>
-        <w:rPr>
-          <w:color w:val="000000"/>
-        </w:rPr>
-        <w:t>petnaestak</w:t>
-      </w:r>
-      <w:r>
-        <w:rPr>
-          <w:color w:val="000000"/>
-        </w:rPr>
-        <w:t xml:space="preserve"> minuta gdje se članovi tima sastaju te raspravljaju o onome što je napravljeno jučer i što će se napraviti</w:t>
-      </w:r>
-      <w:r>
-        <w:rPr>
-          <w:color w:val="000000"/>
-        </w:rPr>
-        <w:t xml:space="preserve"> </w:t>
-      </w:r>
-      <w:r>
-        <w:rPr>
-          <w:color w:val="000000"/>
-        </w:rPr>
-        <w:t>danas. Funkcionalnosti za implementaciju definiraju se u Product Backlog-u.</w:t>
-      </w:r>
-    </w:p>
-    <w:p>
-      <w:pPr>
-        <w:jc w:val="both"/>
-        <w:rPr>
-          <w:color w:val="000000"/>
-        </w:rPr>
-      </w:pPr>
-    </w:p>
-    <w:p>
-      <w:pPr>
-        <w:pStyle w:val="FOINaslov2"/>
-      </w:pPr>
-      <w:bookmarkStart w:id="4" w:name="_Toc435005579"/>
-      <w:r>
-        <w:t>Korisničke priče</w:t>
-      </w:r>
-      <w:bookmarkEnd w:id="4"/>
+      <w:r>
+        <w:t>i zahtjevi</w:t>
+      </w:r>
     </w:p>
     <w:p/>
     <w:p/>
     <w:p>
       <w:pPr>
+        <w:pStyle w:val="FOINaslov3"/>
+      </w:pPr>
+      <w:r>
+        <w:t>Perspektiva proizvoda</w:t>
+      </w:r>
+      <w:r>
+        <w:tab/>
+      </w:r>
+      <w:r>
+        <w:t>i c</w:t>
+      </w:r>
+      <w:r>
+        <w:t>iljano tržište</w:t>
+      </w:r>
+    </w:p>
+    <w:p>
+      <w:pPr>
+        <w:spacing w:line="360" w:lineRule="auto"/>
+        <w:ind w:firstLine="708"/>
+        <w:jc w:val="both"/>
+      </w:pPr>
+      <w:r>
+        <w:t xml:space="preserve">Kako je u današnje vrijeme zabilježen strahovit porast </w:t>
+      </w:r>
+      <w:r>
+        <w:t>tzv.</w:t>
+      </w:r>
+      <w:r>
+        <w:t xml:space="preserve"> online ili virtualnih poznanstava, virtualne interakcije i virtualne komunikacije ovo programsko rješenje biti će namijenjeno prvenstveno mlađoj populaciji, kojoj je u današnje vrijeme gotovo nemoguće zamisliti život bez Facebook Messengera, Skype-a i sličnih programskih rješenja za online komunikaciju. </w:t>
+      </w:r>
+      <w:r>
+        <w:t>No, aplikacija nije namijenjena samo njima, već i svim dobnim skupinama koje se brzo i lako prilagođavaju novim tehnologijama te žele držati korak sa modernom tehnologijom.</w:t>
+      </w:r>
+    </w:p>
+    <w:p>
+      <w:pPr>
+        <w:pStyle w:val="FOINaslov3"/>
+      </w:pPr>
+      <w:r>
+        <w:t>Korisničke priče</w:t>
+      </w:r>
+    </w:p>
+    <w:p>
+      <w:pPr>
+        <w:pStyle w:val="FOINaslov1"/>
+      </w:pPr>
+      <w:r>
+        <w:t xml:space="preserve"> </w:t>
+      </w:r>
+      <w:r>
+        <w:tab/>
+      </w:r>
+      <w:r>
+        <w:t>U nastavku slijede zahtjevi korisnika prikazani u obliku korisničkih priča, zajedno sa skraćenim nazivom svake priče koji će se koristiti kasnije u Sprint i Product Backlogu, te pripadnim prioritetom svakog zahtjeva korisnika</w:t>
+      </w:r>
+      <w:r>
+        <w:t xml:space="preserve"> odnosno svake korisničke priče</w:t>
+      </w:r>
+      <w:r>
+        <w:t>. Prioritet će biti korišten tijekom razvoja aplikacije sa svrhom dobivanja uvida u prioritete implementacije određenih funkcionalnosti konačnog p</w:t>
+      </w:r>
+      <w:r>
+        <w:t>rogramskog rješenja. Ovisno o tim prioritetima</w:t>
+      </w:r>
+      <w:r>
+        <w:t xml:space="preserve"> definirati će se </w:t>
+      </w:r>
+      <w:r>
+        <w:t xml:space="preserve">terminski plan projekta </w:t>
+      </w:r>
+      <w:r>
+        <w:t>koji će biti prikazan kasnije</w:t>
+      </w:r>
+      <w:r>
+        <w:t xml:space="preserve"> </w:t>
+      </w:r>
+      <w:r>
+        <w:rPr>
+          <w:i/>
+        </w:rPr>
+        <w:t>G</w:t>
+      </w:r>
+      <w:r>
+        <w:rPr>
+          <w:i/>
+        </w:rPr>
+        <w:t>antogramom.</w:t>
+      </w:r>
+      <w:bookmarkStart w:id="4" w:name="_GoBack"/>
+      <w:bookmarkEnd w:id="4"/>
+    </w:p>
+    <w:tbl>
+      <w:tblPr>
+        <w:tblStyle w:val="GridTable6Colorful-Accent5"/>
+        <w:tblW w:w="0" w:type="auto"/>
+        <w:tblLook w:val="04A0" w:firstRow="1" w:lastRow="0" w:firstColumn="1" w:lastColumn="0" w:noHBand="0" w:noVBand="1"/>
+      </w:tblPr>
+      <w:tblGrid>
+        <w:gridCol w:w="1838"/>
+        <w:gridCol w:w="6237"/>
+        <w:gridCol w:w="1096"/>
+      </w:tblGrid>
+      <w:tr>
+        <w:trPr>
+          <w:cnfStyle w:val="100000000000" w:firstRow="1" w:lastRow="0" w:firstColumn="0" w:lastColumn="0" w:oddVBand="0" w:evenVBand="0" w:oddHBand="0" w:evenHBand="0" w:firstRowFirstColumn="0" w:firstRowLastColumn="0" w:lastRowFirstColumn="0" w:lastRowLastColumn="0"/>
+          <w:trHeight w:val="485"/>
+        </w:trPr>
+        <w:tc>
+          <w:tcPr>
+            <w:cnfStyle w:val="001000000000" w:firstRow="0" w:lastRow="0" w:firstColumn="1" w:lastColumn="0" w:oddVBand="0" w:evenVBand="0" w:oddHBand="0" w:evenHBand="0" w:firstRowFirstColumn="0" w:firstRowLastColumn="0" w:lastRowFirstColumn="0" w:lastRowLastColumn="0"/>
+            <w:tcW w:w="1838" w:type="dxa"/>
+            <w:vAlign w:val="center"/>
+          </w:tcPr>
+          <w:p>
+            <w:pPr>
+              <w:jc w:val="center"/>
+              <w:rPr>
+                <w:color w:val="FF0000"/>
+              </w:rPr>
+            </w:pPr>
+            <w:r>
+              <w:rPr>
+                <w:color w:val="FF0000"/>
+              </w:rPr>
+              <w:lastRenderedPageBreak/>
+              <w:t>Kraći naziv</w:t>
+            </w:r>
+          </w:p>
+        </w:tc>
+        <w:tc>
+          <w:tcPr>
+            <w:tcW w:w="6237" w:type="dxa"/>
+            <w:vAlign w:val="center"/>
+          </w:tcPr>
+          <w:p>
+            <w:pPr>
+              <w:jc w:val="center"/>
+              <w:cnfStyle w:val="100000000000" w:firstRow="1" w:lastRow="0" w:firstColumn="0" w:lastColumn="0" w:oddVBand="0" w:evenVBand="0" w:oddHBand="0" w:evenHBand="0" w:firstRowFirstColumn="0" w:firstRowLastColumn="0" w:lastRowFirstColumn="0" w:lastRowLastColumn="0"/>
+              <w:rPr>
+                <w:color w:val="FF0000"/>
+              </w:rPr>
+            </w:pPr>
+            <w:r>
+              <w:rPr>
+                <w:color w:val="FF0000"/>
+              </w:rPr>
+              <w:t xml:space="preserve">Korisničke priče </w:t>
+            </w:r>
+          </w:p>
+        </w:tc>
+        <w:tc>
+          <w:tcPr>
+            <w:tcW w:w="1096" w:type="dxa"/>
+            <w:vAlign w:val="center"/>
+          </w:tcPr>
+          <w:p>
+            <w:pPr>
+              <w:jc w:val="center"/>
+              <w:cnfStyle w:val="100000000000" w:firstRow="1" w:lastRow="0" w:firstColumn="0" w:lastColumn="0" w:oddVBand="0" w:evenVBand="0" w:oddHBand="0" w:evenHBand="0" w:firstRowFirstColumn="0" w:firstRowLastColumn="0" w:lastRowFirstColumn="0" w:lastRowLastColumn="0"/>
+              <w:rPr>
+                <w:color w:val="FF0000"/>
+              </w:rPr>
+            </w:pPr>
+            <w:r>
+              <w:rPr>
+                <w:color w:val="FF0000"/>
+              </w:rPr>
+              <w:t>Prioritet</w:t>
+            </w:r>
+          </w:p>
+        </w:tc>
+      </w:tr>
+      <w:tr>
+        <w:trPr>
+          <w:cnfStyle w:val="000000100000" w:firstRow="0" w:lastRow="0" w:firstColumn="0" w:lastColumn="0" w:oddVBand="0" w:evenVBand="0" w:oddHBand="1" w:evenHBand="0" w:firstRowFirstColumn="0" w:firstRowLastColumn="0" w:lastRowFirstColumn="0" w:lastRowLastColumn="0"/>
+          <w:trHeight w:val="523"/>
+        </w:trPr>
+        <w:tc>
+          <w:tcPr>
+            <w:cnfStyle w:val="001000000000" w:firstRow="0" w:lastRow="0" w:firstColumn="1" w:lastColumn="0" w:oddVBand="0" w:evenVBand="0" w:oddHBand="0" w:evenHBand="0" w:firstRowFirstColumn="0" w:firstRowLastColumn="0" w:lastRowFirstColumn="0" w:lastRowLastColumn="0"/>
+            <w:tcW w:w="1838" w:type="dxa"/>
+            <w:vAlign w:val="center"/>
+          </w:tcPr>
+          <w:p>
+            <w:pPr>
+              <w:jc w:val="center"/>
+            </w:pPr>
+            <w:r>
+              <w:t>Izrada baze i konfiguracija servera</w:t>
+            </w:r>
+          </w:p>
+        </w:tc>
+        <w:tc>
+          <w:tcPr>
+            <w:tcW w:w="6237" w:type="dxa"/>
+            <w:vAlign w:val="center"/>
+          </w:tcPr>
+          <w:p>
+            <w:pPr>
+              <w:jc w:val="center"/>
+              <w:cnfStyle w:val="000000100000" w:firstRow="0" w:lastRow="0" w:firstColumn="0" w:lastColumn="0" w:oddVBand="0" w:evenVBand="0" w:oddHBand="1" w:evenHBand="0" w:firstRowFirstColumn="0" w:firstRowLastColumn="0" w:lastRowFirstColumn="0" w:lastRowLastColumn="0"/>
+            </w:pPr>
+            <w:r>
+              <w:t>Ja kao korisnik aplikacije želim da se podaci koje koristi aplikacija ne spremaju lokalno na mobilni uređaj.</w:t>
+            </w:r>
+          </w:p>
+        </w:tc>
+        <w:tc>
+          <w:tcPr>
+            <w:tcW w:w="1096" w:type="dxa"/>
+            <w:vAlign w:val="center"/>
+          </w:tcPr>
+          <w:p>
+            <w:pPr>
+              <w:jc w:val="center"/>
+              <w:cnfStyle w:val="000000100000" w:firstRow="0" w:lastRow="0" w:firstColumn="0" w:lastColumn="0" w:oddVBand="0" w:evenVBand="0" w:oddHBand="1" w:evenHBand="0" w:firstRowFirstColumn="0" w:firstRowLastColumn="0" w:lastRowFirstColumn="0" w:lastRowLastColumn="0"/>
+            </w:pPr>
+            <w:r>
+              <w:t>Veliki</w:t>
+            </w:r>
+            <w:r>
+              <w:t xml:space="preserve"> (1)</w:t>
+            </w:r>
+          </w:p>
+        </w:tc>
+      </w:tr>
+      <w:tr>
+        <w:trPr>
+          <w:trHeight w:val="523"/>
+        </w:trPr>
+        <w:tc>
+          <w:tcPr>
+            <w:cnfStyle w:val="001000000000" w:firstRow="0" w:lastRow="0" w:firstColumn="1" w:lastColumn="0" w:oddVBand="0" w:evenVBand="0" w:oddHBand="0" w:evenHBand="0" w:firstRowFirstColumn="0" w:firstRowLastColumn="0" w:lastRowFirstColumn="0" w:lastRowLastColumn="0"/>
+            <w:tcW w:w="1838" w:type="dxa"/>
+            <w:vAlign w:val="center"/>
+          </w:tcPr>
+          <w:p>
+            <w:pPr>
+              <w:jc w:val="center"/>
+            </w:pPr>
+            <w:r>
+              <w:t>Registracija</w:t>
+            </w:r>
+          </w:p>
+        </w:tc>
+        <w:tc>
+          <w:tcPr>
+            <w:tcW w:w="6237" w:type="dxa"/>
+            <w:vAlign w:val="center"/>
+          </w:tcPr>
+          <w:p>
+            <w:pPr>
+              <w:jc w:val="center"/>
+              <w:cnfStyle w:val="000000000000" w:firstRow="0" w:lastRow="0" w:firstColumn="0" w:lastColumn="0" w:oddVBand="0" w:evenVBand="0" w:oddHBand="0" w:evenHBand="0" w:firstRowFirstColumn="0" w:firstRowLastColumn="0" w:lastRowFirstColumn="0" w:lastRowLastColumn="0"/>
+            </w:pPr>
+            <w:r>
+              <w:t>Ja kao neregistrirani korisnik aplikacije želim imati mogućnost pristupa samo početnom ekranu za prijavu ili ekranu za registraciju na kojem se mogu registrirati sa podacima koje unesem u validnom formatu.</w:t>
+            </w:r>
+          </w:p>
+        </w:tc>
+        <w:tc>
+          <w:tcPr>
+            <w:tcW w:w="1096" w:type="dxa"/>
+            <w:vAlign w:val="center"/>
+          </w:tcPr>
+          <w:p>
+            <w:pPr>
+              <w:jc w:val="center"/>
+              <w:cnfStyle w:val="000000000000" w:firstRow="0" w:lastRow="0" w:firstColumn="0" w:lastColumn="0" w:oddVBand="0" w:evenVBand="0" w:oddHBand="0" w:evenHBand="0" w:firstRowFirstColumn="0" w:firstRowLastColumn="0" w:lastRowFirstColumn="0" w:lastRowLastColumn="0"/>
+            </w:pPr>
+            <w:r>
+              <w:t>Veliki</w:t>
+            </w:r>
+            <w:r>
+              <w:t xml:space="preserve"> </w:t>
+            </w:r>
+            <w:r>
+              <w:t>(</w:t>
+            </w:r>
+            <w:r>
+              <w:t>2</w:t>
+            </w:r>
+            <w:r>
+              <w:t>)</w:t>
+            </w:r>
+          </w:p>
+        </w:tc>
+      </w:tr>
+      <w:tr>
+        <w:trPr>
+          <w:cnfStyle w:val="000000100000" w:firstRow="0" w:lastRow="0" w:firstColumn="0" w:lastColumn="0" w:oddVBand="0" w:evenVBand="0" w:oddHBand="1" w:evenHBand="0" w:firstRowFirstColumn="0" w:firstRowLastColumn="0" w:lastRowFirstColumn="0" w:lastRowLastColumn="0"/>
+          <w:trHeight w:val="523"/>
+        </w:trPr>
+        <w:tc>
+          <w:tcPr>
+            <w:cnfStyle w:val="001000000000" w:firstRow="0" w:lastRow="0" w:firstColumn="1" w:lastColumn="0" w:oddVBand="0" w:evenVBand="0" w:oddHBand="0" w:evenHBand="0" w:firstRowFirstColumn="0" w:firstRowLastColumn="0" w:lastRowFirstColumn="0" w:lastRowLastColumn="0"/>
+            <w:tcW w:w="1838" w:type="dxa"/>
+            <w:vAlign w:val="center"/>
+          </w:tcPr>
+          <w:p>
+            <w:pPr>
+              <w:jc w:val="center"/>
+            </w:pPr>
+            <w:r>
+              <w:t>Prijava</w:t>
+            </w:r>
+          </w:p>
+        </w:tc>
+        <w:tc>
+          <w:tcPr>
+            <w:tcW w:w="6237" w:type="dxa"/>
+            <w:vAlign w:val="center"/>
+          </w:tcPr>
+          <w:p>
+            <w:pPr>
+              <w:jc w:val="center"/>
+              <w:cnfStyle w:val="000000100000" w:firstRow="0" w:lastRow="0" w:firstColumn="0" w:lastColumn="0" w:oddVBand="0" w:evenVBand="0" w:oddHBand="1" w:evenHBand="0" w:firstRowFirstColumn="0" w:firstRowLastColumn="0" w:lastRowFirstColumn="0" w:lastRowLastColumn="0"/>
+            </w:pPr>
+            <w:r>
+              <w:t>Ja kao registrirani korisnik aplikacije želim imati mogućnost prijave u aplikaciju te pristup svim mogućnostima koje će nuditi aplikacija. Također želim imati mogućnost oporavka zaboravljene lozinke na način da unesem svoj e-mail s kojim sam registriran u aplikaciju i na taj e-mail dobijem lozinku za taj račun.</w:t>
+            </w:r>
+          </w:p>
+        </w:tc>
+        <w:tc>
+          <w:tcPr>
+            <w:tcW w:w="1096" w:type="dxa"/>
+            <w:vAlign w:val="center"/>
+          </w:tcPr>
+          <w:p>
+            <w:pPr>
+              <w:jc w:val="center"/>
+              <w:cnfStyle w:val="000000100000" w:firstRow="0" w:lastRow="0" w:firstColumn="0" w:lastColumn="0" w:oddVBand="0" w:evenVBand="0" w:oddHBand="1" w:evenHBand="0" w:firstRowFirstColumn="0" w:firstRowLastColumn="0" w:lastRowFirstColumn="0" w:lastRowLastColumn="0"/>
+            </w:pPr>
+            <w:r>
+              <w:t>Veliki (</w:t>
+            </w:r>
+            <w:r>
+              <w:t>3</w:t>
+            </w:r>
+            <w:r>
+              <w:t>)</w:t>
+            </w:r>
+          </w:p>
+        </w:tc>
+      </w:tr>
+      <w:tr>
+        <w:trPr>
+          <w:trHeight w:val="523"/>
+        </w:trPr>
+        <w:tc>
+          <w:tcPr>
+            <w:cnfStyle w:val="001000000000" w:firstRow="0" w:lastRow="0" w:firstColumn="1" w:lastColumn="0" w:oddVBand="0" w:evenVBand="0" w:oddHBand="0" w:evenHBand="0" w:firstRowFirstColumn="0" w:firstRowLastColumn="0" w:lastRowFirstColumn="0" w:lastRowLastColumn="0"/>
+            <w:tcW w:w="1838" w:type="dxa"/>
+            <w:vAlign w:val="center"/>
+          </w:tcPr>
+          <w:p>
+            <w:pPr>
+              <w:jc w:val="center"/>
+            </w:pPr>
+            <w:r>
+              <w:t>Odjava</w:t>
+            </w:r>
+          </w:p>
+        </w:tc>
+        <w:tc>
+          <w:tcPr>
+            <w:tcW w:w="6237" w:type="dxa"/>
+            <w:vAlign w:val="center"/>
+          </w:tcPr>
+          <w:p>
+            <w:pPr>
+              <w:jc w:val="center"/>
+              <w:cnfStyle w:val="000000000000" w:firstRow="0" w:lastRow="0" w:firstColumn="0" w:lastColumn="0" w:oddVBand="0" w:evenVBand="0" w:oddHBand="0" w:evenHBand="0" w:firstRowFirstColumn="0" w:firstRowLastColumn="0" w:lastRowFirstColumn="0" w:lastRowLastColumn="0"/>
+            </w:pPr>
+            <w:r>
+              <w:t>Ja kao prijavljeni korisnik želim imati mogućnost odjave iz aplikacije nakon koje se otvara početni ekran za prijavu u aplikaciju.</w:t>
+            </w:r>
+          </w:p>
+        </w:tc>
+        <w:tc>
+          <w:tcPr>
+            <w:tcW w:w="1096" w:type="dxa"/>
+            <w:vAlign w:val="center"/>
+          </w:tcPr>
+          <w:p>
+            <w:pPr>
+              <w:jc w:val="center"/>
+              <w:cnfStyle w:val="000000000000" w:firstRow="0" w:lastRow="0" w:firstColumn="0" w:lastColumn="0" w:oddVBand="0" w:evenVBand="0" w:oddHBand="0" w:evenHBand="0" w:firstRowFirstColumn="0" w:firstRowLastColumn="0" w:lastRowFirstColumn="0" w:lastRowLastColumn="0"/>
+            </w:pPr>
+            <w:r>
+              <w:t>Veliki (</w:t>
+            </w:r>
+            <w:r>
+              <w:t>4</w:t>
+            </w:r>
+            <w:r>
+              <w:t>)</w:t>
+            </w:r>
+          </w:p>
+        </w:tc>
+      </w:tr>
+      <w:tr>
+        <w:trPr>
+          <w:cnfStyle w:val="000000100000" w:firstRow="0" w:lastRow="0" w:firstColumn="0" w:lastColumn="0" w:oddVBand="0" w:evenVBand="0" w:oddHBand="1" w:evenHBand="0" w:firstRowFirstColumn="0" w:firstRowLastColumn="0" w:lastRowFirstColumn="0" w:lastRowLastColumn="0"/>
+          <w:trHeight w:val="485"/>
+        </w:trPr>
+        <w:tc>
+          <w:tcPr>
+            <w:cnfStyle w:val="001000000000" w:firstRow="0" w:lastRow="0" w:firstColumn="1" w:lastColumn="0" w:oddVBand="0" w:evenVBand="0" w:oddHBand="0" w:evenHBand="0" w:firstRowFirstColumn="0" w:firstRowLastColumn="0" w:lastRowFirstColumn="0" w:lastRowLastColumn="0"/>
+            <w:tcW w:w="1838" w:type="dxa"/>
+            <w:vAlign w:val="center"/>
+          </w:tcPr>
+          <w:p>
+            <w:pPr>
+              <w:jc w:val="center"/>
+            </w:pPr>
+            <w:r>
+              <w:t>Profilna stranica</w:t>
+            </w:r>
+          </w:p>
+        </w:tc>
+        <w:tc>
+          <w:tcPr>
+            <w:tcW w:w="6237" w:type="dxa"/>
+            <w:vAlign w:val="center"/>
+          </w:tcPr>
+          <w:p>
+            <w:pPr>
+              <w:jc w:val="center"/>
+              <w:cnfStyle w:val="000000100000" w:firstRow="0" w:lastRow="0" w:firstColumn="0" w:lastColumn="0" w:oddVBand="0" w:evenVBand="0" w:oddHBand="1" w:evenHBand="0" w:firstRowFirstColumn="0" w:firstRowLastColumn="0" w:lastRowFirstColumn="0" w:lastRowLastColumn="0"/>
+            </w:pPr>
+            <w:r>
+              <w:t>Ja kao prijavljeni korisnik želim imati mogućnost pregleda vlastite profilne stranice zajedno s podacima o mojem korisničkom imenu, statusu, prijateljima i njihovim statusima.</w:t>
+            </w:r>
+          </w:p>
+        </w:tc>
+        <w:tc>
+          <w:tcPr>
+            <w:tcW w:w="1096" w:type="dxa"/>
+            <w:vAlign w:val="center"/>
+          </w:tcPr>
+          <w:p>
+            <w:pPr>
+              <w:jc w:val="center"/>
+              <w:cnfStyle w:val="000000100000" w:firstRow="0" w:lastRow="0" w:firstColumn="0" w:lastColumn="0" w:oddVBand="0" w:evenVBand="0" w:oddHBand="1" w:evenHBand="0" w:firstRowFirstColumn="0" w:firstRowLastColumn="0" w:lastRowFirstColumn="0" w:lastRowLastColumn="0"/>
+            </w:pPr>
+            <w:r>
+              <w:t>Veliki (</w:t>
+            </w:r>
+            <w:r>
+              <w:t>5</w:t>
+            </w:r>
+            <w:r>
+              <w:t>)</w:t>
+            </w:r>
+          </w:p>
+        </w:tc>
+      </w:tr>
+      <w:tr>
+        <w:trPr>
+          <w:trHeight w:val="523"/>
+        </w:trPr>
+        <w:tc>
+          <w:tcPr>
+            <w:cnfStyle w:val="001000000000" w:firstRow="0" w:lastRow="0" w:firstColumn="1" w:lastColumn="0" w:oddVBand="0" w:evenVBand="0" w:oddHBand="0" w:evenHBand="0" w:firstRowFirstColumn="0" w:firstRowLastColumn="0" w:lastRowFirstColumn="0" w:lastRowLastColumn="0"/>
+            <w:tcW w:w="1838" w:type="dxa"/>
+            <w:vAlign w:val="center"/>
+          </w:tcPr>
+          <w:p>
+            <w:pPr>
+              <w:jc w:val="center"/>
+            </w:pPr>
+            <w:r>
+              <w:t>Pretraživanja i dodavanje drugih korisnika</w:t>
+            </w:r>
+          </w:p>
+        </w:tc>
+        <w:tc>
+          <w:tcPr>
+            <w:tcW w:w="6237" w:type="dxa"/>
+            <w:vAlign w:val="center"/>
+          </w:tcPr>
+          <w:p>
+            <w:pPr>
+              <w:jc w:val="center"/>
+              <w:cnfStyle w:val="000000000000" w:firstRow="0" w:lastRow="0" w:firstColumn="0" w:lastColumn="0" w:oddVBand="0" w:evenVBand="0" w:oddHBand="0" w:evenHBand="0" w:firstRowFirstColumn="0" w:firstRowLastColumn="0" w:lastRowFirstColumn="0" w:lastRowLastColumn="0"/>
+            </w:pPr>
+            <w:r>
+              <w:t>Ja kao prijavljeni korisnik želim imati mogućnost pretraživanja drugih registriranih korisnika, te mogućnost njihovih dodavanja u moju listu prijatelja na početnu profilnu stranicu.</w:t>
+            </w:r>
+          </w:p>
+        </w:tc>
+        <w:tc>
+          <w:tcPr>
+            <w:tcW w:w="1096" w:type="dxa"/>
+            <w:vAlign w:val="center"/>
+          </w:tcPr>
+          <w:p>
+            <w:pPr>
+              <w:jc w:val="center"/>
+              <w:cnfStyle w:val="000000000000" w:firstRow="0" w:lastRow="0" w:firstColumn="0" w:lastColumn="0" w:oddVBand="0" w:evenVBand="0" w:oddHBand="0" w:evenHBand="0" w:firstRowFirstColumn="0" w:firstRowLastColumn="0" w:lastRowFirstColumn="0" w:lastRowLastColumn="0"/>
+            </w:pPr>
+            <w:r>
+              <w:t>Veliki (</w:t>
+            </w:r>
+            <w:r>
+              <w:t>6</w:t>
+            </w:r>
+            <w:r>
+              <w:t>)</w:t>
+            </w:r>
+          </w:p>
+        </w:tc>
+      </w:tr>
+      <w:tr>
+        <w:trPr>
+          <w:cnfStyle w:val="000000100000" w:firstRow="0" w:lastRow="0" w:firstColumn="0" w:lastColumn="0" w:oddVBand="0" w:evenVBand="0" w:oddHBand="1" w:evenHBand="0" w:firstRowFirstColumn="0" w:firstRowLastColumn="0" w:lastRowFirstColumn="0" w:lastRowLastColumn="0"/>
+          <w:trHeight w:val="523"/>
+        </w:trPr>
+        <w:tc>
+          <w:tcPr>
+            <w:cnfStyle w:val="001000000000" w:firstRow="0" w:lastRow="0" w:firstColumn="1" w:lastColumn="0" w:oddVBand="0" w:evenVBand="0" w:oddHBand="0" w:evenHBand="0" w:firstRowFirstColumn="0" w:firstRowLastColumn="0" w:lastRowFirstColumn="0" w:lastRowLastColumn="0"/>
+            <w:tcW w:w="1838" w:type="dxa"/>
+            <w:vAlign w:val="center"/>
+          </w:tcPr>
+          <w:p>
+            <w:pPr>
+              <w:jc w:val="center"/>
+            </w:pPr>
+            <w:r>
+              <w:t>Razgovor s drugim korisnicima</w:t>
+            </w:r>
+          </w:p>
+        </w:tc>
+        <w:tc>
+          <w:tcPr>
+            <w:tcW w:w="6237" w:type="dxa"/>
+            <w:vAlign w:val="center"/>
+          </w:tcPr>
+          <w:p>
+            <w:pPr>
+              <w:jc w:val="center"/>
+              <w:cnfStyle w:val="000000100000" w:firstRow="0" w:lastRow="0" w:firstColumn="0" w:lastColumn="0" w:oddVBand="0" w:evenVBand="0" w:oddHBand="1" w:evenHBand="0" w:firstRowFirstColumn="0" w:firstRowLastColumn="0" w:lastRowFirstColumn="0" w:lastRowLastColumn="0"/>
+            </w:pPr>
+            <w:r>
+              <w:t>Ja kao prijavljeni korisnik želim imati mogućnost razgovora s mojim prijateljima koji se nalaze u mojoj listi prijatelja na početnoj profilnoj stranici.</w:t>
+            </w:r>
+          </w:p>
+        </w:tc>
+        <w:tc>
+          <w:tcPr>
+            <w:tcW w:w="1096" w:type="dxa"/>
+            <w:vAlign w:val="center"/>
+          </w:tcPr>
+          <w:p>
+            <w:pPr>
+              <w:jc w:val="center"/>
+              <w:cnfStyle w:val="000000100000" w:firstRow="0" w:lastRow="0" w:firstColumn="0" w:lastColumn="0" w:oddVBand="0" w:evenVBand="0" w:oddHBand="1" w:evenHBand="0" w:firstRowFirstColumn="0" w:firstRowLastColumn="0" w:lastRowFirstColumn="0" w:lastRowLastColumn="0"/>
+            </w:pPr>
+            <w:r>
+              <w:t xml:space="preserve">Veliki </w:t>
+            </w:r>
+            <w:r>
+              <w:t>(7</w:t>
+            </w:r>
+            <w:r>
+              <w:t>)</w:t>
+            </w:r>
+          </w:p>
+        </w:tc>
+      </w:tr>
+      <w:tr>
+        <w:trPr>
+          <w:trHeight w:val="523"/>
+        </w:trPr>
+        <w:tc>
+          <w:tcPr>
+            <w:cnfStyle w:val="001000000000" w:firstRow="0" w:lastRow="0" w:firstColumn="1" w:lastColumn="0" w:oddVBand="0" w:evenVBand="0" w:oddHBand="0" w:evenHBand="0" w:firstRowFirstColumn="0" w:firstRowLastColumn="0" w:lastRowFirstColumn="0" w:lastRowLastColumn="0"/>
+            <w:tcW w:w="1838" w:type="dxa"/>
+            <w:vAlign w:val="center"/>
+          </w:tcPr>
+          <w:p>
+            <w:pPr>
+              <w:jc w:val="center"/>
+            </w:pPr>
+            <w:r>
+              <w:t>Izbornik</w:t>
+            </w:r>
+          </w:p>
+        </w:tc>
+        <w:tc>
+          <w:tcPr>
+            <w:tcW w:w="6237" w:type="dxa"/>
+            <w:vAlign w:val="center"/>
+          </w:tcPr>
+          <w:p>
+            <w:pPr>
+              <w:jc w:val="center"/>
+              <w:cnfStyle w:val="000000000000" w:firstRow="0" w:lastRow="0" w:firstColumn="0" w:lastColumn="0" w:oddVBand="0" w:evenVBand="0" w:oddHBand="0" w:evenHBand="0" w:firstRowFirstColumn="0" w:firstRowLastColumn="0" w:lastRowFirstColumn="0" w:lastRowLastColumn="0"/>
+            </w:pPr>
+            <w:r>
+              <w:t>Ja kao prijavljeni korisnik želim imati mogućnost odabira jedne od sljedećih stavki izbornika: uređivanje profila, skok na početnu profilnu stranicu, pregled podataka o razvojnom timu aplikacije, odjava iz aplikacije i zatvaranje aplikacije.</w:t>
+            </w:r>
+          </w:p>
+        </w:tc>
+        <w:tc>
+          <w:tcPr>
+            <w:tcW w:w="1096" w:type="dxa"/>
+            <w:vAlign w:val="center"/>
+          </w:tcPr>
+          <w:p>
+            <w:pPr>
+              <w:jc w:val="center"/>
+              <w:cnfStyle w:val="000000000000" w:firstRow="0" w:lastRow="0" w:firstColumn="0" w:lastColumn="0" w:oddVBand="0" w:evenVBand="0" w:oddHBand="0" w:evenHBand="0" w:firstRowFirstColumn="0" w:firstRowLastColumn="0" w:lastRowFirstColumn="0" w:lastRowLastColumn="0"/>
+            </w:pPr>
+            <w:r>
+              <w:t xml:space="preserve">Srednji </w:t>
+            </w:r>
+            <w:r>
+              <w:t>(8</w:t>
+            </w:r>
+            <w:r>
+              <w:t>)</w:t>
+            </w:r>
+          </w:p>
+        </w:tc>
+      </w:tr>
+      <w:tr>
+        <w:trPr>
+          <w:cnfStyle w:val="000000100000" w:firstRow="0" w:lastRow="0" w:firstColumn="0" w:lastColumn="0" w:oddVBand="0" w:evenVBand="0" w:oddHBand="1" w:evenHBand="0" w:firstRowFirstColumn="0" w:firstRowLastColumn="0" w:lastRowFirstColumn="0" w:lastRowLastColumn="0"/>
+          <w:trHeight w:val="523"/>
+        </w:trPr>
+        <w:tc>
+          <w:tcPr>
+            <w:cnfStyle w:val="001000000000" w:firstRow="0" w:lastRow="0" w:firstColumn="1" w:lastColumn="0" w:oddVBand="0" w:evenVBand="0" w:oddHBand="0" w:evenHBand="0" w:firstRowFirstColumn="0" w:firstRowLastColumn="0" w:lastRowFirstColumn="0" w:lastRowLastColumn="0"/>
+            <w:tcW w:w="1838" w:type="dxa"/>
+            <w:vAlign w:val="center"/>
+          </w:tcPr>
+          <w:p>
+            <w:pPr>
+              <w:jc w:val="center"/>
+            </w:pPr>
+            <w:r>
+              <w:t>Grupni razgovori</w:t>
+            </w:r>
+          </w:p>
+        </w:tc>
+        <w:tc>
+          <w:tcPr>
+            <w:tcW w:w="6237" w:type="dxa"/>
+            <w:vAlign w:val="center"/>
+          </w:tcPr>
+          <w:p>
+            <w:pPr>
+              <w:jc w:val="center"/>
+              <w:cnfStyle w:val="000000100000" w:firstRow="0" w:lastRow="0" w:firstColumn="0" w:lastColumn="0" w:oddVBand="0" w:evenVBand="0" w:oddHBand="1" w:evenHBand="0" w:firstRowFirstColumn="0" w:firstRowLastColumn="0" w:lastRowFirstColumn="0" w:lastRowLastColumn="0"/>
+            </w:pPr>
+            <w:r>
+              <w:t>Ja kao prijavljeni korisnik želim imati mogućnost razgovora sa dva ili više sugovornika u jednom razgovoru.</w:t>
+            </w:r>
+          </w:p>
+        </w:tc>
+        <w:tc>
+          <w:tcPr>
+            <w:tcW w:w="1096" w:type="dxa"/>
+            <w:vAlign w:val="center"/>
+          </w:tcPr>
+          <w:p>
+            <w:pPr>
+              <w:jc w:val="center"/>
+              <w:cnfStyle w:val="000000100000" w:firstRow="0" w:lastRow="0" w:firstColumn="0" w:lastColumn="0" w:oddVBand="0" w:evenVBand="0" w:oddHBand="1" w:evenHBand="0" w:firstRowFirstColumn="0" w:firstRowLastColumn="0" w:lastRowFirstColumn="0" w:lastRowLastColumn="0"/>
+            </w:pPr>
+            <w:r>
+              <w:t xml:space="preserve">Srednji </w:t>
+            </w:r>
+            <w:r>
+              <w:t>(9</w:t>
+            </w:r>
+            <w:r>
+              <w:t>)</w:t>
+            </w:r>
+          </w:p>
+        </w:tc>
+      </w:tr>
+      <w:tr>
+        <w:trPr>
+          <w:trHeight w:val="523"/>
+        </w:trPr>
+        <w:tc>
+          <w:tcPr>
+            <w:cnfStyle w:val="001000000000" w:firstRow="0" w:lastRow="0" w:firstColumn="1" w:lastColumn="0" w:oddVBand="0" w:evenVBand="0" w:oddHBand="0" w:evenHBand="0" w:firstRowFirstColumn="0" w:firstRowLastColumn="0" w:lastRowFirstColumn="0" w:lastRowLastColumn="0"/>
+            <w:tcW w:w="1838" w:type="dxa"/>
+            <w:vAlign w:val="center"/>
+          </w:tcPr>
+          <w:p>
+            <w:pPr>
+              <w:jc w:val="center"/>
+            </w:pPr>
+            <w:r>
+              <w:t>Povijest razgovora</w:t>
+            </w:r>
+          </w:p>
+        </w:tc>
+        <w:tc>
+          <w:tcPr>
+            <w:tcW w:w="6237" w:type="dxa"/>
+            <w:vAlign w:val="center"/>
+          </w:tcPr>
+          <w:p>
+            <w:pPr>
+              <w:jc w:val="center"/>
+              <w:cnfStyle w:val="000000000000" w:firstRow="0" w:lastRow="0" w:firstColumn="0" w:lastColumn="0" w:oddVBand="0" w:evenVBand="0" w:oddHBand="0" w:evenHBand="0" w:firstRowFirstColumn="0" w:firstRowLastColumn="0" w:lastRowFirstColumn="0" w:lastRowLastColumn="0"/>
+            </w:pPr>
+            <w:r>
+              <w:t>Ja kao prijavljeni korisnik želim imati mogućnost pregleda povijesti svih razgovora u kojima sam sudjelovao, te mogućnost otvaranja nekog od tih razgovora jednostavnim odabirom  tog razgovora.</w:t>
+            </w:r>
+          </w:p>
+        </w:tc>
+        <w:tc>
+          <w:tcPr>
+            <w:tcW w:w="1096" w:type="dxa"/>
+            <w:vAlign w:val="center"/>
+          </w:tcPr>
+          <w:p>
+            <w:pPr>
+              <w:jc w:val="center"/>
+              <w:cnfStyle w:val="000000000000" w:firstRow="0" w:lastRow="0" w:firstColumn="0" w:lastColumn="0" w:oddVBand="0" w:evenVBand="0" w:oddHBand="0" w:evenHBand="0" w:firstRowFirstColumn="0" w:firstRowLastColumn="0" w:lastRowFirstColumn="0" w:lastRowLastColumn="0"/>
+            </w:pPr>
+            <w:r>
+              <w:t>Srednji (1</w:t>
+            </w:r>
+            <w:r>
+              <w:t>0</w:t>
+            </w:r>
+            <w:r>
+              <w:t>)</w:t>
+            </w:r>
+          </w:p>
+        </w:tc>
+      </w:tr>
+      <w:tr>
+        <w:trPr>
+          <w:cnfStyle w:val="000000100000" w:firstRow="0" w:lastRow="0" w:firstColumn="0" w:lastColumn="0" w:oddVBand="0" w:evenVBand="0" w:oddHBand="1" w:evenHBand="0" w:firstRowFirstColumn="0" w:firstRowLastColumn="0" w:lastRowFirstColumn="0" w:lastRowLastColumn="0"/>
+          <w:trHeight w:val="523"/>
+        </w:trPr>
+        <w:tc>
+          <w:tcPr>
+            <w:cnfStyle w:val="001000000000" w:firstRow="0" w:lastRow="0" w:firstColumn="1" w:lastColumn="0" w:oddVBand="0" w:evenVBand="0" w:oddHBand="0" w:evenHBand="0" w:firstRowFirstColumn="0" w:firstRowLastColumn="0" w:lastRowFirstColumn="0" w:lastRowLastColumn="0"/>
+            <w:tcW w:w="1838" w:type="dxa"/>
+            <w:vAlign w:val="center"/>
+          </w:tcPr>
+          <w:p>
+            <w:pPr>
+              <w:jc w:val="center"/>
+            </w:pPr>
+            <w:r>
+              <w:t>Notifikacija kod dodavanja prijatelja</w:t>
+            </w:r>
+          </w:p>
+        </w:tc>
+        <w:tc>
+          <w:tcPr>
+            <w:tcW w:w="6237" w:type="dxa"/>
+            <w:vAlign w:val="center"/>
+          </w:tcPr>
+          <w:p>
+            <w:pPr>
+              <w:jc w:val="center"/>
+              <w:cnfStyle w:val="000000100000" w:firstRow="0" w:lastRow="0" w:firstColumn="0" w:lastColumn="0" w:oddVBand="0" w:evenVBand="0" w:oddHBand="1" w:evenHBand="0" w:firstRowFirstColumn="0" w:firstRowLastColumn="0" w:lastRowFirstColumn="0" w:lastRowLastColumn="0"/>
+            </w:pPr>
+            <w:r>
+              <w:t>Ja kao prijavljeni korisnik želim imati mogućnost primitka notifikacije z trenutku kada me neki korisnik aplikacije doda u svoju listu prijatelja.</w:t>
+            </w:r>
+          </w:p>
+        </w:tc>
+        <w:tc>
+          <w:tcPr>
+            <w:tcW w:w="1096" w:type="dxa"/>
+            <w:vAlign w:val="center"/>
+          </w:tcPr>
+          <w:p>
+            <w:pPr>
+              <w:jc w:val="center"/>
+              <w:cnfStyle w:val="000000100000" w:firstRow="0" w:lastRow="0" w:firstColumn="0" w:lastColumn="0" w:oddVBand="0" w:evenVBand="0" w:oddHBand="1" w:evenHBand="0" w:firstRowFirstColumn="0" w:firstRowLastColumn="0" w:lastRowFirstColumn="0" w:lastRowLastColumn="0"/>
+            </w:pPr>
+            <w:r>
+              <w:t>Srednji (1</w:t>
+            </w:r>
+            <w:r>
+              <w:t>1</w:t>
+            </w:r>
+            <w:r>
+              <w:t>)</w:t>
+            </w:r>
+          </w:p>
+        </w:tc>
+      </w:tr>
+      <w:tr>
+        <w:trPr>
+          <w:trHeight w:val="485"/>
+        </w:trPr>
+        <w:tc>
+          <w:tcPr>
+            <w:cnfStyle w:val="001000000000" w:firstRow="0" w:lastRow="0" w:firstColumn="1" w:lastColumn="0" w:oddVBand="0" w:evenVBand="0" w:oddHBand="0" w:evenHBand="0" w:firstRowFirstColumn="0" w:firstRowLastColumn="0" w:lastRowFirstColumn="0" w:lastRowLastColumn="0"/>
+            <w:tcW w:w="1838" w:type="dxa"/>
+            <w:vAlign w:val="center"/>
+          </w:tcPr>
+          <w:p>
+            <w:pPr>
+              <w:jc w:val="center"/>
+            </w:pPr>
+            <w:r>
+              <w:t>Notifikacija na primljenu poruku</w:t>
+            </w:r>
+          </w:p>
+        </w:tc>
+        <w:tc>
+          <w:tcPr>
+            <w:tcW w:w="6237" w:type="dxa"/>
+            <w:vAlign w:val="center"/>
+          </w:tcPr>
+          <w:p>
+            <w:pPr>
+              <w:jc w:val="center"/>
+              <w:cnfStyle w:val="000000000000" w:firstRow="0" w:lastRow="0" w:firstColumn="0" w:lastColumn="0" w:oddVBand="0" w:evenVBand="0" w:oddHBand="0" w:evenHBand="0" w:firstRowFirstColumn="0" w:firstRowLastColumn="0" w:lastRowFirstColumn="0" w:lastRowLastColumn="0"/>
+            </w:pPr>
+            <w:r>
+              <w:t>Ja kao prijavljeni korisnik želim imati mogućnost primitka notifikacije kada mi neki korisnik aplikacije napiše novu poruku.</w:t>
+            </w:r>
+          </w:p>
+        </w:tc>
+        <w:tc>
+          <w:tcPr>
+            <w:tcW w:w="1096" w:type="dxa"/>
+            <w:vAlign w:val="center"/>
+          </w:tcPr>
+          <w:p>
+            <w:pPr>
+              <w:jc w:val="center"/>
+              <w:cnfStyle w:val="000000000000" w:firstRow="0" w:lastRow="0" w:firstColumn="0" w:lastColumn="0" w:oddVBand="0" w:evenVBand="0" w:oddHBand="0" w:evenHBand="0" w:firstRowFirstColumn="0" w:firstRowLastColumn="0" w:lastRowFirstColumn="0" w:lastRowLastColumn="0"/>
+            </w:pPr>
+            <w:r>
+              <w:t>Srednji (1</w:t>
+            </w:r>
+            <w:r>
+              <w:t>2</w:t>
+            </w:r>
+            <w:r>
+              <w:t>)</w:t>
+            </w:r>
+          </w:p>
+        </w:tc>
+      </w:tr>
+      <w:tr>
+        <w:trPr>
+          <w:cnfStyle w:val="000000100000" w:firstRow="0" w:lastRow="0" w:firstColumn="0" w:lastColumn="0" w:oddVBand="0" w:evenVBand="0" w:oddHBand="1" w:evenHBand="0" w:firstRowFirstColumn="0" w:firstRowLastColumn="0" w:lastRowFirstColumn="0" w:lastRowLastColumn="0"/>
+          <w:trHeight w:val="485"/>
+        </w:trPr>
+        <w:tc>
+          <w:tcPr>
+            <w:cnfStyle w:val="001000000000" w:firstRow="0" w:lastRow="0" w:firstColumn="1" w:lastColumn="0" w:oddVBand="0" w:evenVBand="0" w:oddHBand="0" w:evenHBand="0" w:firstRowFirstColumn="0" w:firstRowLastColumn="0" w:lastRowFirstColumn="0" w:lastRowLastColumn="0"/>
+            <w:tcW w:w="1838" w:type="dxa"/>
+            <w:vAlign w:val="center"/>
+          </w:tcPr>
+          <w:p>
+            <w:pPr>
+              <w:jc w:val="center"/>
+            </w:pPr>
+            <w:r>
+              <w:t>Uređivanje profila</w:t>
+            </w:r>
+          </w:p>
+        </w:tc>
+        <w:tc>
+          <w:tcPr>
+            <w:tcW w:w="6237" w:type="dxa"/>
+            <w:vAlign w:val="center"/>
+          </w:tcPr>
+          <w:p>
+            <w:pPr>
+              <w:jc w:val="center"/>
+              <w:cnfStyle w:val="000000100000" w:firstRow="0" w:lastRow="0" w:firstColumn="0" w:lastColumn="0" w:oddVBand="0" w:evenVBand="0" w:oddHBand="1" w:evenHBand="0" w:firstRowFirstColumn="0" w:firstRowLastColumn="0" w:lastRowFirstColumn="0" w:lastRowLastColumn="0"/>
+            </w:pPr>
+            <w:r>
+              <w:t>Ja kao prijavljeni korisnik želim imati mogućnost uređivanja vlastitog profila. To podrazumijeva promjenu korisničkog imena, e-mail adrese, lozinke, spola i profilne slike.</w:t>
+            </w:r>
+          </w:p>
+        </w:tc>
+        <w:tc>
+          <w:tcPr>
+            <w:tcW w:w="1096" w:type="dxa"/>
+            <w:vAlign w:val="center"/>
+          </w:tcPr>
+          <w:p>
+            <w:pPr>
+              <w:jc w:val="center"/>
+              <w:cnfStyle w:val="000000100000" w:firstRow="0" w:lastRow="0" w:firstColumn="0" w:lastColumn="0" w:oddVBand="0" w:evenVBand="0" w:oddHBand="1" w:evenHBand="0" w:firstRowFirstColumn="0" w:firstRowLastColumn="0" w:lastRowFirstColumn="0" w:lastRowLastColumn="0"/>
+            </w:pPr>
+            <w:r>
+              <w:t>Mali (1</w:t>
+            </w:r>
+            <w:r>
+              <w:t>3</w:t>
+            </w:r>
+            <w:r>
+              <w:t>)</w:t>
+            </w:r>
+          </w:p>
+        </w:tc>
+      </w:tr>
+      <w:tr>
+        <w:trPr>
+          <w:trHeight w:val="485"/>
+        </w:trPr>
+        <w:tc>
+          <w:tcPr>
+            <w:cnfStyle w:val="001000000000" w:firstRow="0" w:lastRow="0" w:firstColumn="1" w:lastColumn="0" w:oddVBand="0" w:evenVBand="0" w:oddHBand="0" w:evenHBand="0" w:firstRowFirstColumn="0" w:firstRowLastColumn="0" w:lastRowFirstColumn="0" w:lastRowLastColumn="0"/>
+            <w:tcW w:w="1838" w:type="dxa"/>
+            <w:vAlign w:val="center"/>
+          </w:tcPr>
+          <w:p>
+            <w:pPr>
+              <w:jc w:val="center"/>
+            </w:pPr>
+            <w:r>
+              <w:t>Promjena statusa</w:t>
+            </w:r>
+          </w:p>
+        </w:tc>
+        <w:tc>
+          <w:tcPr>
+            <w:tcW w:w="6237" w:type="dxa"/>
+            <w:vAlign w:val="center"/>
+          </w:tcPr>
+          <w:p>
+            <w:pPr>
+              <w:jc w:val="center"/>
+              <w:cnfStyle w:val="000000000000" w:firstRow="0" w:lastRow="0" w:firstColumn="0" w:lastColumn="0" w:oddVBand="0" w:evenVBand="0" w:oddHBand="0" w:evenHBand="0" w:firstRowFirstColumn="0" w:firstRowLastColumn="0" w:lastRowFirstColumn="0" w:lastRowLastColumn="0"/>
+            </w:pPr>
+            <w:r>
+              <w:t xml:space="preserve">Ja kao prijavljeni korisnik želim imati mogućnost pregleda vlastitog statusa i promjene istog. Također želim vidjeti koji status ima svaki pojedini prijatelj iz vlastite liste prijatelja na </w:t>
+            </w:r>
+            <w:r>
+              <w:lastRenderedPageBreak/>
+              <w:t>početnoj profilnoj stranici.</w:t>
+            </w:r>
+          </w:p>
+        </w:tc>
+        <w:tc>
+          <w:tcPr>
+            <w:tcW w:w="1096" w:type="dxa"/>
+            <w:vAlign w:val="center"/>
+          </w:tcPr>
+          <w:p>
+            <w:pPr>
+              <w:jc w:val="center"/>
+              <w:cnfStyle w:val="000000000000" w:firstRow="0" w:lastRow="0" w:firstColumn="0" w:lastColumn="0" w:oddVBand="0" w:evenVBand="0" w:oddHBand="0" w:evenHBand="0" w:firstRowFirstColumn="0" w:firstRowLastColumn="0" w:lastRowFirstColumn="0" w:lastRowLastColumn="0"/>
+            </w:pPr>
+            <w:r>
+              <w:lastRenderedPageBreak/>
+              <w:t>Mali (1</w:t>
+            </w:r>
+            <w:r>
+              <w:t>4</w:t>
+            </w:r>
+            <w:r>
+              <w:t>)</w:t>
+            </w:r>
+          </w:p>
+        </w:tc>
+      </w:tr>
+      <w:tr>
+        <w:trPr>
+          <w:cnfStyle w:val="000000100000" w:firstRow="0" w:lastRow="0" w:firstColumn="0" w:lastColumn="0" w:oddVBand="0" w:evenVBand="0" w:oddHBand="1" w:evenHBand="0" w:firstRowFirstColumn="0" w:firstRowLastColumn="0" w:lastRowFirstColumn="0" w:lastRowLastColumn="0"/>
+          <w:trHeight w:val="485"/>
+        </w:trPr>
+        <w:tc>
+          <w:tcPr>
+            <w:cnfStyle w:val="001000000000" w:firstRow="0" w:lastRow="0" w:firstColumn="1" w:lastColumn="0" w:oddVBand="0" w:evenVBand="0" w:oddHBand="0" w:evenHBand="0" w:firstRowFirstColumn="0" w:firstRowLastColumn="0" w:lastRowFirstColumn="0" w:lastRowLastColumn="0"/>
+            <w:tcW w:w="1838" w:type="dxa"/>
+            <w:vAlign w:val="center"/>
+          </w:tcPr>
+          <w:p>
+            <w:pPr>
+              <w:jc w:val="center"/>
+            </w:pPr>
+            <w:r>
+              <w:lastRenderedPageBreak/>
+              <w:t>Dodatna notifikacija</w:t>
+            </w:r>
+          </w:p>
+        </w:tc>
+        <w:tc>
+          <w:tcPr>
+            <w:tcW w:w="6237" w:type="dxa"/>
+            <w:vAlign w:val="center"/>
+          </w:tcPr>
+          <w:p>
+            <w:pPr>
+              <w:jc w:val="center"/>
+              <w:cnfStyle w:val="000000100000" w:firstRow="0" w:lastRow="0" w:firstColumn="0" w:lastColumn="0" w:oddVBand="0" w:evenVBand="0" w:oddHBand="1" w:evenHBand="0" w:firstRowFirstColumn="0" w:firstRowLastColumn="0" w:lastRowFirstColumn="0" w:lastRowLastColumn="0"/>
+            </w:pPr>
+            <w:r>
+              <w:t>Ja kao prijavljeni korisnik želim imati mogućnost neke dodatne notifikacije u aplikaciji ovisno o želji razvojnog tima.</w:t>
+            </w:r>
+          </w:p>
+        </w:tc>
+        <w:tc>
+          <w:tcPr>
+            <w:tcW w:w="1096" w:type="dxa"/>
+            <w:vAlign w:val="center"/>
+          </w:tcPr>
+          <w:p>
+            <w:pPr>
+              <w:jc w:val="center"/>
+              <w:cnfStyle w:val="000000100000" w:firstRow="0" w:lastRow="0" w:firstColumn="0" w:lastColumn="0" w:oddVBand="0" w:evenVBand="0" w:oddHBand="1" w:evenHBand="0" w:firstRowFirstColumn="0" w:firstRowLastColumn="0" w:lastRowFirstColumn="0" w:lastRowLastColumn="0"/>
+            </w:pPr>
+            <w:r>
+              <w:t>Mali (1</w:t>
+            </w:r>
+            <w:r>
+              <w:t>5</w:t>
+            </w:r>
+            <w:r>
+              <w:t>)</w:t>
+            </w:r>
+          </w:p>
+        </w:tc>
+      </w:tr>
+    </w:tbl>
+    <w:p/>
+    <w:p/>
+    <w:p/>
+    <w:p/>
+    <w:p/>
+    <w:p/>
+    <w:p/>
+    <w:p/>
+    <w:p/>
+    <w:p/>
+    <w:p/>
+    <w:p/>
+    <w:p/>
+    <w:p/>
+    <w:p>
+      <w:pPr>
         <w:pStyle w:val="FOINaslov2"/>
       </w:pPr>
       <w:bookmarkStart w:id="5" w:name="_Toc435005580"/>
       <w:r>
-        <w:t>Prototipovi</w:t>
+        <w:t>Prototip</w:t>
       </w:r>
       <w:bookmarkEnd w:id="5"/>
+      <w:r>
+        <w:t xml:space="preserve"> aplikacije</w:t>
+      </w:r>
     </w:p>
     <w:p/>
     <w:p>
@@ -1749,11 +2749,46 @@
     </w:p>
     <w:p>
       <w:pPr>
+        <w:spacing w:after="200" w:line="276" w:lineRule="auto"/>
+        <w:rPr>
+          <w:b/>
+          <w:bCs/>
+        </w:rPr>
+      </w:pPr>
+    </w:p>
+    <w:p>
+      <w:pPr>
+        <w:spacing w:after="200" w:line="276" w:lineRule="auto"/>
+        <w:rPr>
+          <w:b/>
+          <w:bCs/>
+        </w:rPr>
+      </w:pPr>
+    </w:p>
+    <w:p>
+      <w:pPr>
+        <w:spacing w:after="200" w:line="276" w:lineRule="auto"/>
+        <w:rPr>
+          <w:b/>
+          <w:bCs/>
+        </w:rPr>
+      </w:pPr>
+    </w:p>
+    <w:p>
+      <w:pPr>
+        <w:spacing w:after="200" w:line="276" w:lineRule="auto"/>
+        <w:rPr>
+          <w:b/>
+          <w:bCs/>
+        </w:rPr>
+      </w:pPr>
+    </w:p>
+    <w:p>
+      <w:pPr>
         <w:pStyle w:val="FOINaslov1"/>
       </w:pPr>
       <w:bookmarkStart w:id="6" w:name="_Toc435005581"/>
       <w:r>
-        <w:lastRenderedPageBreak/>
         <w:t>Product Backlog</w:t>
       </w:r>
       <w:bookmarkEnd w:id="6"/>
@@ -2440,7 +3475,7 @@
       </w:pPr>
     </w:p>
     <w:sectPr>
-      <w:footerReference w:type="default" r:id="rId11"/>
+      <w:footerReference w:type="default" r:id="rId10"/>
       <w:pgSz w:w="11906" w:h="16838"/>
       <w:pgMar w:top="1417" w:right="1417" w:bottom="1417" w:left="1417" w:header="708" w:footer="708" w:gutter="0"/>
       <w:pgNumType w:start="1"/>
@@ -2452,7 +3487,7 @@
 </file>
 
 <file path=word/endnotes.xml><?xml version="1.0" encoding="utf-8"?>
-<w:endnotes xmlns:wpc="http://schemas.microsoft.com/office/word/2010/wordprocessingCanvas" xmlns:mc="http://schemas.openxmlformats.org/markup-compatibility/2006" xmlns:o="urn:schemas-microsoft-com:office:office" xmlns:r="http://schemas.openxmlformats.org/officeDocument/2006/relationships" xmlns:m="http://schemas.openxmlformats.org/officeDocument/2006/math" xmlns:v="urn:schemas-microsoft-com:vml" xmlns:wp14="http://schemas.microsoft.com/office/word/2010/wordprocessingDrawing" xmlns:wp="http://schemas.openxmlformats.org/drawingml/2006/wordprocessingDrawing" xmlns:w10="urn:schemas-microsoft-com:office:word" xmlns:w="http://schemas.openxmlformats.org/wordprocessingml/2006/main" xmlns:w14="http://schemas.microsoft.com/office/word/2010/wordml" xmlns:wpg="http://schemas.microsoft.com/office/word/2010/wordprocessingGroup" xmlns:wpi="http://schemas.microsoft.com/office/word/2010/wordprocessingInk" xmlns:wne="http://schemas.microsoft.com/office/word/2006/wordml" xmlns:wps="http://schemas.microsoft.com/office/word/2010/wordprocessingShape" mc:Ignorable="w14 wp14">
+<w:endnotes xmlns:wpc="http://schemas.microsoft.com/office/word/2010/wordprocessingCanvas" xmlns:mc="http://schemas.openxmlformats.org/markup-compatibility/2006" xmlns:o="urn:schemas-microsoft-com:office:office" xmlns:r="http://schemas.openxmlformats.org/officeDocument/2006/relationships" xmlns:m="http://schemas.openxmlformats.org/officeDocument/2006/math" xmlns:v="urn:schemas-microsoft-com:vml" xmlns:wp14="http://schemas.microsoft.com/office/word/2010/wordprocessingDrawing" xmlns:wp="http://schemas.openxmlformats.org/drawingml/2006/wordprocessingDrawing" xmlns:w10="urn:schemas-microsoft-com:office:word" xmlns:w="http://schemas.openxmlformats.org/wordprocessingml/2006/main" xmlns:w14="http://schemas.microsoft.com/office/word/2010/wordml" xmlns:w15="http://schemas.microsoft.com/office/word/2012/wordml" xmlns:wpg="http://schemas.microsoft.com/office/word/2010/wordprocessingGroup" xmlns:wpi="http://schemas.microsoft.com/office/word/2010/wordprocessingInk" xmlns:wne="http://schemas.microsoft.com/office/word/2006/wordml" xmlns:wps="http://schemas.microsoft.com/office/word/2010/wordprocessingShape" mc:Ignorable="w14 w15 wp14">
   <w:endnote w:type="separator" w:id="-1">
     <w:p>
       <w:r>
@@ -2471,7 +3506,7 @@
 </file>
 
 <file path=word/footer1.xml><?xml version="1.0" encoding="utf-8"?>
-<w:ftr xmlns:wpc="http://schemas.microsoft.com/office/word/2010/wordprocessingCanvas" xmlns:mc="http://schemas.openxmlformats.org/markup-compatibility/2006" xmlns:o="urn:schemas-microsoft-com:office:office" xmlns:r="http://schemas.openxmlformats.org/officeDocument/2006/relationships" xmlns:m="http://schemas.openxmlformats.org/officeDocument/2006/math" xmlns:v="urn:schemas-microsoft-com:vml" xmlns:wp14="http://schemas.microsoft.com/office/word/2010/wordprocessingDrawing" xmlns:wp="http://schemas.openxmlformats.org/drawingml/2006/wordprocessingDrawing" xmlns:w10="urn:schemas-microsoft-com:office:word" xmlns:w="http://schemas.openxmlformats.org/wordprocessingml/2006/main" xmlns:w14="http://schemas.microsoft.com/office/word/2010/wordml" xmlns:wpg="http://schemas.microsoft.com/office/word/2010/wordprocessingGroup" xmlns:wpi="http://schemas.microsoft.com/office/word/2010/wordprocessingInk" xmlns:wne="http://schemas.microsoft.com/office/word/2006/wordml" xmlns:wps="http://schemas.microsoft.com/office/word/2010/wordprocessingShape" mc:Ignorable="w14 wp14">
+<w:ftr xmlns:wpc="http://schemas.microsoft.com/office/word/2010/wordprocessingCanvas" xmlns:mc="http://schemas.openxmlformats.org/markup-compatibility/2006" xmlns:o="urn:schemas-microsoft-com:office:office" xmlns:r="http://schemas.openxmlformats.org/officeDocument/2006/relationships" xmlns:m="http://schemas.openxmlformats.org/officeDocument/2006/math" xmlns:v="urn:schemas-microsoft-com:vml" xmlns:wp14="http://schemas.microsoft.com/office/word/2010/wordprocessingDrawing" xmlns:wp="http://schemas.openxmlformats.org/drawingml/2006/wordprocessingDrawing" xmlns:w10="urn:schemas-microsoft-com:office:word" xmlns:w="http://schemas.openxmlformats.org/wordprocessingml/2006/main" xmlns:w14="http://schemas.microsoft.com/office/word/2010/wordml" xmlns:w15="http://schemas.microsoft.com/office/word/2012/wordml" xmlns:wpg="http://schemas.microsoft.com/office/word/2010/wordprocessingGroup" xmlns:wpi="http://schemas.microsoft.com/office/word/2010/wordprocessingInk" xmlns:wne="http://schemas.microsoft.com/office/word/2006/wordml" xmlns:wps="http://schemas.microsoft.com/office/word/2010/wordprocessingShape" mc:Ignorable="w14 w15 wp14">
   <w:p>
     <w:pPr>
       <w:pStyle w:val="Footer"/>
@@ -2487,7 +3522,7 @@
 </file>
 
 <file path=word/footer2.xml><?xml version="1.0" encoding="utf-8"?>
-<w:ftr xmlns:wpc="http://schemas.microsoft.com/office/word/2010/wordprocessingCanvas" xmlns:mc="http://schemas.openxmlformats.org/markup-compatibility/2006" xmlns:o="urn:schemas-microsoft-com:office:office" xmlns:r="http://schemas.openxmlformats.org/officeDocument/2006/relationships" xmlns:m="http://schemas.openxmlformats.org/officeDocument/2006/math" xmlns:v="urn:schemas-microsoft-com:vml" xmlns:wp14="http://schemas.microsoft.com/office/word/2010/wordprocessingDrawing" xmlns:wp="http://schemas.openxmlformats.org/drawingml/2006/wordprocessingDrawing" xmlns:w10="urn:schemas-microsoft-com:office:word" xmlns:w="http://schemas.openxmlformats.org/wordprocessingml/2006/main" xmlns:w14="http://schemas.microsoft.com/office/word/2010/wordml" xmlns:wpg="http://schemas.microsoft.com/office/word/2010/wordprocessingGroup" xmlns:wpi="http://schemas.microsoft.com/office/word/2010/wordprocessingInk" xmlns:wne="http://schemas.microsoft.com/office/word/2006/wordml" xmlns:wps="http://schemas.microsoft.com/office/word/2010/wordprocessingShape" mc:Ignorable="w14 wp14">
+<w:ftr xmlns:wpc="http://schemas.microsoft.com/office/word/2010/wordprocessingCanvas" xmlns:mc="http://schemas.openxmlformats.org/markup-compatibility/2006" xmlns:o="urn:schemas-microsoft-com:office:office" xmlns:r="http://schemas.openxmlformats.org/officeDocument/2006/relationships" xmlns:m="http://schemas.openxmlformats.org/officeDocument/2006/math" xmlns:v="urn:schemas-microsoft-com:vml" xmlns:wp14="http://schemas.microsoft.com/office/word/2010/wordprocessingDrawing" xmlns:wp="http://schemas.openxmlformats.org/drawingml/2006/wordprocessingDrawing" xmlns:w10="urn:schemas-microsoft-com:office:word" xmlns:w="http://schemas.openxmlformats.org/wordprocessingml/2006/main" xmlns:w14="http://schemas.microsoft.com/office/word/2010/wordml" xmlns:w15="http://schemas.microsoft.com/office/word/2012/wordml" xmlns:wpg="http://schemas.microsoft.com/office/word/2010/wordprocessingGroup" xmlns:wpi="http://schemas.microsoft.com/office/word/2010/wordprocessingInk" xmlns:wne="http://schemas.microsoft.com/office/word/2006/wordml" xmlns:wps="http://schemas.microsoft.com/office/word/2010/wordprocessingShape" mc:Ignorable="w14 w15 wp14">
   <w:sdt>
     <w:sdtPr>
       <w:id w:val="21073651"/>
@@ -2536,7 +3571,7 @@
 </file>
 
 <file path=word/footer3.xml><?xml version="1.0" encoding="utf-8"?>
-<w:ftr xmlns:wpc="http://schemas.microsoft.com/office/word/2010/wordprocessingCanvas" xmlns:mc="http://schemas.openxmlformats.org/markup-compatibility/2006" xmlns:o="urn:schemas-microsoft-com:office:office" xmlns:r="http://schemas.openxmlformats.org/officeDocument/2006/relationships" xmlns:m="http://schemas.openxmlformats.org/officeDocument/2006/math" xmlns:v="urn:schemas-microsoft-com:vml" xmlns:wp14="http://schemas.microsoft.com/office/word/2010/wordprocessingDrawing" xmlns:wp="http://schemas.openxmlformats.org/drawingml/2006/wordprocessingDrawing" xmlns:w10="urn:schemas-microsoft-com:office:word" xmlns:w="http://schemas.openxmlformats.org/wordprocessingml/2006/main" xmlns:w14="http://schemas.microsoft.com/office/word/2010/wordml" xmlns:wpg="http://schemas.microsoft.com/office/word/2010/wordprocessingGroup" xmlns:wpi="http://schemas.microsoft.com/office/word/2010/wordprocessingInk" xmlns:wne="http://schemas.microsoft.com/office/word/2006/wordml" xmlns:wps="http://schemas.microsoft.com/office/word/2010/wordprocessingShape" mc:Ignorable="w14 wp14">
+<w:ftr xmlns:wpc="http://schemas.microsoft.com/office/word/2010/wordprocessingCanvas" xmlns:mc="http://schemas.openxmlformats.org/markup-compatibility/2006" xmlns:o="urn:schemas-microsoft-com:office:office" xmlns:r="http://schemas.openxmlformats.org/officeDocument/2006/relationships" xmlns:m="http://schemas.openxmlformats.org/officeDocument/2006/math" xmlns:v="urn:schemas-microsoft-com:vml" xmlns:wp14="http://schemas.microsoft.com/office/word/2010/wordprocessingDrawing" xmlns:wp="http://schemas.openxmlformats.org/drawingml/2006/wordprocessingDrawing" xmlns:w10="urn:schemas-microsoft-com:office:word" xmlns:w="http://schemas.openxmlformats.org/wordprocessingml/2006/main" xmlns:w14="http://schemas.microsoft.com/office/word/2010/wordml" xmlns:w15="http://schemas.microsoft.com/office/word/2012/wordml" xmlns:wpg="http://schemas.microsoft.com/office/word/2010/wordprocessingGroup" xmlns:wpi="http://schemas.microsoft.com/office/word/2010/wordprocessingInk" xmlns:wne="http://schemas.microsoft.com/office/word/2006/wordml" xmlns:wps="http://schemas.microsoft.com/office/word/2010/wordprocessingShape" mc:Ignorable="w14 w15 wp14">
   <w:sdt>
     <w:sdtPr>
       <w:id w:val="21073647"/>
@@ -2565,7 +3600,7 @@
           <w:rPr>
             <w:noProof/>
           </w:rPr>
-          <w:t>2</w:t>
+          <w:t>4</w:t>
         </w:r>
         <w:r>
           <w:rPr>
@@ -2585,7 +3620,7 @@
 </file>
 
 <file path=word/footnotes.xml><?xml version="1.0" encoding="utf-8"?>
-<w:footnotes xmlns:wpc="http://schemas.microsoft.com/office/word/2010/wordprocessingCanvas" xmlns:mc="http://schemas.openxmlformats.org/markup-compatibility/2006" xmlns:o="urn:schemas-microsoft-com:office:office" xmlns:r="http://schemas.openxmlformats.org/officeDocument/2006/relationships" xmlns:m="http://schemas.openxmlformats.org/officeDocument/2006/math" xmlns:v="urn:schemas-microsoft-com:vml" xmlns:wp14="http://schemas.microsoft.com/office/word/2010/wordprocessingDrawing" xmlns:wp="http://schemas.openxmlformats.org/drawingml/2006/wordprocessingDrawing" xmlns:w10="urn:schemas-microsoft-com:office:word" xmlns:w="http://schemas.openxmlformats.org/wordprocessingml/2006/main" xmlns:w14="http://schemas.microsoft.com/office/word/2010/wordml" xmlns:wpg="http://schemas.microsoft.com/office/word/2010/wordprocessingGroup" xmlns:wpi="http://schemas.microsoft.com/office/word/2010/wordprocessingInk" xmlns:wne="http://schemas.microsoft.com/office/word/2006/wordml" xmlns:wps="http://schemas.microsoft.com/office/word/2010/wordprocessingShape" mc:Ignorable="w14 wp14">
+<w:footnotes xmlns:wpc="http://schemas.microsoft.com/office/word/2010/wordprocessingCanvas" xmlns:mc="http://schemas.openxmlformats.org/markup-compatibility/2006" xmlns:o="urn:schemas-microsoft-com:office:office" xmlns:r="http://schemas.openxmlformats.org/officeDocument/2006/relationships" xmlns:m="http://schemas.openxmlformats.org/officeDocument/2006/math" xmlns:v="urn:schemas-microsoft-com:vml" xmlns:wp14="http://schemas.microsoft.com/office/word/2010/wordprocessingDrawing" xmlns:wp="http://schemas.openxmlformats.org/drawingml/2006/wordprocessingDrawing" xmlns:w10="urn:schemas-microsoft-com:office:word" xmlns:w="http://schemas.openxmlformats.org/wordprocessingml/2006/main" xmlns:w14="http://schemas.microsoft.com/office/word/2010/wordml" xmlns:w15="http://schemas.microsoft.com/office/word/2012/wordml" xmlns:wpg="http://schemas.microsoft.com/office/word/2010/wordprocessingGroup" xmlns:wpi="http://schemas.microsoft.com/office/word/2010/wordprocessingInk" xmlns:wne="http://schemas.microsoft.com/office/word/2006/wordml" xmlns:wps="http://schemas.microsoft.com/office/word/2010/wordprocessingShape" mc:Ignorable="w14 w15 wp14">
   <w:footnote w:type="separator" w:id="-1">
     <w:p>
       <w:r>
@@ -2604,7 +3639,7 @@
 </file>
 
 <file path=word/numbering.xml><?xml version="1.0" encoding="utf-8"?>
-<w:numbering xmlns:wpc="http://schemas.microsoft.com/office/word/2010/wordprocessingCanvas" xmlns:mc="http://schemas.openxmlformats.org/markup-compatibility/2006" xmlns:o="urn:schemas-microsoft-com:office:office" xmlns:r="http://schemas.openxmlformats.org/officeDocument/2006/relationships" xmlns:m="http://schemas.openxmlformats.org/officeDocument/2006/math" xmlns:v="urn:schemas-microsoft-com:vml" xmlns:wp14="http://schemas.microsoft.com/office/word/2010/wordprocessingDrawing" xmlns:wp="http://schemas.openxmlformats.org/drawingml/2006/wordprocessingDrawing" xmlns:w10="urn:schemas-microsoft-com:office:word" xmlns:w="http://schemas.openxmlformats.org/wordprocessingml/2006/main" xmlns:w14="http://schemas.microsoft.com/office/word/2010/wordml" xmlns:wpg="http://schemas.microsoft.com/office/word/2010/wordprocessingGroup" xmlns:wpi="http://schemas.microsoft.com/office/word/2010/wordprocessingInk" xmlns:wne="http://schemas.microsoft.com/office/word/2006/wordml" xmlns:wps="http://schemas.microsoft.com/office/word/2010/wordprocessingShape" mc:Ignorable="w14 wp14">
+<w:numbering xmlns:wpc="http://schemas.microsoft.com/office/word/2010/wordprocessingCanvas" xmlns:mc="http://schemas.openxmlformats.org/markup-compatibility/2006" xmlns:o="urn:schemas-microsoft-com:office:office" xmlns:r="http://schemas.openxmlformats.org/officeDocument/2006/relationships" xmlns:m="http://schemas.openxmlformats.org/officeDocument/2006/math" xmlns:v="urn:schemas-microsoft-com:vml" xmlns:wp14="http://schemas.microsoft.com/office/word/2010/wordprocessingDrawing" xmlns:wp="http://schemas.openxmlformats.org/drawingml/2006/wordprocessingDrawing" xmlns:w10="urn:schemas-microsoft-com:office:word" xmlns:w="http://schemas.openxmlformats.org/wordprocessingml/2006/main" xmlns:w14="http://schemas.microsoft.com/office/word/2010/wordml" xmlns:w15="http://schemas.microsoft.com/office/word/2012/wordml" xmlns:wpg="http://schemas.microsoft.com/office/word/2010/wordprocessingGroup" xmlns:wpi="http://schemas.microsoft.com/office/word/2010/wordprocessingInk" xmlns:wne="http://schemas.microsoft.com/office/word/2006/wordml" xmlns:wps="http://schemas.microsoft.com/office/word/2010/wordprocessingShape" mc:Ignorable="w14 w15 wp14">
   <w:abstractNum w:abstractNumId="0">
     <w:nsid w:val="00C36962"/>
     <w:multiLevelType w:val="hybridMultilevel"/>
@@ -3632,7 +4667,6 @@
     <w:lvl w:ilvl="0">
       <w:start w:val="1"/>
       <w:numFmt w:val="decimal"/>
-      <w:pStyle w:val="FOINaslov1"/>
       <w:lvlText w:val="%1."/>
       <w:lvlJc w:val="left"/>
       <w:pPr>
@@ -4147,7 +5181,7 @@
 </file>
 
 <file path=word/styles.xml><?xml version="1.0" encoding="utf-8"?>
-<w:styles xmlns:mc="http://schemas.openxmlformats.org/markup-compatibility/2006" xmlns:r="http://schemas.openxmlformats.org/officeDocument/2006/relationships" xmlns:w="http://schemas.openxmlformats.org/wordprocessingml/2006/main" xmlns:w14="http://schemas.microsoft.com/office/word/2010/wordml" mc:Ignorable="w14">
+<w:styles xmlns:mc="http://schemas.openxmlformats.org/markup-compatibility/2006" xmlns:r="http://schemas.openxmlformats.org/officeDocument/2006/relationships" xmlns:w="http://schemas.openxmlformats.org/wordprocessingml/2006/main" xmlns:w14="http://schemas.microsoft.com/office/word/2010/wordml" xmlns:w15="http://schemas.microsoft.com/office/word/2012/wordml" mc:Ignorable="w14 w15">
   <w:docDefaults>
     <w:rPrDefault>
       <w:rPr>
@@ -4163,145 +5197,378 @@
       </w:pPr>
     </w:pPrDefault>
   </w:docDefaults>
-  <w:latentStyles w:defLockedState="0" w:defUIPriority="99" w:defSemiHidden="1" w:defUnhideWhenUsed="1" w:defQFormat="0" w:count="267">
-    <w:lsdException w:name="Normal" w:semiHidden="0" w:uiPriority="0" w:unhideWhenUsed="0" w:qFormat="1"/>
-    <w:lsdException w:name="heading 1" w:semiHidden="0" w:uiPriority="9" w:unhideWhenUsed="0" w:qFormat="1"/>
-    <w:lsdException w:name="heading 2" w:uiPriority="9" w:qFormat="1"/>
-    <w:lsdException w:name="heading 3" w:uiPriority="9" w:qFormat="1"/>
-    <w:lsdException w:name="heading 4" w:uiPriority="9" w:qFormat="1"/>
-    <w:lsdException w:name="heading 5" w:uiPriority="9" w:qFormat="1"/>
-    <w:lsdException w:name="heading 6" w:uiPriority="9" w:qFormat="1"/>
-    <w:lsdException w:name="heading 7" w:uiPriority="9" w:qFormat="1"/>
-    <w:lsdException w:name="heading 8" w:uiPriority="9" w:qFormat="1"/>
-    <w:lsdException w:name="heading 9" w:uiPriority="9" w:qFormat="1"/>
-    <w:lsdException w:name="toc 1" w:uiPriority="39"/>
-    <w:lsdException w:name="toc 2" w:uiPriority="39"/>
-    <w:lsdException w:name="toc 3" w:uiPriority="39"/>
-    <w:lsdException w:name="toc 4" w:uiPriority="39"/>
-    <w:lsdException w:name="toc 5" w:uiPriority="39"/>
-    <w:lsdException w:name="toc 6" w:uiPriority="39"/>
-    <w:lsdException w:name="toc 7" w:uiPriority="39"/>
-    <w:lsdException w:name="toc 8" w:uiPriority="39"/>
-    <w:lsdException w:name="toc 9" w:uiPriority="39"/>
-    <w:lsdException w:name="caption" w:uiPriority="35" w:qFormat="1"/>
-    <w:lsdException w:name="Title" w:semiHidden="0" w:uiPriority="10" w:unhideWhenUsed="0" w:qFormat="1"/>
-    <w:lsdException w:name="Default Paragraph Font" w:uiPriority="1"/>
-    <w:lsdException w:name="Subtitle" w:semiHidden="0" w:uiPriority="11" w:unhideWhenUsed="0" w:qFormat="1"/>
-    <w:lsdException w:name="Strong" w:semiHidden="0" w:uiPriority="22" w:unhideWhenUsed="0" w:qFormat="1"/>
-    <w:lsdException w:name="Emphasis" w:semiHidden="0" w:uiPriority="20" w:unhideWhenUsed="0" w:qFormat="1"/>
-    <w:lsdException w:name="Plain Text" w:uiPriority="0"/>
-    <w:lsdException w:name="Table Grid" w:semiHidden="0" w:uiPriority="59" w:unhideWhenUsed="0"/>
-    <w:lsdException w:name="Placeholder Text" w:unhideWhenUsed="0"/>
-    <w:lsdException w:name="No Spacing" w:semiHidden="0" w:uiPriority="1" w:unhideWhenUsed="0" w:qFormat="1"/>
-    <w:lsdException w:name="Light Shading" w:semiHidden="0" w:uiPriority="60" w:unhideWhenUsed="0"/>
-    <w:lsdException w:name="Light List" w:semiHidden="0" w:uiPriority="61" w:unhideWhenUsed="0"/>
-    <w:lsdException w:name="Light Grid" w:semiHidden="0" w:uiPriority="62" w:unhideWhenUsed="0"/>
-    <w:lsdException w:name="Medium Shading 1" w:semiHidden="0" w:uiPriority="63" w:unhideWhenUsed="0"/>
-    <w:lsdException w:name="Medium Shading 2" w:semiHidden="0" w:uiPriority="64" w:unhideWhenUsed="0"/>
-    <w:lsdException w:name="Medium List 1" w:semiHidden="0" w:uiPriority="65" w:unhideWhenUsed="0"/>
-    <w:lsdException w:name="Medium List 2" w:semiHidden="0" w:uiPriority="66" w:unhideWhenUsed="0"/>
-    <w:lsdException w:name="Medium Grid 1" w:semiHidden="0" w:uiPriority="67" w:unhideWhenUsed="0"/>
-    <w:lsdException w:name="Medium Grid 2" w:semiHidden="0" w:uiPriority="68" w:unhideWhenUsed="0"/>
-    <w:lsdException w:name="Medium Grid 3" w:semiHidden="0" w:uiPriority="69" w:unhideWhenUsed="0"/>
-    <w:lsdException w:name="Dark List" w:semiHidden="0" w:uiPriority="70" w:unhideWhenUsed="0"/>
-    <w:lsdException w:name="Colorful Shading" w:semiHidden="0" w:uiPriority="71" w:unhideWhenUsed="0"/>
-    <w:lsdException w:name="Colorful List" w:semiHidden="0" w:uiPriority="72" w:unhideWhenUsed="0"/>
-    <w:lsdException w:name="Colorful Grid" w:semiHidden="0" w:uiPriority="73" w:unhideWhenUsed="0"/>
-    <w:lsdException w:name="Light Shading Accent 1" w:semiHidden="0" w:uiPriority="60" w:unhideWhenUsed="0"/>
-    <w:lsdException w:name="Light List Accent 1" w:semiHidden="0" w:uiPriority="61" w:unhideWhenUsed="0"/>
-    <w:lsdException w:name="Light Grid Accent 1" w:semiHidden="0" w:uiPriority="62" w:unhideWhenUsed="0"/>
-    <w:lsdException w:name="Medium Shading 1 Accent 1" w:semiHidden="0" w:uiPriority="63" w:unhideWhenUsed="0"/>
-    <w:lsdException w:name="Medium Shading 2 Accent 1" w:semiHidden="0" w:uiPriority="64" w:unhideWhenUsed="0"/>
-    <w:lsdException w:name="Medium List 1 Accent 1" w:semiHidden="0" w:uiPriority="65" w:unhideWhenUsed="0"/>
-    <w:lsdException w:name="Revision" w:unhideWhenUsed="0"/>
-    <w:lsdException w:name="List Paragraph" w:semiHidden="0" w:uiPriority="34" w:unhideWhenUsed="0" w:qFormat="1"/>
-    <w:lsdException w:name="Quote" w:semiHidden="0" w:uiPriority="29" w:unhideWhenUsed="0" w:qFormat="1"/>
-    <w:lsdException w:name="Intense Quote" w:semiHidden="0" w:uiPriority="30" w:unhideWhenUsed="0" w:qFormat="1"/>
-    <w:lsdException w:name="Medium List 2 Accent 1" w:semiHidden="0" w:uiPriority="66" w:unhideWhenUsed="0"/>
-    <w:lsdException w:name="Medium Grid 1 Accent 1" w:semiHidden="0" w:uiPriority="67" w:unhideWhenUsed="0"/>
-    <w:lsdException w:name="Medium Grid 2 Accent 1" w:semiHidden="0" w:uiPriority="68" w:unhideWhenUsed="0"/>
-    <w:lsdException w:name="Medium Grid 3 Accent 1" w:semiHidden="0" w:uiPriority="69" w:unhideWhenUsed="0"/>
-    <w:lsdException w:name="Dark List Accent 1" w:semiHidden="0" w:uiPriority="70" w:unhideWhenUsed="0"/>
-    <w:lsdException w:name="Colorful Shading Accent 1" w:semiHidden="0" w:uiPriority="71" w:unhideWhenUsed="0"/>
-    <w:lsdException w:name="Colorful List Accent 1" w:semiHidden="0" w:uiPriority="72" w:unhideWhenUsed="0"/>
-    <w:lsdException w:name="Colorful Grid Accent 1" w:semiHidden="0" w:uiPriority="73" w:unhideWhenUsed="0"/>
-    <w:lsdException w:name="Light Shading Accent 2" w:semiHidden="0" w:uiPriority="60" w:unhideWhenUsed="0"/>
-    <w:lsdException w:name="Light List Accent 2" w:semiHidden="0" w:uiPriority="61" w:unhideWhenUsed="0"/>
-    <w:lsdException w:name="Light Grid Accent 2" w:semiHidden="0" w:uiPriority="62" w:unhideWhenUsed="0"/>
-    <w:lsdException w:name="Medium Shading 1 Accent 2" w:semiHidden="0" w:uiPriority="63" w:unhideWhenUsed="0"/>
-    <w:lsdException w:name="Medium Shading 2 Accent 2" w:semiHidden="0" w:uiPriority="64" w:unhideWhenUsed="0"/>
-    <w:lsdException w:name="Medium List 1 Accent 2" w:semiHidden="0" w:uiPriority="65" w:unhideWhenUsed="0"/>
-    <w:lsdException w:name="Medium List 2 Accent 2" w:semiHidden="0" w:uiPriority="66" w:unhideWhenUsed="0"/>
-    <w:lsdException w:name="Medium Grid 1 Accent 2" w:semiHidden="0" w:uiPriority="67" w:unhideWhenUsed="0"/>
-    <w:lsdException w:name="Medium Grid 2 Accent 2" w:semiHidden="0" w:uiPriority="68" w:unhideWhenUsed="0"/>
-    <w:lsdException w:name="Medium Grid 3 Accent 2" w:semiHidden="0" w:uiPriority="69" w:unhideWhenUsed="0"/>
-    <w:lsdException w:name="Dark List Accent 2" w:semiHidden="0" w:uiPriority="70" w:unhideWhenUsed="0"/>
-    <w:lsdException w:name="Colorful Shading Accent 2" w:semiHidden="0" w:uiPriority="71" w:unhideWhenUsed="0"/>
-    <w:lsdException w:name="Colorful List Accent 2" w:semiHidden="0" w:uiPriority="72" w:unhideWhenUsed="0"/>
-    <w:lsdException w:name="Colorful Grid Accent 2" w:semiHidden="0" w:uiPriority="73" w:unhideWhenUsed="0"/>
-    <w:lsdException w:name="Light Shading Accent 3" w:semiHidden="0" w:uiPriority="60" w:unhideWhenUsed="0"/>
-    <w:lsdException w:name="Light List Accent 3" w:semiHidden="0" w:uiPriority="61" w:unhideWhenUsed="0"/>
-    <w:lsdException w:name="Light Grid Accent 3" w:semiHidden="0" w:uiPriority="62" w:unhideWhenUsed="0"/>
-    <w:lsdException w:name="Medium Shading 1 Accent 3" w:semiHidden="0" w:uiPriority="63" w:unhideWhenUsed="0"/>
-    <w:lsdException w:name="Medium Shading 2 Accent 3" w:semiHidden="0" w:uiPriority="64" w:unhideWhenUsed="0"/>
-    <w:lsdException w:name="Medium List 1 Accent 3" w:semiHidden="0" w:uiPriority="65" w:unhideWhenUsed="0"/>
-    <w:lsdException w:name="Medium List 2 Accent 3" w:semiHidden="0" w:uiPriority="66" w:unhideWhenUsed="0"/>
-    <w:lsdException w:name="Medium Grid 1 Accent 3" w:semiHidden="0" w:uiPriority="67" w:unhideWhenUsed="0"/>
-    <w:lsdException w:name="Medium Grid 2 Accent 3" w:semiHidden="0" w:uiPriority="68" w:unhideWhenUsed="0"/>
-    <w:lsdException w:name="Medium Grid 3 Accent 3" w:semiHidden="0" w:uiPriority="69" w:unhideWhenUsed="0"/>
-    <w:lsdException w:name="Dark List Accent 3" w:semiHidden="0" w:uiPriority="70" w:unhideWhenUsed="0"/>
-    <w:lsdException w:name="Colorful Shading Accent 3" w:semiHidden="0" w:uiPriority="71" w:unhideWhenUsed="0"/>
-    <w:lsdException w:name="Colorful List Accent 3" w:semiHidden="0" w:uiPriority="72" w:unhideWhenUsed="0"/>
-    <w:lsdException w:name="Colorful Grid Accent 3" w:semiHidden="0" w:uiPriority="73" w:unhideWhenUsed="0"/>
-    <w:lsdException w:name="Light Shading Accent 4" w:semiHidden="0" w:uiPriority="60" w:unhideWhenUsed="0"/>
-    <w:lsdException w:name="Light List Accent 4" w:semiHidden="0" w:uiPriority="61" w:unhideWhenUsed="0"/>
-    <w:lsdException w:name="Light Grid Accent 4" w:semiHidden="0" w:uiPriority="62" w:unhideWhenUsed="0"/>
-    <w:lsdException w:name="Medium Shading 1 Accent 4" w:semiHidden="0" w:uiPriority="63" w:unhideWhenUsed="0"/>
-    <w:lsdException w:name="Medium Shading 2 Accent 4" w:semiHidden="0" w:uiPriority="64" w:unhideWhenUsed="0"/>
-    <w:lsdException w:name="Medium List 1 Accent 4" w:semiHidden="0" w:uiPriority="65" w:unhideWhenUsed="0"/>
-    <w:lsdException w:name="Medium List 2 Accent 4" w:semiHidden="0" w:uiPriority="66" w:unhideWhenUsed="0"/>
-    <w:lsdException w:name="Medium Grid 1 Accent 4" w:semiHidden="0" w:uiPriority="67" w:unhideWhenUsed="0"/>
-    <w:lsdException w:name="Medium Grid 2 Accent 4" w:semiHidden="0" w:uiPriority="68" w:unhideWhenUsed="0"/>
-    <w:lsdException w:name="Medium Grid 3 Accent 4" w:semiHidden="0" w:uiPriority="69" w:unhideWhenUsed="0"/>
-    <w:lsdException w:name="Dark List Accent 4" w:semiHidden="0" w:uiPriority="70" w:unhideWhenUsed="0"/>
-    <w:lsdException w:name="Colorful Shading Accent 4" w:semiHidden="0" w:uiPriority="71" w:unhideWhenUsed="0"/>
-    <w:lsdException w:name="Colorful List Accent 4" w:semiHidden="0" w:uiPriority="72" w:unhideWhenUsed="0"/>
-    <w:lsdException w:name="Colorful Grid Accent 4" w:semiHidden="0" w:uiPriority="73" w:unhideWhenUsed="0"/>
-    <w:lsdException w:name="Light Shading Accent 5" w:semiHidden="0" w:uiPriority="60" w:unhideWhenUsed="0"/>
-    <w:lsdException w:name="Light List Accent 5" w:semiHidden="0" w:uiPriority="61" w:unhideWhenUsed="0"/>
-    <w:lsdException w:name="Light Grid Accent 5" w:semiHidden="0" w:uiPriority="62" w:unhideWhenUsed="0"/>
-    <w:lsdException w:name="Medium Shading 1 Accent 5" w:semiHidden="0" w:uiPriority="63" w:unhideWhenUsed="0"/>
-    <w:lsdException w:name="Medium Shading 2 Accent 5" w:semiHidden="0" w:uiPriority="64" w:unhideWhenUsed="0"/>
-    <w:lsdException w:name="Medium List 1 Accent 5" w:semiHidden="0" w:uiPriority="65" w:unhideWhenUsed="0"/>
-    <w:lsdException w:name="Medium List 2 Accent 5" w:semiHidden="0" w:uiPriority="66" w:unhideWhenUsed="0"/>
-    <w:lsdException w:name="Medium Grid 1 Accent 5" w:semiHidden="0" w:uiPriority="67" w:unhideWhenUsed="0"/>
-    <w:lsdException w:name="Medium Grid 2 Accent 5" w:semiHidden="0" w:uiPriority="68" w:unhideWhenUsed="0"/>
-    <w:lsdException w:name="Medium Grid 3 Accent 5" w:semiHidden="0" w:uiPriority="69" w:unhideWhenUsed="0"/>
-    <w:lsdException w:name="Dark List Accent 5" w:semiHidden="0" w:uiPriority="70" w:unhideWhenUsed="0"/>
-    <w:lsdException w:name="Colorful Shading Accent 5" w:semiHidden="0" w:uiPriority="71" w:unhideWhenUsed="0"/>
-    <w:lsdException w:name="Colorful List Accent 5" w:semiHidden="0" w:uiPriority="72" w:unhideWhenUsed="0"/>
-    <w:lsdException w:name="Colorful Grid Accent 5" w:semiHidden="0" w:uiPriority="73" w:unhideWhenUsed="0"/>
-    <w:lsdException w:name="Light Shading Accent 6" w:semiHidden="0" w:uiPriority="60" w:unhideWhenUsed="0"/>
-    <w:lsdException w:name="Light List Accent 6" w:semiHidden="0" w:uiPriority="61" w:unhideWhenUsed="0"/>
-    <w:lsdException w:name="Light Grid Accent 6" w:semiHidden="0" w:uiPriority="62" w:unhideWhenUsed="0"/>
-    <w:lsdException w:name="Medium Shading 1 Accent 6" w:semiHidden="0" w:uiPriority="63" w:unhideWhenUsed="0"/>
-    <w:lsdException w:name="Medium Shading 2 Accent 6" w:semiHidden="0" w:uiPriority="64" w:unhideWhenUsed="0"/>
-    <w:lsdException w:name="Medium List 1 Accent 6" w:semiHidden="0" w:uiPriority="65" w:unhideWhenUsed="0"/>
-    <w:lsdException w:name="Medium List 2 Accent 6" w:semiHidden="0" w:uiPriority="66" w:unhideWhenUsed="0"/>
-    <w:lsdException w:name="Medium Grid 1 Accent 6" w:semiHidden="0" w:uiPriority="67" w:unhideWhenUsed="0"/>
-    <w:lsdException w:name="Medium Grid 2 Accent 6" w:semiHidden="0" w:uiPriority="68" w:unhideWhenUsed="0"/>
-    <w:lsdException w:name="Medium Grid 3 Accent 6" w:semiHidden="0" w:uiPriority="69" w:unhideWhenUsed="0"/>
-    <w:lsdException w:name="Dark List Accent 6" w:semiHidden="0" w:uiPriority="70" w:unhideWhenUsed="0"/>
-    <w:lsdException w:name="Colorful Shading Accent 6" w:semiHidden="0" w:uiPriority="71" w:unhideWhenUsed="0"/>
-    <w:lsdException w:name="Colorful List Accent 6" w:semiHidden="0" w:uiPriority="72" w:unhideWhenUsed="0"/>
-    <w:lsdException w:name="Colorful Grid Accent 6" w:semiHidden="0" w:uiPriority="73" w:unhideWhenUsed="0"/>
-    <w:lsdException w:name="Subtle Emphasis" w:semiHidden="0" w:uiPriority="19" w:unhideWhenUsed="0" w:qFormat="1"/>
-    <w:lsdException w:name="Intense Emphasis" w:semiHidden="0" w:uiPriority="21" w:unhideWhenUsed="0" w:qFormat="1"/>
-    <w:lsdException w:name="Subtle Reference" w:semiHidden="0" w:uiPriority="31" w:unhideWhenUsed="0" w:qFormat="1"/>
-    <w:lsdException w:name="Intense Reference" w:semiHidden="0" w:uiPriority="32" w:unhideWhenUsed="0" w:qFormat="1"/>
-    <w:lsdException w:name="Book Title" w:semiHidden="0" w:uiPriority="33" w:unhideWhenUsed="0" w:qFormat="1"/>
-    <w:lsdException w:name="Bibliography" w:uiPriority="37"/>
-    <w:lsdException w:name="TOC Heading" w:uiPriority="39" w:qFormat="1"/>
+  <w:latentStyles w:defLockedState="0" w:defUIPriority="99" w:defSemiHidden="0" w:defUnhideWhenUsed="0" w:defQFormat="0" w:count="371">
+    <w:lsdException w:name="Normal" w:uiPriority="0" w:qFormat="1"/>
+    <w:lsdException w:name="heading 1" w:uiPriority="9" w:qFormat="1"/>
+    <w:lsdException w:name="heading 2" w:semiHidden="1" w:uiPriority="9" w:unhideWhenUsed="1" w:qFormat="1"/>
+    <w:lsdException w:name="heading 3" w:semiHidden="1" w:uiPriority="9" w:unhideWhenUsed="1" w:qFormat="1"/>
+    <w:lsdException w:name="heading 4" w:semiHidden="1" w:uiPriority="9" w:unhideWhenUsed="1" w:qFormat="1"/>
+    <w:lsdException w:name="heading 5" w:semiHidden="1" w:uiPriority="9" w:unhideWhenUsed="1" w:qFormat="1"/>
+    <w:lsdException w:name="heading 6" w:semiHidden="1" w:uiPriority="9" w:unhideWhenUsed="1" w:qFormat="1"/>
+    <w:lsdException w:name="heading 7" w:semiHidden="1" w:uiPriority="9" w:unhideWhenUsed="1" w:qFormat="1"/>
+    <w:lsdException w:name="heading 8" w:semiHidden="1" w:uiPriority="9" w:unhideWhenUsed="1" w:qFormat="1"/>
+    <w:lsdException w:name="heading 9" w:semiHidden="1" w:uiPriority="9" w:unhideWhenUsed="1" w:qFormat="1"/>
+    <w:lsdException w:name="index 1" w:semiHidden="1" w:unhideWhenUsed="1"/>
+    <w:lsdException w:name="index 2" w:semiHidden="1" w:unhideWhenUsed="1"/>
+    <w:lsdException w:name="index 3" w:semiHidden="1" w:unhideWhenUsed="1"/>
+    <w:lsdException w:name="index 4" w:semiHidden="1" w:unhideWhenUsed="1"/>
+    <w:lsdException w:name="index 5" w:semiHidden="1" w:unhideWhenUsed="1"/>
+    <w:lsdException w:name="index 6" w:semiHidden="1" w:unhideWhenUsed="1"/>
+    <w:lsdException w:name="index 7" w:semiHidden="1" w:unhideWhenUsed="1"/>
+    <w:lsdException w:name="index 8" w:semiHidden="1" w:unhideWhenUsed="1"/>
+    <w:lsdException w:name="index 9" w:semiHidden="1" w:unhideWhenUsed="1"/>
+    <w:lsdException w:name="toc 1" w:semiHidden="1" w:uiPriority="39" w:unhideWhenUsed="1"/>
+    <w:lsdException w:name="toc 2" w:semiHidden="1" w:uiPriority="39" w:unhideWhenUsed="1"/>
+    <w:lsdException w:name="toc 3" w:semiHidden="1" w:uiPriority="39" w:unhideWhenUsed="1"/>
+    <w:lsdException w:name="toc 4" w:semiHidden="1" w:uiPriority="39" w:unhideWhenUsed="1"/>
+    <w:lsdException w:name="toc 5" w:semiHidden="1" w:uiPriority="39" w:unhideWhenUsed="1"/>
+    <w:lsdException w:name="toc 6" w:semiHidden="1" w:uiPriority="39" w:unhideWhenUsed="1"/>
+    <w:lsdException w:name="toc 7" w:semiHidden="1" w:uiPriority="39" w:unhideWhenUsed="1"/>
+    <w:lsdException w:name="toc 8" w:semiHidden="1" w:uiPriority="39" w:unhideWhenUsed="1"/>
+    <w:lsdException w:name="toc 9" w:semiHidden="1" w:uiPriority="39" w:unhideWhenUsed="1"/>
+    <w:lsdException w:name="Normal Indent" w:semiHidden="1" w:unhideWhenUsed="1"/>
+    <w:lsdException w:name="footnote text" w:semiHidden="1" w:unhideWhenUsed="1"/>
+    <w:lsdException w:name="annotation text" w:semiHidden="1" w:unhideWhenUsed="1"/>
+    <w:lsdException w:name="header" w:semiHidden="1" w:unhideWhenUsed="1"/>
+    <w:lsdException w:name="footer" w:semiHidden="1" w:unhideWhenUsed="1"/>
+    <w:lsdException w:name="index heading" w:semiHidden="1" w:unhideWhenUsed="1"/>
+    <w:lsdException w:name="caption" w:semiHidden="1" w:uiPriority="35" w:unhideWhenUsed="1" w:qFormat="1"/>
+    <w:lsdException w:name="table of figures" w:semiHidden="1" w:unhideWhenUsed="1"/>
+    <w:lsdException w:name="envelope address" w:semiHidden="1" w:unhideWhenUsed="1"/>
+    <w:lsdException w:name="envelope return" w:semiHidden="1" w:unhideWhenUsed="1"/>
+    <w:lsdException w:name="footnote reference" w:semiHidden="1" w:unhideWhenUsed="1"/>
+    <w:lsdException w:name="annotation reference" w:semiHidden="1" w:unhideWhenUsed="1"/>
+    <w:lsdException w:name="line number" w:semiHidden="1" w:unhideWhenUsed="1"/>
+    <w:lsdException w:name="page number" w:semiHidden="1" w:unhideWhenUsed="1"/>
+    <w:lsdException w:name="endnote reference" w:semiHidden="1" w:unhideWhenUsed="1"/>
+    <w:lsdException w:name="endnote text" w:semiHidden="1" w:unhideWhenUsed="1"/>
+    <w:lsdException w:name="table of authorities" w:semiHidden="1" w:unhideWhenUsed="1"/>
+    <w:lsdException w:name="macro" w:semiHidden="1" w:unhideWhenUsed="1"/>
+    <w:lsdException w:name="toa heading" w:semiHidden="1" w:unhideWhenUsed="1"/>
+    <w:lsdException w:name="List" w:semiHidden="1" w:unhideWhenUsed="1"/>
+    <w:lsdException w:name="List Bullet" w:semiHidden="1" w:unhideWhenUsed="1"/>
+    <w:lsdException w:name="List Number" w:semiHidden="1" w:unhideWhenUsed="1"/>
+    <w:lsdException w:name="List 2" w:semiHidden="1" w:unhideWhenUsed="1"/>
+    <w:lsdException w:name="List 3" w:semiHidden="1" w:unhideWhenUsed="1"/>
+    <w:lsdException w:name="List 4" w:semiHidden="1" w:unhideWhenUsed="1"/>
+    <w:lsdException w:name="List 5" w:semiHidden="1" w:unhideWhenUsed="1"/>
+    <w:lsdException w:name="List Bullet 2" w:semiHidden="1" w:unhideWhenUsed="1"/>
+    <w:lsdException w:name="List Bullet 3" w:semiHidden="1" w:unhideWhenUsed="1"/>
+    <w:lsdException w:name="List Bullet 4" w:semiHidden="1" w:unhideWhenUsed="1"/>
+    <w:lsdException w:name="List Bullet 5" w:semiHidden="1" w:unhideWhenUsed="1"/>
+    <w:lsdException w:name="List Number 2" w:semiHidden="1" w:unhideWhenUsed="1"/>
+    <w:lsdException w:name="List Number 3" w:semiHidden="1" w:unhideWhenUsed="1"/>
+    <w:lsdException w:name="List Number 4" w:semiHidden="1" w:unhideWhenUsed="1"/>
+    <w:lsdException w:name="List Number 5" w:semiHidden="1" w:unhideWhenUsed="1"/>
+    <w:lsdException w:name="Title" w:uiPriority="10" w:qFormat="1"/>
+    <w:lsdException w:name="Closing" w:semiHidden="1" w:unhideWhenUsed="1"/>
+    <w:lsdException w:name="Signature" w:semiHidden="1" w:unhideWhenUsed="1"/>
+    <w:lsdException w:name="Default Paragraph Font" w:semiHidden="1" w:uiPriority="1" w:unhideWhenUsed="1"/>
+    <w:lsdException w:name="Body Text" w:semiHidden="1" w:unhideWhenUsed="1"/>
+    <w:lsdException w:name="Body Text Indent" w:semiHidden="1" w:unhideWhenUsed="1"/>
+    <w:lsdException w:name="List Continue" w:semiHidden="1" w:unhideWhenUsed="1"/>
+    <w:lsdException w:name="List Continue 2" w:semiHidden="1" w:unhideWhenUsed="1"/>
+    <w:lsdException w:name="List Continue 3" w:semiHidden="1" w:unhideWhenUsed="1"/>
+    <w:lsdException w:name="List Continue 4" w:semiHidden="1" w:unhideWhenUsed="1"/>
+    <w:lsdException w:name="List Continue 5" w:semiHidden="1" w:unhideWhenUsed="1"/>
+    <w:lsdException w:name="Message Header" w:semiHidden="1" w:unhideWhenUsed="1"/>
+    <w:lsdException w:name="Subtitle" w:uiPriority="11" w:qFormat="1"/>
+    <w:lsdException w:name="Salutation" w:semiHidden="1" w:unhideWhenUsed="1"/>
+    <w:lsdException w:name="Date" w:semiHidden="1" w:unhideWhenUsed="1"/>
+    <w:lsdException w:name="Body Text First Indent" w:semiHidden="1" w:unhideWhenUsed="1"/>
+    <w:lsdException w:name="Body Text First Indent 2" w:semiHidden="1" w:unhideWhenUsed="1"/>
+    <w:lsdException w:name="Note Heading" w:semiHidden="1" w:unhideWhenUsed="1"/>
+    <w:lsdException w:name="Body Text 2" w:semiHidden="1" w:unhideWhenUsed="1"/>
+    <w:lsdException w:name="Body Text 3" w:semiHidden="1" w:unhideWhenUsed="1"/>
+    <w:lsdException w:name="Body Text Indent 2" w:semiHidden="1" w:unhideWhenUsed="1"/>
+    <w:lsdException w:name="Body Text Indent 3" w:semiHidden="1" w:unhideWhenUsed="1"/>
+    <w:lsdException w:name="Block Text" w:semiHidden="1" w:unhideWhenUsed="1"/>
+    <w:lsdException w:name="Hyperlink" w:semiHidden="1" w:unhideWhenUsed="1"/>
+    <w:lsdException w:name="FollowedHyperlink" w:semiHidden="1" w:unhideWhenUsed="1"/>
+    <w:lsdException w:name="Strong" w:uiPriority="22" w:qFormat="1"/>
+    <w:lsdException w:name="Emphasis" w:uiPriority="20" w:qFormat="1"/>
+    <w:lsdException w:name="Document Map" w:semiHidden="1" w:unhideWhenUsed="1"/>
+    <w:lsdException w:name="Plain Text" w:semiHidden="1" w:uiPriority="0" w:unhideWhenUsed="1"/>
+    <w:lsdException w:name="E-mail Signature" w:semiHidden="1" w:unhideWhenUsed="1"/>
+    <w:lsdException w:name="HTML Top of Form" w:semiHidden="1" w:unhideWhenUsed="1"/>
+    <w:lsdException w:name="HTML Bottom of Form" w:semiHidden="1" w:unhideWhenUsed="1"/>
+    <w:lsdException w:name="Normal (Web)" w:semiHidden="1" w:unhideWhenUsed="1"/>
+    <w:lsdException w:name="HTML Acronym" w:semiHidden="1" w:unhideWhenUsed="1"/>
+    <w:lsdException w:name="HTML Address" w:semiHidden="1" w:unhideWhenUsed="1"/>
+    <w:lsdException w:name="HTML Cite" w:semiHidden="1" w:unhideWhenUsed="1"/>
+    <w:lsdException w:name="HTML Code" w:semiHidden="1" w:unhideWhenUsed="1"/>
+    <w:lsdException w:name="HTML Definition" w:semiHidden="1" w:unhideWhenUsed="1"/>
+    <w:lsdException w:name="HTML Keyboard" w:semiHidden="1" w:unhideWhenUsed="1"/>
+    <w:lsdException w:name="HTML Preformatted" w:semiHidden="1" w:unhideWhenUsed="1"/>
+    <w:lsdException w:name="HTML Sample" w:semiHidden="1" w:unhideWhenUsed="1"/>
+    <w:lsdException w:name="HTML Typewriter" w:semiHidden="1" w:unhideWhenUsed="1"/>
+    <w:lsdException w:name="HTML Variable" w:semiHidden="1" w:unhideWhenUsed="1"/>
+    <w:lsdException w:name="Normal Table" w:semiHidden="1" w:unhideWhenUsed="1"/>
+    <w:lsdException w:name="annotation subject" w:semiHidden="1" w:unhideWhenUsed="1"/>
+    <w:lsdException w:name="No List" w:semiHidden="1" w:unhideWhenUsed="1"/>
+    <w:lsdException w:name="Outline List 1" w:semiHidden="1" w:unhideWhenUsed="1"/>
+    <w:lsdException w:name="Outline List 2" w:semiHidden="1" w:unhideWhenUsed="1"/>
+    <w:lsdException w:name="Outline List 3" w:semiHidden="1" w:unhideWhenUsed="1"/>
+    <w:lsdException w:name="Table Simple 1" w:semiHidden="1" w:unhideWhenUsed="1"/>
+    <w:lsdException w:name="Table Simple 2" w:semiHidden="1" w:unhideWhenUsed="1"/>
+    <w:lsdException w:name="Table Simple 3" w:semiHidden="1" w:unhideWhenUsed="1"/>
+    <w:lsdException w:name="Table Classic 1" w:semiHidden="1" w:unhideWhenUsed="1"/>
+    <w:lsdException w:name="Table Classic 2" w:semiHidden="1" w:unhideWhenUsed="1"/>
+    <w:lsdException w:name="Table Classic 3" w:semiHidden="1" w:unhideWhenUsed="1"/>
+    <w:lsdException w:name="Table Classic 4" w:semiHidden="1" w:unhideWhenUsed="1"/>
+    <w:lsdException w:name="Table Colorful 1" w:semiHidden="1" w:unhideWhenUsed="1"/>
+    <w:lsdException w:name="Table Colorful 2" w:semiHidden="1" w:unhideWhenUsed="1"/>
+    <w:lsdException w:name="Table Colorful 3" w:semiHidden="1" w:unhideWhenUsed="1"/>
+    <w:lsdException w:name="Table Columns 1" w:semiHidden="1" w:unhideWhenUsed="1"/>
+    <w:lsdException w:name="Table Columns 2" w:semiHidden="1" w:unhideWhenUsed="1"/>
+    <w:lsdException w:name="Table Columns 3" w:semiHidden="1" w:unhideWhenUsed="1"/>
+    <w:lsdException w:name="Table Columns 4" w:semiHidden="1" w:unhideWhenUsed="1"/>
+    <w:lsdException w:name="Table Columns 5" w:semiHidden="1" w:unhideWhenUsed="1"/>
+    <w:lsdException w:name="Table Grid 1" w:semiHidden="1" w:unhideWhenUsed="1"/>
+    <w:lsdException w:name="Table Grid 2" w:semiHidden="1" w:unhideWhenUsed="1"/>
+    <w:lsdException w:name="Table Grid 3" w:semiHidden="1" w:unhideWhenUsed="1"/>
+    <w:lsdException w:name="Table Grid 4" w:semiHidden="1" w:unhideWhenUsed="1"/>
+    <w:lsdException w:name="Table Grid 5" w:semiHidden="1" w:unhideWhenUsed="1"/>
+    <w:lsdException w:name="Table Grid 6" w:semiHidden="1" w:unhideWhenUsed="1"/>
+    <w:lsdException w:name="Table Grid 7" w:semiHidden="1" w:unhideWhenUsed="1"/>
+    <w:lsdException w:name="Table Grid 8" w:semiHidden="1" w:unhideWhenUsed="1"/>
+    <w:lsdException w:name="Table List 1" w:semiHidden="1" w:unhideWhenUsed="1"/>
+    <w:lsdException w:name="Table List 2" w:semiHidden="1" w:unhideWhenUsed="1"/>
+    <w:lsdException w:name="Table List 3" w:semiHidden="1" w:unhideWhenUsed="1"/>
+    <w:lsdException w:name="Table List 4" w:semiHidden="1" w:unhideWhenUsed="1"/>
+    <w:lsdException w:name="Table List 5" w:semiHidden="1" w:unhideWhenUsed="1"/>
+    <w:lsdException w:name="Table List 6" w:semiHidden="1" w:unhideWhenUsed="1"/>
+    <w:lsdException w:name="Table List 7" w:semiHidden="1" w:unhideWhenUsed="1"/>
+    <w:lsdException w:name="Table List 8" w:semiHidden="1" w:unhideWhenUsed="1"/>
+    <w:lsdException w:name="Table 3D effects 1" w:semiHidden="1" w:unhideWhenUsed="1"/>
+    <w:lsdException w:name="Table 3D effects 2" w:semiHidden="1" w:unhideWhenUsed="1"/>
+    <w:lsdException w:name="Table 3D effects 3" w:semiHidden="1" w:unhideWhenUsed="1"/>
+    <w:lsdException w:name="Table Contemporary" w:semiHidden="1" w:unhideWhenUsed="1"/>
+    <w:lsdException w:name="Table Elegant" w:semiHidden="1" w:unhideWhenUsed="1"/>
+    <w:lsdException w:name="Table Professional" w:semiHidden="1" w:unhideWhenUsed="1"/>
+    <w:lsdException w:name="Table Subtle 1" w:semiHidden="1" w:unhideWhenUsed="1"/>
+    <w:lsdException w:name="Table Subtle 2" w:semiHidden="1" w:unhideWhenUsed="1"/>
+    <w:lsdException w:name="Table Web 1" w:semiHidden="1" w:unhideWhenUsed="1"/>
+    <w:lsdException w:name="Table Web 2" w:semiHidden="1" w:unhideWhenUsed="1"/>
+    <w:lsdException w:name="Table Web 3" w:semiHidden="1" w:unhideWhenUsed="1"/>
+    <w:lsdException w:name="Balloon Text" w:semiHidden="1" w:unhideWhenUsed="1"/>
+    <w:lsdException w:name="Table Grid" w:uiPriority="59"/>
+    <w:lsdException w:name="Table Theme" w:semiHidden="1" w:unhideWhenUsed="1"/>
+    <w:lsdException w:name="Placeholder Text" w:semiHidden="1"/>
+    <w:lsdException w:name="No Spacing" w:uiPriority="1" w:qFormat="1"/>
+    <w:lsdException w:name="Light Shading" w:uiPriority="60"/>
+    <w:lsdException w:name="Light List" w:uiPriority="61"/>
+    <w:lsdException w:name="Light Grid" w:uiPriority="62"/>
+    <w:lsdException w:name="Medium Shading 1" w:uiPriority="63"/>
+    <w:lsdException w:name="Medium Shading 2" w:uiPriority="64"/>
+    <w:lsdException w:name="Medium List 1" w:uiPriority="65"/>
+    <w:lsdException w:name="Medium List 2" w:uiPriority="66"/>
+    <w:lsdException w:name="Medium Grid 1" w:uiPriority="67"/>
+    <w:lsdException w:name="Medium Grid 2" w:uiPriority="68"/>
+    <w:lsdException w:name="Medium Grid 3" w:uiPriority="69"/>
+    <w:lsdException w:name="Dark List" w:uiPriority="70"/>
+    <w:lsdException w:name="Colorful Shading" w:uiPriority="71"/>
+    <w:lsdException w:name="Colorful List" w:uiPriority="72"/>
+    <w:lsdException w:name="Colorful Grid" w:uiPriority="73"/>
+    <w:lsdException w:name="Light Shading Accent 1" w:uiPriority="60"/>
+    <w:lsdException w:name="Light List Accent 1" w:uiPriority="61"/>
+    <w:lsdException w:name="Light Grid Accent 1" w:uiPriority="62"/>
+    <w:lsdException w:name="Medium Shading 1 Accent 1" w:uiPriority="63"/>
+    <w:lsdException w:name="Medium Shading 2 Accent 1" w:uiPriority="64"/>
+    <w:lsdException w:name="Medium List 1 Accent 1" w:uiPriority="65"/>
+    <w:lsdException w:name="Revision" w:semiHidden="1"/>
+    <w:lsdException w:name="List Paragraph" w:uiPriority="34" w:qFormat="1"/>
+    <w:lsdException w:name="Quote" w:uiPriority="29" w:qFormat="1"/>
+    <w:lsdException w:name="Intense Quote" w:uiPriority="30" w:qFormat="1"/>
+    <w:lsdException w:name="Medium List 2 Accent 1" w:uiPriority="66"/>
+    <w:lsdException w:name="Medium Grid 1 Accent 1" w:uiPriority="67"/>
+    <w:lsdException w:name="Medium Grid 2 Accent 1" w:uiPriority="68"/>
+    <w:lsdException w:name="Medium Grid 3 Accent 1" w:uiPriority="69"/>
+    <w:lsdException w:name="Dark List Accent 1" w:uiPriority="70"/>
+    <w:lsdException w:name="Colorful Shading Accent 1" w:uiPriority="71"/>
+    <w:lsdException w:name="Colorful List Accent 1" w:uiPriority="72"/>
+    <w:lsdException w:name="Colorful Grid Accent 1" w:uiPriority="73"/>
+    <w:lsdException w:name="Light Shading Accent 2" w:uiPriority="60"/>
+    <w:lsdException w:name="Light List Accent 2" w:uiPriority="61"/>
+    <w:lsdException w:name="Light Grid Accent 2" w:uiPriority="62"/>
+    <w:lsdException w:name="Medium Shading 1 Accent 2" w:uiPriority="63"/>
+    <w:lsdException w:name="Medium Shading 2 Accent 2" w:uiPriority="64"/>
+    <w:lsdException w:name="Medium List 1 Accent 2" w:uiPriority="65"/>
+    <w:lsdException w:name="Medium List 2 Accent 2" w:uiPriority="66"/>
+    <w:lsdException w:name="Medium Grid 1 Accent 2" w:uiPriority="67"/>
+    <w:lsdException w:name="Medium Grid 2 Accent 2" w:uiPriority="68"/>
+    <w:lsdException w:name="Medium Grid 3 Accent 2" w:uiPriority="69"/>
+    <w:lsdException w:name="Dark List Accent 2" w:uiPriority="70"/>
+    <w:lsdException w:name="Colorful Shading Accent 2" w:uiPriority="71"/>
+    <w:lsdException w:name="Colorful List Accent 2" w:uiPriority="72"/>
+    <w:lsdException w:name="Colorful Grid Accent 2" w:uiPriority="73"/>
+    <w:lsdException w:name="Light Shading Accent 3" w:uiPriority="60"/>
+    <w:lsdException w:name="Light List Accent 3" w:uiPriority="61"/>
+    <w:lsdException w:name="Light Grid Accent 3" w:uiPriority="62"/>
+    <w:lsdException w:name="Medium Shading 1 Accent 3" w:uiPriority="63"/>
+    <w:lsdException w:name="Medium Shading 2 Accent 3" w:uiPriority="64"/>
+    <w:lsdException w:name="Medium List 1 Accent 3" w:uiPriority="65"/>
+    <w:lsdException w:name="Medium List 2 Accent 3" w:uiPriority="66"/>
+    <w:lsdException w:name="Medium Grid 1 Accent 3" w:uiPriority="67"/>
+    <w:lsdException w:name="Medium Grid 2 Accent 3" w:uiPriority="68"/>
+    <w:lsdException w:name="Medium Grid 3 Accent 3" w:uiPriority="69"/>
+    <w:lsdException w:name="Dark List Accent 3" w:uiPriority="70"/>
+    <w:lsdException w:name="Colorful Shading Accent 3" w:uiPriority="71"/>
+    <w:lsdException w:name="Colorful List Accent 3" w:uiPriority="72"/>
+    <w:lsdException w:name="Colorful Grid Accent 3" w:uiPriority="73"/>
+    <w:lsdException w:name="Light Shading Accent 4" w:uiPriority="60"/>
+    <w:lsdException w:name="Light List Accent 4" w:uiPriority="61"/>
+    <w:lsdException w:name="Light Grid Accent 4" w:uiPriority="62"/>
+    <w:lsdException w:name="Medium Shading 1 Accent 4" w:uiPriority="63"/>
+    <w:lsdException w:name="Medium Shading 2 Accent 4" w:uiPriority="64"/>
+    <w:lsdException w:name="Medium List 1 Accent 4" w:uiPriority="65"/>
+    <w:lsdException w:name="Medium List 2 Accent 4" w:uiPriority="66"/>
+    <w:lsdException w:name="Medium Grid 1 Accent 4" w:uiPriority="67"/>
+    <w:lsdException w:name="Medium Grid 2 Accent 4" w:uiPriority="68"/>
+    <w:lsdException w:name="Medium Grid 3 Accent 4" w:uiPriority="69"/>
+    <w:lsdException w:name="Dark List Accent 4" w:uiPriority="70"/>
+    <w:lsdException w:name="Colorful Shading Accent 4" w:uiPriority="71"/>
+    <w:lsdException w:name="Colorful List Accent 4" w:uiPriority="72"/>
+    <w:lsdException w:name="Colorful Grid Accent 4" w:uiPriority="73"/>
+    <w:lsdException w:name="Light Shading Accent 5" w:uiPriority="60"/>
+    <w:lsdException w:name="Light List Accent 5" w:uiPriority="61"/>
+    <w:lsdException w:name="Light Grid Accent 5" w:uiPriority="62"/>
+    <w:lsdException w:name="Medium Shading 1 Accent 5" w:uiPriority="63"/>
+    <w:lsdException w:name="Medium Shading 2 Accent 5" w:uiPriority="64"/>
+    <w:lsdException w:name="Medium List 1 Accent 5" w:uiPriority="65"/>
+    <w:lsdException w:name="Medium List 2 Accent 5" w:uiPriority="66"/>
+    <w:lsdException w:name="Medium Grid 1 Accent 5" w:uiPriority="67"/>
+    <w:lsdException w:name="Medium Grid 2 Accent 5" w:uiPriority="68"/>
+    <w:lsdException w:name="Medium Grid 3 Accent 5" w:uiPriority="69"/>
+    <w:lsdException w:name="Dark List Accent 5" w:uiPriority="70"/>
+    <w:lsdException w:name="Colorful Shading Accent 5" w:uiPriority="71"/>
+    <w:lsdException w:name="Colorful List Accent 5" w:uiPriority="72"/>
+    <w:lsdException w:name="Colorful Grid Accent 5" w:uiPriority="73"/>
+    <w:lsdException w:name="Light Shading Accent 6" w:uiPriority="60"/>
+    <w:lsdException w:name="Light List Accent 6" w:uiPriority="61"/>
+    <w:lsdException w:name="Light Grid Accent 6" w:uiPriority="62"/>
+    <w:lsdException w:name="Medium Shading 1 Accent 6" w:uiPriority="63"/>
+    <w:lsdException w:name="Medium Shading 2 Accent 6" w:uiPriority="64"/>
+    <w:lsdException w:name="Medium List 1 Accent 6" w:uiPriority="65"/>
+    <w:lsdException w:name="Medium List 2 Accent 6" w:uiPriority="66"/>
+    <w:lsdException w:name="Medium Grid 1 Accent 6" w:uiPriority="67"/>
+    <w:lsdException w:name="Medium Grid 2 Accent 6" w:uiPriority="68"/>
+    <w:lsdException w:name="Medium Grid 3 Accent 6" w:uiPriority="69"/>
+    <w:lsdException w:name="Dark List Accent 6" w:uiPriority="70"/>
+    <w:lsdException w:name="Colorful Shading Accent 6" w:uiPriority="71"/>
+    <w:lsdException w:name="Colorful List Accent 6" w:uiPriority="72"/>
+    <w:lsdException w:name="Colorful Grid Accent 6" w:uiPriority="73"/>
+    <w:lsdException w:name="Subtle Emphasis" w:uiPriority="19" w:qFormat="1"/>
+    <w:lsdException w:name="Intense Emphasis" w:uiPriority="21" w:qFormat="1"/>
+    <w:lsdException w:name="Subtle Reference" w:uiPriority="31" w:qFormat="1"/>
+    <w:lsdException w:name="Intense Reference" w:uiPriority="32" w:qFormat="1"/>
+    <w:lsdException w:name="Book Title" w:uiPriority="33" w:qFormat="1"/>
+    <w:lsdException w:name="Bibliography" w:semiHidden="1" w:uiPriority="37" w:unhideWhenUsed="1"/>
+    <w:lsdException w:name="TOC Heading" w:semiHidden="1" w:uiPriority="39" w:unhideWhenUsed="1" w:qFormat="1"/>
+    <w:lsdException w:name="Plain Table 1" w:uiPriority="41"/>
+    <w:lsdException w:name="Plain Table 2" w:uiPriority="42"/>
+    <w:lsdException w:name="Plain Table 3" w:uiPriority="43"/>
+    <w:lsdException w:name="Plain Table 4" w:uiPriority="44"/>
+    <w:lsdException w:name="Plain Table 5" w:uiPriority="45"/>
+    <w:lsdException w:name="Grid Table Light" w:uiPriority="40"/>
+    <w:lsdException w:name="Grid Table 1 Light" w:uiPriority="46"/>
+    <w:lsdException w:name="Grid Table 2" w:uiPriority="47"/>
+    <w:lsdException w:name="Grid Table 3" w:uiPriority="48"/>
+    <w:lsdException w:name="Grid Table 4" w:uiPriority="49"/>
+    <w:lsdException w:name="Grid Table 5 Dark" w:uiPriority="50"/>
+    <w:lsdException w:name="Grid Table 6 Colorful" w:uiPriority="51"/>
+    <w:lsdException w:name="Grid Table 7 Colorful" w:uiPriority="52"/>
+    <w:lsdException w:name="Grid Table 1 Light Accent 1" w:uiPriority="46"/>
+    <w:lsdException w:name="Grid Table 2 Accent 1" w:uiPriority="47"/>
+    <w:lsdException w:name="Grid Table 3 Accent 1" w:uiPriority="48"/>
+    <w:lsdException w:name="Grid Table 4 Accent 1" w:uiPriority="49"/>
+    <w:lsdException w:name="Grid Table 5 Dark Accent 1" w:uiPriority="50"/>
+    <w:lsdException w:name="Grid Table 6 Colorful Accent 1" w:uiPriority="51"/>
+    <w:lsdException w:name="Grid Table 7 Colorful Accent 1" w:uiPriority="52"/>
+    <w:lsdException w:name="Grid Table 1 Light Accent 2" w:uiPriority="46"/>
+    <w:lsdException w:name="Grid Table 2 Accent 2" w:uiPriority="47"/>
+    <w:lsdException w:name="Grid Table 3 Accent 2" w:uiPriority="48"/>
+    <w:lsdException w:name="Grid Table 4 Accent 2" w:uiPriority="49"/>
+    <w:lsdException w:name="Grid Table 5 Dark Accent 2" w:uiPriority="50"/>
+    <w:lsdException w:name="Grid Table 6 Colorful Accent 2" w:uiPriority="51"/>
+    <w:lsdException w:name="Grid Table 7 Colorful Accent 2" w:uiPriority="52"/>
+    <w:lsdException w:name="Grid Table 1 Light Accent 3" w:uiPriority="46"/>
+    <w:lsdException w:name="Grid Table 2 Accent 3" w:uiPriority="47"/>
+    <w:lsdException w:name="Grid Table 3 Accent 3" w:uiPriority="48"/>
+    <w:lsdException w:name="Grid Table 4 Accent 3" w:uiPriority="49"/>
+    <w:lsdException w:name="Grid Table 5 Dark Accent 3" w:uiPriority="50"/>
+    <w:lsdException w:name="Grid Table 6 Colorful Accent 3" w:uiPriority="51"/>
+    <w:lsdException w:name="Grid Table 7 Colorful Accent 3" w:uiPriority="52"/>
+    <w:lsdException w:name="Grid Table 1 Light Accent 4" w:uiPriority="46"/>
+    <w:lsdException w:name="Grid Table 2 Accent 4" w:uiPriority="47"/>
+    <w:lsdException w:name="Grid Table 3 Accent 4" w:uiPriority="48"/>
+    <w:lsdException w:name="Grid Table 4 Accent 4" w:uiPriority="49"/>
+    <w:lsdException w:name="Grid Table 5 Dark Accent 4" w:uiPriority="50"/>
+    <w:lsdException w:name="Grid Table 6 Colorful Accent 4" w:uiPriority="51"/>
+    <w:lsdException w:name="Grid Table 7 Colorful Accent 4" w:uiPriority="52"/>
+    <w:lsdException w:name="Grid Table 1 Light Accent 5" w:uiPriority="46"/>
+    <w:lsdException w:name="Grid Table 2 Accent 5" w:uiPriority="47"/>
+    <w:lsdException w:name="Grid Table 3 Accent 5" w:uiPriority="48"/>
+    <w:lsdException w:name="Grid Table 4 Accent 5" w:uiPriority="49"/>
+    <w:lsdException w:name="Grid Table 5 Dark Accent 5" w:uiPriority="50"/>
+    <w:lsdException w:name="Grid Table 6 Colorful Accent 5" w:uiPriority="51"/>
+    <w:lsdException w:name="Grid Table 7 Colorful Accent 5" w:uiPriority="52"/>
+    <w:lsdException w:name="Grid Table 1 Light Accent 6" w:uiPriority="46"/>
+    <w:lsdException w:name="Grid Table 2 Accent 6" w:uiPriority="47"/>
+    <w:lsdException w:name="Grid Table 3 Accent 6" w:uiPriority="48"/>
+    <w:lsdException w:name="Grid Table 4 Accent 6" w:uiPriority="49"/>
+    <w:lsdException w:name="Grid Table 5 Dark Accent 6" w:uiPriority="50"/>
+    <w:lsdException w:name="Grid Table 6 Colorful Accent 6" w:uiPriority="51"/>
+    <w:lsdException w:name="Grid Table 7 Colorful Accent 6" w:uiPriority="52"/>
+    <w:lsdException w:name="List Table 1 Light" w:uiPriority="46"/>
+    <w:lsdException w:name="List Table 2" w:uiPriority="47"/>
+    <w:lsdException w:name="List Table 3" w:uiPriority="48"/>
+    <w:lsdException w:name="List Table 4" w:uiPriority="49"/>
+    <w:lsdException w:name="List Table 5 Dark" w:uiPriority="50"/>
+    <w:lsdException w:name="List Table 6 Colorful" w:uiPriority="51"/>
+    <w:lsdException w:name="List Table 7 Colorful" w:uiPriority="52"/>
+    <w:lsdException w:name="List Table 1 Light Accent 1" w:uiPriority="46"/>
+    <w:lsdException w:name="List Table 2 Accent 1" w:uiPriority="47"/>
+    <w:lsdException w:name="List Table 3 Accent 1" w:uiPriority="48"/>
+    <w:lsdException w:name="List Table 4 Accent 1" w:uiPriority="49"/>
+    <w:lsdException w:name="List Table 5 Dark Accent 1" w:uiPriority="50"/>
+    <w:lsdException w:name="List Table 6 Colorful Accent 1" w:uiPriority="51"/>
+    <w:lsdException w:name="List Table 7 Colorful Accent 1" w:uiPriority="52"/>
+    <w:lsdException w:name="List Table 1 Light Accent 2" w:uiPriority="46"/>
+    <w:lsdException w:name="List Table 2 Accent 2" w:uiPriority="47"/>
+    <w:lsdException w:name="List Table 3 Accent 2" w:uiPriority="48"/>
+    <w:lsdException w:name="List Table 4 Accent 2" w:uiPriority="49"/>
+    <w:lsdException w:name="List Table 5 Dark Accent 2" w:uiPriority="50"/>
+    <w:lsdException w:name="List Table 6 Colorful Accent 2" w:uiPriority="51"/>
+    <w:lsdException w:name="List Table 7 Colorful Accent 2" w:uiPriority="52"/>
+    <w:lsdException w:name="List Table 1 Light Accent 3" w:uiPriority="46"/>
+    <w:lsdException w:name="List Table 2 Accent 3" w:uiPriority="47"/>
+    <w:lsdException w:name="List Table 3 Accent 3" w:uiPriority="48"/>
+    <w:lsdException w:name="List Table 4 Accent 3" w:uiPriority="49"/>
+    <w:lsdException w:name="List Table 5 Dark Accent 3" w:uiPriority="50"/>
+    <w:lsdException w:name="List Table 6 Colorful Accent 3" w:uiPriority="51"/>
+    <w:lsdException w:name="List Table 7 Colorful Accent 3" w:uiPriority="52"/>
+    <w:lsdException w:name="List Table 1 Light Accent 4" w:uiPriority="46"/>
+    <w:lsdException w:name="List Table 2 Accent 4" w:uiPriority="47"/>
+    <w:lsdException w:name="List Table 3 Accent 4" w:uiPriority="48"/>
+    <w:lsdException w:name="List Table 4 Accent 4" w:uiPriority="49"/>
+    <w:lsdException w:name="List Table 5 Dark Accent 4" w:uiPriority="50"/>
+    <w:lsdException w:name="List Table 6 Colorful Accent 4" w:uiPriority="51"/>
+    <w:lsdException w:name="List Table 7 Colorful Accent 4" w:uiPriority="52"/>
+    <w:lsdException w:name="List Table 1 Light Accent 5" w:uiPriority="46"/>
+    <w:lsdException w:name="List Table 2 Accent 5" w:uiPriority="47"/>
+    <w:lsdException w:name="List Table 3 Accent 5" w:uiPriority="48"/>
+    <w:lsdException w:name="List Table 4 Accent 5" w:uiPriority="49"/>
+    <w:lsdException w:name="List Table 5 Dark Accent 5" w:uiPriority="50"/>
+    <w:lsdException w:name="List Table 6 Colorful Accent 5" w:uiPriority="51"/>
+    <w:lsdException w:name="List Table 7 Colorful Accent 5" w:uiPriority="52"/>
+    <w:lsdException w:name="List Table 1 Light Accent 6" w:uiPriority="46"/>
+    <w:lsdException w:name="List Table 2 Accent 6" w:uiPriority="47"/>
+    <w:lsdException w:name="List Table 3 Accent 6" w:uiPriority="48"/>
+    <w:lsdException w:name="List Table 4 Accent 6" w:uiPriority="49"/>
+    <w:lsdException w:name="List Table 5 Dark Accent 6" w:uiPriority="50"/>
+    <w:lsdException w:name="List Table 6 Colorful Accent 6" w:uiPriority="51"/>
+    <w:lsdException w:name="List Table 7 Colorful Accent 6" w:uiPriority="52"/>
   </w:latentStyles>
   <w:style w:type="paragraph" w:default="1" w:styleId="Normal">
     <w:name w:val="Normal"/>
@@ -4510,19 +5777,16 @@
     <w:link w:val="FOINaslov1Char"/>
     <w:autoRedefine/>
     <w:qFormat/>
-    <w:rsid w:val="00C103FB"/>
+    <w:rsid w:val="006D5CF7"/>
     <w:pPr>
-      <w:numPr>
-        <w:numId w:val="1"/>
-      </w:numPr>
       <w:tabs>
         <w:tab w:val="left" w:pos="426"/>
       </w:tabs>
-      <w:spacing w:after="240"/>
-      <w:ind w:left="0" w:firstLine="0"/>
+      <w:spacing w:after="240" w:line="360" w:lineRule="auto"/>
+      <w:jc w:val="both"/>
     </w:pPr>
     <w:rPr>
-      <w:sz w:val="36"/>
+      <w:b w:val="0"/>
     </w:rPr>
   </w:style>
   <w:style w:type="paragraph" w:styleId="ListParagraph">
@@ -4570,12 +5834,12 @@
     <w:name w:val="FOI Naslov 1 Char"/>
     <w:basedOn w:val="MjestoChar"/>
     <w:link w:val="FOINaslov1"/>
-    <w:rsid w:val="00C103FB"/>
+    <w:rsid w:val="006D5CF7"/>
     <w:rPr>
       <w:rFonts w:ascii="Times New Roman" w:eastAsia="Times New Roman" w:hAnsi="Times New Roman" w:cs="Times New Roman"/>
-      <w:b/>
+      <w:b w:val="0"/>
       <w:bCs/>
-      <w:sz w:val="36"/>
+      <w:sz w:val="24"/>
       <w:szCs w:val="24"/>
       <w:lang w:eastAsia="hr-HR"/>
     </w:rPr>
@@ -5046,264 +6310,29 @@
       <w:lang w:eastAsia="hr-HR"/>
     </w:rPr>
   </w:style>
-</w:styles>
-</file>
-
-<file path=word/stylesWithEffects.xml><?xml version="1.0" encoding="utf-8"?>
-<w:styles xmlns:wpc="http://schemas.microsoft.com/office/word/2010/wordprocessingCanvas" xmlns:mc="http://schemas.openxmlformats.org/markup-compatibility/2006" xmlns:o="urn:schemas-microsoft-com:office:office" xmlns:r="http://schemas.openxmlformats.org/officeDocument/2006/relationships" xmlns:m="http://schemas.openxmlformats.org/officeDocument/2006/math" xmlns:v="urn:schemas-microsoft-com:vml" xmlns:wp14="http://schemas.microsoft.com/office/word/2010/wordprocessingDrawing" xmlns:wp="http://schemas.openxmlformats.org/drawingml/2006/wordprocessingDrawing" xmlns:w10="urn:schemas-microsoft-com:office:word" xmlns:w="http://schemas.openxmlformats.org/wordprocessingml/2006/main" xmlns:w14="http://schemas.microsoft.com/office/word/2010/wordml" xmlns:wpg="http://schemas.microsoft.com/office/word/2010/wordprocessingGroup" xmlns:wpi="http://schemas.microsoft.com/office/word/2010/wordprocessingInk" xmlns:wne="http://schemas.microsoft.com/office/word/2006/wordml" xmlns:wps="http://schemas.microsoft.com/office/word/2010/wordprocessingShape" mc:Ignorable="w14 wp14">
-  <w:docDefaults>
-    <w:rPrDefault>
-      <w:rPr>
-        <w:rFonts w:asciiTheme="minorHAnsi" w:eastAsiaTheme="minorHAnsi" w:hAnsiTheme="minorHAnsi" w:cstheme="minorBidi"/>
-        <w:sz w:val="22"/>
-        <w:szCs w:val="22"/>
-        <w:lang w:val="hr-HR" w:eastAsia="en-US" w:bidi="ar-SA"/>
-      </w:rPr>
-    </w:rPrDefault>
-    <w:pPrDefault>
-      <w:pPr>
-        <w:spacing w:after="200" w:line="276" w:lineRule="auto"/>
-      </w:pPr>
-    </w:pPrDefault>
-  </w:docDefaults>
-  <w:latentStyles w:defLockedState="0" w:defUIPriority="99" w:defSemiHidden="1" w:defUnhideWhenUsed="1" w:defQFormat="0" w:count="267">
-    <w:lsdException w:name="Normal" w:semiHidden="0" w:uiPriority="0" w:unhideWhenUsed="0" w:qFormat="1"/>
-    <w:lsdException w:name="heading 1" w:semiHidden="0" w:uiPriority="9" w:unhideWhenUsed="0" w:qFormat="1"/>
-    <w:lsdException w:name="heading 2" w:uiPriority="9" w:qFormat="1"/>
-    <w:lsdException w:name="heading 3" w:uiPriority="9" w:qFormat="1"/>
-    <w:lsdException w:name="heading 4" w:uiPriority="9" w:qFormat="1"/>
-    <w:lsdException w:name="heading 5" w:uiPriority="9" w:qFormat="1"/>
-    <w:lsdException w:name="heading 6" w:uiPriority="9" w:qFormat="1"/>
-    <w:lsdException w:name="heading 7" w:uiPriority="9" w:qFormat="1"/>
-    <w:lsdException w:name="heading 8" w:uiPriority="9" w:qFormat="1"/>
-    <w:lsdException w:name="heading 9" w:uiPriority="9" w:qFormat="1"/>
-    <w:lsdException w:name="toc 1" w:uiPriority="39"/>
-    <w:lsdException w:name="toc 2" w:uiPriority="39"/>
-    <w:lsdException w:name="toc 3" w:uiPriority="39"/>
-    <w:lsdException w:name="toc 4" w:uiPriority="39"/>
-    <w:lsdException w:name="toc 5" w:uiPriority="39"/>
-    <w:lsdException w:name="toc 6" w:uiPriority="39"/>
-    <w:lsdException w:name="toc 7" w:uiPriority="39"/>
-    <w:lsdException w:name="toc 8" w:uiPriority="39"/>
-    <w:lsdException w:name="toc 9" w:uiPriority="39"/>
-    <w:lsdException w:name="caption" w:uiPriority="35" w:qFormat="1"/>
-    <w:lsdException w:name="Title" w:semiHidden="0" w:uiPriority="10" w:unhideWhenUsed="0" w:qFormat="1"/>
-    <w:lsdException w:name="Default Paragraph Font" w:uiPriority="1"/>
-    <w:lsdException w:name="Subtitle" w:semiHidden="0" w:uiPriority="11" w:unhideWhenUsed="0" w:qFormat="1"/>
-    <w:lsdException w:name="Strong" w:semiHidden="0" w:uiPriority="22" w:unhideWhenUsed="0" w:qFormat="1"/>
-    <w:lsdException w:name="Emphasis" w:semiHidden="0" w:uiPriority="20" w:unhideWhenUsed="0" w:qFormat="1"/>
-    <w:lsdException w:name="Plain Text" w:uiPriority="0"/>
-    <w:lsdException w:name="Table Grid" w:semiHidden="0" w:uiPriority="59" w:unhideWhenUsed="0"/>
-    <w:lsdException w:name="Placeholder Text" w:unhideWhenUsed="0"/>
-    <w:lsdException w:name="No Spacing" w:semiHidden="0" w:uiPriority="1" w:unhideWhenUsed="0" w:qFormat="1"/>
-    <w:lsdException w:name="Light Shading" w:semiHidden="0" w:uiPriority="60" w:unhideWhenUsed="0"/>
-    <w:lsdException w:name="Light List" w:semiHidden="0" w:uiPriority="61" w:unhideWhenUsed="0"/>
-    <w:lsdException w:name="Light Grid" w:semiHidden="0" w:uiPriority="62" w:unhideWhenUsed="0"/>
-    <w:lsdException w:name="Medium Shading 1" w:semiHidden="0" w:uiPriority="63" w:unhideWhenUsed="0"/>
-    <w:lsdException w:name="Medium Shading 2" w:semiHidden="0" w:uiPriority="64" w:unhideWhenUsed="0"/>
-    <w:lsdException w:name="Medium List 1" w:semiHidden="0" w:uiPriority="65" w:unhideWhenUsed="0"/>
-    <w:lsdException w:name="Medium List 2" w:semiHidden="0" w:uiPriority="66" w:unhideWhenUsed="0"/>
-    <w:lsdException w:name="Medium Grid 1" w:semiHidden="0" w:uiPriority="67" w:unhideWhenUsed="0"/>
-    <w:lsdException w:name="Medium Grid 2" w:semiHidden="0" w:uiPriority="68" w:unhideWhenUsed="0"/>
-    <w:lsdException w:name="Medium Grid 3" w:semiHidden="0" w:uiPriority="69" w:unhideWhenUsed="0"/>
-    <w:lsdException w:name="Dark List" w:semiHidden="0" w:uiPriority="70" w:unhideWhenUsed="0"/>
-    <w:lsdException w:name="Colorful Shading" w:semiHidden="0" w:uiPriority="71" w:unhideWhenUsed="0"/>
-    <w:lsdException w:name="Colorful List" w:semiHidden="0" w:uiPriority="72" w:unhideWhenUsed="0"/>
-    <w:lsdException w:name="Colorful Grid" w:semiHidden="0" w:uiPriority="73" w:unhideWhenUsed="0"/>
-    <w:lsdException w:name="Light Shading Accent 1" w:semiHidden="0" w:uiPriority="60" w:unhideWhenUsed="0"/>
-    <w:lsdException w:name="Light List Accent 1" w:semiHidden="0" w:uiPriority="61" w:unhideWhenUsed="0"/>
-    <w:lsdException w:name="Light Grid Accent 1" w:semiHidden="0" w:uiPriority="62" w:unhideWhenUsed="0"/>
-    <w:lsdException w:name="Medium Shading 1 Accent 1" w:semiHidden="0" w:uiPriority="63" w:unhideWhenUsed="0"/>
-    <w:lsdException w:name="Medium Shading 2 Accent 1" w:semiHidden="0" w:uiPriority="64" w:unhideWhenUsed="0"/>
-    <w:lsdException w:name="Medium List 1 Accent 1" w:semiHidden="0" w:uiPriority="65" w:unhideWhenUsed="0"/>
-    <w:lsdException w:name="Revision" w:unhideWhenUsed="0"/>
-    <w:lsdException w:name="List Paragraph" w:semiHidden="0" w:uiPriority="34" w:unhideWhenUsed="0" w:qFormat="1"/>
-    <w:lsdException w:name="Quote" w:semiHidden="0" w:uiPriority="29" w:unhideWhenUsed="0" w:qFormat="1"/>
-    <w:lsdException w:name="Intense Quote" w:semiHidden="0" w:uiPriority="30" w:unhideWhenUsed="0" w:qFormat="1"/>
-    <w:lsdException w:name="Medium List 2 Accent 1" w:semiHidden="0" w:uiPriority="66" w:unhideWhenUsed="0"/>
-    <w:lsdException w:name="Medium Grid 1 Accent 1" w:semiHidden="0" w:uiPriority="67" w:unhideWhenUsed="0"/>
-    <w:lsdException w:name="Medium Grid 2 Accent 1" w:semiHidden="0" w:uiPriority="68" w:unhideWhenUsed="0"/>
-    <w:lsdException w:name="Medium Grid 3 Accent 1" w:semiHidden="0" w:uiPriority="69" w:unhideWhenUsed="0"/>
-    <w:lsdException w:name="Dark List Accent 1" w:semiHidden="0" w:uiPriority="70" w:unhideWhenUsed="0"/>
-    <w:lsdException w:name="Colorful Shading Accent 1" w:semiHidden="0" w:uiPriority="71" w:unhideWhenUsed="0"/>
-    <w:lsdException w:name="Colorful List Accent 1" w:semiHidden="0" w:uiPriority="72" w:unhideWhenUsed="0"/>
-    <w:lsdException w:name="Colorful Grid Accent 1" w:semiHidden="0" w:uiPriority="73" w:unhideWhenUsed="0"/>
-    <w:lsdException w:name="Light Shading Accent 2" w:semiHidden="0" w:uiPriority="60" w:unhideWhenUsed="0"/>
-    <w:lsdException w:name="Light List Accent 2" w:semiHidden="0" w:uiPriority="61" w:unhideWhenUsed="0"/>
-    <w:lsdException w:name="Light Grid Accent 2" w:semiHidden="0" w:uiPriority="62" w:unhideWhenUsed="0"/>
-    <w:lsdException w:name="Medium Shading 1 Accent 2" w:semiHidden="0" w:uiPriority="63" w:unhideWhenUsed="0"/>
-    <w:lsdException w:name="Medium Shading 2 Accent 2" w:semiHidden="0" w:uiPriority="64" w:unhideWhenUsed="0"/>
-    <w:lsdException w:name="Medium List 1 Accent 2" w:semiHidden="0" w:uiPriority="65" w:unhideWhenUsed="0"/>
-    <w:lsdException w:name="Medium List 2 Accent 2" w:semiHidden="0" w:uiPriority="66" w:unhideWhenUsed="0"/>
-    <w:lsdException w:name="Medium Grid 1 Accent 2" w:semiHidden="0" w:uiPriority="67" w:unhideWhenUsed="0"/>
-    <w:lsdException w:name="Medium Grid 2 Accent 2" w:semiHidden="0" w:uiPriority="68" w:unhideWhenUsed="0"/>
-    <w:lsdException w:name="Medium Grid 3 Accent 2" w:semiHidden="0" w:uiPriority="69" w:unhideWhenUsed="0"/>
-    <w:lsdException w:name="Dark List Accent 2" w:semiHidden="0" w:uiPriority="70" w:unhideWhenUsed="0"/>
-    <w:lsdException w:name="Colorful Shading Accent 2" w:semiHidden="0" w:uiPriority="71" w:unhideWhenUsed="0"/>
-    <w:lsdException w:name="Colorful List Accent 2" w:semiHidden="0" w:uiPriority="72" w:unhideWhenUsed="0"/>
-    <w:lsdException w:name="Colorful Grid Accent 2" w:semiHidden="0" w:uiPriority="73" w:unhideWhenUsed="0"/>
-    <w:lsdException w:name="Light Shading Accent 3" w:semiHidden="0" w:uiPriority="60" w:unhideWhenUsed="0"/>
-    <w:lsdException w:name="Light List Accent 3" w:semiHidden="0" w:uiPriority="61" w:unhideWhenUsed="0"/>
-    <w:lsdException w:name="Light Grid Accent 3" w:semiHidden="0" w:uiPriority="62" w:unhideWhenUsed="0"/>
-    <w:lsdException w:name="Medium Shading 1 Accent 3" w:semiHidden="0" w:uiPriority="63" w:unhideWhenUsed="0"/>
-    <w:lsdException w:name="Medium Shading 2 Accent 3" w:semiHidden="0" w:uiPriority="64" w:unhideWhenUsed="0"/>
-    <w:lsdException w:name="Medium List 1 Accent 3" w:semiHidden="0" w:uiPriority="65" w:unhideWhenUsed="0"/>
-    <w:lsdException w:name="Medium List 2 Accent 3" w:semiHidden="0" w:uiPriority="66" w:unhideWhenUsed="0"/>
-    <w:lsdException w:name="Medium Grid 1 Accent 3" w:semiHidden="0" w:uiPriority="67" w:unhideWhenUsed="0"/>
-    <w:lsdException w:name="Medium Grid 2 Accent 3" w:semiHidden="0" w:uiPriority="68" w:unhideWhenUsed="0"/>
-    <w:lsdException w:name="Medium Grid 3 Accent 3" w:semiHidden="0" w:uiPriority="69" w:unhideWhenUsed="0"/>
-    <w:lsdException w:name="Dark List Accent 3" w:semiHidden="0" w:uiPriority="70" w:unhideWhenUsed="0"/>
-    <w:lsdException w:name="Colorful Shading Accent 3" w:semiHidden="0" w:uiPriority="71" w:unhideWhenUsed="0"/>
-    <w:lsdException w:name="Colorful List Accent 3" w:semiHidden="0" w:uiPriority="72" w:unhideWhenUsed="0"/>
-    <w:lsdException w:name="Colorful Grid Accent 3" w:semiHidden="0" w:uiPriority="73" w:unhideWhenUsed="0"/>
-    <w:lsdException w:name="Light Shading Accent 4" w:semiHidden="0" w:uiPriority="60" w:unhideWhenUsed="0"/>
-    <w:lsdException w:name="Light List Accent 4" w:semiHidden="0" w:uiPriority="61" w:unhideWhenUsed="0"/>
-    <w:lsdException w:name="Light Grid Accent 4" w:semiHidden="0" w:uiPriority="62" w:unhideWhenUsed="0"/>
-    <w:lsdException w:name="Medium Shading 1 Accent 4" w:semiHidden="0" w:uiPriority="63" w:unhideWhenUsed="0"/>
-    <w:lsdException w:name="Medium Shading 2 Accent 4" w:semiHidden="0" w:uiPriority="64" w:unhideWhenUsed="0"/>
-    <w:lsdException w:name="Medium List 1 Accent 4" w:semiHidden="0" w:uiPriority="65" w:unhideWhenUsed="0"/>
-    <w:lsdException w:name="Medium List 2 Accent 4" w:semiHidden="0" w:uiPriority="66" w:unhideWhenUsed="0"/>
-    <w:lsdException w:name="Medium Grid 1 Accent 4" w:semiHidden="0" w:uiPriority="67" w:unhideWhenUsed="0"/>
-    <w:lsdException w:name="Medium Grid 2 Accent 4" w:semiHidden="0" w:uiPriority="68" w:unhideWhenUsed="0"/>
-    <w:lsdException w:name="Medium Grid 3 Accent 4" w:semiHidden="0" w:uiPriority="69" w:unhideWhenUsed="0"/>
-    <w:lsdException w:name="Dark List Accent 4" w:semiHidden="0" w:uiPriority="70" w:unhideWhenUsed="0"/>
-    <w:lsdException w:name="Colorful Shading Accent 4" w:semiHidden="0" w:uiPriority="71" w:unhideWhenUsed="0"/>
-    <w:lsdException w:name="Colorful List Accent 4" w:semiHidden="0" w:uiPriority="72" w:unhideWhenUsed="0"/>
-    <w:lsdException w:name="Colorful Grid Accent 4" w:semiHidden="0" w:uiPriority="73" w:unhideWhenUsed="0"/>
-    <w:lsdException w:name="Light Shading Accent 5" w:semiHidden="0" w:uiPriority="60" w:unhideWhenUsed="0"/>
-    <w:lsdException w:name="Light List Accent 5" w:semiHidden="0" w:uiPriority="61" w:unhideWhenUsed="0"/>
-    <w:lsdException w:name="Light Grid Accent 5" w:semiHidden="0" w:uiPriority="62" w:unhideWhenUsed="0"/>
-    <w:lsdException w:name="Medium Shading 1 Accent 5" w:semiHidden="0" w:uiPriority="63" w:unhideWhenUsed="0"/>
-    <w:lsdException w:name="Medium Shading 2 Accent 5" w:semiHidden="0" w:uiPriority="64" w:unhideWhenUsed="0"/>
-    <w:lsdException w:name="Medium List 1 Accent 5" w:semiHidden="0" w:uiPriority="65" w:unhideWhenUsed="0"/>
-    <w:lsdException w:name="Medium List 2 Accent 5" w:semiHidden="0" w:uiPriority="66" w:unhideWhenUsed="0"/>
-    <w:lsdException w:name="Medium Grid 1 Accent 5" w:semiHidden="0" w:uiPriority="67" w:unhideWhenUsed="0"/>
-    <w:lsdException w:name="Medium Grid 2 Accent 5" w:semiHidden="0" w:uiPriority="68" w:unhideWhenUsed="0"/>
-    <w:lsdException w:name="Medium Grid 3 Accent 5" w:semiHidden="0" w:uiPriority="69" w:unhideWhenUsed="0"/>
-    <w:lsdException w:name="Dark List Accent 5" w:semiHidden="0" w:uiPriority="70" w:unhideWhenUsed="0"/>
-    <w:lsdException w:name="Colorful Shading Accent 5" w:semiHidden="0" w:uiPriority="71" w:unhideWhenUsed="0"/>
-    <w:lsdException w:name="Colorful List Accent 5" w:semiHidden="0" w:uiPriority="72" w:unhideWhenUsed="0"/>
-    <w:lsdException w:name="Colorful Grid Accent 5" w:semiHidden="0" w:uiPriority="73" w:unhideWhenUsed="0"/>
-    <w:lsdException w:name="Light Shading Accent 6" w:semiHidden="0" w:uiPriority="60" w:unhideWhenUsed="0"/>
-    <w:lsdException w:name="Light List Accent 6" w:semiHidden="0" w:uiPriority="61" w:unhideWhenUsed="0"/>
-    <w:lsdException w:name="Light Grid Accent 6" w:semiHidden="0" w:uiPriority="62" w:unhideWhenUsed="0"/>
-    <w:lsdException w:name="Medium Shading 1 Accent 6" w:semiHidden="0" w:uiPriority="63" w:unhideWhenUsed="0"/>
-    <w:lsdException w:name="Medium Shading 2 Accent 6" w:semiHidden="0" w:uiPriority="64" w:unhideWhenUsed="0"/>
-    <w:lsdException w:name="Medium List 1 Accent 6" w:semiHidden="0" w:uiPriority="65" w:unhideWhenUsed="0"/>
-    <w:lsdException w:name="Medium List 2 Accent 6" w:semiHidden="0" w:uiPriority="66" w:unhideWhenUsed="0"/>
-    <w:lsdException w:name="Medium Grid 1 Accent 6" w:semiHidden="0" w:uiPriority="67" w:unhideWhenUsed="0"/>
-    <w:lsdException w:name="Medium Grid 2 Accent 6" w:semiHidden="0" w:uiPriority="68" w:unhideWhenUsed="0"/>
-    <w:lsdException w:name="Medium Grid 3 Accent 6" w:semiHidden="0" w:uiPriority="69" w:unhideWhenUsed="0"/>
-    <w:lsdException w:name="Dark List Accent 6" w:semiHidden="0" w:uiPriority="70" w:unhideWhenUsed="0"/>
-    <w:lsdException w:name="Colorful Shading Accent 6" w:semiHidden="0" w:uiPriority="71" w:unhideWhenUsed="0"/>
-    <w:lsdException w:name="Colorful List Accent 6" w:semiHidden="0" w:uiPriority="72" w:unhideWhenUsed="0"/>
-    <w:lsdException w:name="Colorful Grid Accent 6" w:semiHidden="0" w:uiPriority="73" w:unhideWhenUsed="0"/>
-    <w:lsdException w:name="Subtle Emphasis" w:semiHidden="0" w:uiPriority="19" w:unhideWhenUsed="0" w:qFormat="1"/>
-    <w:lsdException w:name="Intense Emphasis" w:semiHidden="0" w:uiPriority="21" w:unhideWhenUsed="0" w:qFormat="1"/>
-    <w:lsdException w:name="Subtle Reference" w:semiHidden="0" w:uiPriority="31" w:unhideWhenUsed="0" w:qFormat="1"/>
-    <w:lsdException w:name="Intense Reference" w:semiHidden="0" w:uiPriority="32" w:unhideWhenUsed="0" w:qFormat="1"/>
-    <w:lsdException w:name="Book Title" w:semiHidden="0" w:uiPriority="33" w:unhideWhenUsed="0" w:qFormat="1"/>
-    <w:lsdException w:name="Bibliography" w:uiPriority="37"/>
-    <w:lsdException w:name="TOC Heading" w:uiPriority="39" w:qFormat="1"/>
-  </w:latentStyles>
-  <w:style w:type="paragraph" w:default="1" w:styleId="Normal">
-    <w:name w:val="Normal"/>
-    <w:qFormat/>
-    <w:rsid w:val="00365B40"/>
+  <w:style w:type="table" w:styleId="GridTable6Colorful-Accent5">
+    <w:name w:val="Grid Table 6 Colorful Accent 5"/>
+    <w:basedOn w:val="TableNormal"/>
+    <w:uiPriority w:val="51"/>
+    <w:rsid w:val="006D5CF7"/>
     <w:pPr>
       <w:spacing w:after="0" w:line="240" w:lineRule="auto"/>
     </w:pPr>
     <w:rPr>
-      <w:rFonts w:ascii="Times New Roman" w:eastAsia="Times New Roman" w:hAnsi="Times New Roman" w:cs="Times New Roman"/>
-      <w:sz w:val="24"/>
-      <w:szCs w:val="24"/>
-      <w:lang w:eastAsia="hr-HR"/>
+      <w:color w:val="31849B" w:themeColor="accent5" w:themeShade="BF"/>
     </w:rPr>
-  </w:style>
-  <w:style w:type="paragraph" w:styleId="Heading1">
-    <w:name w:val="heading 1"/>
-    <w:basedOn w:val="Normal"/>
-    <w:next w:val="Normal"/>
-    <w:link w:val="Heading1Char"/>
-    <w:uiPriority w:val="9"/>
-    <w:qFormat/>
-    <w:rsid w:val="00EA7310"/>
-    <w:pPr>
-      <w:keepNext/>
-      <w:keepLines/>
-      <w:spacing w:before="480"/>
-      <w:outlineLvl w:val="0"/>
-    </w:pPr>
-    <w:rPr>
-      <w:rFonts w:asciiTheme="majorHAnsi" w:eastAsiaTheme="majorEastAsia" w:hAnsiTheme="majorHAnsi" w:cstheme="majorBidi"/>
-      <w:b/>
-      <w:bCs/>
-      <w:color w:val="365F91" w:themeColor="accent1" w:themeShade="BF"/>
-      <w:sz w:val="28"/>
-      <w:szCs w:val="28"/>
-    </w:rPr>
-  </w:style>
-  <w:style w:type="paragraph" w:styleId="Heading2">
-    <w:name w:val="heading 2"/>
-    <w:basedOn w:val="Normal"/>
-    <w:next w:val="Normal"/>
-    <w:link w:val="Heading2Char"/>
-    <w:uiPriority w:val="9"/>
-    <w:semiHidden/>
-    <w:unhideWhenUsed/>
-    <w:qFormat/>
-    <w:rsid w:val="00EA7310"/>
-    <w:pPr>
-      <w:keepNext/>
-      <w:keepLines/>
-      <w:spacing w:before="200"/>
-      <w:outlineLvl w:val="1"/>
-    </w:pPr>
-    <w:rPr>
-      <w:rFonts w:asciiTheme="majorHAnsi" w:eastAsiaTheme="majorEastAsia" w:hAnsiTheme="majorHAnsi" w:cstheme="majorBidi"/>
-      <w:b/>
-      <w:bCs/>
-      <w:color w:val="4F81BD" w:themeColor="accent1"/>
-      <w:sz w:val="26"/>
-      <w:szCs w:val="26"/>
-    </w:rPr>
-  </w:style>
-  <w:style w:type="paragraph" w:styleId="Heading3">
-    <w:name w:val="heading 3"/>
-    <w:basedOn w:val="Normal"/>
-    <w:next w:val="Normal"/>
-    <w:link w:val="Heading3Char"/>
-    <w:uiPriority w:val="9"/>
-    <w:semiHidden/>
-    <w:unhideWhenUsed/>
-    <w:qFormat/>
-    <w:rsid w:val="00EA7310"/>
-    <w:pPr>
-      <w:keepNext/>
-      <w:keepLines/>
-      <w:spacing w:before="200"/>
-      <w:outlineLvl w:val="2"/>
-    </w:pPr>
-    <w:rPr>
-      <w:rFonts w:asciiTheme="majorHAnsi" w:eastAsiaTheme="majorEastAsia" w:hAnsiTheme="majorHAnsi" w:cstheme="majorBidi"/>
-      <w:b/>
-      <w:bCs/>
-      <w:color w:val="4F81BD" w:themeColor="accent1"/>
-    </w:rPr>
-  </w:style>
-  <w:style w:type="character" w:default="1" w:styleId="DefaultParagraphFont">
-    <w:name w:val="Default Paragraph Font"/>
-    <w:uiPriority w:val="1"/>
-    <w:semiHidden/>
-    <w:unhideWhenUsed/>
-  </w:style>
-  <w:style w:type="table" w:default="1" w:styleId="TableNormal">
-    <w:name w:val="Normal Table"/>
-    <w:uiPriority w:val="99"/>
-    <w:semiHidden/>
-    <w:unhideWhenUsed/>
     <w:tblPr>
+      <w:tblStyleRowBandSize w:val="1"/>
+      <w:tblStyleColBandSize w:val="1"/>
       <w:tblInd w:w="0" w:type="dxa"/>
+      <w:tblBorders>
+        <w:top w:val="single" w:sz="4" w:space="0" w:color="92CDDC" w:themeColor="accent5" w:themeTint="99"/>
+        <w:left w:val="single" w:sz="4" w:space="0" w:color="92CDDC" w:themeColor="accent5" w:themeTint="99"/>
+        <w:bottom w:val="single" w:sz="4" w:space="0" w:color="92CDDC" w:themeColor="accent5" w:themeTint="99"/>
+        <w:right w:val="single" w:sz="4" w:space="0" w:color="92CDDC" w:themeColor="accent5" w:themeTint="99"/>
+        <w:insideH w:val="single" w:sz="4" w:space="0" w:color="92CDDC" w:themeColor="accent5" w:themeTint="99"/>
+        <w:insideV w:val="single" w:sz="4" w:space="0" w:color="92CDDC" w:themeColor="accent5" w:themeTint="99"/>
+      </w:tblBorders>
       <w:tblCellMar>
         <w:top w:w="0" w:type="dxa"/>
         <w:left w:w="108" w:type="dxa"/>
@@ -5311,643 +6340,54 @@
         <w:right w:w="108" w:type="dxa"/>
       </w:tblCellMar>
     </w:tblPr>
-  </w:style>
-  <w:style w:type="numbering" w:default="1" w:styleId="NoList">
-    <w:name w:val="No List"/>
-    <w:uiPriority w:val="99"/>
-    <w:semiHidden/>
-    <w:unhideWhenUsed/>
-  </w:style>
-  <w:style w:type="paragraph" w:customStyle="1" w:styleId="Nazivinstitucije">
-    <w:name w:val="Naziv institucije"/>
-    <w:basedOn w:val="Normal"/>
-    <w:link w:val="NazivinstitucijeChar"/>
-    <w:rsid w:val="00365B40"/>
-    <w:pPr>
-      <w:jc w:val="center"/>
-    </w:pPr>
-    <w:rPr>
-      <w:b/>
-      <w:bCs/>
-    </w:rPr>
-  </w:style>
-  <w:style w:type="paragraph" w:customStyle="1" w:styleId="Imeiprezimekandidata">
-    <w:name w:val="Ime i prezime kandidata"/>
-    <w:basedOn w:val="Normal"/>
-    <w:rsid w:val="00365B40"/>
-    <w:pPr>
-      <w:spacing w:before="120" w:line="360" w:lineRule="auto"/>
-      <w:jc w:val="both"/>
-    </w:pPr>
-    <w:rPr>
-      <w:b/>
-      <w:sz w:val="28"/>
-    </w:rPr>
-  </w:style>
-  <w:style w:type="paragraph" w:customStyle="1" w:styleId="Naslovzavrnograda">
-    <w:name w:val="Naslov završnog rada"/>
-    <w:basedOn w:val="Normal"/>
-    <w:rsid w:val="00365B40"/>
-    <w:pPr>
-      <w:jc w:val="center"/>
-    </w:pPr>
-    <w:rPr>
-      <w:rFonts w:ascii="Arial" w:hAnsi="Arial"/>
-      <w:b/>
-      <w:sz w:val="36"/>
-    </w:rPr>
-  </w:style>
-  <w:style w:type="paragraph" w:customStyle="1" w:styleId="ZAVRNIRAD">
-    <w:name w:val="&quot;ZAVRŠNI RAD&quot;"/>
-    <w:basedOn w:val="Nazivinstitucije"/>
-    <w:rsid w:val="00365B40"/>
-    <w:rPr>
-      <w:caps/>
-    </w:rPr>
-  </w:style>
-  <w:style w:type="paragraph" w:customStyle="1" w:styleId="Mjesto">
-    <w:name w:val="Mjesto"/>
-    <w:aliases w:val="godina završnog rada"/>
-    <w:basedOn w:val="Nazivinstitucije"/>
-    <w:link w:val="MjestoChar"/>
-    <w:rsid w:val="00365B40"/>
-  </w:style>
-  <w:style w:type="paragraph" w:customStyle="1" w:styleId="Podaciokandidatu">
-    <w:name w:val="Podaci o kandidatu"/>
-    <w:basedOn w:val="Normal"/>
-    <w:rsid w:val="00365B40"/>
-    <w:pPr>
-      <w:spacing w:before="120"/>
-    </w:pPr>
-    <w:rPr>
-      <w:b/>
-    </w:rPr>
-  </w:style>
-  <w:style w:type="paragraph" w:customStyle="1" w:styleId="Mentor">
-    <w:name w:val="&quot;Mentor:&quot;"/>
-    <w:basedOn w:val="Normal"/>
-    <w:rsid w:val="00365B40"/>
-    <w:pPr>
-      <w:spacing w:before="120" w:line="360" w:lineRule="auto"/>
-      <w:ind w:left="4956"/>
-      <w:jc w:val="both"/>
-    </w:pPr>
-    <w:rPr>
-      <w:b/>
-      <w:bCs/>
-    </w:rPr>
-  </w:style>
-  <w:style w:type="paragraph" w:customStyle="1" w:styleId="Podaciomentoru">
-    <w:name w:val="Podaci o mentoru"/>
-    <w:basedOn w:val="Normal"/>
-    <w:rsid w:val="00365B40"/>
-    <w:pPr>
-      <w:spacing w:line="360" w:lineRule="auto"/>
-      <w:ind w:left="4956"/>
-      <w:jc w:val="both"/>
-    </w:pPr>
-  </w:style>
-  <w:style w:type="paragraph" w:customStyle="1" w:styleId="FOINaslov1">
-    <w:name w:val="FOI Naslov 1"/>
-    <w:basedOn w:val="Mjesto"/>
-    <w:link w:val="FOINaslov1Char"/>
-    <w:autoRedefine/>
-    <w:qFormat/>
-    <w:rsid w:val="00C103FB"/>
-    <w:pPr>
-      <w:numPr>
-        <w:numId w:val="1"/>
-      </w:numPr>
-      <w:tabs>
-        <w:tab w:val="left" w:pos="426"/>
-      </w:tabs>
-      <w:spacing w:after="240"/>
-      <w:ind w:left="0" w:firstLine="0"/>
-    </w:pPr>
-    <w:rPr>
-      <w:sz w:val="36"/>
-    </w:rPr>
-  </w:style>
-  <w:style w:type="paragraph" w:styleId="ListParagraph">
-    <w:name w:val="List Paragraph"/>
-    <w:basedOn w:val="Normal"/>
-    <w:link w:val="ListParagraphChar"/>
-    <w:uiPriority w:val="34"/>
-    <w:qFormat/>
-    <w:rsid w:val="00FE7A9A"/>
-    <w:pPr>
-      <w:ind w:left="720"/>
-      <w:contextualSpacing/>
-    </w:pPr>
-  </w:style>
-  <w:style w:type="character" w:customStyle="1" w:styleId="NazivinstitucijeChar">
-    <w:name w:val="Naziv institucije Char"/>
-    <w:basedOn w:val="DefaultParagraphFont"/>
-    <w:link w:val="Nazivinstitucije"/>
-    <w:rsid w:val="00FD0CD5"/>
-    <w:rPr>
-      <w:rFonts w:ascii="Times New Roman" w:eastAsia="Times New Roman" w:hAnsi="Times New Roman" w:cs="Times New Roman"/>
-      <w:b/>
-      <w:bCs/>
-      <w:sz w:val="24"/>
-      <w:szCs w:val="24"/>
-      <w:lang w:eastAsia="hr-HR"/>
-    </w:rPr>
-  </w:style>
-  <w:style w:type="character" w:customStyle="1" w:styleId="MjestoChar">
-    <w:name w:val="Mjesto Char"/>
-    <w:aliases w:val="godina završnog rada Char"/>
-    <w:basedOn w:val="NazivinstitucijeChar"/>
-    <w:link w:val="Mjesto"/>
-    <w:rsid w:val="00FD0CD5"/>
-    <w:rPr>
-      <w:rFonts w:ascii="Times New Roman" w:eastAsia="Times New Roman" w:hAnsi="Times New Roman" w:cs="Times New Roman"/>
-      <w:b/>
-      <w:bCs/>
-      <w:sz w:val="24"/>
-      <w:szCs w:val="24"/>
-      <w:lang w:eastAsia="hr-HR"/>
-    </w:rPr>
-  </w:style>
-  <w:style w:type="character" w:customStyle="1" w:styleId="FOINaslov1Char">
-    <w:name w:val="FOI Naslov 1 Char"/>
-    <w:basedOn w:val="MjestoChar"/>
-    <w:link w:val="FOINaslov1"/>
-    <w:rsid w:val="00C103FB"/>
-    <w:rPr>
-      <w:rFonts w:ascii="Times New Roman" w:eastAsia="Times New Roman" w:hAnsi="Times New Roman" w:cs="Times New Roman"/>
-      <w:b/>
-      <w:bCs/>
-      <w:sz w:val="36"/>
-      <w:szCs w:val="24"/>
-      <w:lang w:eastAsia="hr-HR"/>
-    </w:rPr>
-  </w:style>
-  <w:style w:type="paragraph" w:customStyle="1" w:styleId="FOINaslov2">
-    <w:name w:val="FOI Naslov 2"/>
-    <w:basedOn w:val="ListParagraph"/>
-    <w:link w:val="FOINaslov2Char"/>
-    <w:qFormat/>
-    <w:rsid w:val="000A11F1"/>
-    <w:pPr>
-      <w:numPr>
-        <w:ilvl w:val="1"/>
-        <w:numId w:val="1"/>
-      </w:numPr>
-      <w:spacing w:before="240" w:after="120"/>
-      <w:ind w:left="357" w:hanging="357"/>
-      <w:contextualSpacing w:val="0"/>
-      <w:jc w:val="both"/>
-    </w:pPr>
-    <w:rPr>
-      <w:b/>
-      <w:sz w:val="32"/>
-    </w:rPr>
-  </w:style>
-  <w:style w:type="paragraph" w:customStyle="1" w:styleId="FOINaslov3">
-    <w:name w:val="FOI Naslov 3"/>
-    <w:basedOn w:val="ListParagraph"/>
-    <w:link w:val="FOINaslov3Char"/>
-    <w:qFormat/>
-    <w:rsid w:val="000A11F1"/>
-    <w:pPr>
-      <w:numPr>
-        <w:ilvl w:val="2"/>
-        <w:numId w:val="1"/>
-      </w:numPr>
-      <w:spacing w:before="240" w:after="120"/>
-      <w:ind w:left="709" w:hanging="709"/>
-      <w:jc w:val="both"/>
-    </w:pPr>
-    <w:rPr>
-      <w:b/>
-      <w:sz w:val="28"/>
-    </w:rPr>
-  </w:style>
-  <w:style w:type="character" w:customStyle="1" w:styleId="ListParagraphChar">
-    <w:name w:val="List Paragraph Char"/>
-    <w:basedOn w:val="DefaultParagraphFont"/>
-    <w:link w:val="ListParagraph"/>
-    <w:uiPriority w:val="34"/>
-    <w:rsid w:val="000A11F1"/>
-    <w:rPr>
-      <w:rFonts w:ascii="Times New Roman" w:eastAsia="Times New Roman" w:hAnsi="Times New Roman" w:cs="Times New Roman"/>
-      <w:sz w:val="24"/>
-      <w:szCs w:val="24"/>
-      <w:lang w:eastAsia="hr-HR"/>
-    </w:rPr>
-  </w:style>
-  <w:style w:type="character" w:customStyle="1" w:styleId="FOINaslov2Char">
-    <w:name w:val="FOI Naslov 2 Char"/>
-    <w:basedOn w:val="ListParagraphChar"/>
-    <w:link w:val="FOINaslov2"/>
-    <w:rsid w:val="000A11F1"/>
-    <w:rPr>
-      <w:rFonts w:ascii="Times New Roman" w:eastAsia="Times New Roman" w:hAnsi="Times New Roman" w:cs="Times New Roman"/>
-      <w:b/>
-      <w:sz w:val="32"/>
-      <w:szCs w:val="24"/>
-      <w:lang w:eastAsia="hr-HR"/>
-    </w:rPr>
-  </w:style>
-  <w:style w:type="paragraph" w:customStyle="1" w:styleId="FOINaslov4">
-    <w:name w:val="FOI Naslov 4"/>
-    <w:basedOn w:val="ListParagraph"/>
-    <w:link w:val="FOINaslov4Char"/>
-    <w:qFormat/>
-    <w:rsid w:val="000A11F1"/>
-    <w:pPr>
-      <w:numPr>
-        <w:ilvl w:val="3"/>
-        <w:numId w:val="1"/>
-      </w:numPr>
-      <w:spacing w:before="240" w:after="120"/>
-      <w:ind w:left="851" w:hanging="851"/>
-      <w:contextualSpacing w:val="0"/>
-      <w:jc w:val="both"/>
-    </w:pPr>
-    <w:rPr>
-      <w:b/>
-    </w:rPr>
-  </w:style>
-  <w:style w:type="character" w:customStyle="1" w:styleId="FOINaslov3Char">
-    <w:name w:val="FOI Naslov 3 Char"/>
-    <w:basedOn w:val="ListParagraphChar"/>
-    <w:link w:val="FOINaslov3"/>
-    <w:rsid w:val="000A11F1"/>
-    <w:rPr>
-      <w:rFonts w:ascii="Times New Roman" w:eastAsia="Times New Roman" w:hAnsi="Times New Roman" w:cs="Times New Roman"/>
-      <w:b/>
-      <w:sz w:val="28"/>
-      <w:szCs w:val="24"/>
-      <w:lang w:eastAsia="hr-HR"/>
-    </w:rPr>
-  </w:style>
-  <w:style w:type="character" w:customStyle="1" w:styleId="FOINaslov4Char">
-    <w:name w:val="FOI Naslov 4 Char"/>
-    <w:basedOn w:val="ListParagraphChar"/>
-    <w:link w:val="FOINaslov4"/>
-    <w:rsid w:val="000A11F1"/>
-    <w:rPr>
-      <w:rFonts w:ascii="Times New Roman" w:eastAsia="Times New Roman" w:hAnsi="Times New Roman" w:cs="Times New Roman"/>
-      <w:b/>
-      <w:sz w:val="24"/>
-      <w:szCs w:val="24"/>
-      <w:lang w:eastAsia="hr-HR"/>
-    </w:rPr>
-  </w:style>
-  <w:style w:type="paragraph" w:styleId="NormalWeb">
-    <w:name w:val="Normal (Web)"/>
-    <w:basedOn w:val="Normal"/>
-    <w:uiPriority w:val="99"/>
-    <w:semiHidden/>
-    <w:unhideWhenUsed/>
-    <w:rsid w:val="00A82589"/>
-    <w:pPr>
-      <w:spacing w:before="100" w:beforeAutospacing="1" w:after="100" w:afterAutospacing="1"/>
-    </w:pPr>
-  </w:style>
-  <w:style w:type="paragraph" w:customStyle="1" w:styleId="Brojke">
-    <w:name w:val="Brojke"/>
-    <w:basedOn w:val="Normal"/>
-    <w:rsid w:val="00045E57"/>
-    <w:pPr>
-      <w:numPr>
-        <w:numId w:val="4"/>
-      </w:numPr>
-      <w:spacing w:after="120" w:line="360" w:lineRule="auto"/>
-    </w:pPr>
-    <w:rPr>
-      <w:rFonts w:ascii="Arial" w:hAnsi="Arial" w:cs="Arial"/>
-      <w:lang w:eastAsia="en-US"/>
-    </w:rPr>
-  </w:style>
-  <w:style w:type="character" w:customStyle="1" w:styleId="Heading1Char">
-    <w:name w:val="Heading 1 Char"/>
-    <w:basedOn w:val="DefaultParagraphFont"/>
-    <w:link w:val="Heading1"/>
-    <w:uiPriority w:val="9"/>
-    <w:rsid w:val="00EA7310"/>
-    <w:rPr>
-      <w:rFonts w:asciiTheme="majorHAnsi" w:eastAsiaTheme="majorEastAsia" w:hAnsiTheme="majorHAnsi" w:cstheme="majorBidi"/>
-      <w:b/>
-      <w:bCs/>
-      <w:color w:val="365F91" w:themeColor="accent1" w:themeShade="BF"/>
-      <w:sz w:val="28"/>
-      <w:szCs w:val="28"/>
-      <w:lang w:eastAsia="hr-HR"/>
-    </w:rPr>
-  </w:style>
-  <w:style w:type="character" w:customStyle="1" w:styleId="Heading2Char">
-    <w:name w:val="Heading 2 Char"/>
-    <w:basedOn w:val="DefaultParagraphFont"/>
-    <w:link w:val="Heading2"/>
-    <w:uiPriority w:val="9"/>
-    <w:semiHidden/>
-    <w:rsid w:val="00EA7310"/>
-    <w:rPr>
-      <w:rFonts w:asciiTheme="majorHAnsi" w:eastAsiaTheme="majorEastAsia" w:hAnsiTheme="majorHAnsi" w:cstheme="majorBidi"/>
-      <w:b/>
-      <w:bCs/>
-      <w:color w:val="4F81BD" w:themeColor="accent1"/>
-      <w:sz w:val="26"/>
-      <w:szCs w:val="26"/>
-      <w:lang w:eastAsia="hr-HR"/>
-    </w:rPr>
-  </w:style>
-  <w:style w:type="character" w:customStyle="1" w:styleId="Heading3Char">
-    <w:name w:val="Heading 3 Char"/>
-    <w:basedOn w:val="DefaultParagraphFont"/>
-    <w:link w:val="Heading3"/>
-    <w:uiPriority w:val="9"/>
-    <w:semiHidden/>
-    <w:rsid w:val="00EA7310"/>
-    <w:rPr>
-      <w:rFonts w:asciiTheme="majorHAnsi" w:eastAsiaTheme="majorEastAsia" w:hAnsiTheme="majorHAnsi" w:cstheme="majorBidi"/>
-      <w:b/>
-      <w:bCs/>
-      <w:color w:val="4F81BD" w:themeColor="accent1"/>
-      <w:sz w:val="24"/>
-      <w:szCs w:val="24"/>
-      <w:lang w:eastAsia="hr-HR"/>
-    </w:rPr>
-  </w:style>
-  <w:style w:type="paragraph" w:styleId="TOC1">
-    <w:name w:val="toc 1"/>
-    <w:basedOn w:val="Normal"/>
-    <w:next w:val="Normal"/>
-    <w:autoRedefine/>
-    <w:uiPriority w:val="39"/>
-    <w:unhideWhenUsed/>
-    <w:rsid w:val="0015288B"/>
-    <w:pPr>
-      <w:tabs>
-        <w:tab w:val="left" w:pos="284"/>
-        <w:tab w:val="right" w:leader="dot" w:pos="9062"/>
-      </w:tabs>
-      <w:spacing w:after="100"/>
-    </w:pPr>
-  </w:style>
-  <w:style w:type="paragraph" w:styleId="TOC2">
-    <w:name w:val="toc 2"/>
-    <w:basedOn w:val="Normal"/>
-    <w:next w:val="Normal"/>
-    <w:autoRedefine/>
-    <w:uiPriority w:val="39"/>
-    <w:unhideWhenUsed/>
-    <w:rsid w:val="0015288B"/>
-    <w:pPr>
-      <w:tabs>
-        <w:tab w:val="left" w:pos="709"/>
-        <w:tab w:val="right" w:leader="dot" w:pos="9062"/>
-      </w:tabs>
-      <w:spacing w:after="100"/>
-      <w:ind w:left="240"/>
-    </w:pPr>
-  </w:style>
-  <w:style w:type="paragraph" w:styleId="TOC3">
-    <w:name w:val="toc 3"/>
-    <w:basedOn w:val="Normal"/>
-    <w:next w:val="Normal"/>
-    <w:autoRedefine/>
-    <w:uiPriority w:val="39"/>
-    <w:unhideWhenUsed/>
-    <w:rsid w:val="0015288B"/>
-    <w:pPr>
-      <w:tabs>
-        <w:tab w:val="left" w:pos="1134"/>
-        <w:tab w:val="right" w:leader="dot" w:pos="9062"/>
-      </w:tabs>
-      <w:spacing w:after="100"/>
-      <w:ind w:left="480"/>
-    </w:pPr>
-  </w:style>
-  <w:style w:type="paragraph" w:styleId="TOC4">
-    <w:name w:val="toc 4"/>
-    <w:basedOn w:val="Normal"/>
-    <w:next w:val="Normal"/>
-    <w:autoRedefine/>
-    <w:uiPriority w:val="39"/>
-    <w:unhideWhenUsed/>
-    <w:rsid w:val="0015288B"/>
-    <w:pPr>
-      <w:tabs>
-        <w:tab w:val="left" w:pos="1560"/>
-        <w:tab w:val="right" w:leader="dot" w:pos="9062"/>
-      </w:tabs>
-      <w:spacing w:after="100"/>
-      <w:ind w:left="720"/>
-    </w:pPr>
-  </w:style>
-  <w:style w:type="character" w:styleId="Hyperlink">
-    <w:name w:val="Hyperlink"/>
-    <w:basedOn w:val="DefaultParagraphFont"/>
-    <w:uiPriority w:val="99"/>
-    <w:unhideWhenUsed/>
-    <w:rsid w:val="00EA7310"/>
-    <w:rPr>
-      <w:color w:val="0000FF" w:themeColor="hyperlink"/>
-      <w:u w:val="single"/>
-    </w:rPr>
-  </w:style>
-  <w:style w:type="character" w:customStyle="1" w:styleId="apple-converted-space">
-    <w:name w:val="apple-converted-space"/>
-    <w:basedOn w:val="DefaultParagraphFont"/>
-    <w:rsid w:val="00901FB5"/>
-  </w:style>
-  <w:style w:type="paragraph" w:styleId="PlainText">
-    <w:name w:val="Plain Text"/>
-    <w:basedOn w:val="Normal"/>
-    <w:link w:val="PlainTextChar"/>
-    <w:rsid w:val="00DF32E9"/>
-    <w:rPr>
-      <w:rFonts w:ascii="Courier New" w:hAnsi="Courier New"/>
-      <w:sz w:val="20"/>
-      <w:szCs w:val="20"/>
-      <w:lang w:val="en-US" w:eastAsia="en-US"/>
-    </w:rPr>
-  </w:style>
-  <w:style w:type="character" w:customStyle="1" w:styleId="PlainTextChar">
-    <w:name w:val="Plain Text Char"/>
-    <w:basedOn w:val="DefaultParagraphFont"/>
-    <w:link w:val="PlainText"/>
-    <w:rsid w:val="00DF32E9"/>
-    <w:rPr>
-      <w:rFonts w:ascii="Courier New" w:eastAsia="Times New Roman" w:hAnsi="Courier New" w:cs="Times New Roman"/>
-      <w:sz w:val="20"/>
-      <w:szCs w:val="20"/>
-      <w:lang w:val="en-US"/>
-    </w:rPr>
-  </w:style>
-  <w:style w:type="paragraph" w:styleId="TOCHeading">
-    <w:name w:val="TOC Heading"/>
-    <w:basedOn w:val="Heading1"/>
-    <w:next w:val="Normal"/>
-    <w:uiPriority w:val="39"/>
-    <w:semiHidden/>
-    <w:unhideWhenUsed/>
-    <w:qFormat/>
-    <w:rsid w:val="00BB2366"/>
-    <w:pPr>
-      <w:spacing w:line="276" w:lineRule="auto"/>
-      <w:outlineLvl w:val="9"/>
-    </w:pPr>
-    <w:rPr>
-      <w:lang w:eastAsia="en-US"/>
-    </w:rPr>
-  </w:style>
-  <w:style w:type="paragraph" w:styleId="BalloonText">
-    <w:name w:val="Balloon Text"/>
-    <w:basedOn w:val="Normal"/>
-    <w:link w:val="BalloonTextChar"/>
-    <w:uiPriority w:val="99"/>
-    <w:semiHidden/>
-    <w:unhideWhenUsed/>
-    <w:rsid w:val="00BB2366"/>
-    <w:rPr>
-      <w:rFonts w:ascii="Tahoma" w:hAnsi="Tahoma" w:cs="Tahoma"/>
-      <w:sz w:val="16"/>
-      <w:szCs w:val="16"/>
-    </w:rPr>
-  </w:style>
-  <w:style w:type="character" w:customStyle="1" w:styleId="BalloonTextChar">
-    <w:name w:val="Balloon Text Char"/>
-    <w:basedOn w:val="DefaultParagraphFont"/>
-    <w:link w:val="BalloonText"/>
-    <w:uiPriority w:val="99"/>
-    <w:semiHidden/>
-    <w:rsid w:val="00BB2366"/>
-    <w:rPr>
-      <w:rFonts w:ascii="Tahoma" w:eastAsia="Times New Roman" w:hAnsi="Tahoma" w:cs="Tahoma"/>
-      <w:sz w:val="16"/>
-      <w:szCs w:val="16"/>
-      <w:lang w:eastAsia="hr-HR"/>
-    </w:rPr>
-  </w:style>
-  <w:style w:type="paragraph" w:styleId="Header">
-    <w:name w:val="header"/>
-    <w:basedOn w:val="Normal"/>
-    <w:link w:val="HeaderChar"/>
-    <w:uiPriority w:val="99"/>
-    <w:semiHidden/>
-    <w:unhideWhenUsed/>
-    <w:rsid w:val="0015288B"/>
-    <w:pPr>
-      <w:tabs>
-        <w:tab w:val="center" w:pos="4536"/>
-        <w:tab w:val="right" w:pos="9072"/>
-      </w:tabs>
-    </w:pPr>
-  </w:style>
-  <w:style w:type="character" w:customStyle="1" w:styleId="HeaderChar">
-    <w:name w:val="Header Char"/>
-    <w:basedOn w:val="DefaultParagraphFont"/>
-    <w:link w:val="Header"/>
-    <w:uiPriority w:val="99"/>
-    <w:semiHidden/>
-    <w:rsid w:val="0015288B"/>
-    <w:rPr>
-      <w:rFonts w:ascii="Times New Roman" w:eastAsia="Times New Roman" w:hAnsi="Times New Roman" w:cs="Times New Roman"/>
-      <w:sz w:val="24"/>
-      <w:szCs w:val="24"/>
-      <w:lang w:eastAsia="hr-HR"/>
-    </w:rPr>
-  </w:style>
-  <w:style w:type="paragraph" w:styleId="Footer">
-    <w:name w:val="footer"/>
-    <w:basedOn w:val="Normal"/>
-    <w:link w:val="FooterChar"/>
-    <w:uiPriority w:val="99"/>
-    <w:unhideWhenUsed/>
-    <w:rsid w:val="0015288B"/>
-    <w:pPr>
-      <w:tabs>
-        <w:tab w:val="center" w:pos="4536"/>
-        <w:tab w:val="right" w:pos="9072"/>
-      </w:tabs>
-    </w:pPr>
-  </w:style>
-  <w:style w:type="character" w:customStyle="1" w:styleId="FooterChar">
-    <w:name w:val="Footer Char"/>
-    <w:basedOn w:val="DefaultParagraphFont"/>
-    <w:link w:val="Footer"/>
-    <w:uiPriority w:val="99"/>
-    <w:rsid w:val="0015288B"/>
-    <w:rPr>
-      <w:rFonts w:ascii="Times New Roman" w:eastAsia="Times New Roman" w:hAnsi="Times New Roman" w:cs="Times New Roman"/>
-      <w:sz w:val="24"/>
-      <w:szCs w:val="24"/>
-      <w:lang w:eastAsia="hr-HR"/>
-    </w:rPr>
-  </w:style>
-  <w:style w:type="character" w:styleId="CommentReference">
-    <w:name w:val="annotation reference"/>
-    <w:basedOn w:val="DefaultParagraphFont"/>
-    <w:uiPriority w:val="99"/>
-    <w:semiHidden/>
-    <w:unhideWhenUsed/>
-    <w:rsid w:val="0008292E"/>
-    <w:rPr>
-      <w:sz w:val="16"/>
-      <w:szCs w:val="16"/>
-    </w:rPr>
-  </w:style>
-  <w:style w:type="paragraph" w:styleId="CommentText">
-    <w:name w:val="annotation text"/>
-    <w:basedOn w:val="Normal"/>
-    <w:link w:val="CommentTextChar"/>
-    <w:uiPriority w:val="99"/>
-    <w:semiHidden/>
-    <w:unhideWhenUsed/>
-    <w:rsid w:val="0008292E"/>
-    <w:rPr>
-      <w:sz w:val="20"/>
-      <w:szCs w:val="20"/>
-    </w:rPr>
-  </w:style>
-  <w:style w:type="character" w:customStyle="1" w:styleId="CommentTextChar">
-    <w:name w:val="Comment Text Char"/>
-    <w:basedOn w:val="DefaultParagraphFont"/>
-    <w:link w:val="CommentText"/>
-    <w:uiPriority w:val="99"/>
-    <w:semiHidden/>
-    <w:rsid w:val="0008292E"/>
-    <w:rPr>
-      <w:rFonts w:ascii="Times New Roman" w:eastAsia="Times New Roman" w:hAnsi="Times New Roman" w:cs="Times New Roman"/>
-      <w:sz w:val="20"/>
-      <w:szCs w:val="20"/>
-      <w:lang w:eastAsia="hr-HR"/>
-    </w:rPr>
-  </w:style>
-  <w:style w:type="paragraph" w:styleId="CommentSubject">
-    <w:name w:val="annotation subject"/>
-    <w:basedOn w:val="CommentText"/>
-    <w:next w:val="CommentText"/>
-    <w:link w:val="CommentSubjectChar"/>
-    <w:uiPriority w:val="99"/>
-    <w:semiHidden/>
-    <w:unhideWhenUsed/>
-    <w:rsid w:val="0008292E"/>
-    <w:rPr>
-      <w:b/>
-      <w:bCs/>
-    </w:rPr>
-  </w:style>
-  <w:style w:type="character" w:customStyle="1" w:styleId="CommentSubjectChar">
-    <w:name w:val="Comment Subject Char"/>
-    <w:basedOn w:val="CommentTextChar"/>
-    <w:link w:val="CommentSubject"/>
-    <w:uiPriority w:val="99"/>
-    <w:semiHidden/>
-    <w:rsid w:val="0008292E"/>
-    <w:rPr>
-      <w:rFonts w:ascii="Times New Roman" w:eastAsia="Times New Roman" w:hAnsi="Times New Roman" w:cs="Times New Roman"/>
-      <w:b/>
-      <w:bCs/>
-      <w:sz w:val="20"/>
-      <w:szCs w:val="20"/>
-      <w:lang w:eastAsia="hr-HR"/>
-    </w:rPr>
+    <w:tblStylePr w:type="firstRow">
+      <w:rPr>
+        <w:b/>
+        <w:bCs/>
+      </w:rPr>
+      <w:tblPr/>
+      <w:tcPr>
+        <w:tcBorders>
+          <w:bottom w:val="single" w:sz="12" w:space="0" w:color="92CDDC" w:themeColor="accent5" w:themeTint="99"/>
+        </w:tcBorders>
+      </w:tcPr>
+    </w:tblStylePr>
+    <w:tblStylePr w:type="lastRow">
+      <w:rPr>
+        <w:b/>
+        <w:bCs/>
+      </w:rPr>
+      <w:tblPr/>
+      <w:tcPr>
+        <w:tcBorders>
+          <w:top w:val="double" w:sz="4" w:space="0" w:color="92CDDC" w:themeColor="accent5" w:themeTint="99"/>
+        </w:tcBorders>
+      </w:tcPr>
+    </w:tblStylePr>
+    <w:tblStylePr w:type="firstCol">
+      <w:rPr>
+        <w:b/>
+        <w:bCs/>
+      </w:rPr>
+    </w:tblStylePr>
+    <w:tblStylePr w:type="lastCol">
+      <w:rPr>
+        <w:b/>
+        <w:bCs/>
+      </w:rPr>
+    </w:tblStylePr>
+    <w:tblStylePr w:type="band1Vert">
+      <w:tblPr/>
+      <w:tcPr>
+        <w:shd w:val="clear" w:color="auto" w:fill="DAEEF3" w:themeFill="accent5" w:themeFillTint="33"/>
+      </w:tcPr>
+    </w:tblStylePr>
+    <w:tblStylePr w:type="band1Horz">
+      <w:tblPr/>
+      <w:tcPr>
+        <w:shd w:val="clear" w:color="auto" w:fill="DAEEF3" w:themeFill="accent5" w:themeFillTint="33"/>
+      </w:tcPr>
+    </w:tblStylePr>
   </w:style>
 </w:styles>
 </file>
@@ -6240,7 +6680,7 @@
 </file>
 
 <file path=customXml/itemProps1.xml><?xml version="1.0" encoding="utf-8"?>
-<ds:datastoreItem xmlns:ds="http://schemas.openxmlformats.org/officeDocument/2006/customXml" ds:itemID="{807C4D2D-D8BA-4DFC-8D36-251E2985265A}">
+<ds:datastoreItem xmlns:ds="http://schemas.openxmlformats.org/officeDocument/2006/customXml" ds:itemID="{0F4CA1CB-3595-4921-8F0C-B8958D50297B}">
   <ds:schemaRefs>
     <ds:schemaRef ds:uri="http://schemas.openxmlformats.org/officeDocument/2006/bibliography"/>
   </ds:schemaRefs>

</xml_diff>

<commit_message>
-dodani preostali mockupi u mapu mockup editirana projektna dokumentacija (dodana tablica s mockupima)
</commit_message>
<xml_diff>
--- a/Dokumentacija/Projektna dokumentacija.docx
+++ b/Dokumentacija/Projektna dokumentacija.docx
@@ -1682,10 +1682,7 @@
         <w:tab/>
       </w:r>
       <w:r>
-        <w:t>i c</w:t>
-      </w:r>
-      <w:r>
-        <w:t>iljano tržište</w:t>
+        <w:t>i ciljano tržište</w:t>
       </w:r>
     </w:p>
     <w:p>
@@ -1761,8 +1758,6 @@
         </w:rPr>
         <w:t>antogramom.</w:t>
       </w:r>
-      <w:bookmarkStart w:id="4" w:name="_GoBack"/>
-      <w:bookmarkEnd w:id="4"/>
     </w:p>
     <w:tbl>
       <w:tblPr>
@@ -1891,10 +1886,7 @@
               <w:cnfStyle w:val="000000100000" w:firstRow="0" w:lastRow="0" w:firstColumn="0" w:lastColumn="0" w:oddVBand="0" w:evenVBand="0" w:oddHBand="1" w:evenHBand="0" w:firstRowFirstColumn="0" w:firstRowLastColumn="0" w:lastRowFirstColumn="0" w:lastRowLastColumn="0"/>
             </w:pPr>
             <w:r>
-              <w:t>Veliki</w:t>
-            </w:r>
-            <w:r>
-              <w:t xml:space="preserve"> (1)</w:t>
+              <w:t>Veliki (1)</w:t>
             </w:r>
           </w:p>
         </w:tc>
@@ -1931,32 +1923,26 @@
             <w:r>
               <w:t>Ja kao neregistrirani korisnik aplikacije želim imati mogućnost pristupa samo početnom ekranu za prijavu ili ekranu za registraciju na kojem se mogu registrirati sa podacima koje unesem u validnom formatu.</w:t>
             </w:r>
-          </w:p>
-        </w:tc>
-        <w:tc>
-          <w:tcPr>
-            <w:tcW w:w="1096" w:type="dxa"/>
-            <w:vAlign w:val="center"/>
-          </w:tcPr>
-          <w:p>
-            <w:pPr>
-              <w:jc w:val="center"/>
-              <w:cnfStyle w:val="000000000000" w:firstRow="0" w:lastRow="0" w:firstColumn="0" w:lastColumn="0" w:oddVBand="0" w:evenVBand="0" w:oddHBand="0" w:evenHBand="0" w:firstRowFirstColumn="0" w:firstRowLastColumn="0" w:lastRowFirstColumn="0" w:lastRowLastColumn="0"/>
-            </w:pPr>
-            <w:r>
-              <w:t>Veliki</w:t>
-            </w:r>
             <w:r>
               <w:t xml:space="preserve"> </w:t>
             </w:r>
             <w:r>
-              <w:t>(</w:t>
+              <w:t>Registracija</w:t>
             </w:r>
+          </w:p>
+        </w:tc>
+        <w:tc>
+          <w:tcPr>
+            <w:tcW w:w="1096" w:type="dxa"/>
+            <w:vAlign w:val="center"/>
+          </w:tcPr>
+          <w:p>
+            <w:pPr>
+              <w:jc w:val="center"/>
+              <w:cnfStyle w:val="000000000000" w:firstRow="0" w:lastRow="0" w:firstColumn="0" w:lastColumn="0" w:oddVBand="0" w:evenVBand="0" w:oddHBand="0" w:evenHBand="0" w:firstRowFirstColumn="0" w:firstRowLastColumn="0" w:lastRowFirstColumn="0" w:lastRowLastColumn="0"/>
+            </w:pPr>
             <w:r>
-              <w:t>2</w:t>
-            </w:r>
-            <w:r>
-              <w:t>)</w:t>
+              <w:t>Veliki (2)</w:t>
             </w:r>
           </w:p>
         </w:tc>
@@ -2007,13 +1993,7 @@
               <w:cnfStyle w:val="000000100000" w:firstRow="0" w:lastRow="0" w:firstColumn="0" w:lastColumn="0" w:oddVBand="0" w:evenVBand="0" w:oddHBand="1" w:evenHBand="0" w:firstRowFirstColumn="0" w:firstRowLastColumn="0" w:lastRowFirstColumn="0" w:lastRowLastColumn="0"/>
             </w:pPr>
             <w:r>
-              <w:t>Veliki (</w:t>
-            </w:r>
-            <w:r>
-              <w:t>3</w:t>
-            </w:r>
-            <w:r>
-              <w:t>)</w:t>
+              <w:t>Veliki (3)</w:t>
             </w:r>
           </w:p>
         </w:tc>
@@ -2063,13 +2043,7 @@
               <w:cnfStyle w:val="000000000000" w:firstRow="0" w:lastRow="0" w:firstColumn="0" w:lastColumn="0" w:oddVBand="0" w:evenVBand="0" w:oddHBand="0" w:evenHBand="0" w:firstRowFirstColumn="0" w:firstRowLastColumn="0" w:lastRowFirstColumn="0" w:lastRowLastColumn="0"/>
             </w:pPr>
             <w:r>
-              <w:t>Veliki (</w:t>
-            </w:r>
-            <w:r>
-              <w:t>4</w:t>
-            </w:r>
-            <w:r>
-              <w:t>)</w:t>
+              <w:t>Veliki (4)</w:t>
             </w:r>
           </w:p>
         </w:tc>
@@ -2120,13 +2094,7 @@
               <w:cnfStyle w:val="000000100000" w:firstRow="0" w:lastRow="0" w:firstColumn="0" w:lastColumn="0" w:oddVBand="0" w:evenVBand="0" w:oddHBand="1" w:evenHBand="0" w:firstRowFirstColumn="0" w:firstRowLastColumn="0" w:lastRowFirstColumn="0" w:lastRowLastColumn="0"/>
             </w:pPr>
             <w:r>
-              <w:t>Veliki (</w:t>
-            </w:r>
-            <w:r>
-              <w:t>5</w:t>
-            </w:r>
-            <w:r>
-              <w:t>)</w:t>
+              <w:t>Veliki (5)</w:t>
             </w:r>
           </w:p>
         </w:tc>
@@ -2176,13 +2144,7 @@
               <w:cnfStyle w:val="000000000000" w:firstRow="0" w:lastRow="0" w:firstColumn="0" w:lastColumn="0" w:oddVBand="0" w:evenVBand="0" w:oddHBand="0" w:evenHBand="0" w:firstRowFirstColumn="0" w:firstRowLastColumn="0" w:lastRowFirstColumn="0" w:lastRowLastColumn="0"/>
             </w:pPr>
             <w:r>
-              <w:t>Veliki (</w:t>
-            </w:r>
-            <w:r>
-              <w:t>6</w:t>
-            </w:r>
-            <w:r>
-              <w:t>)</w:t>
+              <w:t>Veliki (6)</w:t>
             </w:r>
           </w:p>
         </w:tc>
@@ -2233,13 +2195,7 @@
               <w:cnfStyle w:val="000000100000" w:firstRow="0" w:lastRow="0" w:firstColumn="0" w:lastColumn="0" w:oddVBand="0" w:evenVBand="0" w:oddHBand="1" w:evenHBand="0" w:firstRowFirstColumn="0" w:firstRowLastColumn="0" w:lastRowFirstColumn="0" w:lastRowLastColumn="0"/>
             </w:pPr>
             <w:r>
-              <w:t xml:space="preserve">Veliki </w:t>
-            </w:r>
-            <w:r>
-              <w:t>(7</w:t>
-            </w:r>
-            <w:r>
-              <w:t>)</w:t>
+              <w:t>Veliki (7)</w:t>
             </w:r>
           </w:p>
         </w:tc>
@@ -2289,13 +2245,7 @@
               <w:cnfStyle w:val="000000000000" w:firstRow="0" w:lastRow="0" w:firstColumn="0" w:lastColumn="0" w:oddVBand="0" w:evenVBand="0" w:oddHBand="0" w:evenHBand="0" w:firstRowFirstColumn="0" w:firstRowLastColumn="0" w:lastRowFirstColumn="0" w:lastRowLastColumn="0"/>
             </w:pPr>
             <w:r>
-              <w:t xml:space="preserve">Srednji </w:t>
-            </w:r>
-            <w:r>
-              <w:t>(8</w:t>
-            </w:r>
-            <w:r>
-              <w:t>)</w:t>
+              <w:t>Srednji (8)</w:t>
             </w:r>
           </w:p>
         </w:tc>
@@ -2346,13 +2296,7 @@
               <w:cnfStyle w:val="000000100000" w:firstRow="0" w:lastRow="0" w:firstColumn="0" w:lastColumn="0" w:oddVBand="0" w:evenVBand="0" w:oddHBand="1" w:evenHBand="0" w:firstRowFirstColumn="0" w:firstRowLastColumn="0" w:lastRowFirstColumn="0" w:lastRowLastColumn="0"/>
             </w:pPr>
             <w:r>
-              <w:t xml:space="preserve">Srednji </w:t>
-            </w:r>
-            <w:r>
-              <w:t>(9</w:t>
-            </w:r>
-            <w:r>
-              <w:t>)</w:t>
+              <w:t>Srednji (9)</w:t>
             </w:r>
           </w:p>
         </w:tc>
@@ -2402,13 +2346,7 @@
               <w:cnfStyle w:val="000000000000" w:firstRow="0" w:lastRow="0" w:firstColumn="0" w:lastColumn="0" w:oddVBand="0" w:evenVBand="0" w:oddHBand="0" w:evenHBand="0" w:firstRowFirstColumn="0" w:firstRowLastColumn="0" w:lastRowFirstColumn="0" w:lastRowLastColumn="0"/>
             </w:pPr>
             <w:r>
-              <w:t>Srednji (1</w:t>
-            </w:r>
-            <w:r>
-              <w:t>0</w:t>
-            </w:r>
-            <w:r>
-              <w:t>)</w:t>
+              <w:t>Srednji (10)</w:t>
             </w:r>
           </w:p>
         </w:tc>
@@ -2459,13 +2397,7 @@
               <w:cnfStyle w:val="000000100000" w:firstRow="0" w:lastRow="0" w:firstColumn="0" w:lastColumn="0" w:oddVBand="0" w:evenVBand="0" w:oddHBand="1" w:evenHBand="0" w:firstRowFirstColumn="0" w:firstRowLastColumn="0" w:lastRowFirstColumn="0" w:lastRowLastColumn="0"/>
             </w:pPr>
             <w:r>
-              <w:t>Srednji (1</w:t>
-            </w:r>
-            <w:r>
-              <w:t>1</w:t>
-            </w:r>
-            <w:r>
-              <w:t>)</w:t>
+              <w:t>Srednji (11)</w:t>
             </w:r>
           </w:p>
         </w:tc>
@@ -2515,13 +2447,7 @@
               <w:cnfStyle w:val="000000000000" w:firstRow="0" w:lastRow="0" w:firstColumn="0" w:lastColumn="0" w:oddVBand="0" w:evenVBand="0" w:oddHBand="0" w:evenHBand="0" w:firstRowFirstColumn="0" w:firstRowLastColumn="0" w:lastRowFirstColumn="0" w:lastRowLastColumn="0"/>
             </w:pPr>
             <w:r>
-              <w:t>Srednji (1</w:t>
-            </w:r>
-            <w:r>
-              <w:t>2</w:t>
-            </w:r>
-            <w:r>
-              <w:t>)</w:t>
+              <w:t>Srednji (12)</w:t>
             </w:r>
           </w:p>
         </w:tc>
@@ -2572,13 +2498,7 @@
               <w:cnfStyle w:val="000000100000" w:firstRow="0" w:lastRow="0" w:firstColumn="0" w:lastColumn="0" w:oddVBand="0" w:evenVBand="0" w:oddHBand="1" w:evenHBand="0" w:firstRowFirstColumn="0" w:firstRowLastColumn="0" w:lastRowFirstColumn="0" w:lastRowLastColumn="0"/>
             </w:pPr>
             <w:r>
-              <w:t>Mali (1</w:t>
-            </w:r>
-            <w:r>
-              <w:t>3</w:t>
-            </w:r>
-            <w:r>
-              <w:t>)</w:t>
+              <w:t>Mali (13)</w:t>
             </w:r>
           </w:p>
         </w:tc>
@@ -2633,13 +2553,7 @@
             </w:pPr>
             <w:r>
               <w:lastRenderedPageBreak/>
-              <w:t>Mali (1</w:t>
-            </w:r>
-            <w:r>
-              <w:t>4</w:t>
-            </w:r>
-            <w:r>
-              <w:t>)</w:t>
+              <w:t>Mali (14)</w:t>
             </w:r>
           </w:p>
         </w:tc>
@@ -2691,13 +2605,7 @@
               <w:cnfStyle w:val="000000100000" w:firstRow="0" w:lastRow="0" w:firstColumn="0" w:lastColumn="0" w:oddVBand="0" w:evenVBand="0" w:oddHBand="1" w:evenHBand="0" w:firstRowFirstColumn="0" w:firstRowLastColumn="0" w:lastRowFirstColumn="0" w:lastRowLastColumn="0"/>
             </w:pPr>
             <w:r>
-              <w:t>Mali (1</w:t>
-            </w:r>
-            <w:r>
-              <w:t>5</w:t>
-            </w:r>
-            <w:r>
-              <w:t>)</w:t>
+              <w:t>Mali (15)</w:t>
             </w:r>
           </w:p>
         </w:tc>
@@ -2721,14 +2629,1290 @@
       <w:pPr>
         <w:pStyle w:val="FOINaslov2"/>
       </w:pPr>
-      <w:bookmarkStart w:id="5" w:name="_Toc435005580"/>
+      <w:bookmarkStart w:id="4" w:name="_Toc435005580"/>
       <w:r>
         <w:t>Prototip</w:t>
       </w:r>
-      <w:bookmarkEnd w:id="5"/>
-      <w:r>
-        <w:t xml:space="preserve"> aplikacije</w:t>
-      </w:r>
+      <w:bookmarkEnd w:id="4"/>
+      <w:r>
+        <w:t xml:space="preserve"> </w:t>
+      </w:r>
+      <w:r>
+        <w:t>aplikacije</w:t>
+      </w:r>
+    </w:p>
+    <w:p>
+      <w:pPr>
+        <w:pStyle w:val="FOINaslov3"/>
+      </w:pPr>
+      <w:r>
+        <w:t>Slika prototipa aplikacije</w:t>
+      </w:r>
+    </w:p>
+    <w:p>
+      <w:pPr>
+        <w:pStyle w:val="FOINaslov2"/>
+        <w:numPr>
+          <w:ilvl w:val="0"/>
+          <w:numId w:val="0"/>
+        </w:numPr>
+        <w:ind w:left="357" w:hanging="357"/>
+      </w:pPr>
+      <w:r>
+        <w:t>** TU DOLAZI VELIKA SLIKA**</w:t>
+      </w:r>
+    </w:p>
+    <w:p>
+      <w:pPr>
+        <w:pStyle w:val="FOINaslov2"/>
+        <w:numPr>
+          <w:ilvl w:val="0"/>
+          <w:numId w:val="0"/>
+        </w:numPr>
+        <w:ind w:left="357" w:hanging="357"/>
+      </w:pPr>
+    </w:p>
+    <w:p>
+      <w:pPr>
+        <w:pStyle w:val="FOINaslov2"/>
+        <w:numPr>
+          <w:ilvl w:val="0"/>
+          <w:numId w:val="0"/>
+        </w:numPr>
+        <w:ind w:left="357" w:hanging="357"/>
+      </w:pPr>
+    </w:p>
+    <w:p>
+      <w:pPr>
+        <w:pStyle w:val="FOINaslov2"/>
+        <w:numPr>
+          <w:ilvl w:val="0"/>
+          <w:numId w:val="0"/>
+        </w:numPr>
+        <w:ind w:left="357" w:hanging="357"/>
+      </w:pPr>
+    </w:p>
+    <w:p>
+      <w:pPr>
+        <w:pStyle w:val="FOINaslov2"/>
+        <w:numPr>
+          <w:ilvl w:val="0"/>
+          <w:numId w:val="0"/>
+        </w:numPr>
+        <w:ind w:left="357" w:hanging="357"/>
+      </w:pPr>
+    </w:p>
+    <w:p>
+      <w:pPr>
+        <w:pStyle w:val="FOINaslov2"/>
+        <w:numPr>
+          <w:ilvl w:val="0"/>
+          <w:numId w:val="0"/>
+        </w:numPr>
+        <w:ind w:left="357" w:hanging="357"/>
+      </w:pPr>
+    </w:p>
+    <w:p>
+      <w:pPr>
+        <w:pStyle w:val="FOINaslov2"/>
+        <w:numPr>
+          <w:ilvl w:val="0"/>
+          <w:numId w:val="0"/>
+        </w:numPr>
+        <w:ind w:left="357" w:hanging="357"/>
+      </w:pPr>
+    </w:p>
+    <w:p>
+      <w:pPr>
+        <w:pStyle w:val="FOINaslov2"/>
+        <w:numPr>
+          <w:ilvl w:val="0"/>
+          <w:numId w:val="0"/>
+        </w:numPr>
+        <w:ind w:left="357" w:hanging="357"/>
+      </w:pPr>
+    </w:p>
+    <w:p>
+      <w:pPr>
+        <w:pStyle w:val="FOINaslov2"/>
+        <w:numPr>
+          <w:ilvl w:val="0"/>
+          <w:numId w:val="0"/>
+        </w:numPr>
+        <w:ind w:left="357" w:hanging="357"/>
+      </w:pPr>
+    </w:p>
+    <w:p>
+      <w:pPr>
+        <w:pStyle w:val="FOINaslov2"/>
+        <w:numPr>
+          <w:ilvl w:val="0"/>
+          <w:numId w:val="0"/>
+        </w:numPr>
+        <w:ind w:left="357" w:hanging="357"/>
+      </w:pPr>
+    </w:p>
+    <w:p>
+      <w:pPr>
+        <w:pStyle w:val="FOINaslov2"/>
+        <w:numPr>
+          <w:ilvl w:val="0"/>
+          <w:numId w:val="0"/>
+        </w:numPr>
+        <w:ind w:left="357" w:hanging="357"/>
+      </w:pPr>
+    </w:p>
+    <w:p>
+      <w:pPr>
+        <w:pStyle w:val="FOINaslov2"/>
+        <w:numPr>
+          <w:ilvl w:val="0"/>
+          <w:numId w:val="0"/>
+        </w:numPr>
+        <w:ind w:left="357" w:hanging="357"/>
+      </w:pPr>
+    </w:p>
+    <w:p>
+      <w:pPr>
+        <w:pStyle w:val="FOINaslov3"/>
+      </w:pPr>
+      <w:r>
+        <w:t>Objašnjenje</w:t>
+      </w:r>
+      <w:r>
+        <w:t xml:space="preserve"> prototipa aplikacije</w:t>
+      </w:r>
+    </w:p>
+    <w:tbl>
+      <w:tblPr>
+        <w:tblStyle w:val="TableGrid"/>
+        <w:tblW w:w="0" w:type="auto"/>
+        <w:tblInd w:w="357" w:type="dxa"/>
+        <w:tblLayout w:type="fixed"/>
+        <w:tblLook w:val="04A0" w:firstRow="1" w:lastRow="0" w:firstColumn="1" w:lastColumn="0" w:noHBand="0" w:noVBand="1"/>
+      </w:tblPr>
+      <w:tblGrid>
+        <w:gridCol w:w="3295"/>
+        <w:gridCol w:w="4536"/>
+        <w:gridCol w:w="1100"/>
+      </w:tblGrid>
+      <w:tr>
+        <w:tc>
+          <w:tcPr>
+            <w:tcW w:w="3295" w:type="dxa"/>
+          </w:tcPr>
+          <w:p>
+            <w:pPr>
+              <w:pStyle w:val="FOINaslov2"/>
+              <w:numPr>
+                <w:ilvl w:val="0"/>
+                <w:numId w:val="0"/>
+              </w:numPr>
+              <w:jc w:val="center"/>
+              <w:rPr>
+                <w:noProof/>
+                <w:sz w:val="24"/>
+              </w:rPr>
+            </w:pPr>
+            <w:r>
+              <w:rPr>
+                <w:noProof/>
+                <w:sz w:val="24"/>
+              </w:rPr>
+              <w:lastRenderedPageBreak/>
+              <w:t>Izgled</w:t>
+            </w:r>
+            <w:r>
+              <w:rPr>
+                <w:noProof/>
+                <w:sz w:val="24"/>
+              </w:rPr>
+              <w:t xml:space="preserve"> pojedinog ekrana</w:t>
+            </w:r>
+            <w:r>
+              <w:rPr>
+                <w:noProof/>
+                <w:sz w:val="24"/>
+              </w:rPr>
+              <w:t xml:space="preserve"> (mockup)</w:t>
+            </w:r>
+          </w:p>
+        </w:tc>
+        <w:tc>
+          <w:tcPr>
+            <w:tcW w:w="4536" w:type="dxa"/>
+          </w:tcPr>
+          <w:p>
+            <w:pPr>
+              <w:pStyle w:val="FOINaslov2"/>
+              <w:numPr>
+                <w:ilvl w:val="0"/>
+                <w:numId w:val="0"/>
+              </w:numPr>
+              <w:jc w:val="center"/>
+              <w:rPr>
+                <w:sz w:val="24"/>
+              </w:rPr>
+            </w:pPr>
+            <w:r>
+              <w:rPr>
+                <w:sz w:val="24"/>
+              </w:rPr>
+              <w:t>Objašnjenje</w:t>
+            </w:r>
+          </w:p>
+        </w:tc>
+        <w:tc>
+          <w:tcPr>
+            <w:tcW w:w="1100" w:type="dxa"/>
+          </w:tcPr>
+          <w:p>
+            <w:pPr>
+              <w:pStyle w:val="FOINaslov2"/>
+              <w:numPr>
+                <w:ilvl w:val="0"/>
+                <w:numId w:val="0"/>
+              </w:numPr>
+              <w:jc w:val="center"/>
+              <w:rPr>
+                <w:sz w:val="24"/>
+              </w:rPr>
+            </w:pPr>
+            <w:r>
+              <w:rPr>
+                <w:sz w:val="24"/>
+              </w:rPr>
+              <w:t>Korisnička priča (kraći naziv)</w:t>
+            </w:r>
+          </w:p>
+        </w:tc>
+      </w:tr>
+      <w:tr>
+        <w:tc>
+          <w:tcPr>
+            <w:tcW w:w="3295" w:type="dxa"/>
+          </w:tcPr>
+          <w:p>
+            <w:pPr>
+              <w:pStyle w:val="FOINaslov2"/>
+              <w:numPr>
+                <w:ilvl w:val="0"/>
+                <w:numId w:val="0"/>
+              </w:numPr>
+            </w:pPr>
+            <w:r>
+              <w:rPr>
+                <w:noProof/>
+              </w:rPr>
+              <w:drawing>
+                <wp:inline distT="0" distB="0" distL="0" distR="0">
+                  <wp:extent cx="1605600" cy="3060000"/>
+                  <wp:effectExtent l="0" t="0" r="0" b="7620"/>
+                  <wp:docPr id="3" name="Picture 3" descr="C:\Users\JurmanLap\Desktop\CHATUP FAZA 1\SVI MOCKAPI\editiranje\1 Log in.png"/>
+                  <wp:cNvGraphicFramePr>
+                    <a:graphicFrameLocks xmlns:a="http://schemas.openxmlformats.org/drawingml/2006/main" noChangeAspect="1"/>
+                  </wp:cNvGraphicFramePr>
+                  <a:graphic xmlns:a="http://schemas.openxmlformats.org/drawingml/2006/main">
+                    <a:graphicData uri="http://schemas.openxmlformats.org/drawingml/2006/picture">
+                      <pic:pic xmlns:pic="http://schemas.openxmlformats.org/drawingml/2006/picture">
+                        <pic:nvPicPr>
+                          <pic:cNvPr id="0" name="Picture 3" descr="C:\Users\JurmanLap\Desktop\CHATUP FAZA 1\SVI MOCKAPI\editiranje\1 Log in.png"/>
+                          <pic:cNvPicPr>
+                            <a:picLocks noChangeAspect="1" noChangeArrowheads="1"/>
+                          </pic:cNvPicPr>
+                        </pic:nvPicPr>
+                        <pic:blipFill>
+                          <a:blip r:embed="rId10" cstate="print">
+                            <a:extLst>
+                              <a:ext uri="{28A0092B-C50C-407E-A947-70E740481C1C}">
+                                <a14:useLocalDpi xmlns:a14="http://schemas.microsoft.com/office/drawing/2010/main" val="0"/>
+                              </a:ext>
+                            </a:extLst>
+                          </a:blip>
+                          <a:srcRect/>
+                          <a:stretch>
+                            <a:fillRect/>
+                          </a:stretch>
+                        </pic:blipFill>
+                        <pic:spPr bwMode="auto">
+                          <a:xfrm>
+                            <a:off x="0" y="0"/>
+                            <a:ext cx="1605600" cy="3060000"/>
+                          </a:xfrm>
+                          <a:prstGeom prst="rect">
+                            <a:avLst/>
+                          </a:prstGeom>
+                          <a:noFill/>
+                          <a:ln>
+                            <a:noFill/>
+                          </a:ln>
+                        </pic:spPr>
+                      </pic:pic>
+                    </a:graphicData>
+                  </a:graphic>
+                </wp:inline>
+              </w:drawing>
+            </w:r>
+          </w:p>
+        </w:tc>
+        <w:tc>
+          <w:tcPr>
+            <w:tcW w:w="4536" w:type="dxa"/>
+          </w:tcPr>
+          <w:p>
+            <w:pPr>
+              <w:pStyle w:val="FOINaslov2"/>
+              <w:numPr>
+                <w:ilvl w:val="0"/>
+                <w:numId w:val="0"/>
+              </w:numPr>
+            </w:pPr>
+          </w:p>
+        </w:tc>
+        <w:tc>
+          <w:tcPr>
+            <w:tcW w:w="1100" w:type="dxa"/>
+            <w:vAlign w:val="center"/>
+          </w:tcPr>
+          <w:p>
+            <w:pPr>
+              <w:pStyle w:val="FOINaslov2"/>
+              <w:numPr>
+                <w:ilvl w:val="0"/>
+                <w:numId w:val="0"/>
+              </w:numPr>
+              <w:jc w:val="center"/>
+              <w:rPr>
+                <w:b w:val="0"/>
+                <w:sz w:val="24"/>
+              </w:rPr>
+            </w:pPr>
+            <w:r>
+              <w:rPr>
+                <w:b w:val="0"/>
+                <w:sz w:val="24"/>
+              </w:rPr>
+              <w:t>Prijava</w:t>
+            </w:r>
+          </w:p>
+          <w:p>
+            <w:pPr>
+              <w:pStyle w:val="FOINaslov2"/>
+              <w:numPr>
+                <w:ilvl w:val="0"/>
+                <w:numId w:val="0"/>
+              </w:numPr>
+              <w:jc w:val="center"/>
+              <w:rPr>
+                <w:b w:val="0"/>
+                <w:sz w:val="24"/>
+              </w:rPr>
+            </w:pPr>
+            <w:r>
+              <w:rPr>
+                <w:b w:val="0"/>
+                <w:sz w:val="24"/>
+              </w:rPr>
+              <w:t>(prioritet 4)</w:t>
+            </w:r>
+            <w:bookmarkStart w:id="5" w:name="_GoBack"/>
+            <w:bookmarkEnd w:id="5"/>
+          </w:p>
+        </w:tc>
+      </w:tr>
+      <w:tr>
+        <w:tc>
+          <w:tcPr>
+            <w:tcW w:w="3295" w:type="dxa"/>
+          </w:tcPr>
+          <w:p>
+            <w:pPr>
+              <w:pStyle w:val="FOINaslov2"/>
+              <w:numPr>
+                <w:ilvl w:val="0"/>
+                <w:numId w:val="0"/>
+              </w:numPr>
+            </w:pPr>
+            <w:r>
+              <w:rPr>
+                <w:noProof/>
+              </w:rPr>
+              <w:drawing>
+                <wp:inline distT="0" distB="0" distL="0" distR="0">
+                  <wp:extent cx="1620000" cy="3060000"/>
+                  <wp:effectExtent l="0" t="0" r="0" b="7620"/>
+                  <wp:docPr id="4" name="Picture 4" descr="C:\Users\JurmanLap\Desktop\CHATUP FAZA 1\SVI MOCKAPI\editiranje\2 Register.png"/>
+                  <wp:cNvGraphicFramePr>
+                    <a:graphicFrameLocks xmlns:a="http://schemas.openxmlformats.org/drawingml/2006/main" noChangeAspect="1"/>
+                  </wp:cNvGraphicFramePr>
+                  <a:graphic xmlns:a="http://schemas.openxmlformats.org/drawingml/2006/main">
+                    <a:graphicData uri="http://schemas.openxmlformats.org/drawingml/2006/picture">
+                      <pic:pic xmlns:pic="http://schemas.openxmlformats.org/drawingml/2006/picture">
+                        <pic:nvPicPr>
+                          <pic:cNvPr id="0" name="Picture 4" descr="C:\Users\JurmanLap\Desktop\CHATUP FAZA 1\SVI MOCKAPI\editiranje\2 Register.png"/>
+                          <pic:cNvPicPr>
+                            <a:picLocks noChangeAspect="1" noChangeArrowheads="1"/>
+                          </pic:cNvPicPr>
+                        </pic:nvPicPr>
+                        <pic:blipFill>
+                          <a:blip r:embed="rId11" cstate="print">
+                            <a:extLst>
+                              <a:ext uri="{28A0092B-C50C-407E-A947-70E740481C1C}">
+                                <a14:useLocalDpi xmlns:a14="http://schemas.microsoft.com/office/drawing/2010/main" val="0"/>
+                              </a:ext>
+                            </a:extLst>
+                          </a:blip>
+                          <a:srcRect/>
+                          <a:stretch>
+                            <a:fillRect/>
+                          </a:stretch>
+                        </pic:blipFill>
+                        <pic:spPr bwMode="auto">
+                          <a:xfrm>
+                            <a:off x="0" y="0"/>
+                            <a:ext cx="1620000" cy="3060000"/>
+                          </a:xfrm>
+                          <a:prstGeom prst="rect">
+                            <a:avLst/>
+                          </a:prstGeom>
+                          <a:noFill/>
+                          <a:ln>
+                            <a:noFill/>
+                          </a:ln>
+                        </pic:spPr>
+                      </pic:pic>
+                    </a:graphicData>
+                  </a:graphic>
+                </wp:inline>
+              </w:drawing>
+            </w:r>
+          </w:p>
+        </w:tc>
+        <w:tc>
+          <w:tcPr>
+            <w:tcW w:w="4536" w:type="dxa"/>
+          </w:tcPr>
+          <w:p>
+            <w:pPr>
+              <w:pStyle w:val="FOINaslov2"/>
+              <w:numPr>
+                <w:ilvl w:val="0"/>
+                <w:numId w:val="0"/>
+              </w:numPr>
+            </w:pPr>
+          </w:p>
+        </w:tc>
+        <w:tc>
+          <w:tcPr>
+            <w:tcW w:w="1100" w:type="dxa"/>
+          </w:tcPr>
+          <w:p>
+            <w:pPr>
+              <w:pStyle w:val="FOINaslov2"/>
+              <w:numPr>
+                <w:ilvl w:val="0"/>
+                <w:numId w:val="0"/>
+              </w:numPr>
+            </w:pPr>
+          </w:p>
+        </w:tc>
+      </w:tr>
+      <w:tr>
+        <w:tc>
+          <w:tcPr>
+            <w:tcW w:w="3295" w:type="dxa"/>
+          </w:tcPr>
+          <w:p>
+            <w:pPr>
+              <w:pStyle w:val="FOINaslov2"/>
+              <w:numPr>
+                <w:ilvl w:val="0"/>
+                <w:numId w:val="0"/>
+              </w:numPr>
+            </w:pPr>
+            <w:r>
+              <w:rPr>
+                <w:noProof/>
+              </w:rPr>
+              <w:lastRenderedPageBreak/>
+              <w:drawing>
+                <wp:inline distT="0" distB="0" distL="0" distR="0">
+                  <wp:extent cx="1605600" cy="3060000"/>
+                  <wp:effectExtent l="0" t="0" r="0" b="7620"/>
+                  <wp:docPr id="5" name="Picture 5" descr="C:\Users\JurmanLap\Desktop\CHATUP FAZA 1\SVI MOCKAPI\editiranje\3 Forgot password.png"/>
+                  <wp:cNvGraphicFramePr>
+                    <a:graphicFrameLocks xmlns:a="http://schemas.openxmlformats.org/drawingml/2006/main" noChangeAspect="1"/>
+                  </wp:cNvGraphicFramePr>
+                  <a:graphic xmlns:a="http://schemas.openxmlformats.org/drawingml/2006/main">
+                    <a:graphicData uri="http://schemas.openxmlformats.org/drawingml/2006/picture">
+                      <pic:pic xmlns:pic="http://schemas.openxmlformats.org/drawingml/2006/picture">
+                        <pic:nvPicPr>
+                          <pic:cNvPr id="0" name="Picture 5" descr="C:\Users\JurmanLap\Desktop\CHATUP FAZA 1\SVI MOCKAPI\editiranje\3 Forgot password.png"/>
+                          <pic:cNvPicPr>
+                            <a:picLocks noChangeAspect="1" noChangeArrowheads="1"/>
+                          </pic:cNvPicPr>
+                        </pic:nvPicPr>
+                        <pic:blipFill>
+                          <a:blip r:embed="rId12" cstate="print">
+                            <a:extLst>
+                              <a:ext uri="{28A0092B-C50C-407E-A947-70E740481C1C}">
+                                <a14:useLocalDpi xmlns:a14="http://schemas.microsoft.com/office/drawing/2010/main" val="0"/>
+                              </a:ext>
+                            </a:extLst>
+                          </a:blip>
+                          <a:srcRect/>
+                          <a:stretch>
+                            <a:fillRect/>
+                          </a:stretch>
+                        </pic:blipFill>
+                        <pic:spPr bwMode="auto">
+                          <a:xfrm>
+                            <a:off x="0" y="0"/>
+                            <a:ext cx="1605600" cy="3060000"/>
+                          </a:xfrm>
+                          <a:prstGeom prst="rect">
+                            <a:avLst/>
+                          </a:prstGeom>
+                          <a:noFill/>
+                          <a:ln>
+                            <a:noFill/>
+                          </a:ln>
+                        </pic:spPr>
+                      </pic:pic>
+                    </a:graphicData>
+                  </a:graphic>
+                </wp:inline>
+              </w:drawing>
+            </w:r>
+          </w:p>
+        </w:tc>
+        <w:tc>
+          <w:tcPr>
+            <w:tcW w:w="4536" w:type="dxa"/>
+          </w:tcPr>
+          <w:p>
+            <w:pPr>
+              <w:pStyle w:val="FOINaslov2"/>
+              <w:numPr>
+                <w:ilvl w:val="0"/>
+                <w:numId w:val="0"/>
+              </w:numPr>
+            </w:pPr>
+          </w:p>
+        </w:tc>
+        <w:tc>
+          <w:tcPr>
+            <w:tcW w:w="1100" w:type="dxa"/>
+          </w:tcPr>
+          <w:p>
+            <w:pPr>
+              <w:pStyle w:val="FOINaslov2"/>
+              <w:numPr>
+                <w:ilvl w:val="0"/>
+                <w:numId w:val="0"/>
+              </w:numPr>
+            </w:pPr>
+          </w:p>
+        </w:tc>
+      </w:tr>
+      <w:tr>
+        <w:tc>
+          <w:tcPr>
+            <w:tcW w:w="3295" w:type="dxa"/>
+          </w:tcPr>
+          <w:p>
+            <w:pPr>
+              <w:pStyle w:val="FOINaslov2"/>
+              <w:numPr>
+                <w:ilvl w:val="0"/>
+                <w:numId w:val="0"/>
+              </w:numPr>
+            </w:pPr>
+            <w:r>
+              <w:rPr>
+                <w:noProof/>
+              </w:rPr>
+              <w:drawing>
+                <wp:inline distT="0" distB="0" distL="0" distR="0">
+                  <wp:extent cx="1605600" cy="3060000"/>
+                  <wp:effectExtent l="0" t="0" r="0" b="7620"/>
+                  <wp:docPr id="6" name="Picture 6" descr="C:\Users\JurmanLap\Desktop\CHATUP FAZA 1\SVI MOCKAPI\editiranje\4 Login_success.png"/>
+                  <wp:cNvGraphicFramePr>
+                    <a:graphicFrameLocks xmlns:a="http://schemas.openxmlformats.org/drawingml/2006/main" noChangeAspect="1"/>
+                  </wp:cNvGraphicFramePr>
+                  <a:graphic xmlns:a="http://schemas.openxmlformats.org/drawingml/2006/main">
+                    <a:graphicData uri="http://schemas.openxmlformats.org/drawingml/2006/picture">
+                      <pic:pic xmlns:pic="http://schemas.openxmlformats.org/drawingml/2006/picture">
+                        <pic:nvPicPr>
+                          <pic:cNvPr id="0" name="Picture 6" descr="C:\Users\JurmanLap\Desktop\CHATUP FAZA 1\SVI MOCKAPI\editiranje\4 Login_success.png"/>
+                          <pic:cNvPicPr>
+                            <a:picLocks noChangeAspect="1" noChangeArrowheads="1"/>
+                          </pic:cNvPicPr>
+                        </pic:nvPicPr>
+                        <pic:blipFill>
+                          <a:blip r:embed="rId13" cstate="print">
+                            <a:extLst>
+                              <a:ext uri="{28A0092B-C50C-407E-A947-70E740481C1C}">
+                                <a14:useLocalDpi xmlns:a14="http://schemas.microsoft.com/office/drawing/2010/main" val="0"/>
+                              </a:ext>
+                            </a:extLst>
+                          </a:blip>
+                          <a:srcRect/>
+                          <a:stretch>
+                            <a:fillRect/>
+                          </a:stretch>
+                        </pic:blipFill>
+                        <pic:spPr bwMode="auto">
+                          <a:xfrm>
+                            <a:off x="0" y="0"/>
+                            <a:ext cx="1605600" cy="3060000"/>
+                          </a:xfrm>
+                          <a:prstGeom prst="rect">
+                            <a:avLst/>
+                          </a:prstGeom>
+                          <a:noFill/>
+                          <a:ln>
+                            <a:noFill/>
+                          </a:ln>
+                        </pic:spPr>
+                      </pic:pic>
+                    </a:graphicData>
+                  </a:graphic>
+                </wp:inline>
+              </w:drawing>
+            </w:r>
+          </w:p>
+        </w:tc>
+        <w:tc>
+          <w:tcPr>
+            <w:tcW w:w="4536" w:type="dxa"/>
+          </w:tcPr>
+          <w:p>
+            <w:pPr>
+              <w:pStyle w:val="FOINaslov2"/>
+              <w:numPr>
+                <w:ilvl w:val="0"/>
+                <w:numId w:val="0"/>
+              </w:numPr>
+            </w:pPr>
+          </w:p>
+        </w:tc>
+        <w:tc>
+          <w:tcPr>
+            <w:tcW w:w="1100" w:type="dxa"/>
+          </w:tcPr>
+          <w:p>
+            <w:pPr>
+              <w:pStyle w:val="FOINaslov2"/>
+              <w:numPr>
+                <w:ilvl w:val="0"/>
+                <w:numId w:val="0"/>
+              </w:numPr>
+            </w:pPr>
+          </w:p>
+        </w:tc>
+      </w:tr>
+      <w:tr>
+        <w:tc>
+          <w:tcPr>
+            <w:tcW w:w="3295" w:type="dxa"/>
+          </w:tcPr>
+          <w:p>
+            <w:pPr>
+              <w:pStyle w:val="FOINaslov2"/>
+              <w:numPr>
+                <w:ilvl w:val="0"/>
+                <w:numId w:val="0"/>
+              </w:numPr>
+            </w:pPr>
+            <w:r>
+              <w:rPr>
+                <w:noProof/>
+              </w:rPr>
+              <w:lastRenderedPageBreak/>
+              <w:drawing>
+                <wp:inline distT="0" distB="0" distL="0" distR="0">
+                  <wp:extent cx="1605600" cy="3060000"/>
+                  <wp:effectExtent l="0" t="0" r="0" b="7620"/>
+                  <wp:docPr id="7" name="Picture 7" descr="C:\Users\JurmanLap\Desktop\CHATUP FAZA 1\SVI MOCKAPI\editiranje\5 Menu.png"/>
+                  <wp:cNvGraphicFramePr>
+                    <a:graphicFrameLocks xmlns:a="http://schemas.openxmlformats.org/drawingml/2006/main" noChangeAspect="1"/>
+                  </wp:cNvGraphicFramePr>
+                  <a:graphic xmlns:a="http://schemas.openxmlformats.org/drawingml/2006/main">
+                    <a:graphicData uri="http://schemas.openxmlformats.org/drawingml/2006/picture">
+                      <pic:pic xmlns:pic="http://schemas.openxmlformats.org/drawingml/2006/picture">
+                        <pic:nvPicPr>
+                          <pic:cNvPr id="0" name="Picture 7" descr="C:\Users\JurmanLap\Desktop\CHATUP FAZA 1\SVI MOCKAPI\editiranje\5 Menu.png"/>
+                          <pic:cNvPicPr>
+                            <a:picLocks noChangeAspect="1" noChangeArrowheads="1"/>
+                          </pic:cNvPicPr>
+                        </pic:nvPicPr>
+                        <pic:blipFill>
+                          <a:blip r:embed="rId14" cstate="print">
+                            <a:extLst>
+                              <a:ext uri="{28A0092B-C50C-407E-A947-70E740481C1C}">
+                                <a14:useLocalDpi xmlns:a14="http://schemas.microsoft.com/office/drawing/2010/main" val="0"/>
+                              </a:ext>
+                            </a:extLst>
+                          </a:blip>
+                          <a:srcRect/>
+                          <a:stretch>
+                            <a:fillRect/>
+                          </a:stretch>
+                        </pic:blipFill>
+                        <pic:spPr bwMode="auto">
+                          <a:xfrm>
+                            <a:off x="0" y="0"/>
+                            <a:ext cx="1605600" cy="3060000"/>
+                          </a:xfrm>
+                          <a:prstGeom prst="rect">
+                            <a:avLst/>
+                          </a:prstGeom>
+                          <a:noFill/>
+                          <a:ln>
+                            <a:noFill/>
+                          </a:ln>
+                        </pic:spPr>
+                      </pic:pic>
+                    </a:graphicData>
+                  </a:graphic>
+                </wp:inline>
+              </w:drawing>
+            </w:r>
+          </w:p>
+        </w:tc>
+        <w:tc>
+          <w:tcPr>
+            <w:tcW w:w="4536" w:type="dxa"/>
+          </w:tcPr>
+          <w:p>
+            <w:pPr>
+              <w:pStyle w:val="FOINaslov2"/>
+              <w:numPr>
+                <w:ilvl w:val="0"/>
+                <w:numId w:val="0"/>
+              </w:numPr>
+            </w:pPr>
+          </w:p>
+        </w:tc>
+        <w:tc>
+          <w:tcPr>
+            <w:tcW w:w="1100" w:type="dxa"/>
+          </w:tcPr>
+          <w:p>
+            <w:pPr>
+              <w:pStyle w:val="FOINaslov2"/>
+              <w:numPr>
+                <w:ilvl w:val="0"/>
+                <w:numId w:val="0"/>
+              </w:numPr>
+            </w:pPr>
+          </w:p>
+        </w:tc>
+      </w:tr>
+      <w:tr>
+        <w:tc>
+          <w:tcPr>
+            <w:tcW w:w="3295" w:type="dxa"/>
+          </w:tcPr>
+          <w:p>
+            <w:pPr>
+              <w:pStyle w:val="FOINaslov2"/>
+              <w:numPr>
+                <w:ilvl w:val="0"/>
+                <w:numId w:val="0"/>
+              </w:numPr>
+            </w:pPr>
+            <w:r>
+              <w:rPr>
+                <w:noProof/>
+              </w:rPr>
+              <w:drawing>
+                <wp:inline distT="0" distB="0" distL="0" distR="0">
+                  <wp:extent cx="1605600" cy="3060000"/>
+                  <wp:effectExtent l="0" t="0" r="0" b="7620"/>
+                  <wp:docPr id="8" name="Picture 8" descr="C:\Users\JurmanLap\Desktop\CHATUP FAZA 1\SVI MOCKAPI\editiranje\6 Edit profile.png"/>
+                  <wp:cNvGraphicFramePr>
+                    <a:graphicFrameLocks xmlns:a="http://schemas.openxmlformats.org/drawingml/2006/main" noChangeAspect="1"/>
+                  </wp:cNvGraphicFramePr>
+                  <a:graphic xmlns:a="http://schemas.openxmlformats.org/drawingml/2006/main">
+                    <a:graphicData uri="http://schemas.openxmlformats.org/drawingml/2006/picture">
+                      <pic:pic xmlns:pic="http://schemas.openxmlformats.org/drawingml/2006/picture">
+                        <pic:nvPicPr>
+                          <pic:cNvPr id="0" name="Picture 8" descr="C:\Users\JurmanLap\Desktop\CHATUP FAZA 1\SVI MOCKAPI\editiranje\6 Edit profile.png"/>
+                          <pic:cNvPicPr>
+                            <a:picLocks noChangeAspect="1" noChangeArrowheads="1"/>
+                          </pic:cNvPicPr>
+                        </pic:nvPicPr>
+                        <pic:blipFill>
+                          <a:blip r:embed="rId15" cstate="print">
+                            <a:extLst>
+                              <a:ext uri="{28A0092B-C50C-407E-A947-70E740481C1C}">
+                                <a14:useLocalDpi xmlns:a14="http://schemas.microsoft.com/office/drawing/2010/main" val="0"/>
+                              </a:ext>
+                            </a:extLst>
+                          </a:blip>
+                          <a:srcRect/>
+                          <a:stretch>
+                            <a:fillRect/>
+                          </a:stretch>
+                        </pic:blipFill>
+                        <pic:spPr bwMode="auto">
+                          <a:xfrm>
+                            <a:off x="0" y="0"/>
+                            <a:ext cx="1605600" cy="3060000"/>
+                          </a:xfrm>
+                          <a:prstGeom prst="rect">
+                            <a:avLst/>
+                          </a:prstGeom>
+                          <a:noFill/>
+                          <a:ln>
+                            <a:noFill/>
+                          </a:ln>
+                        </pic:spPr>
+                      </pic:pic>
+                    </a:graphicData>
+                  </a:graphic>
+                </wp:inline>
+              </w:drawing>
+            </w:r>
+          </w:p>
+        </w:tc>
+        <w:tc>
+          <w:tcPr>
+            <w:tcW w:w="4536" w:type="dxa"/>
+          </w:tcPr>
+          <w:p>
+            <w:pPr>
+              <w:pStyle w:val="FOINaslov2"/>
+              <w:numPr>
+                <w:ilvl w:val="0"/>
+                <w:numId w:val="0"/>
+              </w:numPr>
+            </w:pPr>
+          </w:p>
+        </w:tc>
+        <w:tc>
+          <w:tcPr>
+            <w:tcW w:w="1100" w:type="dxa"/>
+          </w:tcPr>
+          <w:p>
+            <w:pPr>
+              <w:pStyle w:val="FOINaslov2"/>
+              <w:numPr>
+                <w:ilvl w:val="0"/>
+                <w:numId w:val="0"/>
+              </w:numPr>
+            </w:pPr>
+          </w:p>
+        </w:tc>
+      </w:tr>
+      <w:tr>
+        <w:tc>
+          <w:tcPr>
+            <w:tcW w:w="3295" w:type="dxa"/>
+          </w:tcPr>
+          <w:p>
+            <w:pPr>
+              <w:pStyle w:val="FOINaslov2"/>
+              <w:numPr>
+                <w:ilvl w:val="0"/>
+                <w:numId w:val="0"/>
+              </w:numPr>
+            </w:pPr>
+            <w:r>
+              <w:rPr>
+                <w:noProof/>
+              </w:rPr>
+              <w:lastRenderedPageBreak/>
+              <w:drawing>
+                <wp:inline distT="0" distB="0" distL="0" distR="0">
+                  <wp:extent cx="1605600" cy="3060000"/>
+                  <wp:effectExtent l="0" t="0" r="0" b="7620"/>
+                  <wp:docPr id="9" name="Picture 9" descr="C:\Users\JurmanLap\Desktop\CHATUP FAZA 1\SVI MOCKAPI\editiranje\7 Home page ( Tab 1).png"/>
+                  <wp:cNvGraphicFramePr>
+                    <a:graphicFrameLocks xmlns:a="http://schemas.openxmlformats.org/drawingml/2006/main" noChangeAspect="1"/>
+                  </wp:cNvGraphicFramePr>
+                  <a:graphic xmlns:a="http://schemas.openxmlformats.org/drawingml/2006/main">
+                    <a:graphicData uri="http://schemas.openxmlformats.org/drawingml/2006/picture">
+                      <pic:pic xmlns:pic="http://schemas.openxmlformats.org/drawingml/2006/picture">
+                        <pic:nvPicPr>
+                          <pic:cNvPr id="0" name="Picture 9" descr="C:\Users\JurmanLap\Desktop\CHATUP FAZA 1\SVI MOCKAPI\editiranje\7 Home page ( Tab 1).png"/>
+                          <pic:cNvPicPr>
+                            <a:picLocks noChangeAspect="1" noChangeArrowheads="1"/>
+                          </pic:cNvPicPr>
+                        </pic:nvPicPr>
+                        <pic:blipFill>
+                          <a:blip r:embed="rId16" cstate="print">
+                            <a:extLst>
+                              <a:ext uri="{28A0092B-C50C-407E-A947-70E740481C1C}">
+                                <a14:useLocalDpi xmlns:a14="http://schemas.microsoft.com/office/drawing/2010/main" val="0"/>
+                              </a:ext>
+                            </a:extLst>
+                          </a:blip>
+                          <a:srcRect/>
+                          <a:stretch>
+                            <a:fillRect/>
+                          </a:stretch>
+                        </pic:blipFill>
+                        <pic:spPr bwMode="auto">
+                          <a:xfrm>
+                            <a:off x="0" y="0"/>
+                            <a:ext cx="1605600" cy="3060000"/>
+                          </a:xfrm>
+                          <a:prstGeom prst="rect">
+                            <a:avLst/>
+                          </a:prstGeom>
+                          <a:noFill/>
+                          <a:ln>
+                            <a:noFill/>
+                          </a:ln>
+                        </pic:spPr>
+                      </pic:pic>
+                    </a:graphicData>
+                  </a:graphic>
+                </wp:inline>
+              </w:drawing>
+            </w:r>
+          </w:p>
+        </w:tc>
+        <w:tc>
+          <w:tcPr>
+            <w:tcW w:w="4536" w:type="dxa"/>
+          </w:tcPr>
+          <w:p>
+            <w:pPr>
+              <w:pStyle w:val="FOINaslov2"/>
+              <w:numPr>
+                <w:ilvl w:val="0"/>
+                <w:numId w:val="0"/>
+              </w:numPr>
+            </w:pPr>
+          </w:p>
+        </w:tc>
+        <w:tc>
+          <w:tcPr>
+            <w:tcW w:w="1100" w:type="dxa"/>
+          </w:tcPr>
+          <w:p>
+            <w:pPr>
+              <w:pStyle w:val="FOINaslov2"/>
+              <w:numPr>
+                <w:ilvl w:val="0"/>
+                <w:numId w:val="0"/>
+              </w:numPr>
+            </w:pPr>
+          </w:p>
+        </w:tc>
+      </w:tr>
+      <w:tr>
+        <w:tc>
+          <w:tcPr>
+            <w:tcW w:w="3295" w:type="dxa"/>
+          </w:tcPr>
+          <w:p>
+            <w:pPr>
+              <w:pStyle w:val="FOINaslov2"/>
+              <w:numPr>
+                <w:ilvl w:val="0"/>
+                <w:numId w:val="0"/>
+              </w:numPr>
+            </w:pPr>
+            <w:r>
+              <w:rPr>
+                <w:noProof/>
+              </w:rPr>
+              <w:drawing>
+                <wp:inline distT="0" distB="0" distL="0" distR="0">
+                  <wp:extent cx="1605600" cy="3060000"/>
+                  <wp:effectExtent l="0" t="0" r="0" b="7620"/>
+                  <wp:docPr id="10" name="Picture 10" descr="C:\Users\JurmanLap\Desktop\CHATUP FAZA 1\SVI MOCKAPI\editiranje\8 Search (Tab2).png"/>
+                  <wp:cNvGraphicFramePr>
+                    <a:graphicFrameLocks xmlns:a="http://schemas.openxmlformats.org/drawingml/2006/main" noChangeAspect="1"/>
+                  </wp:cNvGraphicFramePr>
+                  <a:graphic xmlns:a="http://schemas.openxmlformats.org/drawingml/2006/main">
+                    <a:graphicData uri="http://schemas.openxmlformats.org/drawingml/2006/picture">
+                      <pic:pic xmlns:pic="http://schemas.openxmlformats.org/drawingml/2006/picture">
+                        <pic:nvPicPr>
+                          <pic:cNvPr id="0" name="Picture 10" descr="C:\Users\JurmanLap\Desktop\CHATUP FAZA 1\SVI MOCKAPI\editiranje\8 Search (Tab2).png"/>
+                          <pic:cNvPicPr>
+                            <a:picLocks noChangeAspect="1" noChangeArrowheads="1"/>
+                          </pic:cNvPicPr>
+                        </pic:nvPicPr>
+                        <pic:blipFill>
+                          <a:blip r:embed="rId17" cstate="print">
+                            <a:extLst>
+                              <a:ext uri="{28A0092B-C50C-407E-A947-70E740481C1C}">
+                                <a14:useLocalDpi xmlns:a14="http://schemas.microsoft.com/office/drawing/2010/main" val="0"/>
+                              </a:ext>
+                            </a:extLst>
+                          </a:blip>
+                          <a:srcRect/>
+                          <a:stretch>
+                            <a:fillRect/>
+                          </a:stretch>
+                        </pic:blipFill>
+                        <pic:spPr bwMode="auto">
+                          <a:xfrm>
+                            <a:off x="0" y="0"/>
+                            <a:ext cx="1605600" cy="3060000"/>
+                          </a:xfrm>
+                          <a:prstGeom prst="rect">
+                            <a:avLst/>
+                          </a:prstGeom>
+                          <a:noFill/>
+                          <a:ln>
+                            <a:noFill/>
+                          </a:ln>
+                        </pic:spPr>
+                      </pic:pic>
+                    </a:graphicData>
+                  </a:graphic>
+                </wp:inline>
+              </w:drawing>
+            </w:r>
+          </w:p>
+        </w:tc>
+        <w:tc>
+          <w:tcPr>
+            <w:tcW w:w="4536" w:type="dxa"/>
+          </w:tcPr>
+          <w:p>
+            <w:pPr>
+              <w:pStyle w:val="FOINaslov2"/>
+              <w:numPr>
+                <w:ilvl w:val="0"/>
+                <w:numId w:val="0"/>
+              </w:numPr>
+            </w:pPr>
+          </w:p>
+        </w:tc>
+        <w:tc>
+          <w:tcPr>
+            <w:tcW w:w="1100" w:type="dxa"/>
+          </w:tcPr>
+          <w:p>
+            <w:pPr>
+              <w:pStyle w:val="FOINaslov2"/>
+              <w:numPr>
+                <w:ilvl w:val="0"/>
+                <w:numId w:val="0"/>
+              </w:numPr>
+            </w:pPr>
+          </w:p>
+        </w:tc>
+      </w:tr>
+      <w:tr>
+        <w:tc>
+          <w:tcPr>
+            <w:tcW w:w="3295" w:type="dxa"/>
+          </w:tcPr>
+          <w:p>
+            <w:pPr>
+              <w:pStyle w:val="FOINaslov2"/>
+              <w:numPr>
+                <w:ilvl w:val="0"/>
+                <w:numId w:val="0"/>
+              </w:numPr>
+              <w:rPr>
+                <w:noProof/>
+              </w:rPr>
+            </w:pPr>
+            <w:r>
+              <w:rPr>
+                <w:noProof/>
+              </w:rPr>
+              <w:lastRenderedPageBreak/>
+              <w:drawing>
+                <wp:inline distT="0" distB="0" distL="0" distR="0">
+                  <wp:extent cx="1605600" cy="3060000"/>
+                  <wp:effectExtent l="0" t="0" r="0" b="7620"/>
+                  <wp:docPr id="11" name="Picture 11" descr="C:\Users\JurmanLap\Desktop\CHATUP FAZA 1\SVI MOCKAPI\editiranje\9 Messages (Tab3).png"/>
+                  <wp:cNvGraphicFramePr>
+                    <a:graphicFrameLocks xmlns:a="http://schemas.openxmlformats.org/drawingml/2006/main" noChangeAspect="1"/>
+                  </wp:cNvGraphicFramePr>
+                  <a:graphic xmlns:a="http://schemas.openxmlformats.org/drawingml/2006/main">
+                    <a:graphicData uri="http://schemas.openxmlformats.org/drawingml/2006/picture">
+                      <pic:pic xmlns:pic="http://schemas.openxmlformats.org/drawingml/2006/picture">
+                        <pic:nvPicPr>
+                          <pic:cNvPr id="0" name="Picture 11" descr="C:\Users\JurmanLap\Desktop\CHATUP FAZA 1\SVI MOCKAPI\editiranje\9 Messages (Tab3).png"/>
+                          <pic:cNvPicPr>
+                            <a:picLocks noChangeAspect="1" noChangeArrowheads="1"/>
+                          </pic:cNvPicPr>
+                        </pic:nvPicPr>
+                        <pic:blipFill>
+                          <a:blip r:embed="rId18" cstate="print">
+                            <a:extLst>
+                              <a:ext uri="{28A0092B-C50C-407E-A947-70E740481C1C}">
+                                <a14:useLocalDpi xmlns:a14="http://schemas.microsoft.com/office/drawing/2010/main" val="0"/>
+                              </a:ext>
+                            </a:extLst>
+                          </a:blip>
+                          <a:srcRect/>
+                          <a:stretch>
+                            <a:fillRect/>
+                          </a:stretch>
+                        </pic:blipFill>
+                        <pic:spPr bwMode="auto">
+                          <a:xfrm>
+                            <a:off x="0" y="0"/>
+                            <a:ext cx="1605600" cy="3060000"/>
+                          </a:xfrm>
+                          <a:prstGeom prst="rect">
+                            <a:avLst/>
+                          </a:prstGeom>
+                          <a:noFill/>
+                          <a:ln>
+                            <a:noFill/>
+                          </a:ln>
+                        </pic:spPr>
+                      </pic:pic>
+                    </a:graphicData>
+                  </a:graphic>
+                </wp:inline>
+              </w:drawing>
+            </w:r>
+          </w:p>
+        </w:tc>
+        <w:tc>
+          <w:tcPr>
+            <w:tcW w:w="4536" w:type="dxa"/>
+          </w:tcPr>
+          <w:p>
+            <w:pPr>
+              <w:pStyle w:val="FOINaslov2"/>
+              <w:numPr>
+                <w:ilvl w:val="0"/>
+                <w:numId w:val="0"/>
+              </w:numPr>
+            </w:pPr>
+          </w:p>
+        </w:tc>
+        <w:tc>
+          <w:tcPr>
+            <w:tcW w:w="1100" w:type="dxa"/>
+          </w:tcPr>
+          <w:p>
+            <w:pPr>
+              <w:pStyle w:val="FOINaslov2"/>
+              <w:numPr>
+                <w:ilvl w:val="0"/>
+                <w:numId w:val="0"/>
+              </w:numPr>
+            </w:pPr>
+          </w:p>
+        </w:tc>
+      </w:tr>
+      <w:tr>
+        <w:tc>
+          <w:tcPr>
+            <w:tcW w:w="3295" w:type="dxa"/>
+          </w:tcPr>
+          <w:p>
+            <w:pPr>
+              <w:pStyle w:val="FOINaslov2"/>
+              <w:numPr>
+                <w:ilvl w:val="0"/>
+                <w:numId w:val="0"/>
+              </w:numPr>
+              <w:rPr>
+                <w:noProof/>
+              </w:rPr>
+            </w:pPr>
+            <w:r>
+              <w:rPr>
+                <w:noProof/>
+              </w:rPr>
+              <w:drawing>
+                <wp:inline distT="0" distB="0" distL="0" distR="0">
+                  <wp:extent cx="1894343" cy="3609975"/>
+                  <wp:effectExtent l="0" t="0" r="0" b="0"/>
+                  <wp:docPr id="12" name="Picture 12" descr="C:\Users\JurmanLap\Desktop\CHATUP FAZA 1\SVI MOCKAPI\editiranje\10 Conversation.png"/>
+                  <wp:cNvGraphicFramePr>
+                    <a:graphicFrameLocks xmlns:a="http://schemas.openxmlformats.org/drawingml/2006/main" noChangeAspect="1"/>
+                  </wp:cNvGraphicFramePr>
+                  <a:graphic xmlns:a="http://schemas.openxmlformats.org/drawingml/2006/main">
+                    <a:graphicData uri="http://schemas.openxmlformats.org/drawingml/2006/picture">
+                      <pic:pic xmlns:pic="http://schemas.openxmlformats.org/drawingml/2006/picture">
+                        <pic:nvPicPr>
+                          <pic:cNvPr id="0" name="Picture 12" descr="C:\Users\JurmanLap\Desktop\CHATUP FAZA 1\SVI MOCKAPI\editiranje\10 Conversation.png"/>
+                          <pic:cNvPicPr>
+                            <a:picLocks noChangeAspect="1" noChangeArrowheads="1"/>
+                          </pic:cNvPicPr>
+                        </pic:nvPicPr>
+                        <pic:blipFill>
+                          <a:blip r:embed="rId19" cstate="print">
+                            <a:extLst>
+                              <a:ext uri="{28A0092B-C50C-407E-A947-70E740481C1C}">
+                                <a14:useLocalDpi xmlns:a14="http://schemas.microsoft.com/office/drawing/2010/main" val="0"/>
+                              </a:ext>
+                            </a:extLst>
+                          </a:blip>
+                          <a:srcRect/>
+                          <a:stretch>
+                            <a:fillRect/>
+                          </a:stretch>
+                        </pic:blipFill>
+                        <pic:spPr bwMode="auto">
+                          <a:xfrm>
+                            <a:off x="0" y="0"/>
+                            <a:ext cx="1895992" cy="3613118"/>
+                          </a:xfrm>
+                          <a:prstGeom prst="rect">
+                            <a:avLst/>
+                          </a:prstGeom>
+                          <a:noFill/>
+                          <a:ln>
+                            <a:noFill/>
+                          </a:ln>
+                        </pic:spPr>
+                      </pic:pic>
+                    </a:graphicData>
+                  </a:graphic>
+                </wp:inline>
+              </w:drawing>
+            </w:r>
+          </w:p>
+        </w:tc>
+        <w:tc>
+          <w:tcPr>
+            <w:tcW w:w="4536" w:type="dxa"/>
+          </w:tcPr>
+          <w:p>
+            <w:pPr>
+              <w:pStyle w:val="FOINaslov2"/>
+              <w:numPr>
+                <w:ilvl w:val="0"/>
+                <w:numId w:val="0"/>
+              </w:numPr>
+            </w:pPr>
+          </w:p>
+        </w:tc>
+        <w:tc>
+          <w:tcPr>
+            <w:tcW w:w="1100" w:type="dxa"/>
+          </w:tcPr>
+          <w:p>
+            <w:pPr>
+              <w:pStyle w:val="FOINaslov2"/>
+              <w:numPr>
+                <w:ilvl w:val="0"/>
+                <w:numId w:val="0"/>
+              </w:numPr>
+            </w:pPr>
+          </w:p>
+        </w:tc>
+      </w:tr>
+    </w:tbl>
+    <w:p>
+      <w:pPr>
+        <w:pStyle w:val="FOINaslov2"/>
+        <w:numPr>
+          <w:ilvl w:val="0"/>
+          <w:numId w:val="0"/>
+        </w:numPr>
+        <w:ind w:left="357" w:hanging="357"/>
+      </w:pPr>
     </w:p>
     <w:p/>
     <w:p>
@@ -2749,46 +3933,11 @@
     </w:p>
     <w:p>
       <w:pPr>
-        <w:spacing w:after="200" w:line="276" w:lineRule="auto"/>
-        <w:rPr>
-          <w:b/>
-          <w:bCs/>
-        </w:rPr>
-      </w:pPr>
-    </w:p>
-    <w:p>
-      <w:pPr>
-        <w:spacing w:after="200" w:line="276" w:lineRule="auto"/>
-        <w:rPr>
-          <w:b/>
-          <w:bCs/>
-        </w:rPr>
-      </w:pPr>
-    </w:p>
-    <w:p>
-      <w:pPr>
-        <w:spacing w:after="200" w:line="276" w:lineRule="auto"/>
-        <w:rPr>
-          <w:b/>
-          <w:bCs/>
-        </w:rPr>
-      </w:pPr>
-    </w:p>
-    <w:p>
-      <w:pPr>
-        <w:spacing w:after="200" w:line="276" w:lineRule="auto"/>
-        <w:rPr>
-          <w:b/>
-          <w:bCs/>
-        </w:rPr>
-      </w:pPr>
-    </w:p>
-    <w:p>
-      <w:pPr>
         <w:pStyle w:val="FOINaslov1"/>
       </w:pPr>
       <w:bookmarkStart w:id="6" w:name="_Toc435005581"/>
       <w:r>
+        <w:lastRenderedPageBreak/>
         <w:t>Product Backlog</w:t>
       </w:r>
       <w:bookmarkEnd w:id="6"/>
@@ -3475,7 +4624,7 @@
       </w:pPr>
     </w:p>
     <w:sectPr>
-      <w:footerReference w:type="default" r:id="rId10"/>
+      <w:footerReference w:type="default" r:id="rId20"/>
       <w:pgSz w:w="11906" w:h="16838"/>
       <w:pgMar w:top="1417" w:right="1417" w:bottom="1417" w:left="1417" w:header="708" w:footer="708" w:gutter="0"/>
       <w:pgNumType w:start="1"/>
@@ -3600,7 +4749,7 @@
           <w:rPr>
             <w:noProof/>
           </w:rPr>
-          <w:t>4</w:t>
+          <w:t>6</w:t>
         </w:r>
         <w:r>
           <w:rPr>
@@ -6389,6 +7538,32 @@
       </w:tcPr>
     </w:tblStylePr>
   </w:style>
+  <w:style w:type="table" w:styleId="TableGrid">
+    <w:name w:val="Table Grid"/>
+    <w:basedOn w:val="TableNormal"/>
+    <w:uiPriority w:val="59"/>
+    <w:rsid w:val="00421B01"/>
+    <w:pPr>
+      <w:spacing w:after="0" w:line="240" w:lineRule="auto"/>
+    </w:pPr>
+    <w:tblPr>
+      <w:tblInd w:w="0" w:type="dxa"/>
+      <w:tblBorders>
+        <w:top w:val="single" w:sz="4" w:space="0" w:color="auto"/>
+        <w:left w:val="single" w:sz="4" w:space="0" w:color="auto"/>
+        <w:bottom w:val="single" w:sz="4" w:space="0" w:color="auto"/>
+        <w:right w:val="single" w:sz="4" w:space="0" w:color="auto"/>
+        <w:insideH w:val="single" w:sz="4" w:space="0" w:color="auto"/>
+        <w:insideV w:val="single" w:sz="4" w:space="0" w:color="auto"/>
+      </w:tblBorders>
+      <w:tblCellMar>
+        <w:top w:w="0" w:type="dxa"/>
+        <w:left w:w="108" w:type="dxa"/>
+        <w:bottom w:w="0" w:type="dxa"/>
+        <w:right w:w="108" w:type="dxa"/>
+      </w:tblCellMar>
+    </w:tblPr>
+  </w:style>
 </w:styles>
 </file>
 
@@ -6680,7 +7855,7 @@
 </file>
 
 <file path=customXml/itemProps1.xml><?xml version="1.0" encoding="utf-8"?>
-<ds:datastoreItem xmlns:ds="http://schemas.openxmlformats.org/officeDocument/2006/customXml" ds:itemID="{0F4CA1CB-3595-4921-8F0C-B8958D50297B}">
+<ds:datastoreItem xmlns:ds="http://schemas.openxmlformats.org/officeDocument/2006/customXml" ds:itemID="{74B2E610-0D10-404D-826C-9778CC010BE0}">
   <ds:schemaRefs>
     <ds:schemaRef ds:uri="http://schemas.openxmlformats.org/officeDocument/2006/bibliography"/>
   </ds:schemaRefs>

</xml_diff>

<commit_message>
-Dovrseni opisi Mockup-ova u Prototypu
</commit_message>
<xml_diff>
--- a/Dokumentacija/Projektna dokumentacija.docx
+++ b/Dokumentacija/Projektna dokumentacija.docx
@@ -1924,10 +1924,7 @@
               <w:t>Ja kao neregistrirani korisnik aplikacije želim imati mogućnost pristupa samo početnom ekranu za prijavu ili ekranu za registraciju na kojem se mogu registrirati sa podacima koje unesem u validnom formatu.</w:t>
             </w:r>
             <w:r>
-              <w:t xml:space="preserve"> </w:t>
-            </w:r>
-            <w:r>
-              <w:t>Registracija</w:t>
+              <w:t xml:space="preserve"> Registracija</w:t>
             </w:r>
           </w:p>
         </w:tc>
@@ -2114,7 +2111,13 @@
               <w:jc w:val="center"/>
             </w:pPr>
             <w:r>
-              <w:t>Pretraživanja i dodavanje drugih korisnika</w:t>
+              <w:t>Pretraživanj</w:t>
+            </w:r>
+            <w:r>
+              <w:t>e</w:t>
+            </w:r>
+            <w:r>
+              <w:t xml:space="preserve"> i dodavanje drugih korisnika</w:t>
             </w:r>
           </w:p>
         </w:tc>
@@ -2643,10 +2646,40 @@
     </w:p>
     <w:p>
       <w:pPr>
+        <w:spacing w:line="360" w:lineRule="auto"/>
+        <w:jc w:val="both"/>
+      </w:pPr>
+      <w:r>
+        <w:t xml:space="preserve">Kako bi </w:t>
+      </w:r>
+      <w:r>
+        <w:t xml:space="preserve">se objasnio </w:t>
+      </w:r>
+      <w:r>
+        <w:t xml:space="preserve">prototip aplikacije najprije </w:t>
+      </w:r>
+      <w:r>
+        <w:t>je potrebno</w:t>
+      </w:r>
+      <w:r>
+        <w:t xml:space="preserve"> prikazati sliku kompletnog prototipa, a kasnije detaljno objasniti svaki ekran na prototipu</w:t>
+      </w:r>
+      <w:r>
+        <w:t xml:space="preserve"> zasebno. Svaki ekran prikazan je uz pomoć Mockup-a i izrađen u alatu Ninjamock. </w:t>
+      </w:r>
+    </w:p>
+    <w:p>
+      <w:pPr>
         <w:pStyle w:val="FOINaslov3"/>
       </w:pPr>
       <w:r>
         <w:t>Slika prototipa aplikacije</w:t>
+      </w:r>
+    </w:p>
+    <w:p/>
+    <w:p>
+      <w:r>
+        <w:t>Prototip aplikacije izgleda kao što je to prikazano na slici X.</w:t>
       </w:r>
     </w:p>
     <w:p>
@@ -2659,7 +2692,58 @@
         <w:ind w:left="357" w:hanging="357"/>
       </w:pPr>
       <w:r>
-        <w:t>** TU DOLAZI VELIKA SLIKA**</w:t>
+        <w:rPr>
+          <w:noProof/>
+        </w:rPr>
+        <w:lastRenderedPageBreak/>
+        <w:drawing>
+          <wp:inline distT="0" distB="0" distL="0" distR="0">
+            <wp:extent cx="5760720" cy="3740427"/>
+            <wp:effectExtent l="0" t="0" r="0" b="0"/>
+            <wp:docPr id="2" name="Picture 2" descr="C:\Users\JurmanLap\Desktop\CHATUP FAZA 1\prototype.png"/>
+            <wp:cNvGraphicFramePr>
+              <a:graphicFrameLocks xmlns:a="http://schemas.openxmlformats.org/drawingml/2006/main" noChangeAspect="1"/>
+            </wp:cNvGraphicFramePr>
+            <a:graphic xmlns:a="http://schemas.openxmlformats.org/drawingml/2006/main">
+              <a:graphicData uri="http://schemas.openxmlformats.org/drawingml/2006/picture">
+                <pic:pic xmlns:pic="http://schemas.openxmlformats.org/drawingml/2006/picture">
+                  <pic:nvPicPr>
+                    <pic:cNvPr id="0" name="Picture 2" descr="C:\Users\JurmanLap\Desktop\CHATUP FAZA 1\prototype.png"/>
+                    <pic:cNvPicPr>
+                      <a:picLocks noChangeAspect="1" noChangeArrowheads="1"/>
+                    </pic:cNvPicPr>
+                  </pic:nvPicPr>
+                  <pic:blipFill>
+                    <a:blip r:embed="rId10" cstate="print">
+                      <a:extLst>
+                        <a:ext uri="{28A0092B-C50C-407E-A947-70E740481C1C}">
+                          <a14:useLocalDpi xmlns:a14="http://schemas.microsoft.com/office/drawing/2010/main" val="0"/>
+                        </a:ext>
+                      </a:extLst>
+                    </a:blip>
+                    <a:srcRect/>
+                    <a:stretch>
+                      <a:fillRect/>
+                    </a:stretch>
+                  </pic:blipFill>
+                  <pic:spPr bwMode="auto">
+                    <a:xfrm>
+                      <a:off x="0" y="0"/>
+                      <a:ext cx="5760720" cy="3740427"/>
+                    </a:xfrm>
+                    <a:prstGeom prst="rect">
+                      <a:avLst/>
+                    </a:prstGeom>
+                    <a:noFill/>
+                    <a:ln>
+                      <a:noFill/>
+                    </a:ln>
+                  </pic:spPr>
+                </pic:pic>
+              </a:graphicData>
+            </a:graphic>
+          </wp:inline>
+        </w:drawing>
       </w:r>
     </w:p>
     <w:p>
@@ -2670,7 +2754,28 @@
           <w:numId w:val="0"/>
         </w:numPr>
         <w:ind w:left="357" w:hanging="357"/>
-      </w:pPr>
+        <w:jc w:val="center"/>
+        <w:rPr>
+          <w:b w:val="0"/>
+          <w:i/>
+          <w:sz w:val="24"/>
+        </w:rPr>
+      </w:pPr>
+      <w:r>
+        <w:rPr>
+          <w:i/>
+          <w:sz w:val="24"/>
+        </w:rPr>
+        <w:t>Slika X</w:t>
+      </w:r>
+      <w:r>
+        <w:rPr>
+          <w:b w:val="0"/>
+          <w:i/>
+          <w:sz w:val="24"/>
+        </w:rPr>
+        <w:t xml:space="preserve"> . Prototip aplikacije ChatUp</w:t>
+      </w:r>
     </w:p>
     <w:p>
       <w:pPr>
@@ -2700,7 +2805,19 @@
           <w:numId w:val="0"/>
         </w:numPr>
         <w:ind w:left="357" w:hanging="357"/>
-      </w:pPr>
+        <w:jc w:val="center"/>
+      </w:pPr>
+      <w:r>
+        <w:t>***NAPOMENA: OVA SLIKA NEK BUDE NA LANDSCAPE ORJENTACIJI PAPIRA</w:t>
+      </w:r>
+      <w:r>
+        <w:t xml:space="preserve"> RADI BOLJE PREGLEDNOSTI</w:t>
+      </w:r>
+      <w:bookmarkStart w:id="5" w:name="_GoBack"/>
+      <w:bookmarkEnd w:id="5"/>
+      <w:r>
+        <w:t>***</w:t>
+      </w:r>
     </w:p>
     <w:p>
       <w:pPr>
@@ -2774,20 +2891,42 @@
     </w:p>
     <w:p>
       <w:pPr>
+        <w:pStyle w:val="FOINaslov2"/>
+        <w:numPr>
+          <w:ilvl w:val="0"/>
+          <w:numId w:val="0"/>
+        </w:numPr>
+        <w:ind w:left="357" w:hanging="357"/>
+      </w:pPr>
+    </w:p>
+    <w:p>
+      <w:pPr>
+        <w:pStyle w:val="FOINaslov2"/>
+        <w:numPr>
+          <w:ilvl w:val="0"/>
+          <w:numId w:val="0"/>
+        </w:numPr>
+        <w:ind w:left="357" w:hanging="357"/>
+      </w:pPr>
+    </w:p>
+    <w:p>
+      <w:pPr>
         <w:pStyle w:val="FOINaslov3"/>
       </w:pPr>
       <w:r>
         <w:t>Objašnjenje</w:t>
       </w:r>
       <w:r>
-        <w:t xml:space="preserve"> prototipa aplikacije</w:t>
+        <w:t xml:space="preserve"> </w:t>
+      </w:r>
+      <w:r>
+        <w:t>svakog pojedinog Mockup-a</w:t>
       </w:r>
     </w:p>
     <w:tbl>
       <w:tblPr>
-        <w:tblStyle w:val="TableGrid"/>
+        <w:tblStyle w:val="PlainTable4"/>
         <w:tblW w:w="0" w:type="auto"/>
-        <w:tblInd w:w="357" w:type="dxa"/>
         <w:tblLayout w:type="fixed"/>
         <w:tblLook w:val="04A0" w:firstRow="1" w:lastRow="0" w:firstColumn="1" w:lastColumn="0" w:noHBand="0" w:noVBand="1"/>
       </w:tblPr>
@@ -2797,9 +2936,21 @@
         <w:gridCol w:w="1100"/>
       </w:tblGrid>
       <w:tr>
+        <w:trPr>
+          <w:cnfStyle w:val="100000000000" w:firstRow="1" w:lastRow="0" w:firstColumn="0" w:lastColumn="0" w:oddVBand="0" w:evenVBand="0" w:oddHBand="0" w:evenHBand="0" w:firstRowFirstColumn="0" w:firstRowLastColumn="0" w:lastRowFirstColumn="0" w:lastRowLastColumn="0"/>
+          <w:trHeight w:val="545"/>
+        </w:trPr>
         <w:tc>
           <w:tcPr>
+            <w:cnfStyle w:val="001000000000" w:firstRow="0" w:lastRow="0" w:firstColumn="1" w:lastColumn="0" w:oddVBand="0" w:evenVBand="0" w:oddHBand="0" w:evenHBand="0" w:firstRowFirstColumn="0" w:firstRowLastColumn="0" w:lastRowFirstColumn="0" w:lastRowLastColumn="0"/>
             <w:tcW w:w="3295" w:type="dxa"/>
+            <w:tcBorders>
+              <w:top w:val="single" w:sz="4" w:space="0" w:color="auto"/>
+              <w:left w:val="single" w:sz="4" w:space="0" w:color="auto"/>
+              <w:bottom w:val="single" w:sz="4" w:space="0" w:color="auto"/>
+              <w:right w:val="single" w:sz="4" w:space="0" w:color="auto"/>
+            </w:tcBorders>
+            <w:vAlign w:val="center"/>
           </w:tcPr>
           <w:p>
             <w:pPr>
@@ -2810,20 +2961,22 @@
               </w:numPr>
               <w:jc w:val="center"/>
               <w:rPr>
+                <w:b/>
                 <w:noProof/>
                 <w:sz w:val="24"/>
               </w:rPr>
             </w:pPr>
             <w:r>
               <w:rPr>
+                <w:b/>
                 <w:noProof/>
                 <w:sz w:val="24"/>
               </w:rPr>
-              <w:lastRenderedPageBreak/>
               <w:t>Izgled</w:t>
             </w:r>
             <w:r>
               <w:rPr>
+                <w:b/>
                 <w:noProof/>
                 <w:sz w:val="24"/>
               </w:rPr>
@@ -2831,6 +2984,7 @@
             </w:r>
             <w:r>
               <w:rPr>
+                <w:b/>
                 <w:noProof/>
                 <w:sz w:val="24"/>
               </w:rPr>
@@ -2841,6 +2995,48 @@
         <w:tc>
           <w:tcPr>
             <w:tcW w:w="4536" w:type="dxa"/>
+            <w:tcBorders>
+              <w:top w:val="single" w:sz="4" w:space="0" w:color="auto"/>
+              <w:left w:val="single" w:sz="4" w:space="0" w:color="auto"/>
+              <w:bottom w:val="single" w:sz="4" w:space="0" w:color="auto"/>
+              <w:right w:val="single" w:sz="4" w:space="0" w:color="auto"/>
+            </w:tcBorders>
+            <w:vAlign w:val="center"/>
+          </w:tcPr>
+          <w:p>
+            <w:pPr>
+              <w:pStyle w:val="FOINaslov2"/>
+              <w:numPr>
+                <w:ilvl w:val="0"/>
+                <w:numId w:val="0"/>
+              </w:numPr>
+              <w:spacing w:line="360" w:lineRule="auto"/>
+              <w:jc w:val="center"/>
+              <w:cnfStyle w:val="100000000000" w:firstRow="1" w:lastRow="0" w:firstColumn="0" w:lastColumn="0" w:oddVBand="0" w:evenVBand="0" w:oddHBand="0" w:evenHBand="0" w:firstRowFirstColumn="0" w:firstRowLastColumn="0" w:lastRowFirstColumn="0" w:lastRowLastColumn="0"/>
+              <w:rPr>
+                <w:b/>
+                <w:sz w:val="24"/>
+              </w:rPr>
+            </w:pPr>
+            <w:r>
+              <w:rPr>
+                <w:b/>
+                <w:sz w:val="24"/>
+              </w:rPr>
+              <w:t>Objašnjenje</w:t>
+            </w:r>
+          </w:p>
+        </w:tc>
+        <w:tc>
+          <w:tcPr>
+            <w:tcW w:w="1100" w:type="dxa"/>
+            <w:tcBorders>
+              <w:top w:val="single" w:sz="4" w:space="0" w:color="auto"/>
+              <w:left w:val="single" w:sz="4" w:space="0" w:color="auto"/>
+              <w:bottom w:val="single" w:sz="4" w:space="0" w:color="auto"/>
+              <w:right w:val="single" w:sz="4" w:space="0" w:color="auto"/>
+            </w:tcBorders>
+            <w:vAlign w:val="center"/>
           </w:tcPr>
           <w:p>
             <w:pPr>
@@ -2850,21 +3046,36 @@
                 <w:numId w:val="0"/>
               </w:numPr>
               <w:jc w:val="center"/>
-              <w:rPr>
+              <w:cnfStyle w:val="100000000000" w:firstRow="1" w:lastRow="0" w:firstColumn="0" w:lastColumn="0" w:oddVBand="0" w:evenVBand="0" w:oddHBand="0" w:evenHBand="0" w:firstRowFirstColumn="0" w:firstRowLastColumn="0" w:lastRowFirstColumn="0" w:lastRowLastColumn="0"/>
+              <w:rPr>
+                <w:b/>
                 <w:sz w:val="24"/>
               </w:rPr>
             </w:pPr>
             <w:r>
               <w:rPr>
-                <w:sz w:val="24"/>
-              </w:rPr>
-              <w:t>Objašnjenje</w:t>
+                <w:b/>
+                <w:sz w:val="24"/>
+              </w:rPr>
+              <w:t>Korisnička priča (kraći naziv)</w:t>
             </w:r>
           </w:p>
         </w:tc>
+      </w:tr>
+      <w:tr>
+        <w:trPr>
+          <w:cnfStyle w:val="000000100000" w:firstRow="0" w:lastRow="0" w:firstColumn="0" w:lastColumn="0" w:oddVBand="0" w:evenVBand="0" w:oddHBand="1" w:evenHBand="0" w:firstRowFirstColumn="0" w:firstRowLastColumn="0" w:lastRowFirstColumn="0" w:lastRowLastColumn="0"/>
+        </w:trPr>
         <w:tc>
           <w:tcPr>
-            <w:tcW w:w="1100" w:type="dxa"/>
+            <w:cnfStyle w:val="001000000000" w:firstRow="0" w:lastRow="0" w:firstColumn="1" w:lastColumn="0" w:oddVBand="0" w:evenVBand="0" w:oddHBand="0" w:evenHBand="0" w:firstRowFirstColumn="0" w:firstRowLastColumn="0" w:lastRowFirstColumn="0" w:lastRowLastColumn="0"/>
+            <w:tcW w:w="3295" w:type="dxa"/>
+            <w:tcBorders>
+              <w:top w:val="single" w:sz="4" w:space="0" w:color="auto"/>
+              <w:left w:val="single" w:sz="4" w:space="0" w:color="auto"/>
+              <w:bottom w:val="single" w:sz="4" w:space="0" w:color="auto"/>
+            </w:tcBorders>
+            <w:vAlign w:val="center"/>
           </w:tcPr>
           <w:p>
             <w:pPr>
@@ -2874,38 +3085,13 @@
                 <w:numId w:val="0"/>
               </w:numPr>
               <w:jc w:val="center"/>
-              <w:rPr>
-                <w:sz w:val="24"/>
-              </w:rPr>
             </w:pPr>
             <w:r>
               <w:rPr>
-                <w:sz w:val="24"/>
-              </w:rPr>
-              <w:t>Korisnička priča (kraći naziv)</w:t>
-            </w:r>
-          </w:p>
-        </w:tc>
-      </w:tr>
-      <w:tr>
-        <w:tc>
-          <w:tcPr>
-            <w:tcW w:w="3295" w:type="dxa"/>
-          </w:tcPr>
-          <w:p>
-            <w:pPr>
-              <w:pStyle w:val="FOINaslov2"/>
-              <w:numPr>
-                <w:ilvl w:val="0"/>
-                <w:numId w:val="0"/>
-              </w:numPr>
-            </w:pPr>
-            <w:r>
-              <w:rPr>
                 <w:noProof/>
               </w:rPr>
               <w:drawing>
-                <wp:inline distT="0" distB="0" distL="0" distR="0">
+                <wp:inline distT="0" distB="0" distL="0" distR="0" wp14:anchorId="5065B15D" wp14:editId="685210A1">
                   <wp:extent cx="1605600" cy="3060000"/>
                   <wp:effectExtent l="0" t="0" r="0" b="7620"/>
                   <wp:docPr id="3" name="Picture 3" descr="C:\Users\JurmanLap\Desktop\CHATUP FAZA 1\SVI MOCKAPI\editiranje\1 Log in.png"/>
@@ -2922,7 +3108,7 @@
                           </pic:cNvPicPr>
                         </pic:nvPicPr>
                         <pic:blipFill>
-                          <a:blip r:embed="rId10" cstate="print">
+                          <a:blip r:embed="rId11" cstate="print">
                             <a:extLst>
                               <a:ext uri="{28A0092B-C50C-407E-A947-70E740481C1C}">
                                 <a14:useLocalDpi xmlns:a14="http://schemas.microsoft.com/office/drawing/2010/main" val="0"/>
@@ -2958,6 +3144,11 @@
         <w:tc>
           <w:tcPr>
             <w:tcW w:w="4536" w:type="dxa"/>
+            <w:tcBorders>
+              <w:top w:val="single" w:sz="4" w:space="0" w:color="auto"/>
+              <w:bottom w:val="single" w:sz="4" w:space="0" w:color="auto"/>
+            </w:tcBorders>
+            <w:vAlign w:val="center"/>
           </w:tcPr>
           <w:p>
             <w:pPr>
@@ -2966,12 +3157,44 @@
                 <w:ilvl w:val="0"/>
                 <w:numId w:val="0"/>
               </w:numPr>
+              <w:spacing w:line="360" w:lineRule="auto"/>
+              <w:cnfStyle w:val="000000100000" w:firstRow="0" w:lastRow="0" w:firstColumn="0" w:lastColumn="0" w:oddVBand="0" w:evenVBand="0" w:oddHBand="1" w:evenHBand="0" w:firstRowFirstColumn="0" w:firstRowLastColumn="0" w:lastRowFirstColumn="0" w:lastRowLastColumn="0"/>
+              <w:rPr>
+                <w:b w:val="0"/>
+                <w:sz w:val="24"/>
+              </w:rPr>
             </w:pPr>
+            <w:r>
+              <w:rPr>
+                <w:b w:val="0"/>
+                <w:sz w:val="24"/>
+              </w:rPr>
+              <w:t>Ovako izgleda prvi ekran koji se otvara prilikom otvaranja aplikacije. Registriranom korisniku se nudi mogućnost prijave sa već postojećom e-mail adresom i lozinkom, te također mogućnost oporavka zaboravljene lozinke.</w:t>
+            </w:r>
+            <w:r>
+              <w:rPr>
+                <w:b w:val="0"/>
+                <w:sz w:val="24"/>
+              </w:rPr>
+              <w:t xml:space="preserve"> </w:t>
+            </w:r>
+            <w:r>
+              <w:rPr>
+                <w:b w:val="0"/>
+                <w:sz w:val="24"/>
+              </w:rPr>
+              <w:t>Neregistriranom korisniku se nudi mogućnost odabira gumba „Register“ kojim će se registrirati i tako postati potencijalni korisnik aplikacije.</w:t>
+            </w:r>
           </w:p>
         </w:tc>
         <w:tc>
           <w:tcPr>
             <w:tcW w:w="1100" w:type="dxa"/>
+            <w:tcBorders>
+              <w:top w:val="single" w:sz="4" w:space="0" w:color="auto"/>
+              <w:bottom w:val="single" w:sz="4" w:space="0" w:color="auto"/>
+              <w:right w:val="single" w:sz="4" w:space="0" w:color="auto"/>
+            </w:tcBorders>
             <w:vAlign w:val="center"/>
           </w:tcPr>
           <w:p>
@@ -2982,6 +3205,7 @@
                 <w:numId w:val="0"/>
               </w:numPr>
               <w:jc w:val="center"/>
+              <w:cnfStyle w:val="000000100000" w:firstRow="0" w:lastRow="0" w:firstColumn="0" w:lastColumn="0" w:oddVBand="0" w:evenVBand="0" w:oddHBand="1" w:evenHBand="0" w:firstRowFirstColumn="0" w:firstRowLastColumn="0" w:lastRowFirstColumn="0" w:lastRowLastColumn="0"/>
               <w:rPr>
                 <w:b w:val="0"/>
                 <w:sz w:val="24"/>
@@ -3003,6 +3227,7 @@
                 <w:numId w:val="0"/>
               </w:numPr>
               <w:jc w:val="center"/>
+              <w:cnfStyle w:val="000000100000" w:firstRow="0" w:lastRow="0" w:firstColumn="0" w:lastColumn="0" w:oddVBand="0" w:evenVBand="0" w:oddHBand="1" w:evenHBand="0" w:firstRowFirstColumn="0" w:firstRowLastColumn="0" w:lastRowFirstColumn="0" w:lastRowLastColumn="0"/>
               <w:rPr>
                 <w:b w:val="0"/>
                 <w:sz w:val="24"/>
@@ -3013,17 +3238,35 @@
                 <w:b w:val="0"/>
                 <w:sz w:val="24"/>
               </w:rPr>
-              <w:t>(prioritet 4)</w:t>
-            </w:r>
-            <w:bookmarkStart w:id="5" w:name="_GoBack"/>
-            <w:bookmarkEnd w:id="5"/>
+              <w:t xml:space="preserve">(prioritet </w:t>
+            </w:r>
+            <w:r>
+              <w:rPr>
+                <w:b w:val="0"/>
+                <w:sz w:val="24"/>
+              </w:rPr>
+              <w:t>3</w:t>
+            </w:r>
+            <w:r>
+              <w:rPr>
+                <w:b w:val="0"/>
+                <w:sz w:val="24"/>
+              </w:rPr>
+              <w:t>)</w:t>
+            </w:r>
           </w:p>
         </w:tc>
       </w:tr>
       <w:tr>
         <w:tc>
           <w:tcPr>
+            <w:cnfStyle w:val="001000000000" w:firstRow="0" w:lastRow="0" w:firstColumn="1" w:lastColumn="0" w:oddVBand="0" w:evenVBand="0" w:oddHBand="0" w:evenHBand="0" w:firstRowFirstColumn="0" w:firstRowLastColumn="0" w:lastRowFirstColumn="0" w:lastRowLastColumn="0"/>
             <w:tcW w:w="3295" w:type="dxa"/>
+            <w:tcBorders>
+              <w:top w:val="single" w:sz="4" w:space="0" w:color="auto"/>
+              <w:left w:val="single" w:sz="4" w:space="0" w:color="auto"/>
+            </w:tcBorders>
+            <w:vAlign w:val="center"/>
           </w:tcPr>
           <w:p>
             <w:pPr>
@@ -3032,13 +3275,14 @@
                 <w:ilvl w:val="0"/>
                 <w:numId w:val="0"/>
               </w:numPr>
+              <w:jc w:val="center"/>
             </w:pPr>
             <w:r>
               <w:rPr>
                 <w:noProof/>
               </w:rPr>
               <w:drawing>
-                <wp:inline distT="0" distB="0" distL="0" distR="0">
+                <wp:inline distT="0" distB="0" distL="0" distR="0" wp14:anchorId="2F54D425" wp14:editId="645B593E">
                   <wp:extent cx="1620000" cy="3060000"/>
                   <wp:effectExtent l="0" t="0" r="0" b="7620"/>
                   <wp:docPr id="4" name="Picture 4" descr="C:\Users\JurmanLap\Desktop\CHATUP FAZA 1\SVI MOCKAPI\editiranje\2 Register.png"/>
@@ -3055,7 +3299,7 @@
                           </pic:cNvPicPr>
                         </pic:nvPicPr>
                         <pic:blipFill>
-                          <a:blip r:embed="rId11" cstate="print">
+                          <a:blip r:embed="rId12" cstate="print">
                             <a:extLst>
                               <a:ext uri="{28A0092B-C50C-407E-A947-70E740481C1C}">
                                 <a14:useLocalDpi xmlns:a14="http://schemas.microsoft.com/office/drawing/2010/main" val="0"/>
@@ -3091,6 +3335,10 @@
         <w:tc>
           <w:tcPr>
             <w:tcW w:w="4536" w:type="dxa"/>
+            <w:tcBorders>
+              <w:top w:val="single" w:sz="4" w:space="0" w:color="auto"/>
+            </w:tcBorders>
+            <w:vAlign w:val="center"/>
           </w:tcPr>
           <w:p>
             <w:pPr>
@@ -3099,12 +3347,44 @@
                 <w:ilvl w:val="0"/>
                 <w:numId w:val="0"/>
               </w:numPr>
+              <w:spacing w:line="360" w:lineRule="auto"/>
+              <w:cnfStyle w:val="000000000000" w:firstRow="0" w:lastRow="0" w:firstColumn="0" w:lastColumn="0" w:oddVBand="0" w:evenVBand="0" w:oddHBand="0" w:evenHBand="0" w:firstRowFirstColumn="0" w:firstRowLastColumn="0" w:lastRowFirstColumn="0" w:lastRowLastColumn="0"/>
+              <w:rPr>
+                <w:b w:val="0"/>
+                <w:sz w:val="24"/>
+              </w:rPr>
             </w:pPr>
+            <w:r>
+              <w:rPr>
+                <w:b w:val="0"/>
+                <w:sz w:val="24"/>
+              </w:rPr>
+              <w:t>Ne</w:t>
+            </w:r>
+            <w:r>
+              <w:rPr>
+                <w:b w:val="0"/>
+                <w:sz w:val="24"/>
+              </w:rPr>
+              <w:t>registrirani korisnik unosi redom sljedeće podatke u registracijski obrazac: e-mail adresa (u validnom formatu), korisničko ime, lozinku, potrvrdu lozinke, spol i datum rođenja. Validnim unosom svih ranije nabrojanih podataka i klikom na gumb „Register“</w:t>
+            </w:r>
+            <w:r>
+              <w:rPr>
+                <w:b w:val="0"/>
+                <w:sz w:val="24"/>
+              </w:rPr>
+              <w:t xml:space="preserve"> korisnik se registrira za korištenje aplikacije. Uneseni podaci spremaju se u CouchDB bazu podataka na serveru. Ukoliko uneseni podaci nisu u validnom formatu, korisnik dobiva poruku o krivom unosu.</w:t>
+            </w:r>
           </w:p>
         </w:tc>
         <w:tc>
           <w:tcPr>
             <w:tcW w:w="1100" w:type="dxa"/>
+            <w:tcBorders>
+              <w:top w:val="single" w:sz="4" w:space="0" w:color="auto"/>
+              <w:right w:val="single" w:sz="4" w:space="0" w:color="auto"/>
+            </w:tcBorders>
+            <w:vAlign w:val="center"/>
           </w:tcPr>
           <w:p>
             <w:pPr>
@@ -3113,14 +3393,59 @@
                 <w:ilvl w:val="0"/>
                 <w:numId w:val="0"/>
               </w:numPr>
+              <w:jc w:val="center"/>
+              <w:cnfStyle w:val="000000000000" w:firstRow="0" w:lastRow="0" w:firstColumn="0" w:lastColumn="0" w:oddVBand="0" w:evenVBand="0" w:oddHBand="0" w:evenHBand="0" w:firstRowFirstColumn="0" w:firstRowLastColumn="0" w:lastRowFirstColumn="0" w:lastRowLastColumn="0"/>
+              <w:rPr>
+                <w:b w:val="0"/>
+                <w:sz w:val="24"/>
+              </w:rPr>
             </w:pPr>
+            <w:r>
+              <w:rPr>
+                <w:b w:val="0"/>
+                <w:sz w:val="24"/>
+              </w:rPr>
+              <w:t>Registracija</w:t>
+            </w:r>
+          </w:p>
+          <w:p>
+            <w:pPr>
+              <w:pStyle w:val="FOINaslov2"/>
+              <w:numPr>
+                <w:ilvl w:val="0"/>
+                <w:numId w:val="0"/>
+              </w:numPr>
+              <w:jc w:val="center"/>
+              <w:cnfStyle w:val="000000000000" w:firstRow="0" w:lastRow="0" w:firstColumn="0" w:lastColumn="0" w:oddVBand="0" w:evenVBand="0" w:oddHBand="0" w:evenHBand="0" w:firstRowFirstColumn="0" w:firstRowLastColumn="0" w:lastRowFirstColumn="0" w:lastRowLastColumn="0"/>
+              <w:rPr>
+                <w:b w:val="0"/>
+                <w:sz w:val="24"/>
+              </w:rPr>
+            </w:pPr>
+            <w:r>
+              <w:rPr>
+                <w:b w:val="0"/>
+                <w:sz w:val="24"/>
+              </w:rPr>
+              <w:t>(prioritet 2)</w:t>
+            </w:r>
           </w:p>
         </w:tc>
       </w:tr>
       <w:tr>
+        <w:trPr>
+          <w:cnfStyle w:val="000000100000" w:firstRow="0" w:lastRow="0" w:firstColumn="0" w:lastColumn="0" w:oddVBand="0" w:evenVBand="0" w:oddHBand="1" w:evenHBand="0" w:firstRowFirstColumn="0" w:firstRowLastColumn="0" w:lastRowFirstColumn="0" w:lastRowLastColumn="0"/>
+        </w:trPr>
         <w:tc>
           <w:tcPr>
+            <w:cnfStyle w:val="001000000000" w:firstRow="0" w:lastRow="0" w:firstColumn="1" w:lastColumn="0" w:oddVBand="0" w:evenVBand="0" w:oddHBand="0" w:evenHBand="0" w:firstRowFirstColumn="0" w:firstRowLastColumn="0" w:lastRowFirstColumn="0" w:lastRowLastColumn="0"/>
             <w:tcW w:w="3295" w:type="dxa"/>
+            <w:tcBorders>
+              <w:top w:val="single" w:sz="4" w:space="0" w:color="auto"/>
+              <w:left w:val="single" w:sz="4" w:space="0" w:color="auto"/>
+              <w:bottom w:val="single" w:sz="4" w:space="0" w:color="auto"/>
+            </w:tcBorders>
+            <w:vAlign w:val="center"/>
           </w:tcPr>
           <w:p>
             <w:pPr>
@@ -3129,6 +3454,7 @@
                 <w:ilvl w:val="0"/>
                 <w:numId w:val="0"/>
               </w:numPr>
+              <w:jc w:val="center"/>
             </w:pPr>
             <w:r>
               <w:rPr>
@@ -3136,7 +3462,7 @@
               </w:rPr>
               <w:lastRenderedPageBreak/>
               <w:drawing>
-                <wp:inline distT="0" distB="0" distL="0" distR="0">
+                <wp:inline distT="0" distB="0" distL="0" distR="0" wp14:anchorId="1F7B9C82" wp14:editId="642FD9CD">
                   <wp:extent cx="1605600" cy="3060000"/>
                   <wp:effectExtent l="0" t="0" r="0" b="7620"/>
                   <wp:docPr id="5" name="Picture 5" descr="C:\Users\JurmanLap\Desktop\CHATUP FAZA 1\SVI MOCKAPI\editiranje\3 Forgot password.png"/>
@@ -3148,103 +3474,6 @@
                       <pic:pic xmlns:pic="http://schemas.openxmlformats.org/drawingml/2006/picture">
                         <pic:nvPicPr>
                           <pic:cNvPr id="0" name="Picture 5" descr="C:\Users\JurmanLap\Desktop\CHATUP FAZA 1\SVI MOCKAPI\editiranje\3 Forgot password.png"/>
-                          <pic:cNvPicPr>
-                            <a:picLocks noChangeAspect="1" noChangeArrowheads="1"/>
-                          </pic:cNvPicPr>
-                        </pic:nvPicPr>
-                        <pic:blipFill>
-                          <a:blip r:embed="rId12" cstate="print">
-                            <a:extLst>
-                              <a:ext uri="{28A0092B-C50C-407E-A947-70E740481C1C}">
-                                <a14:useLocalDpi xmlns:a14="http://schemas.microsoft.com/office/drawing/2010/main" val="0"/>
-                              </a:ext>
-                            </a:extLst>
-                          </a:blip>
-                          <a:srcRect/>
-                          <a:stretch>
-                            <a:fillRect/>
-                          </a:stretch>
-                        </pic:blipFill>
-                        <pic:spPr bwMode="auto">
-                          <a:xfrm>
-                            <a:off x="0" y="0"/>
-                            <a:ext cx="1605600" cy="3060000"/>
-                          </a:xfrm>
-                          <a:prstGeom prst="rect">
-                            <a:avLst/>
-                          </a:prstGeom>
-                          <a:noFill/>
-                          <a:ln>
-                            <a:noFill/>
-                          </a:ln>
-                        </pic:spPr>
-                      </pic:pic>
-                    </a:graphicData>
-                  </a:graphic>
-                </wp:inline>
-              </w:drawing>
-            </w:r>
-          </w:p>
-        </w:tc>
-        <w:tc>
-          <w:tcPr>
-            <w:tcW w:w="4536" w:type="dxa"/>
-          </w:tcPr>
-          <w:p>
-            <w:pPr>
-              <w:pStyle w:val="FOINaslov2"/>
-              <w:numPr>
-                <w:ilvl w:val="0"/>
-                <w:numId w:val="0"/>
-              </w:numPr>
-            </w:pPr>
-          </w:p>
-        </w:tc>
-        <w:tc>
-          <w:tcPr>
-            <w:tcW w:w="1100" w:type="dxa"/>
-          </w:tcPr>
-          <w:p>
-            <w:pPr>
-              <w:pStyle w:val="FOINaslov2"/>
-              <w:numPr>
-                <w:ilvl w:val="0"/>
-                <w:numId w:val="0"/>
-              </w:numPr>
-            </w:pPr>
-          </w:p>
-        </w:tc>
-      </w:tr>
-      <w:tr>
-        <w:tc>
-          <w:tcPr>
-            <w:tcW w:w="3295" w:type="dxa"/>
-          </w:tcPr>
-          <w:p>
-            <w:pPr>
-              <w:pStyle w:val="FOINaslov2"/>
-              <w:numPr>
-                <w:ilvl w:val="0"/>
-                <w:numId w:val="0"/>
-              </w:numPr>
-            </w:pPr>
-            <w:r>
-              <w:rPr>
-                <w:noProof/>
-              </w:rPr>
-              <w:drawing>
-                <wp:inline distT="0" distB="0" distL="0" distR="0">
-                  <wp:extent cx="1605600" cy="3060000"/>
-                  <wp:effectExtent l="0" t="0" r="0" b="7620"/>
-                  <wp:docPr id="6" name="Picture 6" descr="C:\Users\JurmanLap\Desktop\CHATUP FAZA 1\SVI MOCKAPI\editiranje\4 Login_success.png"/>
-                  <wp:cNvGraphicFramePr>
-                    <a:graphicFrameLocks xmlns:a="http://schemas.openxmlformats.org/drawingml/2006/main" noChangeAspect="1"/>
-                  </wp:cNvGraphicFramePr>
-                  <a:graphic xmlns:a="http://schemas.openxmlformats.org/drawingml/2006/main">
-                    <a:graphicData uri="http://schemas.openxmlformats.org/drawingml/2006/picture">
-                      <pic:pic xmlns:pic="http://schemas.openxmlformats.org/drawingml/2006/picture">
-                        <pic:nvPicPr>
-                          <pic:cNvPr id="0" name="Picture 6" descr="C:\Users\JurmanLap\Desktop\CHATUP FAZA 1\SVI MOCKAPI\editiranje\4 Login_success.png"/>
                           <pic:cNvPicPr>
                             <a:picLocks noChangeAspect="1" noChangeArrowheads="1"/>
                           </pic:cNvPicPr>
@@ -3286,6 +3515,11 @@
         <w:tc>
           <w:tcPr>
             <w:tcW w:w="4536" w:type="dxa"/>
+            <w:tcBorders>
+              <w:top w:val="single" w:sz="4" w:space="0" w:color="auto"/>
+              <w:bottom w:val="single" w:sz="4" w:space="0" w:color="auto"/>
+            </w:tcBorders>
+            <w:vAlign w:val="center"/>
           </w:tcPr>
           <w:p>
             <w:pPr>
@@ -3294,12 +3528,44 @@
                 <w:ilvl w:val="0"/>
                 <w:numId w:val="0"/>
               </w:numPr>
+              <w:spacing w:line="360" w:lineRule="auto"/>
+              <w:cnfStyle w:val="000000100000" w:firstRow="0" w:lastRow="0" w:firstColumn="0" w:lastColumn="0" w:oddVBand="0" w:evenVBand="0" w:oddHBand="1" w:evenHBand="0" w:firstRowFirstColumn="0" w:firstRowLastColumn="0" w:lastRowFirstColumn="0" w:lastRowLastColumn="0"/>
+              <w:rPr>
+                <w:b w:val="0"/>
+              </w:rPr>
             </w:pPr>
+            <w:r>
+              <w:rPr>
+                <w:b w:val="0"/>
+                <w:sz w:val="24"/>
+              </w:rPr>
+              <w:t>Ukoli</w:t>
+            </w:r>
+            <w:r>
+              <w:rPr>
+                <w:b w:val="0"/>
+                <w:sz w:val="24"/>
+              </w:rPr>
+              <w:t>ko korisnik zaboravi lozinku, omogućen mu je oporavak zaboravljene l</w:t>
+            </w:r>
+            <w:r>
+              <w:rPr>
+                <w:b w:val="0"/>
+                <w:sz w:val="24"/>
+              </w:rPr>
+              <w:t>ozinke. Korisnik unosi svoju e-mail adresu, i na nju – ukoliko je registriran s tom e-mail adresom – dobiva podatke o lozinki s kojom se prijavljuje u aplikaciju.</w:t>
+            </w:r>
           </w:p>
         </w:tc>
         <w:tc>
           <w:tcPr>
             <w:tcW w:w="1100" w:type="dxa"/>
+            <w:tcBorders>
+              <w:top w:val="single" w:sz="4" w:space="0" w:color="auto"/>
+              <w:bottom w:val="single" w:sz="4" w:space="0" w:color="auto"/>
+              <w:right w:val="single" w:sz="4" w:space="0" w:color="auto"/>
+            </w:tcBorders>
+            <w:vAlign w:val="center"/>
           </w:tcPr>
           <w:p>
             <w:pPr>
@@ -3308,14 +3574,69 @@
                 <w:ilvl w:val="0"/>
                 <w:numId w:val="0"/>
               </w:numPr>
+              <w:jc w:val="center"/>
+              <w:cnfStyle w:val="000000100000" w:firstRow="0" w:lastRow="0" w:firstColumn="0" w:lastColumn="0" w:oddVBand="0" w:evenVBand="0" w:oddHBand="1" w:evenHBand="0" w:firstRowFirstColumn="0" w:firstRowLastColumn="0" w:lastRowFirstColumn="0" w:lastRowLastColumn="0"/>
+              <w:rPr>
+                <w:b w:val="0"/>
+                <w:sz w:val="24"/>
+              </w:rPr>
             </w:pPr>
+            <w:r>
+              <w:rPr>
+                <w:b w:val="0"/>
+                <w:sz w:val="24"/>
+              </w:rPr>
+              <w:t>Prijava</w:t>
+            </w:r>
+          </w:p>
+          <w:p>
+            <w:pPr>
+              <w:pStyle w:val="FOINaslov2"/>
+              <w:numPr>
+                <w:ilvl w:val="0"/>
+                <w:numId w:val="0"/>
+              </w:numPr>
+              <w:jc w:val="center"/>
+              <w:cnfStyle w:val="000000100000" w:firstRow="0" w:lastRow="0" w:firstColumn="0" w:lastColumn="0" w:oddVBand="0" w:evenVBand="0" w:oddHBand="1" w:evenHBand="0" w:firstRowFirstColumn="0" w:firstRowLastColumn="0" w:lastRowFirstColumn="0" w:lastRowLastColumn="0"/>
+              <w:rPr>
+                <w:b w:val="0"/>
+                <w:sz w:val="24"/>
+              </w:rPr>
+            </w:pPr>
+            <w:r>
+              <w:rPr>
+                <w:b w:val="0"/>
+                <w:sz w:val="24"/>
+              </w:rPr>
+              <w:t xml:space="preserve">(prioritet </w:t>
+            </w:r>
+            <w:r>
+              <w:rPr>
+                <w:b w:val="0"/>
+                <w:sz w:val="24"/>
+              </w:rPr>
+              <w:t>3</w:t>
+            </w:r>
+            <w:r>
+              <w:rPr>
+                <w:b w:val="0"/>
+                <w:sz w:val="24"/>
+              </w:rPr>
+              <w:t>)</w:t>
+            </w:r>
           </w:p>
         </w:tc>
       </w:tr>
       <w:tr>
         <w:tc>
           <w:tcPr>
+            <w:cnfStyle w:val="001000000000" w:firstRow="0" w:lastRow="0" w:firstColumn="1" w:lastColumn="0" w:oddVBand="0" w:evenVBand="0" w:oddHBand="0" w:evenHBand="0" w:firstRowFirstColumn="0" w:firstRowLastColumn="0" w:lastRowFirstColumn="0" w:lastRowLastColumn="0"/>
             <w:tcW w:w="3295" w:type="dxa"/>
+            <w:tcBorders>
+              <w:top w:val="single" w:sz="4" w:space="0" w:color="auto"/>
+              <w:left w:val="single" w:sz="4" w:space="0" w:color="auto"/>
+            </w:tcBorders>
+            <w:vAlign w:val="center"/>
           </w:tcPr>
           <w:p>
             <w:pPr>
@@ -3324,17 +3645,17 @@
                 <w:ilvl w:val="0"/>
                 <w:numId w:val="0"/>
               </w:numPr>
+              <w:jc w:val="center"/>
             </w:pPr>
             <w:r>
               <w:rPr>
                 <w:noProof/>
               </w:rPr>
-              <w:lastRenderedPageBreak/>
               <w:drawing>
-                <wp:inline distT="0" distB="0" distL="0" distR="0">
+                <wp:inline distT="0" distB="0" distL="0" distR="0" wp14:anchorId="1AC37E9E" wp14:editId="58DD3183">
                   <wp:extent cx="1605600" cy="3060000"/>
                   <wp:effectExtent l="0" t="0" r="0" b="7620"/>
-                  <wp:docPr id="7" name="Picture 7" descr="C:\Users\JurmanLap\Desktop\CHATUP FAZA 1\SVI MOCKAPI\editiranje\5 Menu.png"/>
+                  <wp:docPr id="6" name="Picture 6" descr="C:\Users\JurmanLap\Desktop\CHATUP FAZA 1\SVI MOCKAPI\editiranje\4 Login_success.png"/>
                   <wp:cNvGraphicFramePr>
                     <a:graphicFrameLocks xmlns:a="http://schemas.openxmlformats.org/drawingml/2006/main" noChangeAspect="1"/>
                   </wp:cNvGraphicFramePr>
@@ -3342,7 +3663,7 @@
                     <a:graphicData uri="http://schemas.openxmlformats.org/drawingml/2006/picture">
                       <pic:pic xmlns:pic="http://schemas.openxmlformats.org/drawingml/2006/picture">
                         <pic:nvPicPr>
-                          <pic:cNvPr id="0" name="Picture 7" descr="C:\Users\JurmanLap\Desktop\CHATUP FAZA 1\SVI MOCKAPI\editiranje\5 Menu.png"/>
+                          <pic:cNvPr id="0" name="Picture 6" descr="C:\Users\JurmanLap\Desktop\CHATUP FAZA 1\SVI MOCKAPI\editiranje\4 Login_success.png"/>
                           <pic:cNvPicPr>
                             <a:picLocks noChangeAspect="1" noChangeArrowheads="1"/>
                           </pic:cNvPicPr>
@@ -3384,6 +3705,10 @@
         <w:tc>
           <w:tcPr>
             <w:tcW w:w="4536" w:type="dxa"/>
+            <w:tcBorders>
+              <w:top w:val="single" w:sz="4" w:space="0" w:color="auto"/>
+            </w:tcBorders>
+            <w:vAlign w:val="center"/>
           </w:tcPr>
           <w:p>
             <w:pPr>
@@ -3392,12 +3717,30 @@
                 <w:ilvl w:val="0"/>
                 <w:numId w:val="0"/>
               </w:numPr>
+              <w:spacing w:line="360" w:lineRule="auto"/>
+              <w:cnfStyle w:val="000000000000" w:firstRow="0" w:lastRow="0" w:firstColumn="0" w:lastColumn="0" w:oddVBand="0" w:evenVBand="0" w:oddHBand="0" w:evenHBand="0" w:firstRowFirstColumn="0" w:firstRowLastColumn="0" w:lastRowFirstColumn="0" w:lastRowLastColumn="0"/>
+              <w:rPr>
+                <w:b w:val="0"/>
+                <w:sz w:val="24"/>
+              </w:rPr>
             </w:pPr>
+            <w:r>
+              <w:rPr>
+                <w:b w:val="0"/>
+                <w:sz w:val="24"/>
+              </w:rPr>
+              <w:t>Nakon uspješne prijave korisnik dobiva poruku o uspješnoj prijavi.</w:t>
+            </w:r>
           </w:p>
         </w:tc>
         <w:tc>
           <w:tcPr>
             <w:tcW w:w="1100" w:type="dxa"/>
+            <w:tcBorders>
+              <w:top w:val="single" w:sz="4" w:space="0" w:color="auto"/>
+              <w:right w:val="single" w:sz="4" w:space="0" w:color="auto"/>
+            </w:tcBorders>
+            <w:vAlign w:val="center"/>
           </w:tcPr>
           <w:p>
             <w:pPr>
@@ -3406,14 +3749,73 @@
                 <w:ilvl w:val="0"/>
                 <w:numId w:val="0"/>
               </w:numPr>
+              <w:jc w:val="center"/>
+              <w:cnfStyle w:val="000000000000" w:firstRow="0" w:lastRow="0" w:firstColumn="0" w:lastColumn="0" w:oddVBand="0" w:evenVBand="0" w:oddHBand="0" w:evenHBand="0" w:firstRowFirstColumn="0" w:firstRowLastColumn="0" w:lastRowFirstColumn="0" w:lastRowLastColumn="0"/>
+              <w:rPr>
+                <w:b w:val="0"/>
+                <w:sz w:val="24"/>
+              </w:rPr>
             </w:pPr>
+            <w:r>
+              <w:rPr>
+                <w:b w:val="0"/>
+                <w:sz w:val="24"/>
+              </w:rPr>
+              <w:t>Prijava</w:t>
+            </w:r>
+          </w:p>
+          <w:p>
+            <w:pPr>
+              <w:pStyle w:val="FOINaslov2"/>
+              <w:numPr>
+                <w:ilvl w:val="0"/>
+                <w:numId w:val="0"/>
+              </w:numPr>
+              <w:jc w:val="center"/>
+              <w:cnfStyle w:val="000000000000" w:firstRow="0" w:lastRow="0" w:firstColumn="0" w:lastColumn="0" w:oddVBand="0" w:evenVBand="0" w:oddHBand="0" w:evenHBand="0" w:firstRowFirstColumn="0" w:firstRowLastColumn="0" w:lastRowFirstColumn="0" w:lastRowLastColumn="0"/>
+              <w:rPr>
+                <w:b w:val="0"/>
+                <w:sz w:val="24"/>
+              </w:rPr>
+            </w:pPr>
+            <w:r>
+              <w:rPr>
+                <w:b w:val="0"/>
+                <w:sz w:val="24"/>
+              </w:rPr>
+              <w:t xml:space="preserve">(prioritet </w:t>
+            </w:r>
+            <w:r>
+              <w:rPr>
+                <w:b w:val="0"/>
+                <w:sz w:val="24"/>
+              </w:rPr>
+              <w:t>3</w:t>
+            </w:r>
+            <w:r>
+              <w:rPr>
+                <w:b w:val="0"/>
+                <w:sz w:val="24"/>
+              </w:rPr>
+              <w:t>)</w:t>
+            </w:r>
           </w:p>
         </w:tc>
       </w:tr>
       <w:tr>
+        <w:trPr>
+          <w:cnfStyle w:val="000000100000" w:firstRow="0" w:lastRow="0" w:firstColumn="0" w:lastColumn="0" w:oddVBand="0" w:evenVBand="0" w:oddHBand="1" w:evenHBand="0" w:firstRowFirstColumn="0" w:firstRowLastColumn="0" w:lastRowFirstColumn="0" w:lastRowLastColumn="0"/>
+        </w:trPr>
         <w:tc>
           <w:tcPr>
+            <w:cnfStyle w:val="001000000000" w:firstRow="0" w:lastRow="0" w:firstColumn="1" w:lastColumn="0" w:oddVBand="0" w:evenVBand="0" w:oddHBand="0" w:evenHBand="0" w:firstRowFirstColumn="0" w:firstRowLastColumn="0" w:lastRowFirstColumn="0" w:lastRowLastColumn="0"/>
             <w:tcW w:w="3295" w:type="dxa"/>
+            <w:tcBorders>
+              <w:top w:val="single" w:sz="4" w:space="0" w:color="auto"/>
+              <w:left w:val="single" w:sz="4" w:space="0" w:color="auto"/>
+              <w:bottom w:val="single" w:sz="4" w:space="0" w:color="auto"/>
+            </w:tcBorders>
+            <w:vAlign w:val="center"/>
           </w:tcPr>
           <w:p>
             <w:pPr>
@@ -3422,16 +3824,18 @@
                 <w:ilvl w:val="0"/>
                 <w:numId w:val="0"/>
               </w:numPr>
+              <w:jc w:val="center"/>
             </w:pPr>
             <w:r>
               <w:rPr>
                 <w:noProof/>
               </w:rPr>
+              <w:lastRenderedPageBreak/>
               <w:drawing>
-                <wp:inline distT="0" distB="0" distL="0" distR="0">
+                <wp:inline distT="0" distB="0" distL="0" distR="0" wp14:anchorId="313F3B63" wp14:editId="61D611EA">
                   <wp:extent cx="1605600" cy="3060000"/>
                   <wp:effectExtent l="0" t="0" r="0" b="7620"/>
-                  <wp:docPr id="8" name="Picture 8" descr="C:\Users\JurmanLap\Desktop\CHATUP FAZA 1\SVI MOCKAPI\editiranje\6 Edit profile.png"/>
+                  <wp:docPr id="7" name="Picture 7" descr="C:\Users\JurmanLap\Desktop\CHATUP FAZA 1\SVI MOCKAPI\editiranje\5 Menu.png"/>
                   <wp:cNvGraphicFramePr>
                     <a:graphicFrameLocks xmlns:a="http://schemas.openxmlformats.org/drawingml/2006/main" noChangeAspect="1"/>
                   </wp:cNvGraphicFramePr>
@@ -3439,7 +3843,7 @@
                     <a:graphicData uri="http://schemas.openxmlformats.org/drawingml/2006/picture">
                       <pic:pic xmlns:pic="http://schemas.openxmlformats.org/drawingml/2006/picture">
                         <pic:nvPicPr>
-                          <pic:cNvPr id="0" name="Picture 8" descr="C:\Users\JurmanLap\Desktop\CHATUP FAZA 1\SVI MOCKAPI\editiranje\6 Edit profile.png"/>
+                          <pic:cNvPr id="0" name="Picture 7" descr="C:\Users\JurmanLap\Desktop\CHATUP FAZA 1\SVI MOCKAPI\editiranje\5 Menu.png"/>
                           <pic:cNvPicPr>
                             <a:picLocks noChangeAspect="1" noChangeArrowheads="1"/>
                           </pic:cNvPicPr>
@@ -3481,6 +3885,11 @@
         <w:tc>
           <w:tcPr>
             <w:tcW w:w="4536" w:type="dxa"/>
+            <w:tcBorders>
+              <w:top w:val="single" w:sz="4" w:space="0" w:color="auto"/>
+              <w:bottom w:val="single" w:sz="4" w:space="0" w:color="auto"/>
+            </w:tcBorders>
+            <w:vAlign w:val="center"/>
           </w:tcPr>
           <w:p>
             <w:pPr>
@@ -3489,12 +3898,58 @@
                 <w:ilvl w:val="0"/>
                 <w:numId w:val="0"/>
               </w:numPr>
+              <w:spacing w:line="360" w:lineRule="auto"/>
+              <w:cnfStyle w:val="000000100000" w:firstRow="0" w:lastRow="0" w:firstColumn="0" w:lastColumn="0" w:oddVBand="0" w:evenVBand="0" w:oddHBand="1" w:evenHBand="0" w:firstRowFirstColumn="0" w:firstRowLastColumn="0" w:lastRowFirstColumn="0" w:lastRowLastColumn="0"/>
+              <w:rPr>
+                <w:b w:val="0"/>
+              </w:rPr>
             </w:pPr>
+            <w:r>
+              <w:rPr>
+                <w:b w:val="0"/>
+                <w:sz w:val="24"/>
+              </w:rPr>
+              <w:t>Nakon</w:t>
+            </w:r>
+            <w:r>
+              <w:rPr>
+                <w:b w:val="0"/>
+                <w:sz w:val="24"/>
+              </w:rPr>
+              <w:t xml:space="preserve"> prijave otvara se glavnom sučelje zajedno sa </w:t>
+            </w:r>
+            <w:r>
+              <w:rPr>
+                <w:b w:val="0"/>
+                <w:sz w:val="24"/>
+              </w:rPr>
+              <w:t>izbornikom u gornjem desnom uglu</w:t>
+            </w:r>
+            <w:r>
+              <w:rPr>
+                <w:b w:val="0"/>
+                <w:sz w:val="24"/>
+              </w:rPr>
+              <w:t>. U izborniku se korisniku nudi na odabir 5 opcija: mogućnost editiranja profila, mogućnost povratka na naslovnu stranicu, mogućnost pogleda informacija o razvojnom timu, mogućnost odjave iz aplikacije i mogućnost zatvaranja aplikacije.</w:t>
+            </w:r>
+            <w:r>
+              <w:rPr>
+                <w:b w:val="0"/>
+                <w:sz w:val="24"/>
+              </w:rPr>
+              <w:t xml:space="preserve"> Glavno sučelje biti će objašnjeno u Mockapu broj 7.</w:t>
+            </w:r>
           </w:p>
         </w:tc>
         <w:tc>
           <w:tcPr>
             <w:tcW w:w="1100" w:type="dxa"/>
+            <w:tcBorders>
+              <w:top w:val="single" w:sz="4" w:space="0" w:color="auto"/>
+              <w:bottom w:val="single" w:sz="4" w:space="0" w:color="auto"/>
+              <w:right w:val="single" w:sz="4" w:space="0" w:color="auto"/>
+            </w:tcBorders>
+            <w:vAlign w:val="center"/>
           </w:tcPr>
           <w:p>
             <w:pPr>
@@ -3503,14 +3958,144 @@
                 <w:ilvl w:val="0"/>
                 <w:numId w:val="0"/>
               </w:numPr>
+              <w:jc w:val="center"/>
+              <w:cnfStyle w:val="000000100000" w:firstRow="0" w:lastRow="0" w:firstColumn="0" w:lastColumn="0" w:oddVBand="0" w:evenVBand="0" w:oddHBand="1" w:evenHBand="0" w:firstRowFirstColumn="0" w:firstRowLastColumn="0" w:lastRowFirstColumn="0" w:lastRowLastColumn="0"/>
+              <w:rPr>
+                <w:b w:val="0"/>
+                <w:sz w:val="24"/>
+              </w:rPr>
             </w:pPr>
+            <w:r>
+              <w:rPr>
+                <w:b w:val="0"/>
+                <w:sz w:val="24"/>
+              </w:rPr>
+              <w:t>Izbornik</w:t>
+            </w:r>
+          </w:p>
+          <w:p>
+            <w:pPr>
+              <w:pStyle w:val="FOINaslov2"/>
+              <w:numPr>
+                <w:ilvl w:val="0"/>
+                <w:numId w:val="0"/>
+              </w:numPr>
+              <w:jc w:val="center"/>
+              <w:cnfStyle w:val="000000100000" w:firstRow="0" w:lastRow="0" w:firstColumn="0" w:lastColumn="0" w:oddVBand="0" w:evenVBand="0" w:oddHBand="1" w:evenHBand="0" w:firstRowFirstColumn="0" w:firstRowLastColumn="0" w:lastRowFirstColumn="0" w:lastRowLastColumn="0"/>
+              <w:rPr>
+                <w:b w:val="0"/>
+                <w:sz w:val="24"/>
+              </w:rPr>
+            </w:pPr>
+            <w:r>
+              <w:rPr>
+                <w:b w:val="0"/>
+                <w:sz w:val="24"/>
+              </w:rPr>
+              <w:t>(prioritet 8)</w:t>
+            </w:r>
+          </w:p>
+          <w:p>
+            <w:pPr>
+              <w:pStyle w:val="FOINaslov2"/>
+              <w:numPr>
+                <w:ilvl w:val="0"/>
+                <w:numId w:val="0"/>
+              </w:numPr>
+              <w:jc w:val="center"/>
+              <w:cnfStyle w:val="000000100000" w:firstRow="0" w:lastRow="0" w:firstColumn="0" w:lastColumn="0" w:oddVBand="0" w:evenVBand="0" w:oddHBand="1" w:evenHBand="0" w:firstRowFirstColumn="0" w:firstRowLastColumn="0" w:lastRowFirstColumn="0" w:lastRowLastColumn="0"/>
+              <w:rPr>
+                <w:b w:val="0"/>
+                <w:sz w:val="24"/>
+              </w:rPr>
+            </w:pPr>
+          </w:p>
+          <w:p>
+            <w:pPr>
+              <w:pStyle w:val="FOINaslov2"/>
+              <w:numPr>
+                <w:ilvl w:val="0"/>
+                <w:numId w:val="0"/>
+              </w:numPr>
+              <w:jc w:val="center"/>
+              <w:cnfStyle w:val="000000100000" w:firstRow="0" w:lastRow="0" w:firstColumn="0" w:lastColumn="0" w:oddVBand="0" w:evenVBand="0" w:oddHBand="1" w:evenHBand="0" w:firstRowFirstColumn="0" w:firstRowLastColumn="0" w:lastRowFirstColumn="0" w:lastRowLastColumn="0"/>
+              <w:rPr>
+                <w:b w:val="0"/>
+                <w:sz w:val="24"/>
+              </w:rPr>
+            </w:pPr>
+          </w:p>
+          <w:p>
+            <w:pPr>
+              <w:pStyle w:val="FOINaslov2"/>
+              <w:numPr>
+                <w:ilvl w:val="0"/>
+                <w:numId w:val="0"/>
+              </w:numPr>
+              <w:jc w:val="center"/>
+              <w:cnfStyle w:val="000000100000" w:firstRow="0" w:lastRow="0" w:firstColumn="0" w:lastColumn="0" w:oddVBand="0" w:evenVBand="0" w:oddHBand="1" w:evenHBand="0" w:firstRowFirstColumn="0" w:firstRowLastColumn="0" w:lastRowFirstColumn="0" w:lastRowLastColumn="0"/>
+              <w:rPr>
+                <w:b w:val="0"/>
+                <w:sz w:val="24"/>
+              </w:rPr>
+            </w:pPr>
+          </w:p>
+          <w:p>
+            <w:pPr>
+              <w:pStyle w:val="FOINaslov2"/>
+              <w:numPr>
+                <w:ilvl w:val="0"/>
+                <w:numId w:val="0"/>
+              </w:numPr>
+              <w:jc w:val="center"/>
+              <w:cnfStyle w:val="000000100000" w:firstRow="0" w:lastRow="0" w:firstColumn="0" w:lastColumn="0" w:oddVBand="0" w:evenVBand="0" w:oddHBand="1" w:evenHBand="0" w:firstRowFirstColumn="0" w:firstRowLastColumn="0" w:lastRowFirstColumn="0" w:lastRowLastColumn="0"/>
+              <w:rPr>
+                <w:b w:val="0"/>
+                <w:sz w:val="24"/>
+              </w:rPr>
+            </w:pPr>
+            <w:r>
+              <w:rPr>
+                <w:b w:val="0"/>
+                <w:sz w:val="24"/>
+              </w:rPr>
+              <w:t>Odjava</w:t>
+            </w:r>
+          </w:p>
+          <w:p>
+            <w:pPr>
+              <w:pStyle w:val="FOINaslov2"/>
+              <w:numPr>
+                <w:ilvl w:val="0"/>
+                <w:numId w:val="0"/>
+              </w:numPr>
+              <w:jc w:val="center"/>
+              <w:cnfStyle w:val="000000100000" w:firstRow="0" w:lastRow="0" w:firstColumn="0" w:lastColumn="0" w:oddVBand="0" w:evenVBand="0" w:oddHBand="1" w:evenHBand="0" w:firstRowFirstColumn="0" w:firstRowLastColumn="0" w:lastRowFirstColumn="0" w:lastRowLastColumn="0"/>
+              <w:rPr>
+                <w:b w:val="0"/>
+                <w:sz w:val="24"/>
+              </w:rPr>
+            </w:pPr>
+            <w:r>
+              <w:rPr>
+                <w:b w:val="0"/>
+                <w:sz w:val="24"/>
+              </w:rPr>
+              <w:t>(prioritet 4)</w:t>
+            </w:r>
           </w:p>
         </w:tc>
       </w:tr>
       <w:tr>
         <w:tc>
           <w:tcPr>
+            <w:cnfStyle w:val="001000000000" w:firstRow="0" w:lastRow="0" w:firstColumn="1" w:lastColumn="0" w:oddVBand="0" w:evenVBand="0" w:oddHBand="0" w:evenHBand="0" w:firstRowFirstColumn="0" w:firstRowLastColumn="0" w:lastRowFirstColumn="0" w:lastRowLastColumn="0"/>
             <w:tcW w:w="3295" w:type="dxa"/>
+            <w:tcBorders>
+              <w:top w:val="single" w:sz="4" w:space="0" w:color="auto"/>
+              <w:left w:val="single" w:sz="4" w:space="0" w:color="auto"/>
+            </w:tcBorders>
+            <w:vAlign w:val="center"/>
           </w:tcPr>
           <w:p>
             <w:pPr>
@@ -3519,17 +4104,17 @@
                 <w:ilvl w:val="0"/>
                 <w:numId w:val="0"/>
               </w:numPr>
+              <w:jc w:val="center"/>
             </w:pPr>
             <w:r>
               <w:rPr>
                 <w:noProof/>
               </w:rPr>
-              <w:lastRenderedPageBreak/>
               <w:drawing>
-                <wp:inline distT="0" distB="0" distL="0" distR="0">
+                <wp:inline distT="0" distB="0" distL="0" distR="0" wp14:anchorId="6C7A2CC0" wp14:editId="2613AD6D">
                   <wp:extent cx="1605600" cy="3060000"/>
                   <wp:effectExtent l="0" t="0" r="0" b="7620"/>
-                  <wp:docPr id="9" name="Picture 9" descr="C:\Users\JurmanLap\Desktop\CHATUP FAZA 1\SVI MOCKAPI\editiranje\7 Home page ( Tab 1).png"/>
+                  <wp:docPr id="1" name="Picture 1" descr="C:\Users\JurmanLap\Desktop\CHATUP FAZA 1\SVI MOCKAPI\editiranje\6 Edit profile.png"/>
                   <wp:cNvGraphicFramePr>
                     <a:graphicFrameLocks xmlns:a="http://schemas.openxmlformats.org/drawingml/2006/main" noChangeAspect="1"/>
                   </wp:cNvGraphicFramePr>
@@ -3537,7 +4122,7 @@
                     <a:graphicData uri="http://schemas.openxmlformats.org/drawingml/2006/picture">
                       <pic:pic xmlns:pic="http://schemas.openxmlformats.org/drawingml/2006/picture">
                         <pic:nvPicPr>
-                          <pic:cNvPr id="0" name="Picture 9" descr="C:\Users\JurmanLap\Desktop\CHATUP FAZA 1\SVI MOCKAPI\editiranje\7 Home page ( Tab 1).png"/>
+                          <pic:cNvPr id="0" name="Picture 1" descr="C:\Users\JurmanLap\Desktop\CHATUP FAZA 1\SVI MOCKAPI\editiranje\6 Edit profile.png"/>
                           <pic:cNvPicPr>
                             <a:picLocks noChangeAspect="1" noChangeArrowheads="1"/>
                           </pic:cNvPicPr>
@@ -3579,6 +4164,10 @@
         <w:tc>
           <w:tcPr>
             <w:tcW w:w="4536" w:type="dxa"/>
+            <w:tcBorders>
+              <w:top w:val="single" w:sz="4" w:space="0" w:color="auto"/>
+            </w:tcBorders>
+            <w:vAlign w:val="center"/>
           </w:tcPr>
           <w:p>
             <w:pPr>
@@ -3587,12 +4176,58 @@
                 <w:ilvl w:val="0"/>
                 <w:numId w:val="0"/>
               </w:numPr>
+              <w:spacing w:line="360" w:lineRule="auto"/>
+              <w:cnfStyle w:val="000000000000" w:firstRow="0" w:lastRow="0" w:firstColumn="0" w:lastColumn="0" w:oddVBand="0" w:evenVBand="0" w:oddHBand="0" w:evenHBand="0" w:firstRowFirstColumn="0" w:firstRowLastColumn="0" w:lastRowFirstColumn="0" w:lastRowLastColumn="0"/>
+              <w:rPr>
+                <w:b w:val="0"/>
+              </w:rPr>
             </w:pPr>
+            <w:r>
+              <w:rPr>
+                <w:b w:val="0"/>
+                <w:sz w:val="24"/>
+              </w:rPr>
+              <w:t>Odabirom</w:t>
+            </w:r>
+            <w:r>
+              <w:rPr>
+                <w:b w:val="0"/>
+                <w:sz w:val="24"/>
+              </w:rPr>
+              <w:t xml:space="preserve"> „Edit profile“ u </w:t>
+            </w:r>
+            <w:r>
+              <w:rPr>
+                <w:b w:val="0"/>
+                <w:sz w:val="24"/>
+              </w:rPr>
+              <w:t>izborniku otvara se novi prozor koji korisniku nudi mogućnost editiranja vlastitih korisničkih postavki. Ovisno o odabiru stavke koju korisnik želi editirati, „otključava“ mu se mogućnost editiranja te stavke. Klikom na gumb „</w:t>
+            </w:r>
+            <w:r>
+              <w:rPr>
+                <w:b w:val="0"/>
+                <w:i/>
+                <w:sz w:val="24"/>
+              </w:rPr>
+              <w:t>Save</w:t>
+            </w:r>
+            <w:r>
+              <w:rPr>
+                <w:b w:val="0"/>
+                <w:sz w:val="24"/>
+              </w:rPr>
+              <w:t>“ spremaju se uređene postavke korisničkog profila. Moguće je izmijeniti sljedeće: sliku profila, e-mail, spol i lozinku. Kod izmjene lozinke potrebno je dva put unijeti novu lozinku radi provjere korektnosti unosa.</w:t>
+            </w:r>
           </w:p>
         </w:tc>
         <w:tc>
           <w:tcPr>
             <w:tcW w:w="1100" w:type="dxa"/>
+            <w:tcBorders>
+              <w:top w:val="single" w:sz="4" w:space="0" w:color="auto"/>
+              <w:right w:val="single" w:sz="4" w:space="0" w:color="auto"/>
+            </w:tcBorders>
+            <w:vAlign w:val="center"/>
           </w:tcPr>
           <w:p>
             <w:pPr>
@@ -3601,14 +4236,87 @@
                 <w:ilvl w:val="0"/>
                 <w:numId w:val="0"/>
               </w:numPr>
+              <w:jc w:val="center"/>
+              <w:cnfStyle w:val="000000000000" w:firstRow="0" w:lastRow="0" w:firstColumn="0" w:lastColumn="0" w:oddVBand="0" w:evenVBand="0" w:oddHBand="0" w:evenHBand="0" w:firstRowFirstColumn="0" w:firstRowLastColumn="0" w:lastRowFirstColumn="0" w:lastRowLastColumn="0"/>
+              <w:rPr>
+                <w:b w:val="0"/>
+                <w:sz w:val="24"/>
+              </w:rPr>
             </w:pPr>
+            <w:r>
+              <w:rPr>
+                <w:b w:val="0"/>
+                <w:sz w:val="24"/>
+              </w:rPr>
+              <w:t>Uređiva</w:t>
+            </w:r>
+            <w:r>
+              <w:rPr>
+                <w:b w:val="0"/>
+                <w:sz w:val="24"/>
+              </w:rPr>
+              <w:t>-</w:t>
+            </w:r>
+            <w:r>
+              <w:rPr>
+                <w:b w:val="0"/>
+                <w:sz w:val="24"/>
+              </w:rPr>
+              <w:t>nje profila</w:t>
+            </w:r>
+          </w:p>
+          <w:p>
+            <w:pPr>
+              <w:pStyle w:val="FOINaslov2"/>
+              <w:numPr>
+                <w:ilvl w:val="0"/>
+                <w:numId w:val="0"/>
+              </w:numPr>
+              <w:jc w:val="center"/>
+              <w:cnfStyle w:val="000000000000" w:firstRow="0" w:lastRow="0" w:firstColumn="0" w:lastColumn="0" w:oddVBand="0" w:evenVBand="0" w:oddHBand="0" w:evenHBand="0" w:firstRowFirstColumn="0" w:firstRowLastColumn="0" w:lastRowFirstColumn="0" w:lastRowLastColumn="0"/>
+              <w:rPr>
+                <w:b w:val="0"/>
+                <w:sz w:val="24"/>
+              </w:rPr>
+            </w:pPr>
+            <w:r>
+              <w:rPr>
+                <w:b w:val="0"/>
+                <w:sz w:val="24"/>
+              </w:rPr>
+              <w:t xml:space="preserve">(prioritet </w:t>
+            </w:r>
+            <w:r>
+              <w:rPr>
+                <w:b w:val="0"/>
+                <w:sz w:val="24"/>
+              </w:rPr>
+              <w:t>13</w:t>
+            </w:r>
+            <w:r>
+              <w:rPr>
+                <w:b w:val="0"/>
+                <w:sz w:val="24"/>
+              </w:rPr>
+              <w:t>)</w:t>
+            </w:r>
           </w:p>
         </w:tc>
       </w:tr>
       <w:tr>
+        <w:trPr>
+          <w:cnfStyle w:val="000000100000" w:firstRow="0" w:lastRow="0" w:firstColumn="0" w:lastColumn="0" w:oddVBand="0" w:evenVBand="0" w:oddHBand="1" w:evenHBand="0" w:firstRowFirstColumn="0" w:firstRowLastColumn="0" w:lastRowFirstColumn="0" w:lastRowLastColumn="0"/>
+        </w:trPr>
         <w:tc>
           <w:tcPr>
+            <w:cnfStyle w:val="001000000000" w:firstRow="0" w:lastRow="0" w:firstColumn="1" w:lastColumn="0" w:oddVBand="0" w:evenVBand="0" w:oddHBand="0" w:evenHBand="0" w:firstRowFirstColumn="0" w:firstRowLastColumn="0" w:lastRowFirstColumn="0" w:lastRowLastColumn="0"/>
             <w:tcW w:w="3295" w:type="dxa"/>
+            <w:tcBorders>
+              <w:top w:val="single" w:sz="4" w:space="0" w:color="auto"/>
+              <w:left w:val="single" w:sz="4" w:space="0" w:color="auto"/>
+              <w:bottom w:val="single" w:sz="4" w:space="0" w:color="auto"/>
+            </w:tcBorders>
+            <w:vAlign w:val="center"/>
           </w:tcPr>
           <w:p>
             <w:pPr>
@@ -3617,16 +4325,18 @@
                 <w:ilvl w:val="0"/>
                 <w:numId w:val="0"/>
               </w:numPr>
+              <w:jc w:val="center"/>
             </w:pPr>
             <w:r>
               <w:rPr>
                 <w:noProof/>
               </w:rPr>
+              <w:lastRenderedPageBreak/>
               <w:drawing>
-                <wp:inline distT="0" distB="0" distL="0" distR="0">
+                <wp:inline distT="0" distB="0" distL="0" distR="0" wp14:anchorId="3050934C" wp14:editId="1E2F8FEC">
                   <wp:extent cx="1605600" cy="3060000"/>
                   <wp:effectExtent l="0" t="0" r="0" b="7620"/>
-                  <wp:docPr id="10" name="Picture 10" descr="C:\Users\JurmanLap\Desktop\CHATUP FAZA 1\SVI MOCKAPI\editiranje\8 Search (Tab2).png"/>
+                  <wp:docPr id="9" name="Picture 9" descr="C:\Users\JurmanLap\Desktop\CHATUP FAZA 1\SVI MOCKAPI\editiranje\7 Home page ( Tab 1).png"/>
                   <wp:cNvGraphicFramePr>
                     <a:graphicFrameLocks xmlns:a="http://schemas.openxmlformats.org/drawingml/2006/main" noChangeAspect="1"/>
                   </wp:cNvGraphicFramePr>
@@ -3634,7 +4344,7 @@
                     <a:graphicData uri="http://schemas.openxmlformats.org/drawingml/2006/picture">
                       <pic:pic xmlns:pic="http://schemas.openxmlformats.org/drawingml/2006/picture">
                         <pic:nvPicPr>
-                          <pic:cNvPr id="0" name="Picture 10" descr="C:\Users\JurmanLap\Desktop\CHATUP FAZA 1\SVI MOCKAPI\editiranje\8 Search (Tab2).png"/>
+                          <pic:cNvPr id="0" name="Picture 9" descr="C:\Users\JurmanLap\Desktop\CHATUP FAZA 1\SVI MOCKAPI\editiranje\7 Home page ( Tab 1).png"/>
                           <pic:cNvPicPr>
                             <a:picLocks noChangeAspect="1" noChangeArrowheads="1"/>
                           </pic:cNvPicPr>
@@ -3676,6 +4386,11 @@
         <w:tc>
           <w:tcPr>
             <w:tcW w:w="4536" w:type="dxa"/>
+            <w:tcBorders>
+              <w:top w:val="single" w:sz="4" w:space="0" w:color="auto"/>
+              <w:bottom w:val="single" w:sz="4" w:space="0" w:color="auto"/>
+            </w:tcBorders>
+            <w:vAlign w:val="center"/>
           </w:tcPr>
           <w:p>
             <w:pPr>
@@ -3684,12 +4399,76 @@
                 <w:ilvl w:val="0"/>
                 <w:numId w:val="0"/>
               </w:numPr>
+              <w:spacing w:line="360" w:lineRule="auto"/>
+              <w:cnfStyle w:val="000000100000" w:firstRow="0" w:lastRow="0" w:firstColumn="0" w:lastColumn="0" w:oddVBand="0" w:evenVBand="0" w:oddHBand="1" w:evenHBand="0" w:firstRowFirstColumn="0" w:firstRowLastColumn="0" w:lastRowFirstColumn="0" w:lastRowLastColumn="0"/>
+              <w:rPr>
+                <w:b w:val="0"/>
+                <w:sz w:val="24"/>
+              </w:rPr>
             </w:pPr>
+            <w:r>
+              <w:rPr>
+                <w:b w:val="0"/>
+                <w:sz w:val="24"/>
+              </w:rPr>
+              <w:t>U glavnom prozoru aplikacije (Home) vidljiva je slika profila prijavljenog korisnika aplikacije, njegov status i njegovi prijatelji koje ima u listi prijatelja zajedno sa pripadnim statusom svakog prijatelja (online, busy, away..).  Držanjem pritiska na nekog od prijatelja isti se selektira i otvara se izbornik sa tri mogućnosti. Otvaranje razgovora sa tim korisnikom (</w:t>
+            </w:r>
+            <w:r>
+              <w:rPr>
+                <w:b w:val="0"/>
+                <w:i/>
+                <w:sz w:val="24"/>
+              </w:rPr>
+              <w:t>Chat</w:t>
+            </w:r>
+            <w:r>
+              <w:rPr>
+                <w:b w:val="0"/>
+                <w:sz w:val="24"/>
+              </w:rPr>
+              <w:t>), brisanje korisnika sa liste prijatelja (</w:t>
+            </w:r>
+            <w:r>
+              <w:rPr>
+                <w:b w:val="0"/>
+                <w:i/>
+                <w:sz w:val="24"/>
+              </w:rPr>
+              <w:t>Remove</w:t>
+            </w:r>
+            <w:r>
+              <w:rPr>
+                <w:b w:val="0"/>
+                <w:sz w:val="24"/>
+              </w:rPr>
+              <w:t>) i odustajanje od akcije (</w:t>
+            </w:r>
+            <w:r>
+              <w:rPr>
+                <w:b w:val="0"/>
+                <w:i/>
+                <w:sz w:val="24"/>
+              </w:rPr>
+              <w:t>Cancel</w:t>
+            </w:r>
+            <w:r>
+              <w:rPr>
+                <w:b w:val="0"/>
+                <w:sz w:val="24"/>
+              </w:rPr>
+              <w:t>).</w:t>
+            </w:r>
           </w:p>
         </w:tc>
         <w:tc>
           <w:tcPr>
             <w:tcW w:w="1100" w:type="dxa"/>
+            <w:tcBorders>
+              <w:top w:val="single" w:sz="4" w:space="0" w:color="auto"/>
+              <w:bottom w:val="single" w:sz="4" w:space="0" w:color="auto"/>
+              <w:right w:val="single" w:sz="4" w:space="0" w:color="auto"/>
+            </w:tcBorders>
+            <w:vAlign w:val="center"/>
           </w:tcPr>
           <w:p>
             <w:pPr>
@@ -3698,14 +4477,55 @@
                 <w:ilvl w:val="0"/>
                 <w:numId w:val="0"/>
               </w:numPr>
+              <w:jc w:val="center"/>
+              <w:cnfStyle w:val="000000100000" w:firstRow="0" w:lastRow="0" w:firstColumn="0" w:lastColumn="0" w:oddVBand="0" w:evenVBand="0" w:oddHBand="1" w:evenHBand="0" w:firstRowFirstColumn="0" w:firstRowLastColumn="0" w:lastRowFirstColumn="0" w:lastRowLastColumn="0"/>
+              <w:rPr>
+                <w:b w:val="0"/>
+                <w:sz w:val="24"/>
+              </w:rPr>
             </w:pPr>
+            <w:r>
+              <w:rPr>
+                <w:b w:val="0"/>
+                <w:sz w:val="24"/>
+              </w:rPr>
+              <w:t>Profilna stranica</w:t>
+            </w:r>
+          </w:p>
+          <w:p>
+            <w:pPr>
+              <w:pStyle w:val="FOINaslov2"/>
+              <w:numPr>
+                <w:ilvl w:val="0"/>
+                <w:numId w:val="0"/>
+              </w:numPr>
+              <w:jc w:val="center"/>
+              <w:cnfStyle w:val="000000100000" w:firstRow="0" w:lastRow="0" w:firstColumn="0" w:lastColumn="0" w:oddVBand="0" w:evenVBand="0" w:oddHBand="1" w:evenHBand="0" w:firstRowFirstColumn="0" w:firstRowLastColumn="0" w:lastRowFirstColumn="0" w:lastRowLastColumn="0"/>
+              <w:rPr>
+                <w:b w:val="0"/>
+                <w:sz w:val="24"/>
+              </w:rPr>
+            </w:pPr>
+            <w:r>
+              <w:rPr>
+                <w:b w:val="0"/>
+                <w:sz w:val="24"/>
+              </w:rPr>
+              <w:t>(prioritet 5)</w:t>
+            </w:r>
           </w:p>
         </w:tc>
       </w:tr>
       <w:tr>
         <w:tc>
           <w:tcPr>
+            <w:cnfStyle w:val="001000000000" w:firstRow="0" w:lastRow="0" w:firstColumn="1" w:lastColumn="0" w:oddVBand="0" w:evenVBand="0" w:oddHBand="0" w:evenHBand="0" w:firstRowFirstColumn="0" w:firstRowLastColumn="0" w:lastRowFirstColumn="0" w:lastRowLastColumn="0"/>
             <w:tcW w:w="3295" w:type="dxa"/>
+            <w:tcBorders>
+              <w:top w:val="single" w:sz="4" w:space="0" w:color="auto"/>
+              <w:left w:val="single" w:sz="4" w:space="0" w:color="auto"/>
+            </w:tcBorders>
+            <w:vAlign w:val="center"/>
           </w:tcPr>
           <w:p>
             <w:pPr>
@@ -3714,20 +4534,17 @@
                 <w:ilvl w:val="0"/>
                 <w:numId w:val="0"/>
               </w:numPr>
+              <w:jc w:val="center"/>
+            </w:pPr>
+            <w:r>
               <w:rPr>
                 <w:noProof/>
               </w:rPr>
-            </w:pPr>
-            <w:r>
-              <w:rPr>
-                <w:noProof/>
-              </w:rPr>
-              <w:lastRenderedPageBreak/>
               <w:drawing>
-                <wp:inline distT="0" distB="0" distL="0" distR="0">
+                <wp:inline distT="0" distB="0" distL="0" distR="0" wp14:anchorId="5B99A352" wp14:editId="301B680B">
                   <wp:extent cx="1605600" cy="3060000"/>
                   <wp:effectExtent l="0" t="0" r="0" b="7620"/>
-                  <wp:docPr id="11" name="Picture 11" descr="C:\Users\JurmanLap\Desktop\CHATUP FAZA 1\SVI MOCKAPI\editiranje\9 Messages (Tab3).png"/>
+                  <wp:docPr id="10" name="Picture 10" descr="C:\Users\JurmanLap\Desktop\CHATUP FAZA 1\SVI MOCKAPI\editiranje\8 Search (Tab2).png"/>
                   <wp:cNvGraphicFramePr>
                     <a:graphicFrameLocks xmlns:a="http://schemas.openxmlformats.org/drawingml/2006/main" noChangeAspect="1"/>
                   </wp:cNvGraphicFramePr>
@@ -3735,7 +4552,7 @@
                     <a:graphicData uri="http://schemas.openxmlformats.org/drawingml/2006/picture">
                       <pic:pic xmlns:pic="http://schemas.openxmlformats.org/drawingml/2006/picture">
                         <pic:nvPicPr>
-                          <pic:cNvPr id="0" name="Picture 11" descr="C:\Users\JurmanLap\Desktop\CHATUP FAZA 1\SVI MOCKAPI\editiranje\9 Messages (Tab3).png"/>
+                          <pic:cNvPr id="0" name="Picture 10" descr="C:\Users\JurmanLap\Desktop\CHATUP FAZA 1\SVI MOCKAPI\editiranje\8 Search (Tab2).png"/>
                           <pic:cNvPicPr>
                             <a:picLocks noChangeAspect="1" noChangeArrowheads="1"/>
                           </pic:cNvPicPr>
@@ -3777,6 +4594,10 @@
         <w:tc>
           <w:tcPr>
             <w:tcW w:w="4536" w:type="dxa"/>
+            <w:tcBorders>
+              <w:top w:val="single" w:sz="4" w:space="0" w:color="auto"/>
+            </w:tcBorders>
+            <w:vAlign w:val="center"/>
           </w:tcPr>
           <w:p>
             <w:pPr>
@@ -3785,12 +4606,162 @@
                 <w:ilvl w:val="0"/>
                 <w:numId w:val="0"/>
               </w:numPr>
+              <w:spacing w:after="0" w:line="360" w:lineRule="auto"/>
+              <w:cnfStyle w:val="000000000000" w:firstRow="0" w:lastRow="0" w:firstColumn="0" w:lastColumn="0" w:oddVBand="0" w:evenVBand="0" w:oddHBand="0" w:evenHBand="0" w:firstRowFirstColumn="0" w:firstRowLastColumn="0" w:lastRowFirstColumn="0" w:lastRowLastColumn="0"/>
+              <w:rPr>
+                <w:b w:val="0"/>
+                <w:sz w:val="24"/>
+              </w:rPr>
             </w:pPr>
+            <w:r>
+              <w:rPr>
+                <w:b w:val="0"/>
+                <w:sz w:val="24"/>
+              </w:rPr>
+              <w:t>Odabirom</w:t>
+            </w:r>
+            <w:r>
+              <w:rPr>
+                <w:b w:val="0"/>
+                <w:sz w:val="24"/>
+              </w:rPr>
+              <w:t xml:space="preserve"> druge kartice (</w:t>
+            </w:r>
+            <w:r>
+              <w:rPr>
+                <w:b w:val="0"/>
+                <w:i/>
+                <w:sz w:val="24"/>
+              </w:rPr>
+              <w:t>Search</w:t>
+            </w:r>
+            <w:r>
+              <w:rPr>
+                <w:b w:val="0"/>
+                <w:sz w:val="24"/>
+              </w:rPr>
+              <w:t xml:space="preserve">) korisniku je omogućeno pretraživanje svih registriranih korisnika. Upisom određene riječi i pritiskom na gumb </w:t>
+            </w:r>
+            <w:r>
+              <w:rPr>
+                <w:b w:val="0"/>
+                <w:sz w:val="24"/>
+              </w:rPr>
+              <w:t>„</w:t>
+            </w:r>
+            <w:r>
+              <w:rPr>
+                <w:b w:val="0"/>
+                <w:i/>
+                <w:sz w:val="24"/>
+              </w:rPr>
+              <w:t>Search</w:t>
+            </w:r>
+            <w:r>
+              <w:rPr>
+                <w:b w:val="0"/>
+                <w:sz w:val="24"/>
+              </w:rPr>
+              <w:t>“</w:t>
+            </w:r>
+            <w:r>
+              <w:rPr>
+                <w:b w:val="0"/>
+                <w:sz w:val="24"/>
+              </w:rPr>
+              <w:t xml:space="preserve"> otvara se lista svih korisnika čija e-mail adresa započinje sa ranije navedenom riječi. Nakon što se otvori lista</w:t>
+            </w:r>
+            <w:r>
+              <w:rPr>
+                <w:b w:val="0"/>
+                <w:sz w:val="24"/>
+              </w:rPr>
+              <w:t>,</w:t>
+            </w:r>
+            <w:r>
+              <w:rPr>
+                <w:b w:val="0"/>
+                <w:sz w:val="24"/>
+              </w:rPr>
+              <w:t xml:space="preserve"> može se dugim pritiskom na neku od e-mail adresa registriranih korisnika </w:t>
+            </w:r>
+            <w:r>
+              <w:rPr>
+                <w:b w:val="0"/>
+                <w:sz w:val="24"/>
+              </w:rPr>
+              <w:t>odabrati jedna od dvije opcije:</w:t>
+            </w:r>
+          </w:p>
+          <w:p>
+            <w:pPr>
+              <w:pStyle w:val="FOINaslov2"/>
+              <w:numPr>
+                <w:ilvl w:val="0"/>
+                <w:numId w:val="16"/>
+              </w:numPr>
+              <w:spacing w:before="0" w:after="0" w:line="360" w:lineRule="auto"/>
+              <w:cnfStyle w:val="000000000000" w:firstRow="0" w:lastRow="0" w:firstColumn="0" w:lastColumn="0" w:oddVBand="0" w:evenVBand="0" w:oddHBand="0" w:evenHBand="0" w:firstRowFirstColumn="0" w:firstRowLastColumn="0" w:lastRowFirstColumn="0" w:lastRowLastColumn="0"/>
+              <w:rPr>
+                <w:b w:val="0"/>
+                <w:sz w:val="24"/>
+              </w:rPr>
+            </w:pPr>
+            <w:r>
+              <w:rPr>
+                <w:b w:val="0"/>
+                <w:i/>
+                <w:sz w:val="24"/>
+              </w:rPr>
+              <w:t>Add</w:t>
+            </w:r>
+            <w:r>
+              <w:rPr>
+                <w:b w:val="0"/>
+                <w:sz w:val="24"/>
+              </w:rPr>
+              <w:t xml:space="preserve"> – dodavanje korisnika u listu prijatelja</w:t>
+            </w:r>
+          </w:p>
+          <w:p>
+            <w:pPr>
+              <w:pStyle w:val="FOINaslov2"/>
+              <w:numPr>
+                <w:ilvl w:val="0"/>
+                <w:numId w:val="16"/>
+              </w:numPr>
+              <w:spacing w:before="0" w:after="0" w:line="360" w:lineRule="auto"/>
+              <w:cnfStyle w:val="000000000000" w:firstRow="0" w:lastRow="0" w:firstColumn="0" w:lastColumn="0" w:oddVBand="0" w:evenVBand="0" w:oddHBand="0" w:evenHBand="0" w:firstRowFirstColumn="0" w:firstRowLastColumn="0" w:lastRowFirstColumn="0" w:lastRowLastColumn="0"/>
+              <w:rPr>
+                <w:b w:val="0"/>
+                <w:sz w:val="24"/>
+              </w:rPr>
+            </w:pPr>
+            <w:r>
+              <w:rPr>
+                <w:b w:val="0"/>
+                <w:i/>
+                <w:sz w:val="24"/>
+              </w:rPr>
+              <w:t xml:space="preserve">Cancel </w:t>
+            </w:r>
+            <w:r>
+              <w:rPr>
+                <w:b w:val="0"/>
+                <w:sz w:val="24"/>
+              </w:rPr>
+              <w:t>– odustajanje od akcije</w:t>
+            </w:r>
           </w:p>
         </w:tc>
         <w:tc>
           <w:tcPr>
             <w:tcW w:w="1100" w:type="dxa"/>
+            <w:tcBorders>
+              <w:top w:val="single" w:sz="4" w:space="0" w:color="auto"/>
+              <w:right w:val="single" w:sz="4" w:space="0" w:color="auto"/>
+            </w:tcBorders>
+            <w:vAlign w:val="center"/>
           </w:tcPr>
           <w:p>
             <w:pPr>
@@ -3799,14 +4770,115 @@
                 <w:ilvl w:val="0"/>
                 <w:numId w:val="0"/>
               </w:numPr>
+              <w:jc w:val="center"/>
+              <w:cnfStyle w:val="000000000000" w:firstRow="0" w:lastRow="0" w:firstColumn="0" w:lastColumn="0" w:oddVBand="0" w:evenVBand="0" w:oddHBand="0" w:evenHBand="0" w:firstRowFirstColumn="0" w:firstRowLastColumn="0" w:lastRowFirstColumn="0" w:lastRowLastColumn="0"/>
+              <w:rPr>
+                <w:b w:val="0"/>
+                <w:sz w:val="24"/>
+              </w:rPr>
             </w:pPr>
+            <w:r>
+              <w:rPr>
+                <w:b w:val="0"/>
+                <w:sz w:val="24"/>
+              </w:rPr>
+              <w:t>Pretraži</w:t>
+            </w:r>
+            <w:r>
+              <w:rPr>
+                <w:b w:val="0"/>
+                <w:sz w:val="24"/>
+              </w:rPr>
+              <w:t>-</w:t>
+            </w:r>
+            <w:r>
+              <w:rPr>
+                <w:b w:val="0"/>
+                <w:sz w:val="24"/>
+              </w:rPr>
+              <w:t>vanj</w:t>
+            </w:r>
+            <w:r>
+              <w:rPr>
+                <w:b w:val="0"/>
+                <w:sz w:val="24"/>
+              </w:rPr>
+              <w:t>e</w:t>
+            </w:r>
+            <w:r>
+              <w:rPr>
+                <w:b w:val="0"/>
+                <w:sz w:val="24"/>
+              </w:rPr>
+              <w:t xml:space="preserve"> i dodava</w:t>
+            </w:r>
+            <w:r>
+              <w:rPr>
+                <w:b w:val="0"/>
+                <w:sz w:val="24"/>
+              </w:rPr>
+              <w:t>-</w:t>
+            </w:r>
+            <w:r>
+              <w:rPr>
+                <w:b w:val="0"/>
+                <w:sz w:val="24"/>
+              </w:rPr>
+              <w:t>nje drugih korisni</w:t>
+            </w:r>
+            <w:r>
+              <w:rPr>
+                <w:b w:val="0"/>
+                <w:sz w:val="24"/>
+              </w:rPr>
+              <w:t>-</w:t>
+            </w:r>
+            <w:r>
+              <w:rPr>
+                <w:b w:val="0"/>
+                <w:sz w:val="24"/>
+              </w:rPr>
+              <w:t>ka</w:t>
+            </w:r>
+          </w:p>
+          <w:p>
+            <w:pPr>
+              <w:pStyle w:val="FOINaslov2"/>
+              <w:numPr>
+                <w:ilvl w:val="0"/>
+                <w:numId w:val="0"/>
+              </w:numPr>
+              <w:jc w:val="center"/>
+              <w:cnfStyle w:val="000000000000" w:firstRow="0" w:lastRow="0" w:firstColumn="0" w:lastColumn="0" w:oddVBand="0" w:evenVBand="0" w:oddHBand="0" w:evenHBand="0" w:firstRowFirstColumn="0" w:firstRowLastColumn="0" w:lastRowFirstColumn="0" w:lastRowLastColumn="0"/>
+              <w:rPr>
+                <w:b w:val="0"/>
+                <w:sz w:val="24"/>
+              </w:rPr>
+            </w:pPr>
+            <w:r>
+              <w:rPr>
+                <w:b w:val="0"/>
+                <w:sz w:val="24"/>
+              </w:rPr>
+              <w:t>(prirotet 6)</w:t>
+            </w:r>
           </w:p>
         </w:tc>
       </w:tr>
       <w:tr>
+        <w:trPr>
+          <w:cnfStyle w:val="000000100000" w:firstRow="0" w:lastRow="0" w:firstColumn="0" w:lastColumn="0" w:oddVBand="0" w:evenVBand="0" w:oddHBand="1" w:evenHBand="0" w:firstRowFirstColumn="0" w:firstRowLastColumn="0" w:lastRowFirstColumn="0" w:lastRowLastColumn="0"/>
+        </w:trPr>
         <w:tc>
           <w:tcPr>
+            <w:cnfStyle w:val="001000000000" w:firstRow="0" w:lastRow="0" w:firstColumn="1" w:lastColumn="0" w:oddVBand="0" w:evenVBand="0" w:oddHBand="0" w:evenHBand="0" w:firstRowFirstColumn="0" w:firstRowLastColumn="0" w:lastRowFirstColumn="0" w:lastRowLastColumn="0"/>
             <w:tcW w:w="3295" w:type="dxa"/>
+            <w:tcBorders>
+              <w:top w:val="single" w:sz="4" w:space="0" w:color="auto"/>
+              <w:left w:val="single" w:sz="4" w:space="0" w:color="auto"/>
+              <w:bottom w:val="single" w:sz="4" w:space="0" w:color="auto"/>
+            </w:tcBorders>
+            <w:vAlign w:val="center"/>
           </w:tcPr>
           <w:p>
             <w:pPr>
@@ -3815,6 +4887,262 @@
                 <w:ilvl w:val="0"/>
                 <w:numId w:val="0"/>
               </w:numPr>
+              <w:jc w:val="center"/>
+              <w:rPr>
+                <w:noProof/>
+              </w:rPr>
+            </w:pPr>
+            <w:r>
+              <w:rPr>
+                <w:noProof/>
+              </w:rPr>
+              <w:lastRenderedPageBreak/>
+              <w:drawing>
+                <wp:inline distT="0" distB="0" distL="0" distR="0">
+                  <wp:extent cx="1605600" cy="3060000"/>
+                  <wp:effectExtent l="0" t="0" r="0" b="7620"/>
+                  <wp:docPr id="11" name="Picture 11" descr="C:\Users\JurmanLap\Desktop\CHATUP FAZA 1\SVI MOCKAPI\editiranje\9 Messages (Tab3).png"/>
+                  <wp:cNvGraphicFramePr>
+                    <a:graphicFrameLocks xmlns:a="http://schemas.openxmlformats.org/drawingml/2006/main" noChangeAspect="1"/>
+                  </wp:cNvGraphicFramePr>
+                  <a:graphic xmlns:a="http://schemas.openxmlformats.org/drawingml/2006/main">
+                    <a:graphicData uri="http://schemas.openxmlformats.org/drawingml/2006/picture">
+                      <pic:pic xmlns:pic="http://schemas.openxmlformats.org/drawingml/2006/picture">
+                        <pic:nvPicPr>
+                          <pic:cNvPr id="0" name="Picture 11" descr="C:\Users\JurmanLap\Desktop\CHATUP FAZA 1\SVI MOCKAPI\editiranje\9 Messages (Tab3).png"/>
+                          <pic:cNvPicPr>
+                            <a:picLocks noChangeAspect="1" noChangeArrowheads="1"/>
+                          </pic:cNvPicPr>
+                        </pic:nvPicPr>
+                        <pic:blipFill>
+                          <a:blip r:embed="rId19" cstate="print">
+                            <a:extLst>
+                              <a:ext uri="{28A0092B-C50C-407E-A947-70E740481C1C}">
+                                <a14:useLocalDpi xmlns:a14="http://schemas.microsoft.com/office/drawing/2010/main" val="0"/>
+                              </a:ext>
+                            </a:extLst>
+                          </a:blip>
+                          <a:srcRect/>
+                          <a:stretch>
+                            <a:fillRect/>
+                          </a:stretch>
+                        </pic:blipFill>
+                        <pic:spPr bwMode="auto">
+                          <a:xfrm>
+                            <a:off x="0" y="0"/>
+                            <a:ext cx="1605600" cy="3060000"/>
+                          </a:xfrm>
+                          <a:prstGeom prst="rect">
+                            <a:avLst/>
+                          </a:prstGeom>
+                          <a:noFill/>
+                          <a:ln>
+                            <a:noFill/>
+                          </a:ln>
+                        </pic:spPr>
+                      </pic:pic>
+                    </a:graphicData>
+                  </a:graphic>
+                </wp:inline>
+              </w:drawing>
+            </w:r>
+          </w:p>
+        </w:tc>
+        <w:tc>
+          <w:tcPr>
+            <w:tcW w:w="4536" w:type="dxa"/>
+            <w:tcBorders>
+              <w:top w:val="single" w:sz="4" w:space="0" w:color="auto"/>
+              <w:bottom w:val="single" w:sz="4" w:space="0" w:color="auto"/>
+            </w:tcBorders>
+            <w:vAlign w:val="center"/>
+          </w:tcPr>
+          <w:p>
+            <w:pPr>
+              <w:pStyle w:val="FOINaslov2"/>
+              <w:numPr>
+                <w:ilvl w:val="0"/>
+                <w:numId w:val="0"/>
+              </w:numPr>
+              <w:spacing w:before="0" w:after="0" w:line="360" w:lineRule="auto"/>
+              <w:cnfStyle w:val="000000100000" w:firstRow="0" w:lastRow="0" w:firstColumn="0" w:lastColumn="0" w:oddVBand="0" w:evenVBand="0" w:oddHBand="1" w:evenHBand="0" w:firstRowFirstColumn="0" w:firstRowLastColumn="0" w:lastRowFirstColumn="0" w:lastRowLastColumn="0"/>
+              <w:rPr>
+                <w:b w:val="0"/>
+                <w:sz w:val="20"/>
+              </w:rPr>
+            </w:pPr>
+            <w:r>
+              <w:rPr>
+                <w:b w:val="0"/>
+                <w:sz w:val="24"/>
+              </w:rPr>
+              <w:t>Odabirom</w:t>
+            </w:r>
+            <w:r>
+              <w:rPr>
+                <w:b w:val="0"/>
+                <w:sz w:val="24"/>
+              </w:rPr>
+              <w:t xml:space="preserve"> treće  kartice (</w:t>
+            </w:r>
+            <w:r>
+              <w:rPr>
+                <w:b w:val="0"/>
+                <w:i/>
+                <w:sz w:val="24"/>
+              </w:rPr>
+              <w:t>Messages</w:t>
+            </w:r>
+            <w:r>
+              <w:rPr>
+                <w:b w:val="0"/>
+                <w:sz w:val="24"/>
+              </w:rPr>
+              <w:t>) korisniku je omogućeno pregledati sve povijesti razgovora sa svim sudionicima s kojima je vodio razgovor. Također omogućen mu je i uvid u povijest razgovora grupnih poruka kod kojih je u razgovoru sudjelovalo tri ili više osoba. Dugim pritiskom na pojedini razgovor otvara se mini izbornik za navedeni selektirani raz</w:t>
+            </w:r>
+            <w:r>
+              <w:rPr>
+                <w:b w:val="0"/>
+                <w:sz w:val="20"/>
+              </w:rPr>
+              <w:t>govor sa dvije opcije:</w:t>
+            </w:r>
+          </w:p>
+          <w:p>
+            <w:pPr>
+              <w:pStyle w:val="FOINaslov2"/>
+              <w:numPr>
+                <w:ilvl w:val="0"/>
+                <w:numId w:val="19"/>
+              </w:numPr>
+              <w:spacing w:before="0" w:after="0" w:line="360" w:lineRule="auto"/>
+              <w:cnfStyle w:val="000000100000" w:firstRow="0" w:lastRow="0" w:firstColumn="0" w:lastColumn="0" w:oddVBand="0" w:evenVBand="0" w:oddHBand="1" w:evenHBand="0" w:firstRowFirstColumn="0" w:firstRowLastColumn="0" w:lastRowFirstColumn="0" w:lastRowLastColumn="0"/>
+              <w:rPr>
+                <w:b w:val="0"/>
+                <w:sz w:val="24"/>
+              </w:rPr>
+            </w:pPr>
+            <w:r>
+              <w:rPr>
+                <w:b w:val="0"/>
+                <w:sz w:val="24"/>
+              </w:rPr>
+              <w:t>Open</w:t>
+            </w:r>
+            <w:r>
+              <w:rPr>
+                <w:b w:val="0"/>
+                <w:sz w:val="24"/>
+              </w:rPr>
+              <w:t xml:space="preserve"> – otvaranje razgovora</w:t>
+            </w:r>
+          </w:p>
+          <w:p>
+            <w:pPr>
+              <w:pStyle w:val="FOINaslov2"/>
+              <w:numPr>
+                <w:ilvl w:val="0"/>
+                <w:numId w:val="19"/>
+              </w:numPr>
+              <w:spacing w:before="0" w:after="0" w:line="360" w:lineRule="auto"/>
+              <w:cnfStyle w:val="000000100000" w:firstRow="0" w:lastRow="0" w:firstColumn="0" w:lastColumn="0" w:oddVBand="0" w:evenVBand="0" w:oddHBand="1" w:evenHBand="0" w:firstRowFirstColumn="0" w:firstRowLastColumn="0" w:lastRowFirstColumn="0" w:lastRowLastColumn="0"/>
+              <w:rPr>
+                <w:b w:val="0"/>
+                <w:sz w:val="24"/>
+              </w:rPr>
+            </w:pPr>
+            <w:r>
+              <w:rPr>
+                <w:b w:val="0"/>
+                <w:sz w:val="24"/>
+              </w:rPr>
+              <w:t>Cancel</w:t>
+            </w:r>
+            <w:r>
+              <w:rPr>
+                <w:b w:val="0"/>
+                <w:sz w:val="24"/>
+              </w:rPr>
+              <w:t xml:space="preserve"> – odustajanje od akcije</w:t>
+            </w:r>
+          </w:p>
+        </w:tc>
+        <w:tc>
+          <w:tcPr>
+            <w:tcW w:w="1100" w:type="dxa"/>
+            <w:tcBorders>
+              <w:top w:val="single" w:sz="4" w:space="0" w:color="auto"/>
+              <w:bottom w:val="single" w:sz="4" w:space="0" w:color="auto"/>
+              <w:right w:val="single" w:sz="4" w:space="0" w:color="auto"/>
+            </w:tcBorders>
+            <w:vAlign w:val="center"/>
+          </w:tcPr>
+          <w:p>
+            <w:pPr>
+              <w:pStyle w:val="FOINaslov2"/>
+              <w:numPr>
+                <w:ilvl w:val="0"/>
+                <w:numId w:val="0"/>
+              </w:numPr>
+              <w:jc w:val="center"/>
+              <w:cnfStyle w:val="000000100000" w:firstRow="0" w:lastRow="0" w:firstColumn="0" w:lastColumn="0" w:oddVBand="0" w:evenVBand="0" w:oddHBand="1" w:evenHBand="0" w:firstRowFirstColumn="0" w:firstRowLastColumn="0" w:lastRowFirstColumn="0" w:lastRowLastColumn="0"/>
+              <w:rPr>
+                <w:b w:val="0"/>
+                <w:sz w:val="24"/>
+              </w:rPr>
+            </w:pPr>
+            <w:r>
+              <w:rPr>
+                <w:b w:val="0"/>
+                <w:sz w:val="24"/>
+              </w:rPr>
+              <w:t>Povijest razgovora</w:t>
+            </w:r>
+          </w:p>
+          <w:p>
+            <w:pPr>
+              <w:pStyle w:val="FOINaslov2"/>
+              <w:numPr>
+                <w:ilvl w:val="0"/>
+                <w:numId w:val="0"/>
+              </w:numPr>
+              <w:jc w:val="center"/>
+              <w:cnfStyle w:val="000000100000" w:firstRow="0" w:lastRow="0" w:firstColumn="0" w:lastColumn="0" w:oddVBand="0" w:evenVBand="0" w:oddHBand="1" w:evenHBand="0" w:firstRowFirstColumn="0" w:firstRowLastColumn="0" w:lastRowFirstColumn="0" w:lastRowLastColumn="0"/>
+              <w:rPr>
+                <w:b w:val="0"/>
+                <w:sz w:val="24"/>
+              </w:rPr>
+            </w:pPr>
+            <w:r>
+              <w:rPr>
+                <w:b w:val="0"/>
+                <w:sz w:val="24"/>
+              </w:rPr>
+              <w:t>(prioritet 10)</w:t>
+            </w:r>
+          </w:p>
+        </w:tc>
+      </w:tr>
+      <w:tr>
+        <w:tc>
+          <w:tcPr>
+            <w:cnfStyle w:val="001000000000" w:firstRow="0" w:lastRow="0" w:firstColumn="1" w:lastColumn="0" w:oddVBand="0" w:evenVBand="0" w:oddHBand="0" w:evenHBand="0" w:firstRowFirstColumn="0" w:firstRowLastColumn="0" w:lastRowFirstColumn="0" w:lastRowLastColumn="0"/>
+            <w:tcW w:w="3295" w:type="dxa"/>
+            <w:tcBorders>
+              <w:top w:val="single" w:sz="4" w:space="0" w:color="auto"/>
+              <w:left w:val="single" w:sz="4" w:space="0" w:color="auto"/>
+              <w:bottom w:val="single" w:sz="4" w:space="0" w:color="auto"/>
+            </w:tcBorders>
+            <w:vAlign w:val="center"/>
+          </w:tcPr>
+          <w:p>
+            <w:pPr>
+              <w:pStyle w:val="FOINaslov2"/>
+              <w:numPr>
+                <w:ilvl w:val="0"/>
+                <w:numId w:val="0"/>
+              </w:numPr>
+              <w:jc w:val="center"/>
               <w:rPr>
                 <w:noProof/>
               </w:rPr>
@@ -3841,7 +5169,7 @@
                           </pic:cNvPicPr>
                         </pic:nvPicPr>
                         <pic:blipFill>
-                          <a:blip r:embed="rId19" cstate="print">
+                          <a:blip r:embed="rId20" cstate="print">
                             <a:extLst>
                               <a:ext uri="{28A0092B-C50C-407E-A947-70E740481C1C}">
                                 <a14:useLocalDpi xmlns:a14="http://schemas.microsoft.com/office/drawing/2010/main" val="0"/>
@@ -3877,6 +5205,11 @@
         <w:tc>
           <w:tcPr>
             <w:tcW w:w="4536" w:type="dxa"/>
+            <w:tcBorders>
+              <w:top w:val="single" w:sz="4" w:space="0" w:color="auto"/>
+              <w:bottom w:val="single" w:sz="4" w:space="0" w:color="auto"/>
+            </w:tcBorders>
+            <w:vAlign w:val="center"/>
           </w:tcPr>
           <w:p>
             <w:pPr>
@@ -3885,12 +5218,88 @@
                 <w:ilvl w:val="0"/>
                 <w:numId w:val="0"/>
               </w:numPr>
+              <w:spacing w:line="360" w:lineRule="auto"/>
+              <w:cnfStyle w:val="000000000000" w:firstRow="0" w:lastRow="0" w:firstColumn="0" w:lastColumn="0" w:oddVBand="0" w:evenVBand="0" w:oddHBand="0" w:evenHBand="0" w:firstRowFirstColumn="0" w:firstRowLastColumn="0" w:lastRowFirstColumn="0" w:lastRowLastColumn="0"/>
+              <w:rPr>
+                <w:b w:val="0"/>
+              </w:rPr>
             </w:pPr>
+            <w:r>
+              <w:rPr>
+                <w:b w:val="0"/>
+                <w:sz w:val="24"/>
+              </w:rPr>
+              <w:t xml:space="preserve">Odabirom opcije </w:t>
+            </w:r>
+            <w:r>
+              <w:rPr>
+                <w:b w:val="0"/>
+                <w:i/>
+                <w:sz w:val="24"/>
+              </w:rPr>
+              <w:t>„Open“</w:t>
+            </w:r>
+            <w:r>
+              <w:rPr>
+                <w:b w:val="0"/>
+                <w:sz w:val="24"/>
+              </w:rPr>
+              <w:t xml:space="preserve"> u ranije objašnjenom izborniku</w:t>
+            </w:r>
+            <w:r>
+              <w:rPr>
+                <w:b w:val="0"/>
+                <w:sz w:val="24"/>
+              </w:rPr>
+              <w:t xml:space="preserve"> otvara se odabrani razgovor i moguće je započeti razgovor s tim korisnikom ili korisnicima (ukoliko se radi o grupnome razgovoru). Korisniku je omogućeno slanje i primanje poruka. Uz svaku poslanu ili primljenu poruku prikazana je slika korisnika koji je tu poruku poslao. </w:t>
+            </w:r>
+            <w:r>
+              <w:rPr>
+                <w:b w:val="0"/>
+                <w:sz w:val="24"/>
+              </w:rPr>
+              <w:t>Dakle,</w:t>
+            </w:r>
+            <w:r>
+              <w:rPr>
+                <w:b w:val="0"/>
+                <w:sz w:val="24"/>
+              </w:rPr>
+              <w:t xml:space="preserve"> unosom rečenice i pritiskom na tipku </w:t>
+            </w:r>
+            <w:r>
+              <w:rPr>
+                <w:b w:val="0"/>
+                <w:i/>
+                <w:sz w:val="24"/>
+              </w:rPr>
+              <w:t>„Send“</w:t>
+            </w:r>
+            <w:r>
+              <w:rPr>
+                <w:b w:val="0"/>
+                <w:sz w:val="24"/>
+              </w:rPr>
+              <w:t xml:space="preserve"> poruka se šalje sugovorn</w:t>
+            </w:r>
+            <w:r>
+              <w:rPr>
+                <w:b w:val="0"/>
+                <w:sz w:val="24"/>
+              </w:rPr>
+              <w:t>iku ili sugovornicima razgovora, ovisno o tome radi li se o dvočlanom ili grupnom razgovoru.</w:t>
+            </w:r>
           </w:p>
         </w:tc>
         <w:tc>
           <w:tcPr>
             <w:tcW w:w="1100" w:type="dxa"/>
+            <w:tcBorders>
+              <w:top w:val="single" w:sz="4" w:space="0" w:color="auto"/>
+              <w:bottom w:val="single" w:sz="4" w:space="0" w:color="auto"/>
+              <w:right w:val="single" w:sz="4" w:space="0" w:color="auto"/>
+            </w:tcBorders>
+            <w:vAlign w:val="center"/>
           </w:tcPr>
           <w:p>
             <w:pPr>
@@ -3899,7 +5308,72 @@
                 <w:ilvl w:val="0"/>
                 <w:numId w:val="0"/>
               </w:numPr>
+              <w:jc w:val="center"/>
+              <w:cnfStyle w:val="000000000000" w:firstRow="0" w:lastRow="0" w:firstColumn="0" w:lastColumn="0" w:oddVBand="0" w:evenVBand="0" w:oddHBand="0" w:evenHBand="0" w:firstRowFirstColumn="0" w:firstRowLastColumn="0" w:lastRowFirstColumn="0" w:lastRowLastColumn="0"/>
+              <w:rPr>
+                <w:b w:val="0"/>
+                <w:sz w:val="24"/>
+              </w:rPr>
             </w:pPr>
+            <w:r>
+              <w:rPr>
+                <w:b w:val="0"/>
+                <w:sz w:val="24"/>
+              </w:rPr>
+              <w:t>Razgovori s drugim korisinicima (prioritet7)</w:t>
+            </w:r>
+          </w:p>
+          <w:p>
+            <w:pPr>
+              <w:pStyle w:val="FOINaslov2"/>
+              <w:numPr>
+                <w:ilvl w:val="0"/>
+                <w:numId w:val="0"/>
+              </w:numPr>
+              <w:jc w:val="center"/>
+              <w:cnfStyle w:val="000000000000" w:firstRow="0" w:lastRow="0" w:firstColumn="0" w:lastColumn="0" w:oddVBand="0" w:evenVBand="0" w:oddHBand="0" w:evenHBand="0" w:firstRowFirstColumn="0" w:firstRowLastColumn="0" w:lastRowFirstColumn="0" w:lastRowLastColumn="0"/>
+              <w:rPr>
+                <w:b w:val="0"/>
+                <w:sz w:val="24"/>
+              </w:rPr>
+            </w:pPr>
+          </w:p>
+          <w:p>
+            <w:pPr>
+              <w:pStyle w:val="FOINaslov2"/>
+              <w:numPr>
+                <w:ilvl w:val="0"/>
+                <w:numId w:val="0"/>
+              </w:numPr>
+              <w:jc w:val="center"/>
+              <w:cnfStyle w:val="000000000000" w:firstRow="0" w:lastRow="0" w:firstColumn="0" w:lastColumn="0" w:oddVBand="0" w:evenVBand="0" w:oddHBand="0" w:evenHBand="0" w:firstRowFirstColumn="0" w:firstRowLastColumn="0" w:lastRowFirstColumn="0" w:lastRowLastColumn="0"/>
+              <w:rPr>
+                <w:b w:val="0"/>
+                <w:sz w:val="24"/>
+              </w:rPr>
+            </w:pPr>
+          </w:p>
+          <w:p>
+            <w:pPr>
+              <w:pStyle w:val="FOINaslov2"/>
+              <w:numPr>
+                <w:ilvl w:val="0"/>
+                <w:numId w:val="0"/>
+              </w:numPr>
+              <w:jc w:val="center"/>
+              <w:cnfStyle w:val="000000000000" w:firstRow="0" w:lastRow="0" w:firstColumn="0" w:lastColumn="0" w:oddVBand="0" w:evenVBand="0" w:oddHBand="0" w:evenHBand="0" w:firstRowFirstColumn="0" w:firstRowLastColumn="0" w:lastRowFirstColumn="0" w:lastRowLastColumn="0"/>
+              <w:rPr>
+                <w:b w:val="0"/>
+                <w:sz w:val="24"/>
+              </w:rPr>
+            </w:pPr>
+            <w:r>
+              <w:rPr>
+                <w:b w:val="0"/>
+                <w:sz w:val="24"/>
+              </w:rPr>
+              <w:t>Grupni razgovori (prioritet9)</w:t>
+            </w:r>
           </w:p>
         </w:tc>
       </w:tr>
@@ -4624,7 +6098,7 @@
       </w:pPr>
     </w:p>
     <w:sectPr>
-      <w:footerReference w:type="default" r:id="rId20"/>
+      <w:footerReference w:type="default" r:id="rId21"/>
       <w:pgSz w:w="11906" w:h="16838"/>
       <w:pgMar w:top="1417" w:right="1417" w:bottom="1417" w:left="1417" w:header="708" w:footer="708" w:gutter="0"/>
       <w:pgNumType w:start="1"/>
@@ -4749,7 +6223,7 @@
           <w:rPr>
             <w:noProof/>
           </w:rPr>
-          <w:t>6</w:t>
+          <w:t>13</w:t>
         </w:r>
         <w:r>
           <w:rPr>
@@ -5109,6 +6583,232 @@
     </w:lvl>
   </w:abstractNum>
   <w:abstractNum w:abstractNumId="3">
+    <w:nsid w:val="1C6E5E5B"/>
+    <w:multiLevelType w:val="hybridMultilevel"/>
+    <w:tmpl w:val="1DD87186"/>
+    <w:lvl w:ilvl="0" w:tplc="041A0001">
+      <w:start w:val="1"/>
+      <w:numFmt w:val="bullet"/>
+      <w:lvlText w:val=""/>
+      <w:lvlJc w:val="left"/>
+      <w:pPr>
+        <w:ind w:left="720" w:hanging="360"/>
+      </w:pPr>
+      <w:rPr>
+        <w:rFonts w:ascii="Symbol" w:hAnsi="Symbol" w:hint="default"/>
+      </w:rPr>
+    </w:lvl>
+    <w:lvl w:ilvl="1" w:tplc="041A0003" w:tentative="1">
+      <w:start w:val="1"/>
+      <w:numFmt w:val="bullet"/>
+      <w:lvlText w:val="o"/>
+      <w:lvlJc w:val="left"/>
+      <w:pPr>
+        <w:ind w:left="1440" w:hanging="360"/>
+      </w:pPr>
+      <w:rPr>
+        <w:rFonts w:ascii="Courier New" w:hAnsi="Courier New" w:cs="Courier New" w:hint="default"/>
+      </w:rPr>
+    </w:lvl>
+    <w:lvl w:ilvl="2" w:tplc="041A0005" w:tentative="1">
+      <w:start w:val="1"/>
+      <w:numFmt w:val="bullet"/>
+      <w:lvlText w:val=""/>
+      <w:lvlJc w:val="left"/>
+      <w:pPr>
+        <w:ind w:left="2160" w:hanging="360"/>
+      </w:pPr>
+      <w:rPr>
+        <w:rFonts w:ascii="Wingdings" w:hAnsi="Wingdings" w:hint="default"/>
+      </w:rPr>
+    </w:lvl>
+    <w:lvl w:ilvl="3" w:tplc="041A0001" w:tentative="1">
+      <w:start w:val="1"/>
+      <w:numFmt w:val="bullet"/>
+      <w:lvlText w:val=""/>
+      <w:lvlJc w:val="left"/>
+      <w:pPr>
+        <w:ind w:left="2880" w:hanging="360"/>
+      </w:pPr>
+      <w:rPr>
+        <w:rFonts w:ascii="Symbol" w:hAnsi="Symbol" w:hint="default"/>
+      </w:rPr>
+    </w:lvl>
+    <w:lvl w:ilvl="4" w:tplc="041A0003" w:tentative="1">
+      <w:start w:val="1"/>
+      <w:numFmt w:val="bullet"/>
+      <w:lvlText w:val="o"/>
+      <w:lvlJc w:val="left"/>
+      <w:pPr>
+        <w:ind w:left="3600" w:hanging="360"/>
+      </w:pPr>
+      <w:rPr>
+        <w:rFonts w:ascii="Courier New" w:hAnsi="Courier New" w:cs="Courier New" w:hint="default"/>
+      </w:rPr>
+    </w:lvl>
+    <w:lvl w:ilvl="5" w:tplc="041A0005" w:tentative="1">
+      <w:start w:val="1"/>
+      <w:numFmt w:val="bullet"/>
+      <w:lvlText w:val=""/>
+      <w:lvlJc w:val="left"/>
+      <w:pPr>
+        <w:ind w:left="4320" w:hanging="360"/>
+      </w:pPr>
+      <w:rPr>
+        <w:rFonts w:ascii="Wingdings" w:hAnsi="Wingdings" w:hint="default"/>
+      </w:rPr>
+    </w:lvl>
+    <w:lvl w:ilvl="6" w:tplc="041A0001" w:tentative="1">
+      <w:start w:val="1"/>
+      <w:numFmt w:val="bullet"/>
+      <w:lvlText w:val=""/>
+      <w:lvlJc w:val="left"/>
+      <w:pPr>
+        <w:ind w:left="5040" w:hanging="360"/>
+      </w:pPr>
+      <w:rPr>
+        <w:rFonts w:ascii="Symbol" w:hAnsi="Symbol" w:hint="default"/>
+      </w:rPr>
+    </w:lvl>
+    <w:lvl w:ilvl="7" w:tplc="041A0003" w:tentative="1">
+      <w:start w:val="1"/>
+      <w:numFmt w:val="bullet"/>
+      <w:lvlText w:val="o"/>
+      <w:lvlJc w:val="left"/>
+      <w:pPr>
+        <w:ind w:left="5760" w:hanging="360"/>
+      </w:pPr>
+      <w:rPr>
+        <w:rFonts w:ascii="Courier New" w:hAnsi="Courier New" w:cs="Courier New" w:hint="default"/>
+      </w:rPr>
+    </w:lvl>
+    <w:lvl w:ilvl="8" w:tplc="041A0005" w:tentative="1">
+      <w:start w:val="1"/>
+      <w:numFmt w:val="bullet"/>
+      <w:lvlText w:val=""/>
+      <w:lvlJc w:val="left"/>
+      <w:pPr>
+        <w:ind w:left="6480" w:hanging="360"/>
+      </w:pPr>
+      <w:rPr>
+        <w:rFonts w:ascii="Wingdings" w:hAnsi="Wingdings" w:hint="default"/>
+      </w:rPr>
+    </w:lvl>
+  </w:abstractNum>
+  <w:abstractNum w:abstractNumId="4">
+    <w:nsid w:val="287F4A86"/>
+    <w:multiLevelType w:val="hybridMultilevel"/>
+    <w:tmpl w:val="911A2586"/>
+    <w:lvl w:ilvl="0" w:tplc="041A0001">
+      <w:start w:val="1"/>
+      <w:numFmt w:val="bullet"/>
+      <w:lvlText w:val=""/>
+      <w:lvlJc w:val="left"/>
+      <w:pPr>
+        <w:ind w:left="720" w:hanging="360"/>
+      </w:pPr>
+      <w:rPr>
+        <w:rFonts w:ascii="Symbol" w:hAnsi="Symbol" w:hint="default"/>
+      </w:rPr>
+    </w:lvl>
+    <w:lvl w:ilvl="1" w:tplc="041A0003" w:tentative="1">
+      <w:start w:val="1"/>
+      <w:numFmt w:val="bullet"/>
+      <w:lvlText w:val="o"/>
+      <w:lvlJc w:val="left"/>
+      <w:pPr>
+        <w:ind w:left="1440" w:hanging="360"/>
+      </w:pPr>
+      <w:rPr>
+        <w:rFonts w:ascii="Courier New" w:hAnsi="Courier New" w:cs="Courier New" w:hint="default"/>
+      </w:rPr>
+    </w:lvl>
+    <w:lvl w:ilvl="2" w:tplc="041A0005" w:tentative="1">
+      <w:start w:val="1"/>
+      <w:numFmt w:val="bullet"/>
+      <w:lvlText w:val=""/>
+      <w:lvlJc w:val="left"/>
+      <w:pPr>
+        <w:ind w:left="2160" w:hanging="360"/>
+      </w:pPr>
+      <w:rPr>
+        <w:rFonts w:ascii="Wingdings" w:hAnsi="Wingdings" w:hint="default"/>
+      </w:rPr>
+    </w:lvl>
+    <w:lvl w:ilvl="3" w:tplc="041A0001" w:tentative="1">
+      <w:start w:val="1"/>
+      <w:numFmt w:val="bullet"/>
+      <w:lvlText w:val=""/>
+      <w:lvlJc w:val="left"/>
+      <w:pPr>
+        <w:ind w:left="2880" w:hanging="360"/>
+      </w:pPr>
+      <w:rPr>
+        <w:rFonts w:ascii="Symbol" w:hAnsi="Symbol" w:hint="default"/>
+      </w:rPr>
+    </w:lvl>
+    <w:lvl w:ilvl="4" w:tplc="041A0003" w:tentative="1">
+      <w:start w:val="1"/>
+      <w:numFmt w:val="bullet"/>
+      <w:lvlText w:val="o"/>
+      <w:lvlJc w:val="left"/>
+      <w:pPr>
+        <w:ind w:left="3600" w:hanging="360"/>
+      </w:pPr>
+      <w:rPr>
+        <w:rFonts w:ascii="Courier New" w:hAnsi="Courier New" w:cs="Courier New" w:hint="default"/>
+      </w:rPr>
+    </w:lvl>
+    <w:lvl w:ilvl="5" w:tplc="041A0005" w:tentative="1">
+      <w:start w:val="1"/>
+      <w:numFmt w:val="bullet"/>
+      <w:lvlText w:val=""/>
+      <w:lvlJc w:val="left"/>
+      <w:pPr>
+        <w:ind w:left="4320" w:hanging="360"/>
+      </w:pPr>
+      <w:rPr>
+        <w:rFonts w:ascii="Wingdings" w:hAnsi="Wingdings" w:hint="default"/>
+      </w:rPr>
+    </w:lvl>
+    <w:lvl w:ilvl="6" w:tplc="041A0001" w:tentative="1">
+      <w:start w:val="1"/>
+      <w:numFmt w:val="bullet"/>
+      <w:lvlText w:val=""/>
+      <w:lvlJc w:val="left"/>
+      <w:pPr>
+        <w:ind w:left="5040" w:hanging="360"/>
+      </w:pPr>
+      <w:rPr>
+        <w:rFonts w:ascii="Symbol" w:hAnsi="Symbol" w:hint="default"/>
+      </w:rPr>
+    </w:lvl>
+    <w:lvl w:ilvl="7" w:tplc="041A0003" w:tentative="1">
+      <w:start w:val="1"/>
+      <w:numFmt w:val="bullet"/>
+      <w:lvlText w:val="o"/>
+      <w:lvlJc w:val="left"/>
+      <w:pPr>
+        <w:ind w:left="5760" w:hanging="360"/>
+      </w:pPr>
+      <w:rPr>
+        <w:rFonts w:ascii="Courier New" w:hAnsi="Courier New" w:cs="Courier New" w:hint="default"/>
+      </w:rPr>
+    </w:lvl>
+    <w:lvl w:ilvl="8" w:tplc="041A0005" w:tentative="1">
+      <w:start w:val="1"/>
+      <w:numFmt w:val="bullet"/>
+      <w:lvlText w:val=""/>
+      <w:lvlJc w:val="left"/>
+      <w:pPr>
+        <w:ind w:left="6480" w:hanging="360"/>
+      </w:pPr>
+      <w:rPr>
+        <w:rFonts w:ascii="Wingdings" w:hAnsi="Wingdings" w:hint="default"/>
+      </w:rPr>
+    </w:lvl>
+  </w:abstractNum>
+  <w:abstractNum w:abstractNumId="5">
     <w:nsid w:val="2CD64B1E"/>
     <w:multiLevelType w:val="multilevel"/>
     <w:tmpl w:val="0B4E0E28"/>
@@ -5257,7 +6957,7 @@
       </w:rPr>
     </w:lvl>
   </w:abstractNum>
-  <w:abstractNum w:abstractNumId="4">
+  <w:abstractNum w:abstractNumId="6">
     <w:nsid w:val="3D09409F"/>
     <w:multiLevelType w:val="hybridMultilevel"/>
     <w:tmpl w:val="C45CB832"/>
@@ -5374,7 +7074,7 @@
       </w:pPr>
     </w:lvl>
   </w:abstractNum>
-  <w:abstractNum w:abstractNumId="5">
+  <w:abstractNum w:abstractNumId="7">
     <w:nsid w:val="4E9317CD"/>
     <w:multiLevelType w:val="hybridMultilevel"/>
     <w:tmpl w:val="4B6AA4BE"/>
@@ -5463,7 +7163,7 @@
       </w:pPr>
     </w:lvl>
   </w:abstractNum>
-  <w:abstractNum w:abstractNumId="6">
+  <w:abstractNum w:abstractNumId="8">
     <w:nsid w:val="50A62950"/>
     <w:multiLevelType w:val="hybridMultilevel"/>
     <w:tmpl w:val="2726482A"/>
@@ -5576,7 +7276,7 @@
       </w:rPr>
     </w:lvl>
   </w:abstractNum>
-  <w:abstractNum w:abstractNumId="7">
+  <w:abstractNum w:abstractNumId="9">
     <w:nsid w:val="556C65F1"/>
     <w:multiLevelType w:val="hybridMultilevel"/>
     <w:tmpl w:val="7FC4F5D0"/>
@@ -5696,7 +7396,7 @@
       </w:pPr>
     </w:lvl>
   </w:abstractNum>
-  <w:abstractNum w:abstractNumId="8">
+  <w:abstractNum w:abstractNumId="10">
     <w:nsid w:val="67C2432D"/>
     <w:multiLevelType w:val="hybridMultilevel"/>
     <w:tmpl w:val="1E80A032"/>
@@ -5809,7 +7509,7 @@
       </w:rPr>
     </w:lvl>
   </w:abstractNum>
-  <w:abstractNum w:abstractNumId="9">
+  <w:abstractNum w:abstractNumId="11">
     <w:nsid w:val="69832197"/>
     <w:multiLevelType w:val="multilevel"/>
     <w:tmpl w:val="A906C7DC"/>
@@ -5934,7 +7634,233 @@
       </w:rPr>
     </w:lvl>
   </w:abstractNum>
-  <w:abstractNum w:abstractNumId="10">
+  <w:abstractNum w:abstractNumId="12">
+    <w:nsid w:val="72241F1E"/>
+    <w:multiLevelType w:val="hybridMultilevel"/>
+    <w:tmpl w:val="0A00E644"/>
+    <w:lvl w:ilvl="0" w:tplc="041A0001">
+      <w:start w:val="1"/>
+      <w:numFmt w:val="bullet"/>
+      <w:lvlText w:val=""/>
+      <w:lvlJc w:val="left"/>
+      <w:pPr>
+        <w:ind w:left="720" w:hanging="360"/>
+      </w:pPr>
+      <w:rPr>
+        <w:rFonts w:ascii="Symbol" w:hAnsi="Symbol" w:hint="default"/>
+      </w:rPr>
+    </w:lvl>
+    <w:lvl w:ilvl="1" w:tplc="041A0003" w:tentative="1">
+      <w:start w:val="1"/>
+      <w:numFmt w:val="bullet"/>
+      <w:lvlText w:val="o"/>
+      <w:lvlJc w:val="left"/>
+      <w:pPr>
+        <w:ind w:left="1440" w:hanging="360"/>
+      </w:pPr>
+      <w:rPr>
+        <w:rFonts w:ascii="Courier New" w:hAnsi="Courier New" w:cs="Courier New" w:hint="default"/>
+      </w:rPr>
+    </w:lvl>
+    <w:lvl w:ilvl="2" w:tplc="041A0005" w:tentative="1">
+      <w:start w:val="1"/>
+      <w:numFmt w:val="bullet"/>
+      <w:lvlText w:val=""/>
+      <w:lvlJc w:val="left"/>
+      <w:pPr>
+        <w:ind w:left="2160" w:hanging="360"/>
+      </w:pPr>
+      <w:rPr>
+        <w:rFonts w:ascii="Wingdings" w:hAnsi="Wingdings" w:hint="default"/>
+      </w:rPr>
+    </w:lvl>
+    <w:lvl w:ilvl="3" w:tplc="041A0001" w:tentative="1">
+      <w:start w:val="1"/>
+      <w:numFmt w:val="bullet"/>
+      <w:lvlText w:val=""/>
+      <w:lvlJc w:val="left"/>
+      <w:pPr>
+        <w:ind w:left="2880" w:hanging="360"/>
+      </w:pPr>
+      <w:rPr>
+        <w:rFonts w:ascii="Symbol" w:hAnsi="Symbol" w:hint="default"/>
+      </w:rPr>
+    </w:lvl>
+    <w:lvl w:ilvl="4" w:tplc="041A0003" w:tentative="1">
+      <w:start w:val="1"/>
+      <w:numFmt w:val="bullet"/>
+      <w:lvlText w:val="o"/>
+      <w:lvlJc w:val="left"/>
+      <w:pPr>
+        <w:ind w:left="3600" w:hanging="360"/>
+      </w:pPr>
+      <w:rPr>
+        <w:rFonts w:ascii="Courier New" w:hAnsi="Courier New" w:cs="Courier New" w:hint="default"/>
+      </w:rPr>
+    </w:lvl>
+    <w:lvl w:ilvl="5" w:tplc="041A0005" w:tentative="1">
+      <w:start w:val="1"/>
+      <w:numFmt w:val="bullet"/>
+      <w:lvlText w:val=""/>
+      <w:lvlJc w:val="left"/>
+      <w:pPr>
+        <w:ind w:left="4320" w:hanging="360"/>
+      </w:pPr>
+      <w:rPr>
+        <w:rFonts w:ascii="Wingdings" w:hAnsi="Wingdings" w:hint="default"/>
+      </w:rPr>
+    </w:lvl>
+    <w:lvl w:ilvl="6" w:tplc="041A0001" w:tentative="1">
+      <w:start w:val="1"/>
+      <w:numFmt w:val="bullet"/>
+      <w:lvlText w:val=""/>
+      <w:lvlJc w:val="left"/>
+      <w:pPr>
+        <w:ind w:left="5040" w:hanging="360"/>
+      </w:pPr>
+      <w:rPr>
+        <w:rFonts w:ascii="Symbol" w:hAnsi="Symbol" w:hint="default"/>
+      </w:rPr>
+    </w:lvl>
+    <w:lvl w:ilvl="7" w:tplc="041A0003" w:tentative="1">
+      <w:start w:val="1"/>
+      <w:numFmt w:val="bullet"/>
+      <w:lvlText w:val="o"/>
+      <w:lvlJc w:val="left"/>
+      <w:pPr>
+        <w:ind w:left="5760" w:hanging="360"/>
+      </w:pPr>
+      <w:rPr>
+        <w:rFonts w:ascii="Courier New" w:hAnsi="Courier New" w:cs="Courier New" w:hint="default"/>
+      </w:rPr>
+    </w:lvl>
+    <w:lvl w:ilvl="8" w:tplc="041A0005" w:tentative="1">
+      <w:start w:val="1"/>
+      <w:numFmt w:val="bullet"/>
+      <w:lvlText w:val=""/>
+      <w:lvlJc w:val="left"/>
+      <w:pPr>
+        <w:ind w:left="6480" w:hanging="360"/>
+      </w:pPr>
+      <w:rPr>
+        <w:rFonts w:ascii="Wingdings" w:hAnsi="Wingdings" w:hint="default"/>
+      </w:rPr>
+    </w:lvl>
+  </w:abstractNum>
+  <w:abstractNum w:abstractNumId="13">
+    <w:nsid w:val="73F970EF"/>
+    <w:multiLevelType w:val="hybridMultilevel"/>
+    <w:tmpl w:val="B68C9270"/>
+    <w:lvl w:ilvl="0" w:tplc="041A0001">
+      <w:start w:val="1"/>
+      <w:numFmt w:val="bullet"/>
+      <w:lvlText w:val=""/>
+      <w:lvlJc w:val="left"/>
+      <w:pPr>
+        <w:ind w:left="720" w:hanging="360"/>
+      </w:pPr>
+      <w:rPr>
+        <w:rFonts w:ascii="Symbol" w:hAnsi="Symbol" w:hint="default"/>
+      </w:rPr>
+    </w:lvl>
+    <w:lvl w:ilvl="1" w:tplc="041A0003" w:tentative="1">
+      <w:start w:val="1"/>
+      <w:numFmt w:val="bullet"/>
+      <w:lvlText w:val="o"/>
+      <w:lvlJc w:val="left"/>
+      <w:pPr>
+        <w:ind w:left="1440" w:hanging="360"/>
+      </w:pPr>
+      <w:rPr>
+        <w:rFonts w:ascii="Courier New" w:hAnsi="Courier New" w:cs="Courier New" w:hint="default"/>
+      </w:rPr>
+    </w:lvl>
+    <w:lvl w:ilvl="2" w:tplc="041A0005" w:tentative="1">
+      <w:start w:val="1"/>
+      <w:numFmt w:val="bullet"/>
+      <w:lvlText w:val=""/>
+      <w:lvlJc w:val="left"/>
+      <w:pPr>
+        <w:ind w:left="2160" w:hanging="360"/>
+      </w:pPr>
+      <w:rPr>
+        <w:rFonts w:ascii="Wingdings" w:hAnsi="Wingdings" w:hint="default"/>
+      </w:rPr>
+    </w:lvl>
+    <w:lvl w:ilvl="3" w:tplc="041A0001" w:tentative="1">
+      <w:start w:val="1"/>
+      <w:numFmt w:val="bullet"/>
+      <w:lvlText w:val=""/>
+      <w:lvlJc w:val="left"/>
+      <w:pPr>
+        <w:ind w:left="2880" w:hanging="360"/>
+      </w:pPr>
+      <w:rPr>
+        <w:rFonts w:ascii="Symbol" w:hAnsi="Symbol" w:hint="default"/>
+      </w:rPr>
+    </w:lvl>
+    <w:lvl w:ilvl="4" w:tplc="041A0003" w:tentative="1">
+      <w:start w:val="1"/>
+      <w:numFmt w:val="bullet"/>
+      <w:lvlText w:val="o"/>
+      <w:lvlJc w:val="left"/>
+      <w:pPr>
+        <w:ind w:left="3600" w:hanging="360"/>
+      </w:pPr>
+      <w:rPr>
+        <w:rFonts w:ascii="Courier New" w:hAnsi="Courier New" w:cs="Courier New" w:hint="default"/>
+      </w:rPr>
+    </w:lvl>
+    <w:lvl w:ilvl="5" w:tplc="041A0005" w:tentative="1">
+      <w:start w:val="1"/>
+      <w:numFmt w:val="bullet"/>
+      <w:lvlText w:val=""/>
+      <w:lvlJc w:val="left"/>
+      <w:pPr>
+        <w:ind w:left="4320" w:hanging="360"/>
+      </w:pPr>
+      <w:rPr>
+        <w:rFonts w:ascii="Wingdings" w:hAnsi="Wingdings" w:hint="default"/>
+      </w:rPr>
+    </w:lvl>
+    <w:lvl w:ilvl="6" w:tplc="041A0001" w:tentative="1">
+      <w:start w:val="1"/>
+      <w:numFmt w:val="bullet"/>
+      <w:lvlText w:val=""/>
+      <w:lvlJc w:val="left"/>
+      <w:pPr>
+        <w:ind w:left="5040" w:hanging="360"/>
+      </w:pPr>
+      <w:rPr>
+        <w:rFonts w:ascii="Symbol" w:hAnsi="Symbol" w:hint="default"/>
+      </w:rPr>
+    </w:lvl>
+    <w:lvl w:ilvl="7" w:tplc="041A0003" w:tentative="1">
+      <w:start w:val="1"/>
+      <w:numFmt w:val="bullet"/>
+      <w:lvlText w:val="o"/>
+      <w:lvlJc w:val="left"/>
+      <w:pPr>
+        <w:ind w:left="5760" w:hanging="360"/>
+      </w:pPr>
+      <w:rPr>
+        <w:rFonts w:ascii="Courier New" w:hAnsi="Courier New" w:cs="Courier New" w:hint="default"/>
+      </w:rPr>
+    </w:lvl>
+    <w:lvl w:ilvl="8" w:tplc="041A0005" w:tentative="1">
+      <w:start w:val="1"/>
+      <w:numFmt w:val="bullet"/>
+      <w:lvlText w:val=""/>
+      <w:lvlJc w:val="left"/>
+      <w:pPr>
+        <w:ind w:left="6480" w:hanging="360"/>
+      </w:pPr>
+      <w:rPr>
+        <w:rFonts w:ascii="Wingdings" w:hAnsi="Wingdings" w:hint="default"/>
+      </w:rPr>
+    </w:lvl>
+  </w:abstractNum>
+  <w:abstractNum w:abstractNumId="14">
     <w:nsid w:val="789F2EDA"/>
     <w:multiLevelType w:val="hybridMultilevel"/>
     <w:tmpl w:val="2E7483BA"/>
@@ -6047,7 +7973,7 @@
       </w:rPr>
     </w:lvl>
   </w:abstractNum>
-  <w:abstractNum w:abstractNumId="11">
+  <w:abstractNum w:abstractNumId="15">
     <w:nsid w:val="797E25BB"/>
     <w:multiLevelType w:val="hybridMultilevel"/>
     <w:tmpl w:val="6B62F332"/>
@@ -6168,7 +8094,7 @@
       </w:pPr>
     </w:lvl>
   </w:abstractNum>
-  <w:abstractNum w:abstractNumId="12">
+  <w:abstractNum w:abstractNumId="16">
     <w:nsid w:val="7F3C6A54"/>
     <w:multiLevelType w:val="hybridMultilevel"/>
     <w:tmpl w:val="EB88613A"/>
@@ -6282,49 +8208,61 @@
     </w:lvl>
   </w:abstractNum>
   <w:num w:numId="1">
-    <w:abstractNumId w:val="9"/>
+    <w:abstractNumId w:val="11"/>
   </w:num>
   <w:num w:numId="2">
     <w:abstractNumId w:val="0"/>
   </w:num>
   <w:num w:numId="3">
-    <w:abstractNumId w:val="3"/>
+    <w:abstractNumId w:val="5"/>
   </w:num>
   <w:num w:numId="4">
-    <w:abstractNumId w:val="4"/>
+    <w:abstractNumId w:val="6"/>
   </w:num>
   <w:num w:numId="5">
-    <w:abstractNumId w:val="5"/>
+    <w:abstractNumId w:val="7"/>
   </w:num>
   <w:num w:numId="6">
     <w:abstractNumId w:val="2"/>
   </w:num>
   <w:num w:numId="7">
-    <w:abstractNumId w:val="12"/>
+    <w:abstractNumId w:val="16"/>
   </w:num>
   <w:num w:numId="8">
-    <w:abstractNumId w:val="7"/>
+    <w:abstractNumId w:val="9"/>
   </w:num>
   <w:num w:numId="9">
     <w:abstractNumId w:val="1"/>
   </w:num>
   <w:num w:numId="10">
+    <w:abstractNumId w:val="14"/>
+  </w:num>
+  <w:num w:numId="11">
+    <w:abstractNumId w:val="15"/>
+  </w:num>
+  <w:num w:numId="12">
     <w:abstractNumId w:val="10"/>
   </w:num>
-  <w:num w:numId="11">
+  <w:num w:numId="13">
     <w:abstractNumId w:val="11"/>
   </w:num>
-  <w:num w:numId="12">
+  <w:num w:numId="14">
+    <w:abstractNumId w:val="11"/>
+  </w:num>
+  <w:num w:numId="15">
     <w:abstractNumId w:val="8"/>
   </w:num>
-  <w:num w:numId="13">
-    <w:abstractNumId w:val="9"/>
+  <w:num w:numId="16">
+    <w:abstractNumId w:val="3"/>
   </w:num>
-  <w:num w:numId="14">
-    <w:abstractNumId w:val="9"/>
+  <w:num w:numId="17">
+    <w:abstractNumId w:val="13"/>
   </w:num>
-  <w:num w:numId="15">
-    <w:abstractNumId w:val="6"/>
+  <w:num w:numId="18">
+    <w:abstractNumId w:val="4"/>
+  </w:num>
+  <w:num w:numId="19">
+    <w:abstractNumId w:val="12"/>
   </w:num>
 </w:numbering>
 </file>
@@ -7564,6 +9502,366 @@
       </w:tblCellMar>
     </w:tblPr>
   </w:style>
+  <w:style w:type="table" w:styleId="GridTable1Light-Accent5">
+    <w:name w:val="Grid Table 1 Light Accent 5"/>
+    <w:basedOn w:val="TableNormal"/>
+    <w:uiPriority w:val="46"/>
+    <w:rsid w:val="00171610"/>
+    <w:pPr>
+      <w:spacing w:after="0" w:line="240" w:lineRule="auto"/>
+    </w:pPr>
+    <w:tblPr>
+      <w:tblStyleRowBandSize w:val="1"/>
+      <w:tblStyleColBandSize w:val="1"/>
+      <w:tblInd w:w="0" w:type="dxa"/>
+      <w:tblBorders>
+        <w:top w:val="single" w:sz="4" w:space="0" w:color="B6DDE8" w:themeColor="accent5" w:themeTint="66"/>
+        <w:left w:val="single" w:sz="4" w:space="0" w:color="B6DDE8" w:themeColor="accent5" w:themeTint="66"/>
+        <w:bottom w:val="single" w:sz="4" w:space="0" w:color="B6DDE8" w:themeColor="accent5" w:themeTint="66"/>
+        <w:right w:val="single" w:sz="4" w:space="0" w:color="B6DDE8" w:themeColor="accent5" w:themeTint="66"/>
+        <w:insideH w:val="single" w:sz="4" w:space="0" w:color="B6DDE8" w:themeColor="accent5" w:themeTint="66"/>
+        <w:insideV w:val="single" w:sz="4" w:space="0" w:color="B6DDE8" w:themeColor="accent5" w:themeTint="66"/>
+      </w:tblBorders>
+      <w:tblCellMar>
+        <w:top w:w="0" w:type="dxa"/>
+        <w:left w:w="108" w:type="dxa"/>
+        <w:bottom w:w="0" w:type="dxa"/>
+        <w:right w:w="108" w:type="dxa"/>
+      </w:tblCellMar>
+    </w:tblPr>
+    <w:tblStylePr w:type="firstRow">
+      <w:rPr>
+        <w:b/>
+        <w:bCs/>
+      </w:rPr>
+      <w:tblPr/>
+      <w:tcPr>
+        <w:tcBorders>
+          <w:bottom w:val="single" w:sz="12" w:space="0" w:color="92CDDC" w:themeColor="accent5" w:themeTint="99"/>
+        </w:tcBorders>
+      </w:tcPr>
+    </w:tblStylePr>
+    <w:tblStylePr w:type="lastRow">
+      <w:rPr>
+        <w:b/>
+        <w:bCs/>
+      </w:rPr>
+      <w:tblPr/>
+      <w:tcPr>
+        <w:tcBorders>
+          <w:top w:val="double" w:sz="2" w:space="0" w:color="92CDDC" w:themeColor="accent5" w:themeTint="99"/>
+        </w:tcBorders>
+      </w:tcPr>
+    </w:tblStylePr>
+    <w:tblStylePr w:type="firstCol">
+      <w:rPr>
+        <w:b/>
+        <w:bCs/>
+      </w:rPr>
+    </w:tblStylePr>
+    <w:tblStylePr w:type="lastCol">
+      <w:rPr>
+        <w:b/>
+        <w:bCs/>
+      </w:rPr>
+    </w:tblStylePr>
+  </w:style>
+  <w:style w:type="table" w:styleId="PlainTable4">
+    <w:name w:val="Plain Table 4"/>
+    <w:basedOn w:val="TableNormal"/>
+    <w:uiPriority w:val="44"/>
+    <w:rsid w:val="00171610"/>
+    <w:pPr>
+      <w:spacing w:after="0" w:line="240" w:lineRule="auto"/>
+    </w:pPr>
+    <w:tblPr>
+      <w:tblStyleRowBandSize w:val="1"/>
+      <w:tblStyleColBandSize w:val="1"/>
+      <w:tblInd w:w="0" w:type="dxa"/>
+      <w:tblCellMar>
+        <w:top w:w="0" w:type="dxa"/>
+        <w:left w:w="108" w:type="dxa"/>
+        <w:bottom w:w="0" w:type="dxa"/>
+        <w:right w:w="108" w:type="dxa"/>
+      </w:tblCellMar>
+    </w:tblPr>
+    <w:tblStylePr w:type="firstRow">
+      <w:rPr>
+        <w:b/>
+        <w:bCs/>
+      </w:rPr>
+    </w:tblStylePr>
+    <w:tblStylePr w:type="lastRow">
+      <w:rPr>
+        <w:b/>
+        <w:bCs/>
+      </w:rPr>
+    </w:tblStylePr>
+    <w:tblStylePr w:type="firstCol">
+      <w:rPr>
+        <w:b/>
+        <w:bCs/>
+      </w:rPr>
+    </w:tblStylePr>
+    <w:tblStylePr w:type="lastCol">
+      <w:rPr>
+        <w:b/>
+        <w:bCs/>
+      </w:rPr>
+    </w:tblStylePr>
+    <w:tblStylePr w:type="band1Vert">
+      <w:tblPr/>
+      <w:tcPr>
+        <w:shd w:val="clear" w:color="auto" w:fill="F2F2F2" w:themeFill="background1" w:themeFillShade="F2"/>
+      </w:tcPr>
+    </w:tblStylePr>
+    <w:tblStylePr w:type="band1Horz">
+      <w:tblPr/>
+      <w:tcPr>
+        <w:shd w:val="clear" w:color="auto" w:fill="F2F2F2" w:themeFill="background1" w:themeFillShade="F2"/>
+      </w:tcPr>
+    </w:tblStylePr>
+  </w:style>
+  <w:style w:type="table" w:styleId="PlainTable5">
+    <w:name w:val="Plain Table 5"/>
+    <w:basedOn w:val="TableNormal"/>
+    <w:uiPriority w:val="45"/>
+    <w:rsid w:val="00171610"/>
+    <w:pPr>
+      <w:spacing w:after="0" w:line="240" w:lineRule="auto"/>
+    </w:pPr>
+    <w:tblPr>
+      <w:tblStyleRowBandSize w:val="1"/>
+      <w:tblStyleColBandSize w:val="1"/>
+      <w:tblInd w:w="0" w:type="dxa"/>
+      <w:tblCellMar>
+        <w:top w:w="0" w:type="dxa"/>
+        <w:left w:w="108" w:type="dxa"/>
+        <w:bottom w:w="0" w:type="dxa"/>
+        <w:right w:w="108" w:type="dxa"/>
+      </w:tblCellMar>
+    </w:tblPr>
+    <w:tblStylePr w:type="firstRow">
+      <w:rPr>
+        <w:rFonts w:asciiTheme="majorHAnsi" w:eastAsiaTheme="majorEastAsia" w:hAnsiTheme="majorHAnsi" w:cstheme="majorBidi"/>
+        <w:i/>
+        <w:iCs/>
+        <w:sz w:val="26"/>
+      </w:rPr>
+      <w:tblPr/>
+      <w:tcPr>
+        <w:tcBorders>
+          <w:bottom w:val="single" w:sz="4" w:space="0" w:color="7F7F7F" w:themeColor="text1" w:themeTint="80"/>
+        </w:tcBorders>
+        <w:shd w:val="clear" w:color="auto" w:fill="FFFFFF" w:themeFill="background1"/>
+      </w:tcPr>
+    </w:tblStylePr>
+    <w:tblStylePr w:type="lastRow">
+      <w:rPr>
+        <w:rFonts w:asciiTheme="majorHAnsi" w:eastAsiaTheme="majorEastAsia" w:hAnsiTheme="majorHAnsi" w:cstheme="majorBidi"/>
+        <w:i/>
+        <w:iCs/>
+        <w:sz w:val="26"/>
+      </w:rPr>
+      <w:tblPr/>
+      <w:tcPr>
+        <w:tcBorders>
+          <w:top w:val="single" w:sz="4" w:space="0" w:color="7F7F7F" w:themeColor="text1" w:themeTint="80"/>
+        </w:tcBorders>
+        <w:shd w:val="clear" w:color="auto" w:fill="FFFFFF" w:themeFill="background1"/>
+      </w:tcPr>
+    </w:tblStylePr>
+    <w:tblStylePr w:type="firstCol">
+      <w:pPr>
+        <w:jc w:val="right"/>
+      </w:pPr>
+      <w:rPr>
+        <w:rFonts w:asciiTheme="majorHAnsi" w:eastAsiaTheme="majorEastAsia" w:hAnsiTheme="majorHAnsi" w:cstheme="majorBidi"/>
+        <w:i/>
+        <w:iCs/>
+        <w:sz w:val="26"/>
+      </w:rPr>
+      <w:tblPr/>
+      <w:tcPr>
+        <w:tcBorders>
+          <w:right w:val="single" w:sz="4" w:space="0" w:color="7F7F7F" w:themeColor="text1" w:themeTint="80"/>
+        </w:tcBorders>
+        <w:shd w:val="clear" w:color="auto" w:fill="FFFFFF" w:themeFill="background1"/>
+      </w:tcPr>
+    </w:tblStylePr>
+    <w:tblStylePr w:type="lastCol">
+      <w:rPr>
+        <w:rFonts w:asciiTheme="majorHAnsi" w:eastAsiaTheme="majorEastAsia" w:hAnsiTheme="majorHAnsi" w:cstheme="majorBidi"/>
+        <w:i/>
+        <w:iCs/>
+        <w:sz w:val="26"/>
+      </w:rPr>
+      <w:tblPr/>
+      <w:tcPr>
+        <w:tcBorders>
+          <w:left w:val="single" w:sz="4" w:space="0" w:color="7F7F7F" w:themeColor="text1" w:themeTint="80"/>
+        </w:tcBorders>
+        <w:shd w:val="clear" w:color="auto" w:fill="FFFFFF" w:themeFill="background1"/>
+      </w:tcPr>
+    </w:tblStylePr>
+    <w:tblStylePr w:type="band1Vert">
+      <w:tblPr/>
+      <w:tcPr>
+        <w:shd w:val="clear" w:color="auto" w:fill="F2F2F2" w:themeFill="background1" w:themeFillShade="F2"/>
+      </w:tcPr>
+    </w:tblStylePr>
+    <w:tblStylePr w:type="band1Horz">
+      <w:tblPr/>
+      <w:tcPr>
+        <w:shd w:val="clear" w:color="auto" w:fill="F2F2F2" w:themeFill="background1" w:themeFillShade="F2"/>
+      </w:tcPr>
+    </w:tblStylePr>
+    <w:tblStylePr w:type="neCell">
+      <w:tblPr/>
+      <w:tcPr>
+        <w:tcBorders>
+          <w:left w:val="nil"/>
+        </w:tcBorders>
+      </w:tcPr>
+    </w:tblStylePr>
+    <w:tblStylePr w:type="nwCell">
+      <w:tblPr/>
+      <w:tcPr>
+        <w:tcBorders>
+          <w:right w:val="nil"/>
+        </w:tcBorders>
+      </w:tcPr>
+    </w:tblStylePr>
+    <w:tblStylePr w:type="seCell">
+      <w:tblPr/>
+      <w:tcPr>
+        <w:tcBorders>
+          <w:left w:val="nil"/>
+        </w:tcBorders>
+      </w:tcPr>
+    </w:tblStylePr>
+    <w:tblStylePr w:type="swCell">
+      <w:tblPr/>
+      <w:tcPr>
+        <w:tcBorders>
+          <w:right w:val="nil"/>
+        </w:tcBorders>
+      </w:tcPr>
+    </w:tblStylePr>
+  </w:style>
+  <w:style w:type="table" w:styleId="PlainTable2">
+    <w:name w:val="Plain Table 2"/>
+    <w:basedOn w:val="TableNormal"/>
+    <w:uiPriority w:val="42"/>
+    <w:rsid w:val="00171610"/>
+    <w:pPr>
+      <w:spacing w:after="0" w:line="240" w:lineRule="auto"/>
+    </w:pPr>
+    <w:tblPr>
+      <w:tblStyleRowBandSize w:val="1"/>
+      <w:tblStyleColBandSize w:val="1"/>
+      <w:tblInd w:w="0" w:type="dxa"/>
+      <w:tblBorders>
+        <w:top w:val="single" w:sz="4" w:space="0" w:color="7F7F7F" w:themeColor="text1" w:themeTint="80"/>
+        <w:bottom w:val="single" w:sz="4" w:space="0" w:color="7F7F7F" w:themeColor="text1" w:themeTint="80"/>
+      </w:tblBorders>
+      <w:tblCellMar>
+        <w:top w:w="0" w:type="dxa"/>
+        <w:left w:w="108" w:type="dxa"/>
+        <w:bottom w:w="0" w:type="dxa"/>
+        <w:right w:w="108" w:type="dxa"/>
+      </w:tblCellMar>
+    </w:tblPr>
+    <w:tblStylePr w:type="firstRow">
+      <w:rPr>
+        <w:b/>
+        <w:bCs/>
+      </w:rPr>
+      <w:tblPr/>
+      <w:tcPr>
+        <w:tcBorders>
+          <w:bottom w:val="single" w:sz="4" w:space="0" w:color="7F7F7F" w:themeColor="text1" w:themeTint="80"/>
+        </w:tcBorders>
+      </w:tcPr>
+    </w:tblStylePr>
+    <w:tblStylePr w:type="lastRow">
+      <w:rPr>
+        <w:b/>
+        <w:bCs/>
+      </w:rPr>
+      <w:tblPr/>
+      <w:tcPr>
+        <w:tcBorders>
+          <w:top w:val="single" w:sz="4" w:space="0" w:color="7F7F7F" w:themeColor="text1" w:themeTint="80"/>
+        </w:tcBorders>
+      </w:tcPr>
+    </w:tblStylePr>
+    <w:tblStylePr w:type="firstCol">
+      <w:rPr>
+        <w:b/>
+        <w:bCs/>
+      </w:rPr>
+    </w:tblStylePr>
+    <w:tblStylePr w:type="lastCol">
+      <w:rPr>
+        <w:b/>
+        <w:bCs/>
+      </w:rPr>
+    </w:tblStylePr>
+    <w:tblStylePr w:type="band1Vert">
+      <w:tblPr/>
+      <w:tcPr>
+        <w:tcBorders>
+          <w:left w:val="single" w:sz="4" w:space="0" w:color="7F7F7F" w:themeColor="text1" w:themeTint="80"/>
+          <w:right w:val="single" w:sz="4" w:space="0" w:color="7F7F7F" w:themeColor="text1" w:themeTint="80"/>
+        </w:tcBorders>
+      </w:tcPr>
+    </w:tblStylePr>
+    <w:tblStylePr w:type="band2Vert">
+      <w:tblPr/>
+      <w:tcPr>
+        <w:tcBorders>
+          <w:left w:val="single" w:sz="4" w:space="0" w:color="7F7F7F" w:themeColor="text1" w:themeTint="80"/>
+          <w:right w:val="single" w:sz="4" w:space="0" w:color="7F7F7F" w:themeColor="text1" w:themeTint="80"/>
+        </w:tcBorders>
+      </w:tcPr>
+    </w:tblStylePr>
+    <w:tblStylePr w:type="band1Horz">
+      <w:tblPr/>
+      <w:tcPr>
+        <w:tcBorders>
+          <w:top w:val="single" w:sz="4" w:space="0" w:color="7F7F7F" w:themeColor="text1" w:themeTint="80"/>
+          <w:bottom w:val="single" w:sz="4" w:space="0" w:color="7F7F7F" w:themeColor="text1" w:themeTint="80"/>
+        </w:tcBorders>
+      </w:tcPr>
+    </w:tblStylePr>
+  </w:style>
+  <w:style w:type="table" w:styleId="TableGridLight">
+    <w:name w:val="Grid Table Light"/>
+    <w:basedOn w:val="TableNormal"/>
+    <w:uiPriority w:val="40"/>
+    <w:rsid w:val="00171610"/>
+    <w:pPr>
+      <w:spacing w:after="0" w:line="240" w:lineRule="auto"/>
+    </w:pPr>
+    <w:tblPr>
+      <w:tblInd w:w="0" w:type="dxa"/>
+      <w:tblBorders>
+        <w:top w:val="single" w:sz="4" w:space="0" w:color="BFBFBF" w:themeColor="background1" w:themeShade="BF"/>
+        <w:left w:val="single" w:sz="4" w:space="0" w:color="BFBFBF" w:themeColor="background1" w:themeShade="BF"/>
+        <w:bottom w:val="single" w:sz="4" w:space="0" w:color="BFBFBF" w:themeColor="background1" w:themeShade="BF"/>
+        <w:right w:val="single" w:sz="4" w:space="0" w:color="BFBFBF" w:themeColor="background1" w:themeShade="BF"/>
+        <w:insideH w:val="single" w:sz="4" w:space="0" w:color="BFBFBF" w:themeColor="background1" w:themeShade="BF"/>
+        <w:insideV w:val="single" w:sz="4" w:space="0" w:color="BFBFBF" w:themeColor="background1" w:themeShade="BF"/>
+      </w:tblBorders>
+      <w:tblCellMar>
+        <w:top w:w="0" w:type="dxa"/>
+        <w:left w:w="108" w:type="dxa"/>
+        <w:bottom w:w="0" w:type="dxa"/>
+        <w:right w:w="108" w:type="dxa"/>
+      </w:tblCellMar>
+    </w:tblPr>
+  </w:style>
 </w:styles>
 </file>
 
@@ -7855,7 +10153,7 @@
 </file>
 
 <file path=customXml/itemProps1.xml><?xml version="1.0" encoding="utf-8"?>
-<ds:datastoreItem xmlns:ds="http://schemas.openxmlformats.org/officeDocument/2006/customXml" ds:itemID="{74B2E610-0D10-404D-826C-9778CC010BE0}">
+<ds:datastoreItem xmlns:ds="http://schemas.openxmlformats.org/officeDocument/2006/customXml" ds:itemID="{120844B8-482C-436F-BE40-7C3E9B980040}">
   <ds:schemaRefs>
     <ds:schemaRef ds:uri="http://schemas.openxmlformats.org/officeDocument/2006/bibliography"/>
   </ds:schemaRefs>

</xml_diff>

<commit_message>
-Dodan i opisan terminski plan projekta (Ganttov dijagram)
</commit_message>
<xml_diff>
--- a/Dokumentacija/Projektna dokumentacija.docx
+++ b/Dokumentacija/Projektna dokumentacija.docx
@@ -1573,22 +1573,7 @@
         <w:jc w:val="both"/>
       </w:pPr>
       <w:r>
-        <w:t>Tijekom razvoja programskog proizvoda koristit će</w:t>
-      </w:r>
-      <w:r>
-        <w:t xml:space="preserve"> se službeni alat za izradu Android aplikacija</w:t>
-      </w:r>
-      <w:r>
-        <w:t xml:space="preserve"> </w:t>
-      </w:r>
-      <w:r>
-        <w:t>Android Studio</w:t>
-      </w:r>
-      <w:r>
-        <w:t xml:space="preserve">, Android SDK za izgradnju aplikacije koji uključuje razvojne alate, emulator i potrebne biblioteke. </w:t>
-      </w:r>
-      <w:r>
-        <w:t xml:space="preserve">Testiranje aplikacija provesti će se preko alata </w:t>
+        <w:t xml:space="preserve">Tijekom razvoja programskog proizvoda koristit će se službeni alat za izradu Android aplikacija Android Studio, Android SDK za izgradnju aplikacije koji uključuje razvojne alate, emulator i potrebne biblioteke. Testiranje aplikacija provesti će se preko alata </w:t>
       </w:r>
       <w:r>
         <w:t>Genymotion</w:t>
@@ -1604,13 +1589,7 @@
         <w:jc w:val="both"/>
       </w:pPr>
       <w:r>
-        <w:t xml:space="preserve">Tim se sastoji od četiri studenata diplomskog studija Informatike na Fakultetu organizacije i informatike u Varaždinu. </w:t>
-      </w:r>
-      <w:r>
-        <w:t>Aplikacija pod nazivom</w:t>
-      </w:r>
-      <w:r>
-        <w:t xml:space="preserve"> ChatUp osmišljena je kao chat aplikacija koja bi pronašla svoj dio prostora na Google Play Store-u.</w:t>
+        <w:t>Tim se sastoji od četiri studenata diplomskog studija Informatike na Fakultetu organizacije i informatike u Varaždinu. Aplikacija pod nazivom ChatUp osmišljena je kao chat aplikacija koja bi pronašla svoj dio prostora na Google Play Store-u.</w:t>
       </w:r>
     </w:p>
     <w:p>
@@ -1722,7 +1701,6 @@
         <w:t>i zahtjevi</w:t>
       </w:r>
     </w:p>
-    <w:p/>
     <w:p/>
     <w:p>
       <w:pPr>
@@ -2768,7 +2746,7 @@
           <w:noProof/>
         </w:rPr>
         <w:drawing>
-          <wp:inline distT="0" distB="0" distL="0" distR="0" wp14:anchorId="78AEBAAD" wp14:editId="623C7010">
+          <wp:inline distT="0" distB="0" distL="0" distR="0" wp14:anchorId="208BF8B5" wp14:editId="34D0E995">
             <wp:extent cx="8704755" cy="5652000"/>
             <wp:effectExtent l="0" t="0" r="1270" b="6350"/>
             <wp:docPr id="2" name="Picture 2" descr="C:\Users\JurmanLap\Desktop\CHATUP FAZA 1\prototype.png"/>
@@ -3077,7 +3055,7 @@
                 <w:noProof/>
               </w:rPr>
               <w:drawing>
-                <wp:inline distT="0" distB="0" distL="0" distR="0" wp14:anchorId="43A40156" wp14:editId="05D40CD3">
+                <wp:inline distT="0" distB="0" distL="0" distR="0" wp14:anchorId="4D9DCAF3" wp14:editId="397FB39B">
                   <wp:extent cx="1605600" cy="3060000"/>
                   <wp:effectExtent l="0" t="0" r="0" b="7620"/>
                   <wp:docPr id="3" name="Picture 3" descr="C:\Users\JurmanLap\Desktop\CHATUP FAZA 1\SVI MOCKAPI\editiranje\1 Log in.png"/>
@@ -3268,7 +3246,7 @@
                 <w:noProof/>
               </w:rPr>
               <w:drawing>
-                <wp:inline distT="0" distB="0" distL="0" distR="0" wp14:anchorId="32FCA031" wp14:editId="209A51B8">
+                <wp:inline distT="0" distB="0" distL="0" distR="0" wp14:anchorId="731A074A" wp14:editId="489694BF">
                   <wp:extent cx="1620000" cy="3060000"/>
                   <wp:effectExtent l="0" t="0" r="0" b="7620"/>
                   <wp:docPr id="4" name="Picture 4" descr="C:\Users\JurmanLap\Desktop\CHATUP FAZA 1\SVI MOCKAPI\editiranje\2 Register.png"/>
@@ -3448,7 +3426,7 @@
               </w:rPr>
               <w:lastRenderedPageBreak/>
               <w:drawing>
-                <wp:inline distT="0" distB="0" distL="0" distR="0" wp14:anchorId="5B3DB21F" wp14:editId="68E72487">
+                <wp:inline distT="0" distB="0" distL="0" distR="0" wp14:anchorId="53D54EC2" wp14:editId="393B4D7B">
                   <wp:extent cx="1605600" cy="3060000"/>
                   <wp:effectExtent l="0" t="0" r="0" b="7620"/>
                   <wp:docPr id="5" name="Picture 5" descr="C:\Users\JurmanLap\Desktop\CHATUP FAZA 1\SVI MOCKAPI\editiranje\3 Forgot password.png"/>
@@ -3638,7 +3616,7 @@
                 <w:noProof/>
               </w:rPr>
               <w:drawing>
-                <wp:inline distT="0" distB="0" distL="0" distR="0" wp14:anchorId="06714403" wp14:editId="424AC8F5">
+                <wp:inline distT="0" distB="0" distL="0" distR="0" wp14:anchorId="33183BD4" wp14:editId="43BC0D2E">
                   <wp:extent cx="1605600" cy="3060000"/>
                   <wp:effectExtent l="0" t="0" r="0" b="7620"/>
                   <wp:docPr id="6" name="Picture 6" descr="C:\Users\JurmanLap\Desktop\CHATUP FAZA 1\SVI MOCKAPI\editiranje\4 Login_success.png"/>
@@ -3818,7 +3796,7 @@
               </w:rPr>
               <w:lastRenderedPageBreak/>
               <w:drawing>
-                <wp:inline distT="0" distB="0" distL="0" distR="0" wp14:anchorId="4A0C3CBD" wp14:editId="5283016A">
+                <wp:inline distT="0" distB="0" distL="0" distR="0" wp14:anchorId="20527D66" wp14:editId="17A163CF">
                   <wp:extent cx="1605600" cy="3060000"/>
                   <wp:effectExtent l="0" t="0" r="0" b="7620"/>
                   <wp:docPr id="7" name="Picture 7" descr="C:\Users\JurmanLap\Desktop\CHATUP FAZA 1\SVI MOCKAPI\editiranje\5 Menu.png"/>
@@ -4097,7 +4075,7 @@
                 <w:noProof/>
               </w:rPr>
               <w:drawing>
-                <wp:inline distT="0" distB="0" distL="0" distR="0" wp14:anchorId="06DA28C9" wp14:editId="7A5B625C">
+                <wp:inline distT="0" distB="0" distL="0" distR="0" wp14:anchorId="257EC70E" wp14:editId="0BA7292C">
                   <wp:extent cx="1605600" cy="3060000"/>
                   <wp:effectExtent l="0" t="0" r="0" b="7620"/>
                   <wp:docPr id="1" name="Picture 1" descr="C:\Users\JurmanLap\Desktop\CHATUP FAZA 1\SVI MOCKAPI\editiranje\6 Edit profile.png"/>
@@ -4319,7 +4297,7 @@
               </w:rPr>
               <w:lastRenderedPageBreak/>
               <w:drawing>
-                <wp:inline distT="0" distB="0" distL="0" distR="0" wp14:anchorId="1ED95E3B" wp14:editId="1400CC30">
+                <wp:inline distT="0" distB="0" distL="0" distR="0" wp14:anchorId="26E34298" wp14:editId="777E913D">
                   <wp:extent cx="1605600" cy="3060000"/>
                   <wp:effectExtent l="0" t="0" r="0" b="7620"/>
                   <wp:docPr id="9" name="Picture 9" descr="C:\Users\JurmanLap\Desktop\CHATUP FAZA 1\SVI MOCKAPI\editiranje\7 Home page ( Tab 1).png"/>
@@ -4527,7 +4505,7 @@
                 <w:noProof/>
               </w:rPr>
               <w:drawing>
-                <wp:inline distT="0" distB="0" distL="0" distR="0" wp14:anchorId="7DA5FD3D" wp14:editId="63F10904">
+                <wp:inline distT="0" distB="0" distL="0" distR="0" wp14:anchorId="4D96D110" wp14:editId="2DDF2F0D">
                   <wp:extent cx="1605600" cy="3060000"/>
                   <wp:effectExtent l="0" t="0" r="0" b="7620"/>
                   <wp:docPr id="10" name="Picture 10" descr="C:\Users\JurmanLap\Desktop\CHATUP FAZA 1\SVI MOCKAPI\editiranje\8 Search (Tab2).png"/>
@@ -4884,7 +4862,7 @@
               </w:rPr>
               <w:lastRenderedPageBreak/>
               <w:drawing>
-                <wp:inline distT="0" distB="0" distL="0" distR="0" wp14:anchorId="30F3C209" wp14:editId="1267961C">
+                <wp:inline distT="0" distB="0" distL="0" distR="0" wp14:anchorId="661CD033" wp14:editId="7A6C237E">
                   <wp:extent cx="1605600" cy="3060000"/>
                   <wp:effectExtent l="0" t="0" r="0" b="7620"/>
                   <wp:docPr id="11" name="Picture 11" descr="C:\Users\JurmanLap\Desktop\CHATUP FAZA 1\SVI MOCKAPI\editiranje\9 Messages (Tab3).png"/>
@@ -5138,7 +5116,7 @@
                 <w:noProof/>
               </w:rPr>
               <w:drawing>
-                <wp:inline distT="0" distB="0" distL="0" distR="0" wp14:anchorId="2AF6648C" wp14:editId="497C276D">
+                <wp:inline distT="0" distB="0" distL="0" distR="0" wp14:anchorId="219A995A" wp14:editId="42F9DFD8">
                   <wp:extent cx="1894343" cy="3609975"/>
                   <wp:effectExtent l="0" t="0" r="0" b="0"/>
                   <wp:docPr id="12" name="Picture 12" descr="C:\Users\JurmanLap\Desktop\CHATUP FAZA 1\SVI MOCKAPI\editiranje\10 Conversation.png"/>
@@ -5429,15 +5407,28 @@
     <w:p>
       <w:pPr>
         <w:pStyle w:val="FOINaslov1"/>
-      </w:pPr>
-      <w:r>
-        <w:tab/>
-      </w:r>
-      <w:r>
-        <w:t xml:space="preserve">Ovaj tim čini četiri studenta: Goran Drmenčić, Danijel Filipović, Matija Jurman i Danijel Sokač. Svaki član tima imao je pridružene raznovrsne zadatke tako da je mogao proći sve dijelove izrade ovog projekta. </w:t>
-      </w:r>
-      <w:r>
-        <w:t>U alatu Microsoft Project kreirali smo izvještaj kako bi vjerno prikazali aktivnosti svakog člana tima</w:t>
+        <w:ind w:left="357"/>
+      </w:pPr>
+      <w:r>
+        <w:t>Tim koji razvija aplikaciju ChatUp čine</w:t>
+      </w:r>
+      <w:r>
+        <w:t xml:space="preserve"> četiri studenta: Goran Drmenčić, Danijel Filipović, Matija Jurman i Danijel Sokač. Svaki član tima imao je pridružene raznovrsne zadatke tako da je mogao proći sve dijelove izrade ovog projekta. </w:t>
+      </w:r>
+      <w:r>
+        <w:t>U alatu Microsoft Project</w:t>
+      </w:r>
+      <w:r>
+        <w:t xml:space="preserve"> 2016</w:t>
+      </w:r>
+      <w:r>
+        <w:t xml:space="preserve"> kreirali smo izvještaj kako bi prikazali </w:t>
+      </w:r>
+      <w:r>
+        <w:t xml:space="preserve">predviđene </w:t>
+      </w:r>
+      <w:r>
+        <w:t>aktivnosti svakog člana tima</w:t>
       </w:r>
       <w:r>
         <w:t xml:space="preserve"> i ukupan broj radnih sati. Radno vrijeme </w:t>
@@ -5449,11 +5440,247 @@
         <w:t>kultetu</w:t>
       </w:r>
       <w:r>
-        <w:t xml:space="preserve"> te je dnevno trajalo otprilike dva do tri sata</w:t>
+        <w:t xml:space="preserve"> te je dnevno trajalo otprilike tri sata</w:t>
       </w:r>
       <w:r>
         <w:t>.</w:t>
       </w:r>
+    </w:p>
+    <w:p>
+      <w:pPr>
+        <w:pStyle w:val="FOINaslov2"/>
+      </w:pPr>
+      <w:r>
+        <w:t>Definiranje uloga i aktivnosti članovima tima</w:t>
+      </w:r>
+    </w:p>
+    <w:p>
+      <w:pPr>
+        <w:pStyle w:val="FOINaslov2"/>
+      </w:pPr>
+      <w:r>
+        <w:t>Terminski plan projekta</w:t>
+      </w:r>
+    </w:p>
+    <w:p/>
+    <w:p>
+      <w:pPr>
+        <w:spacing w:line="360" w:lineRule="auto"/>
+        <w:ind w:firstLine="357"/>
+        <w:jc w:val="both"/>
+      </w:pPr>
+      <w:r>
+        <w:t xml:space="preserve">Kod definiranja terminskog plana projekta bitno je obratiti pažnju na ograničenja u smislu evaluacije projekta. Pošto se projekt predaje na evaluaciju u tri faze, broj sprinteva i funkcionalnosti aplikacije u svakom pojedinom sprintu definirane su u skladu sa rokovima predaje. Kako Scrum metodologija agilnog razvoja </w:t>
+      </w:r>
+      <w:r>
+        <w:t>zagovara</w:t>
+      </w:r>
+      <w:r>
+        <w:t xml:space="preserve"> potrebu definiranja većeg broja sprinteva nego li je faza evaluacije, odlučili smo izradu projektnog rješenja podijeliti u 5 sprinteva, pri čemu neki traju dva, a oni zahtjevniji po tri tjedna. Na sljedećoj slici, na temelju koje će se  generirati Ganttov dijagram (Gantogram), vidljivi su svi veći taskovi, odnosno aktivnosti, kategorizirane -  ili u neki od sprinteva ili u pre-game fazu Scrum metodologije - zajedno sa pripadnim im: vremenima početka i završetka obavljanja svakog taska (aktivnosti), njegovim vremenom trajanja, osobama koje sudjeluju u njegovom obavljanju (obavljanju aktivnosti) i resursima koji se pritom koriste. Popis taskova, odnosno aktivnosti prikazan je na sljedećoj slici:</w:t>
+      </w:r>
+    </w:p>
+    <w:p>
+      <w:pPr>
+        <w:spacing w:line="360" w:lineRule="auto"/>
+      </w:pPr>
+    </w:p>
+    <w:p>
+      <w:pPr>
+        <w:spacing w:line="360" w:lineRule="auto"/>
+        <w:jc w:val="center"/>
+        <w:rPr>
+          <w:i/>
+        </w:rPr>
+      </w:pPr>
+      <w:r>
+        <w:rPr>
+          <w:i/>
+          <w:noProof/>
+        </w:rPr>
+        <w:lastRenderedPageBreak/>
+        <w:drawing>
+          <wp:inline distT="0" distB="0" distL="0" distR="0" wp14:anchorId="070D4C9F" wp14:editId="24411980">
+            <wp:extent cx="5989488" cy="7324725"/>
+            <wp:effectExtent l="0" t="0" r="0" b="0"/>
+            <wp:docPr id="13" name="Picture 13" descr="C:\Users\JurmanLap\Desktop\CHATUP FAZA 1\gantogram1.png"/>
+            <wp:cNvGraphicFramePr>
+              <a:graphicFrameLocks xmlns:a="http://schemas.openxmlformats.org/drawingml/2006/main" noChangeAspect="1"/>
+            </wp:cNvGraphicFramePr>
+            <a:graphic xmlns:a="http://schemas.openxmlformats.org/drawingml/2006/main">
+              <a:graphicData uri="http://schemas.openxmlformats.org/drawingml/2006/picture">
+                <pic:pic xmlns:pic="http://schemas.openxmlformats.org/drawingml/2006/picture">
+                  <pic:nvPicPr>
+                    <pic:cNvPr id="0" name="Picture 1" descr="C:\Users\JurmanLap\Desktop\CHATUP FAZA 1\gantogram1.png"/>
+                    <pic:cNvPicPr>
+                      <a:picLocks noChangeAspect="1" noChangeArrowheads="1"/>
+                    </pic:cNvPicPr>
+                  </pic:nvPicPr>
+                  <pic:blipFill>
+                    <a:blip r:embed="rId23">
+                      <a:extLst>
+                        <a:ext uri="{28A0092B-C50C-407E-A947-70E740481C1C}">
+                          <a14:useLocalDpi xmlns:a14="http://schemas.microsoft.com/office/drawing/2010/main" val="0"/>
+                        </a:ext>
+                      </a:extLst>
+                    </a:blip>
+                    <a:srcRect/>
+                    <a:stretch>
+                      <a:fillRect/>
+                    </a:stretch>
+                  </pic:blipFill>
+                  <pic:spPr bwMode="auto">
+                    <a:xfrm>
+                      <a:off x="0" y="0"/>
+                      <a:ext cx="5987508" cy="7322304"/>
+                    </a:xfrm>
+                    <a:prstGeom prst="rect">
+                      <a:avLst/>
+                    </a:prstGeom>
+                    <a:noFill/>
+                    <a:ln>
+                      <a:noFill/>
+                    </a:ln>
+                  </pic:spPr>
+                </pic:pic>
+              </a:graphicData>
+            </a:graphic>
+          </wp:inline>
+        </w:drawing>
+      </w:r>
+    </w:p>
+    <w:p>
+      <w:pPr>
+        <w:spacing w:line="360" w:lineRule="auto"/>
+        <w:jc w:val="center"/>
+        <w:rPr>
+          <w:i/>
+        </w:rPr>
+      </w:pPr>
+      <w:r>
+        <w:rPr>
+          <w:i/>
+        </w:rPr>
+        <w:t>Slika X: Popis taskova (aktivnosti) sa pripadnim terminima izvođenja, sudionicima i resursima</w:t>
+      </w:r>
+      <w:r>
+        <w:rPr>
+          <w:i/>
+        </w:rPr>
+        <w:t xml:space="preserve"> projekta „ChatUp“</w:t>
+      </w:r>
+    </w:p>
+    <w:p>
+      <w:pPr>
+        <w:spacing w:line="360" w:lineRule="auto"/>
+      </w:pPr>
+      <w:r>
+        <w:t>Grafički prikaz navedenih aktivnosti zajedno sa pripadnim vremenima izvođenja, koji zorno dočarava terminski plan projekta, prikazan je Ganttovim dijagramom na sljedećoj slici.</w:t>
+      </w:r>
+    </w:p>
+    <w:p>
+      <w:pPr>
+        <w:spacing w:line="360" w:lineRule="auto"/>
+      </w:pPr>
+    </w:p>
+    <w:p>
+      <w:pPr>
+        <w:jc w:val="center"/>
+      </w:pPr>
+      <w:r>
+        <w:rPr>
+          <w:noProof/>
+        </w:rPr>
+        <w:lastRenderedPageBreak/>
+        <w:drawing>
+          <wp:inline distT="0" distB="0" distL="0" distR="0" wp14:anchorId="707BFDA4" wp14:editId="5FBE7AFB">
+            <wp:extent cx="6263651" cy="4699221"/>
+            <wp:effectExtent l="0" t="0" r="3810" b="6350"/>
+            <wp:docPr id="15" name="Picture 15" descr="C:\Users\JurmanLap\Desktop\CHATUP FAZA 1\gantogram2.png"/>
+            <wp:cNvGraphicFramePr>
+              <a:graphicFrameLocks xmlns:a="http://schemas.openxmlformats.org/drawingml/2006/main" noChangeAspect="1"/>
+            </wp:cNvGraphicFramePr>
+            <a:graphic xmlns:a="http://schemas.openxmlformats.org/drawingml/2006/main">
+              <a:graphicData uri="http://schemas.openxmlformats.org/drawingml/2006/picture">
+                <pic:pic xmlns:pic="http://schemas.openxmlformats.org/drawingml/2006/picture">
+                  <pic:nvPicPr>
+                    <pic:cNvPr id="0" name="Picture 3" descr="C:\Users\JurmanLap\Desktop\CHATUP FAZA 1\gantogram2.png"/>
+                    <pic:cNvPicPr>
+                      <a:picLocks noChangeAspect="1" noChangeArrowheads="1"/>
+                    </pic:cNvPicPr>
+                  </pic:nvPicPr>
+                  <pic:blipFill>
+                    <a:blip r:embed="rId24" cstate="print">
+                      <a:extLst>
+                        <a:ext uri="{28A0092B-C50C-407E-A947-70E740481C1C}">
+                          <a14:useLocalDpi xmlns:a14="http://schemas.microsoft.com/office/drawing/2010/main" val="0"/>
+                        </a:ext>
+                      </a:extLst>
+                    </a:blip>
+                    <a:srcRect/>
+                    <a:stretch>
+                      <a:fillRect/>
+                    </a:stretch>
+                  </pic:blipFill>
+                  <pic:spPr bwMode="auto">
+                    <a:xfrm>
+                      <a:off x="0" y="0"/>
+                      <a:ext cx="6269954" cy="4703950"/>
+                    </a:xfrm>
+                    <a:prstGeom prst="rect">
+                      <a:avLst/>
+                    </a:prstGeom>
+                    <a:noFill/>
+                    <a:ln>
+                      <a:noFill/>
+                    </a:ln>
+                  </pic:spPr>
+                </pic:pic>
+              </a:graphicData>
+            </a:graphic>
+          </wp:inline>
+        </w:drawing>
+      </w:r>
+    </w:p>
+    <w:p>
+      <w:pPr>
+        <w:jc w:val="center"/>
+      </w:pPr>
+    </w:p>
+    <w:p>
+      <w:pPr>
+        <w:jc w:val="center"/>
+      </w:pPr>
+      <w:r>
+        <w:rPr>
+          <w:i/>
+        </w:rPr>
+        <w:t xml:space="preserve">Slika </w:t>
+      </w:r>
+      <w:r>
+        <w:rPr>
+          <w:i/>
+        </w:rPr>
+        <w:t xml:space="preserve">X: </w:t>
+      </w:r>
+      <w:r>
+        <w:rPr>
+          <w:i/>
+        </w:rPr>
+        <w:t>Ganttov dijagram projekta „ChatUp“</w:t>
+      </w:r>
+    </w:p>
+    <w:p>
+      <w:pPr>
+        <w:pStyle w:val="FOINaslov2"/>
+      </w:pPr>
+      <w:r>
+        <w:t>Proračun projekta</w:t>
+      </w:r>
+    </w:p>
+    <w:p>
+      <w:pPr>
+        <w:pStyle w:val="Heading1"/>
+      </w:pPr>
     </w:p>
     <w:p>
       <w:pPr>
@@ -5503,14 +5730,82 @@
       <w:r>
         <w:t>Prije prvog sprinta bio je sastanak na kojem se razgovaralo detaljnije o projektu, o detaljima izrade same aplikacije, o dizajnu aplikacije te o satnici i budućim sastancima odnosno koji termin bi odgovarao svim članovima tima.</w:t>
       </w:r>
+      <w:r>
+        <w:t xml:space="preserve"> Također raspravljeno je i određeno sljedeće:</w:t>
+      </w:r>
     </w:p>
     <w:p>
       <w:pPr>
         <w:pStyle w:val="FOINaslov1"/>
+        <w:numPr>
+          <w:ilvl w:val="0"/>
+          <w:numId w:val="24"/>
+        </w:numPr>
+        <w:spacing w:after="0"/>
+      </w:pPr>
+      <w:r>
+        <w:t>Odabrana je metodologija razvoja aplikacije</w:t>
+      </w:r>
+    </w:p>
+    <w:p>
+      <w:pPr>
+        <w:pStyle w:val="FOINaslov1"/>
+        <w:numPr>
+          <w:ilvl w:val="0"/>
+          <w:numId w:val="24"/>
+        </w:numPr>
+        <w:spacing w:after="0"/>
+      </w:pPr>
+      <w:r>
+        <w:t>Definirane s</w:t>
+      </w:r>
+      <w:r>
+        <w:t>u</w:t>
+      </w:r>
+      <w:r>
+        <w:t xml:space="preserve"> okvirne korisničke priče</w:t>
+      </w:r>
+    </w:p>
+    <w:p>
+      <w:pPr>
+        <w:pStyle w:val="FOINaslov1"/>
+        <w:numPr>
+          <w:ilvl w:val="0"/>
+          <w:numId w:val="24"/>
+        </w:numPr>
+        <w:spacing w:after="0"/>
+      </w:pPr>
+      <w:r>
+        <w:t>Definiran je okvirni plan projekta</w:t>
+      </w:r>
+    </w:p>
+    <w:p>
+      <w:pPr>
+        <w:pStyle w:val="FOINaslov1"/>
+        <w:numPr>
+          <w:ilvl w:val="0"/>
+          <w:numId w:val="24"/>
+        </w:numPr>
+        <w:spacing w:after="0"/>
+      </w:pPr>
+      <w:r>
+        <w:t>Razgovaralo se o prototipu aplikacije</w:t>
+      </w:r>
+    </w:p>
+    <w:p>
+      <w:pPr>
+        <w:pStyle w:val="FOINaslov1"/>
+      </w:pPr>
+    </w:p>
+    <w:p>
+      <w:pPr>
+        <w:pStyle w:val="FOINaslov1"/>
       </w:pPr>
       <w:r>
         <w:t>Slika 2 prikazuje bilješke sa prvog sastanka.</w:t>
       </w:r>
+      <w:bookmarkStart w:id="7" w:name="_GoBack"/>
+      <w:bookmarkEnd w:id="7"/>
     </w:p>
     <w:p>
       <w:pPr>
@@ -5522,7 +5817,7 @@
           <w:noProof/>
         </w:rPr>
         <w:drawing>
-          <wp:inline distT="0" distB="0" distL="0" distR="0" wp14:anchorId="3B014EE6" wp14:editId="3C3CA047">
+          <wp:inline distT="0" distB="0" distL="0" distR="0" wp14:anchorId="2980D982" wp14:editId="4F252066">
             <wp:extent cx="5760720" cy="3456305"/>
             <wp:effectExtent l="0" t="0" r="0" b="0"/>
             <wp:docPr id="8" name="Picture 8"/>
@@ -5537,7 +5832,7 @@
                     <pic:cNvPicPr/>
                   </pic:nvPicPr>
                   <pic:blipFill>
-                    <a:blip r:embed="rId23" cstate="print">
+                    <a:blip r:embed="rId25" cstate="print">
                       <a:extLst>
                         <a:ext uri="{28A0092B-C50C-407E-A947-70E740481C1C}">
                           <a14:useLocalDpi xmlns:a14="http://schemas.microsoft.com/office/drawing/2010/main" val="0"/>
@@ -5640,7 +5935,7 @@
           <w:sz w:val="32"/>
         </w:rPr>
       </w:pPr>
-      <w:bookmarkStart w:id="7" w:name="_Toc435005583"/>
+      <w:bookmarkStart w:id="8" w:name="_Toc435005583"/>
     </w:p>
     <w:p>
       <w:pPr>
@@ -5656,15 +5951,24 @@
         <w:t>19.10.</w:t>
       </w:r>
       <w:r>
+        <w:rPr>
+          <w:rStyle w:val="5yl5"/>
+        </w:rPr>
+        <w:t>2015.</w:t>
+      </w:r>
+      <w:r>
         <w:t xml:space="preserve"> </w:t>
       </w:r>
       <w:r>
         <w:t>– 01.11.</w:t>
       </w:r>
       <w:r>
+        <w:t>2015.</w:t>
+      </w:r>
+      <w:r>
         <w:t>)</w:t>
       </w:r>
-      <w:bookmarkEnd w:id="7"/>
+      <w:bookmarkEnd w:id="8"/>
     </w:p>
     <w:p>
       <w:pPr>
@@ -5734,13 +6038,7 @@
         <w:pStyle w:val="FOINaslov3"/>
       </w:pPr>
       <w:r>
-        <w:t xml:space="preserve">Dnevni sastanak </w:t>
-      </w:r>
-      <w:r>
-        <w:t>23</w:t>
-      </w:r>
-      <w:r>
-        <w:t>.10.2015.</w:t>
+        <w:t>Dnevni sastanak 23.10.2015.</w:t>
       </w:r>
     </w:p>
     <w:p>
@@ -5832,39 +6130,22 @@
       <w:pPr>
         <w:pStyle w:val="FOINaslov2"/>
       </w:pPr>
-      <w:bookmarkStart w:id="8" w:name="_Toc435005584"/>
+      <w:bookmarkStart w:id="9" w:name="_Toc435005584"/>
       <w:r>
         <w:t>Sprint 2</w:t>
       </w:r>
-      <w:bookmarkEnd w:id="8"/>
-      <w:r>
-        <w:t xml:space="preserve"> </w:t>
-      </w:r>
-      <w:r>
-        <w:t>(</w:t>
+      <w:bookmarkEnd w:id="9"/>
+      <w:r>
+        <w:t xml:space="preserve"> (</w:t>
       </w:r>
       <w:r>
         <w:rPr>
           <w:rStyle w:val="5yl5"/>
         </w:rPr>
-        <w:t>02.11</w:t>
-      </w:r>
-      <w:r>
-        <w:rPr>
-          <w:rStyle w:val="5yl5"/>
-        </w:rPr>
-        <w:t>.</w:t>
-      </w:r>
-      <w:r>
-        <w:t xml:space="preserve"> – </w:t>
-      </w:r>
-      <w:r>
-        <w:t>17</w:t>
-      </w:r>
-      <w:bookmarkStart w:id="9" w:name="_GoBack"/>
-      <w:bookmarkEnd w:id="9"/>
-      <w:r>
-        <w:t>.11.)</w:t>
+        <w:t>02.11.</w:t>
+      </w:r>
+      <w:r>
+        <w:t xml:space="preserve"> – 17.11.)</w:t>
       </w:r>
     </w:p>
     <w:p>
@@ -6614,7 +6895,7 @@
           <w:rPr>
             <w:noProof/>
           </w:rPr>
-          <w:t>13</w:t>
+          <w:t>1</w:t>
         </w:r>
         <w:r>
           <w:rPr>
@@ -7539,6 +7820,119 @@
     </w:lvl>
   </w:abstractNum>
   <w:abstractNum w:abstractNumId="8">
+    <w:nsid w:val="2CD226A2"/>
+    <w:multiLevelType w:val="hybridMultilevel"/>
+    <w:tmpl w:val="8ED64CAC"/>
+    <w:lvl w:ilvl="0" w:tplc="041A0001">
+      <w:start w:val="1"/>
+      <w:numFmt w:val="bullet"/>
+      <w:lvlText w:val=""/>
+      <w:lvlJc w:val="left"/>
+      <w:pPr>
+        <w:ind w:left="720" w:hanging="360"/>
+      </w:pPr>
+      <w:rPr>
+        <w:rFonts w:ascii="Symbol" w:hAnsi="Symbol" w:hint="default"/>
+      </w:rPr>
+    </w:lvl>
+    <w:lvl w:ilvl="1" w:tplc="041A0003" w:tentative="1">
+      <w:start w:val="1"/>
+      <w:numFmt w:val="bullet"/>
+      <w:lvlText w:val="o"/>
+      <w:lvlJc w:val="left"/>
+      <w:pPr>
+        <w:ind w:left="1440" w:hanging="360"/>
+      </w:pPr>
+      <w:rPr>
+        <w:rFonts w:ascii="Courier New" w:hAnsi="Courier New" w:cs="Courier New" w:hint="default"/>
+      </w:rPr>
+    </w:lvl>
+    <w:lvl w:ilvl="2" w:tplc="041A0005" w:tentative="1">
+      <w:start w:val="1"/>
+      <w:numFmt w:val="bullet"/>
+      <w:lvlText w:val=""/>
+      <w:lvlJc w:val="left"/>
+      <w:pPr>
+        <w:ind w:left="2160" w:hanging="360"/>
+      </w:pPr>
+      <w:rPr>
+        <w:rFonts w:ascii="Wingdings" w:hAnsi="Wingdings" w:hint="default"/>
+      </w:rPr>
+    </w:lvl>
+    <w:lvl w:ilvl="3" w:tplc="041A0001" w:tentative="1">
+      <w:start w:val="1"/>
+      <w:numFmt w:val="bullet"/>
+      <w:lvlText w:val=""/>
+      <w:lvlJc w:val="left"/>
+      <w:pPr>
+        <w:ind w:left="2880" w:hanging="360"/>
+      </w:pPr>
+      <w:rPr>
+        <w:rFonts w:ascii="Symbol" w:hAnsi="Symbol" w:hint="default"/>
+      </w:rPr>
+    </w:lvl>
+    <w:lvl w:ilvl="4" w:tplc="041A0003" w:tentative="1">
+      <w:start w:val="1"/>
+      <w:numFmt w:val="bullet"/>
+      <w:lvlText w:val="o"/>
+      <w:lvlJc w:val="left"/>
+      <w:pPr>
+        <w:ind w:left="3600" w:hanging="360"/>
+      </w:pPr>
+      <w:rPr>
+        <w:rFonts w:ascii="Courier New" w:hAnsi="Courier New" w:cs="Courier New" w:hint="default"/>
+      </w:rPr>
+    </w:lvl>
+    <w:lvl w:ilvl="5" w:tplc="041A0005" w:tentative="1">
+      <w:start w:val="1"/>
+      <w:numFmt w:val="bullet"/>
+      <w:lvlText w:val=""/>
+      <w:lvlJc w:val="left"/>
+      <w:pPr>
+        <w:ind w:left="4320" w:hanging="360"/>
+      </w:pPr>
+      <w:rPr>
+        <w:rFonts w:ascii="Wingdings" w:hAnsi="Wingdings" w:hint="default"/>
+      </w:rPr>
+    </w:lvl>
+    <w:lvl w:ilvl="6" w:tplc="041A0001" w:tentative="1">
+      <w:start w:val="1"/>
+      <w:numFmt w:val="bullet"/>
+      <w:lvlText w:val=""/>
+      <w:lvlJc w:val="left"/>
+      <w:pPr>
+        <w:ind w:left="5040" w:hanging="360"/>
+      </w:pPr>
+      <w:rPr>
+        <w:rFonts w:ascii="Symbol" w:hAnsi="Symbol" w:hint="default"/>
+      </w:rPr>
+    </w:lvl>
+    <w:lvl w:ilvl="7" w:tplc="041A0003" w:tentative="1">
+      <w:start w:val="1"/>
+      <w:numFmt w:val="bullet"/>
+      <w:lvlText w:val="o"/>
+      <w:lvlJc w:val="left"/>
+      <w:pPr>
+        <w:ind w:left="5760" w:hanging="360"/>
+      </w:pPr>
+      <w:rPr>
+        <w:rFonts w:ascii="Courier New" w:hAnsi="Courier New" w:cs="Courier New" w:hint="default"/>
+      </w:rPr>
+    </w:lvl>
+    <w:lvl w:ilvl="8" w:tplc="041A0005" w:tentative="1">
+      <w:start w:val="1"/>
+      <w:numFmt w:val="bullet"/>
+      <w:lvlText w:val=""/>
+      <w:lvlJc w:val="left"/>
+      <w:pPr>
+        <w:ind w:left="6480" w:hanging="360"/>
+      </w:pPr>
+      <w:rPr>
+        <w:rFonts w:ascii="Wingdings" w:hAnsi="Wingdings" w:hint="default"/>
+      </w:rPr>
+    </w:lvl>
+  </w:abstractNum>
+  <w:abstractNum w:abstractNumId="9">
     <w:nsid w:val="2CD64B1E"/>
     <w:multiLevelType w:val="multilevel"/>
     <w:tmpl w:val="0B4E0E28"/>
@@ -7687,7 +8081,120 @@
       </w:rPr>
     </w:lvl>
   </w:abstractNum>
-  <w:abstractNum w:abstractNumId="9">
+  <w:abstractNum w:abstractNumId="10">
+    <w:nsid w:val="36785B04"/>
+    <w:multiLevelType w:val="hybridMultilevel"/>
+    <w:tmpl w:val="DA7A3936"/>
+    <w:lvl w:ilvl="0" w:tplc="041A0001">
+      <w:start w:val="1"/>
+      <w:numFmt w:val="bullet"/>
+      <w:lvlText w:val=""/>
+      <w:lvlJc w:val="left"/>
+      <w:pPr>
+        <w:ind w:left="720" w:hanging="360"/>
+      </w:pPr>
+      <w:rPr>
+        <w:rFonts w:ascii="Symbol" w:hAnsi="Symbol" w:hint="default"/>
+      </w:rPr>
+    </w:lvl>
+    <w:lvl w:ilvl="1" w:tplc="041A0003" w:tentative="1">
+      <w:start w:val="1"/>
+      <w:numFmt w:val="bullet"/>
+      <w:lvlText w:val="o"/>
+      <w:lvlJc w:val="left"/>
+      <w:pPr>
+        <w:ind w:left="1440" w:hanging="360"/>
+      </w:pPr>
+      <w:rPr>
+        <w:rFonts w:ascii="Courier New" w:hAnsi="Courier New" w:cs="Courier New" w:hint="default"/>
+      </w:rPr>
+    </w:lvl>
+    <w:lvl w:ilvl="2" w:tplc="041A0005" w:tentative="1">
+      <w:start w:val="1"/>
+      <w:numFmt w:val="bullet"/>
+      <w:lvlText w:val=""/>
+      <w:lvlJc w:val="left"/>
+      <w:pPr>
+        <w:ind w:left="2160" w:hanging="360"/>
+      </w:pPr>
+      <w:rPr>
+        <w:rFonts w:ascii="Wingdings" w:hAnsi="Wingdings" w:hint="default"/>
+      </w:rPr>
+    </w:lvl>
+    <w:lvl w:ilvl="3" w:tplc="041A0001" w:tentative="1">
+      <w:start w:val="1"/>
+      <w:numFmt w:val="bullet"/>
+      <w:lvlText w:val=""/>
+      <w:lvlJc w:val="left"/>
+      <w:pPr>
+        <w:ind w:left="2880" w:hanging="360"/>
+      </w:pPr>
+      <w:rPr>
+        <w:rFonts w:ascii="Symbol" w:hAnsi="Symbol" w:hint="default"/>
+      </w:rPr>
+    </w:lvl>
+    <w:lvl w:ilvl="4" w:tplc="041A0003" w:tentative="1">
+      <w:start w:val="1"/>
+      <w:numFmt w:val="bullet"/>
+      <w:lvlText w:val="o"/>
+      <w:lvlJc w:val="left"/>
+      <w:pPr>
+        <w:ind w:left="3600" w:hanging="360"/>
+      </w:pPr>
+      <w:rPr>
+        <w:rFonts w:ascii="Courier New" w:hAnsi="Courier New" w:cs="Courier New" w:hint="default"/>
+      </w:rPr>
+    </w:lvl>
+    <w:lvl w:ilvl="5" w:tplc="041A0005" w:tentative="1">
+      <w:start w:val="1"/>
+      <w:numFmt w:val="bullet"/>
+      <w:lvlText w:val=""/>
+      <w:lvlJc w:val="left"/>
+      <w:pPr>
+        <w:ind w:left="4320" w:hanging="360"/>
+      </w:pPr>
+      <w:rPr>
+        <w:rFonts w:ascii="Wingdings" w:hAnsi="Wingdings" w:hint="default"/>
+      </w:rPr>
+    </w:lvl>
+    <w:lvl w:ilvl="6" w:tplc="041A0001" w:tentative="1">
+      <w:start w:val="1"/>
+      <w:numFmt w:val="bullet"/>
+      <w:lvlText w:val=""/>
+      <w:lvlJc w:val="left"/>
+      <w:pPr>
+        <w:ind w:left="5040" w:hanging="360"/>
+      </w:pPr>
+      <w:rPr>
+        <w:rFonts w:ascii="Symbol" w:hAnsi="Symbol" w:hint="default"/>
+      </w:rPr>
+    </w:lvl>
+    <w:lvl w:ilvl="7" w:tplc="041A0003" w:tentative="1">
+      <w:start w:val="1"/>
+      <w:numFmt w:val="bullet"/>
+      <w:lvlText w:val="o"/>
+      <w:lvlJc w:val="left"/>
+      <w:pPr>
+        <w:ind w:left="5760" w:hanging="360"/>
+      </w:pPr>
+      <w:rPr>
+        <w:rFonts w:ascii="Courier New" w:hAnsi="Courier New" w:cs="Courier New" w:hint="default"/>
+      </w:rPr>
+    </w:lvl>
+    <w:lvl w:ilvl="8" w:tplc="041A0005" w:tentative="1">
+      <w:start w:val="1"/>
+      <w:numFmt w:val="bullet"/>
+      <w:lvlText w:val=""/>
+      <w:lvlJc w:val="left"/>
+      <w:pPr>
+        <w:ind w:left="6480" w:hanging="360"/>
+      </w:pPr>
+      <w:rPr>
+        <w:rFonts w:ascii="Wingdings" w:hAnsi="Wingdings" w:hint="default"/>
+      </w:rPr>
+    </w:lvl>
+  </w:abstractNum>
+  <w:abstractNum w:abstractNumId="11">
     <w:nsid w:val="3D09409F"/>
     <w:multiLevelType w:val="hybridMultilevel"/>
     <w:tmpl w:val="C45CB832"/>
@@ -7804,7 +8311,7 @@
       </w:pPr>
     </w:lvl>
   </w:abstractNum>
-  <w:abstractNum w:abstractNumId="10">
+  <w:abstractNum w:abstractNumId="12">
     <w:nsid w:val="4E9317CD"/>
     <w:multiLevelType w:val="hybridMultilevel"/>
     <w:tmpl w:val="4B6AA4BE"/>
@@ -7893,7 +8400,7 @@
       </w:pPr>
     </w:lvl>
   </w:abstractNum>
-  <w:abstractNum w:abstractNumId="11">
+  <w:abstractNum w:abstractNumId="13">
     <w:nsid w:val="50A62950"/>
     <w:multiLevelType w:val="hybridMultilevel"/>
     <w:tmpl w:val="2726482A"/>
@@ -8006,7 +8513,7 @@
       </w:rPr>
     </w:lvl>
   </w:abstractNum>
-  <w:abstractNum w:abstractNumId="12">
+  <w:abstractNum w:abstractNumId="14">
     <w:nsid w:val="556C65F1"/>
     <w:multiLevelType w:val="hybridMultilevel"/>
     <w:tmpl w:val="7FC4F5D0"/>
@@ -8126,7 +8633,7 @@
       </w:pPr>
     </w:lvl>
   </w:abstractNum>
-  <w:abstractNum w:abstractNumId="13">
+  <w:abstractNum w:abstractNumId="15">
     <w:nsid w:val="67C2432D"/>
     <w:multiLevelType w:val="hybridMultilevel"/>
     <w:tmpl w:val="1E80A032"/>
@@ -8239,7 +8746,7 @@
       </w:rPr>
     </w:lvl>
   </w:abstractNum>
-  <w:abstractNum w:abstractNumId="14">
+  <w:abstractNum w:abstractNumId="16">
     <w:nsid w:val="69832197"/>
     <w:multiLevelType w:val="multilevel"/>
     <w:tmpl w:val="A906C7DC"/>
@@ -8364,7 +8871,7 @@
       </w:rPr>
     </w:lvl>
   </w:abstractNum>
-  <w:abstractNum w:abstractNumId="15">
+  <w:abstractNum w:abstractNumId="17">
     <w:nsid w:val="72241F1E"/>
     <w:multiLevelType w:val="hybridMultilevel"/>
     <w:tmpl w:val="0A00E644"/>
@@ -8477,7 +8984,7 @@
       </w:rPr>
     </w:lvl>
   </w:abstractNum>
-  <w:abstractNum w:abstractNumId="16">
+  <w:abstractNum w:abstractNumId="18">
     <w:nsid w:val="73F970EF"/>
     <w:multiLevelType w:val="hybridMultilevel"/>
     <w:tmpl w:val="B68C9270"/>
@@ -8590,7 +9097,7 @@
       </w:rPr>
     </w:lvl>
   </w:abstractNum>
-  <w:abstractNum w:abstractNumId="17">
+  <w:abstractNum w:abstractNumId="19">
     <w:nsid w:val="789F2EDA"/>
     <w:multiLevelType w:val="hybridMultilevel"/>
     <w:tmpl w:val="2E7483BA"/>
@@ -8703,7 +9210,7 @@
       </w:rPr>
     </w:lvl>
   </w:abstractNum>
-  <w:abstractNum w:abstractNumId="18">
+  <w:abstractNum w:abstractNumId="20">
     <w:nsid w:val="797E25BB"/>
     <w:multiLevelType w:val="hybridMultilevel"/>
     <w:tmpl w:val="6B62F332"/>
@@ -8824,7 +9331,7 @@
       </w:pPr>
     </w:lvl>
   </w:abstractNum>
-  <w:abstractNum w:abstractNumId="19">
+  <w:abstractNum w:abstractNumId="21">
     <w:nsid w:val="7F3C6A54"/>
     <w:multiLevelType w:val="hybridMultilevel"/>
     <w:tmpl w:val="EB88613A"/>
@@ -8938,61 +9445,61 @@
     </w:lvl>
   </w:abstractNum>
   <w:num w:numId="1">
-    <w:abstractNumId w:val="14"/>
+    <w:abstractNumId w:val="16"/>
   </w:num>
   <w:num w:numId="2">
     <w:abstractNumId w:val="0"/>
   </w:num>
   <w:num w:numId="3">
-    <w:abstractNumId w:val="8"/>
+    <w:abstractNumId w:val="9"/>
   </w:num>
   <w:num w:numId="4">
-    <w:abstractNumId w:val="9"/>
+    <w:abstractNumId w:val="11"/>
   </w:num>
   <w:num w:numId="5">
-    <w:abstractNumId w:val="10"/>
+    <w:abstractNumId w:val="12"/>
   </w:num>
   <w:num w:numId="6">
     <w:abstractNumId w:val="4"/>
   </w:num>
   <w:num w:numId="7">
-    <w:abstractNumId w:val="19"/>
+    <w:abstractNumId w:val="21"/>
   </w:num>
   <w:num w:numId="8">
-    <w:abstractNumId w:val="12"/>
+    <w:abstractNumId w:val="14"/>
   </w:num>
   <w:num w:numId="9">
     <w:abstractNumId w:val="3"/>
   </w:num>
   <w:num w:numId="10">
-    <w:abstractNumId w:val="17"/>
+    <w:abstractNumId w:val="19"/>
   </w:num>
   <w:num w:numId="11">
-    <w:abstractNumId w:val="18"/>
+    <w:abstractNumId w:val="20"/>
   </w:num>
   <w:num w:numId="12">
-    <w:abstractNumId w:val="13"/>
+    <w:abstractNumId w:val="15"/>
   </w:num>
   <w:num w:numId="13">
-    <w:abstractNumId w:val="14"/>
+    <w:abstractNumId w:val="16"/>
   </w:num>
   <w:num w:numId="14">
-    <w:abstractNumId w:val="14"/>
+    <w:abstractNumId w:val="16"/>
   </w:num>
   <w:num w:numId="15">
-    <w:abstractNumId w:val="11"/>
+    <w:abstractNumId w:val="13"/>
   </w:num>
   <w:num w:numId="16">
     <w:abstractNumId w:val="6"/>
   </w:num>
   <w:num w:numId="17">
-    <w:abstractNumId w:val="16"/>
+    <w:abstractNumId w:val="18"/>
   </w:num>
   <w:num w:numId="18">
     <w:abstractNumId w:val="7"/>
   </w:num>
   <w:num w:numId="19">
-    <w:abstractNumId w:val="15"/>
+    <w:abstractNumId w:val="17"/>
   </w:num>
   <w:num w:numId="20">
     <w:abstractNumId w:val="1"/>
@@ -9002,6 +9509,12 @@
   </w:num>
   <w:num w:numId="22">
     <w:abstractNumId w:val="5"/>
+  </w:num>
+  <w:num w:numId="23">
+    <w:abstractNumId w:val="10"/>
+  </w:num>
+  <w:num w:numId="24">
+    <w:abstractNumId w:val="8"/>
   </w:num>
 </w:numbering>
 </file>
@@ -9252,7 +9765,6 @@
   <w:style w:type="character" w:default="1" w:styleId="DefaultParagraphFont">
     <w:name w:val="Default Paragraph Font"/>
     <w:uiPriority w:val="1"/>
-    <w:semiHidden/>
     <w:unhideWhenUsed/>
   </w:style>
   <w:style w:type="table" w:default="1" w:styleId="TableNormal">
@@ -10649,7 +11161,6 @@
   <w:style w:type="character" w:default="1" w:styleId="DefaultParagraphFont">
     <w:name w:val="Default Paragraph Font"/>
     <w:uiPriority w:val="1"/>
-    <w:semiHidden/>
     <w:unhideWhenUsed/>
   </w:style>
   <w:style w:type="table" w:default="1" w:styleId="TableNormal">
@@ -12088,7 +12599,7 @@
 </file>
 
 <file path=customXml/itemProps1.xml><?xml version="1.0" encoding="utf-8"?>
-<ds:datastoreItem xmlns:ds="http://schemas.openxmlformats.org/officeDocument/2006/customXml" ds:itemID="{98447A9B-6A5E-4CBD-88D6-CA0B19746D9E}">
+<ds:datastoreItem xmlns:ds="http://schemas.openxmlformats.org/officeDocument/2006/customXml" ds:itemID="{7659E9FF-690C-490C-AEE8-F7A73FFF8033}">
   <ds:schemaRefs>
     <ds:schemaRef ds:uri="http://schemas.openxmlformats.org/officeDocument/2006/bibliography"/>
   </ds:schemaRefs>

</xml_diff>

<commit_message>
- Projektna dokumentacija: Napravljen i opisan proračun projekta
</commit_message>
<xml_diff>
--- a/Dokumentacija/Projektna dokumentacija.docx
+++ b/Dokumentacija/Projektna dokumentacija.docx
@@ -5470,13 +5470,7 @@
         <w:jc w:val="both"/>
       </w:pPr>
       <w:r>
-        <w:t xml:space="preserve">Kod definiranja terminskog plana projekta bitno je obratiti pažnju na ograničenja u smislu evaluacije projekta. Pošto se projekt predaje na evaluaciju u tri faze, broj sprinteva i funkcionalnosti aplikacije u svakom pojedinom sprintu definirane su u skladu sa rokovima predaje. Kako Scrum metodologija agilnog razvoja </w:t>
-      </w:r>
-      <w:r>
-        <w:t>zagovara</w:t>
-      </w:r>
-      <w:r>
-        <w:t xml:space="preserve"> potrebu definiranja većeg broja sprinteva nego li je faza evaluacije, odlučili smo izradu projektnog rješenja podijeliti u 5 sprinteva, pri čemu neki traju dva, a oni zahtjevniji po tri tjedna. Na sljedećoj slici, na temelju koje će se  generirati Ganttov dijagram (Gantogram), vidljivi su svi veći taskovi, odnosno aktivnosti, kategorizirane -  ili u neki od sprinteva ili u pre-game fazu Scrum metodologije - zajedno sa pripadnim im: vremenima početka i završetka obavljanja svakog taska (aktivnosti), njegovim vremenom trajanja, osobama koje sudjeluju u njegovom obavljanju (obavljanju aktivnosti) i resursima koji se pritom koriste. Popis taskova, odnosno aktivnosti prikazan je na sljedećoj slici:</w:t>
+        <w:t>Kod definiranja terminskog plana projekta bitno je obratiti pažnju na ograničenja u smislu evaluacije projekta. Pošto se projekt predaje na evaluaciju u tri faze, broj sprinteva i funkcionalnosti aplikacije u svakom pojedinom sprintu definirane su u skladu sa rokovima predaje. Kako Scrum metodologija agilnog razvoja zagovara potrebu definiranja većeg broja sprinteva nego li je faza evaluacije, odlučili smo izradu projektnog rješenja podijeliti u 5 sprinteva, pri čemu neki traju dva, a oni zahtjevniji po tri tjedna. Na sljedećoj slici, na temelju koje će se  generirati Ganttov dijagram (Gantogram), vidljivi su svi veći taskovi, odnosno aktivnosti, kategorizirane -  ili u neki od sprinteva ili u pre-game fazu Scrum metodologije - zajedno sa pripadnim im: vremenima početka i završetka obavljanja svakog taska (aktivnosti), njegovim vremenom trajanja, osobama koje sudjeluju u njegovom obavljanju (obavljanju aktivnosti) i resursima koji se pritom koriste. Popis taskova, odnosno aktivnosti prikazan je na sljedećoj slici:</w:t>
       </w:r>
     </w:p>
     <w:p>
@@ -5649,11 +5643,14 @@
     <w:p>
       <w:pPr>
         <w:jc w:val="center"/>
-      </w:pPr>
-      <w:r>
         <w:rPr>
           <w:i/>
         </w:rPr>
+      </w:pPr>
+      <w:r>
+        <w:rPr>
+          <w:i/>
+        </w:rPr>
         <w:t xml:space="preserve">Slika </w:t>
       </w:r>
       <w:r>
@@ -5671,10 +5668,207 @@
     </w:p>
     <w:p>
       <w:pPr>
+        <w:jc w:val="center"/>
+        <w:rPr>
+          <w:i/>
+        </w:rPr>
+      </w:pPr>
+    </w:p>
+    <w:p>
+      <w:pPr>
+        <w:jc w:val="center"/>
+      </w:pPr>
+    </w:p>
+    <w:p>
+      <w:pPr>
         <w:pStyle w:val="FOINaslov2"/>
       </w:pPr>
       <w:r>
         <w:t>Proračun projekta</w:t>
+      </w:r>
+    </w:p>
+    <w:p/>
+    <w:p>
+      <w:pPr>
+        <w:spacing w:line="360" w:lineRule="auto"/>
+        <w:jc w:val="both"/>
+      </w:pPr>
+      <w:r>
+        <w:t xml:space="preserve">Kao dio planiranja projekta  izvršili smo i detaljni plan proračuna projekta. Pošto bismo sve članove tima mogli, s obzirom na iskustvo u razvoju aplikacija, kategorizirati u developere </w:t>
+      </w:r>
+      <w:r>
+        <w:rPr>
+          <w:i/>
+        </w:rPr>
+        <w:t>„Juniore“</w:t>
+      </w:r>
+      <w:r>
+        <w:t xml:space="preserve"> - pretpostavke su sljedeće.</w:t>
+      </w:r>
+    </w:p>
+    <w:p>
+      <w:pPr>
+        <w:pStyle w:val="ListParagraph"/>
+        <w:numPr>
+          <w:ilvl w:val="0"/>
+          <w:numId w:val="25"/>
+        </w:numPr>
+        <w:spacing w:line="360" w:lineRule="auto"/>
+        <w:jc w:val="both"/>
+      </w:pPr>
+      <w:r>
+        <w:t>Satnica za developerske taskove je 40kn/h po zaposleniku</w:t>
+      </w:r>
+    </w:p>
+    <w:p>
+      <w:pPr>
+        <w:pStyle w:val="ListParagraph"/>
+        <w:numPr>
+          <w:ilvl w:val="0"/>
+          <w:numId w:val="25"/>
+        </w:numPr>
+        <w:spacing w:line="360" w:lineRule="auto"/>
+        <w:jc w:val="both"/>
+      </w:pPr>
+      <w:r>
+        <w:t>Satnica za nedeveloperske taskove je 20kn/h po zaposleniku</w:t>
+      </w:r>
+    </w:p>
+    <w:p>
+      <w:pPr>
+        <w:pStyle w:val="ListParagraph"/>
+        <w:numPr>
+          <w:ilvl w:val="0"/>
+          <w:numId w:val="25"/>
+        </w:numPr>
+        <w:spacing w:line="360" w:lineRule="auto"/>
+        <w:jc w:val="both"/>
+      </w:pPr>
+      <w:r>
+        <w:t>Troškovi korištenja laptopa odnosno osobnih računala (struja) su 5kn/h</w:t>
+      </w:r>
+    </w:p>
+    <w:p>
+      <w:pPr>
+        <w:spacing w:line="360" w:lineRule="auto"/>
+        <w:jc w:val="both"/>
+      </w:pPr>
+    </w:p>
+    <w:p>
+      <w:pPr>
+        <w:spacing w:line="360" w:lineRule="auto"/>
+        <w:ind w:firstLine="360"/>
+        <w:jc w:val="both"/>
+      </w:pPr>
+      <w:r>
+        <w:t>S obzirom na navedene pretpostavke</w:t>
+      </w:r>
+      <w:r>
+        <w:t xml:space="preserve">, sudionike izvođenja taskova i vremena trajanja izvođenja svakog pojedinog taska, </w:t>
+      </w:r>
+      <w:r>
+        <w:t xml:space="preserve"> izračunati su troškovi odrađivanja svakog pojedinog taska, te je izrađen detaljni izvještaj proračuna projekta u alatu Microsoft Project 2016. Detaljan izvještaj </w:t>
+      </w:r>
+      <w:r>
+        <w:t>, zajedno sa sumom svih troškova</w:t>
+      </w:r>
+      <w:r>
+        <w:t>,</w:t>
+      </w:r>
+      <w:bookmarkStart w:id="6" w:name="_GoBack"/>
+      <w:bookmarkEnd w:id="6"/>
+      <w:r>
+        <w:t xml:space="preserve"> </w:t>
+      </w:r>
+      <w:r>
+        <w:t xml:space="preserve">prikazan je na slici X. </w:t>
+      </w:r>
+    </w:p>
+    <w:p>
+      <w:pPr>
+        <w:pStyle w:val="Heading1"/>
+        <w:ind w:left="0"/>
+        <w:jc w:val="center"/>
+        <w:rPr>
+          <w:b w:val="0"/>
+          <w:i/>
+        </w:rPr>
+      </w:pPr>
+      <w:r>
+        <w:rPr>
+          <w:b w:val="0"/>
+          <w:i/>
+          <w:noProof/>
+        </w:rPr>
+        <w:lastRenderedPageBreak/>
+        <w:drawing>
+          <wp:inline distT="0" distB="0" distL="0" distR="0" wp14:anchorId="42EF8D94" wp14:editId="7B173D9B">
+            <wp:extent cx="6027089" cy="5693278"/>
+            <wp:effectExtent l="0" t="0" r="0" b="3175"/>
+            <wp:docPr id="16" name="Picture 16" descr="C:\Users\JurmanLap\Desktop\CHATUP FAZA 1\costs v1.png"/>
+            <wp:cNvGraphicFramePr>
+              <a:graphicFrameLocks xmlns:a="http://schemas.openxmlformats.org/drawingml/2006/main" noChangeAspect="1"/>
+            </wp:cNvGraphicFramePr>
+            <a:graphic xmlns:a="http://schemas.openxmlformats.org/drawingml/2006/main">
+              <a:graphicData uri="http://schemas.openxmlformats.org/drawingml/2006/picture">
+                <pic:pic xmlns:pic="http://schemas.openxmlformats.org/drawingml/2006/picture">
+                  <pic:nvPicPr>
+                    <pic:cNvPr id="0" name="Picture 2" descr="C:\Users\JurmanLap\Desktop\CHATUP FAZA 1\costs v1.png"/>
+                    <pic:cNvPicPr>
+                      <a:picLocks noChangeAspect="1" noChangeArrowheads="1"/>
+                    </pic:cNvPicPr>
+                  </pic:nvPicPr>
+                  <pic:blipFill>
+                    <a:blip r:embed="rId25">
+                      <a:extLst>
+                        <a:ext uri="{28A0092B-C50C-407E-A947-70E740481C1C}">
+                          <a14:useLocalDpi xmlns:a14="http://schemas.microsoft.com/office/drawing/2010/main" val="0"/>
+                        </a:ext>
+                      </a:extLst>
+                    </a:blip>
+                    <a:srcRect/>
+                    <a:stretch>
+                      <a:fillRect/>
+                    </a:stretch>
+                  </pic:blipFill>
+                  <pic:spPr bwMode="auto">
+                    <a:xfrm>
+                      <a:off x="0" y="0"/>
+                      <a:ext cx="6031251" cy="5697209"/>
+                    </a:xfrm>
+                    <a:prstGeom prst="rect">
+                      <a:avLst/>
+                    </a:prstGeom>
+                    <a:noFill/>
+                    <a:ln>
+                      <a:noFill/>
+                    </a:ln>
+                  </pic:spPr>
+                </pic:pic>
+              </a:graphicData>
+            </a:graphic>
+          </wp:inline>
+        </w:drawing>
+      </w:r>
+    </w:p>
+    <w:p>
+      <w:pPr>
+        <w:jc w:val="center"/>
+        <w:rPr>
+          <w:i/>
+        </w:rPr>
+      </w:pPr>
+      <w:r>
+        <w:rPr>
+          <w:i/>
+        </w:rPr>
+        <w:t>Slika X . Detaljan proračun projekta izrađen u alatu MS Project 2016</w:t>
+      </w:r>
+    </w:p>
+    <w:p/>
+    <w:p>
+      <w:r>
+        <w:t>Iz izvještaja o proračunu  vidljivo je da ukupni troškovi projekta iznose 38.185,00 kn.</w:t>
       </w:r>
     </w:p>
     <w:p>
@@ -5713,12 +5907,12 @@
       <w:pPr>
         <w:pStyle w:val="Heading1"/>
       </w:pPr>
-      <w:bookmarkStart w:id="6" w:name="_Toc435005582"/>
+      <w:bookmarkStart w:id="7" w:name="_Toc435005582"/>
       <w:r>
         <w:lastRenderedPageBreak/>
         <w:t>Tijek projekta</w:t>
       </w:r>
-      <w:bookmarkEnd w:id="6"/>
+      <w:bookmarkEnd w:id="7"/>
     </w:p>
     <w:p>
       <w:pPr>
@@ -5757,13 +5951,7 @@
         <w:spacing w:after="0"/>
       </w:pPr>
       <w:r>
-        <w:t>Definirane s</w:t>
-      </w:r>
-      <w:r>
-        <w:t>u</w:t>
-      </w:r>
-      <w:r>
-        <w:t xml:space="preserve"> okvirne korisničke priče</w:t>
+        <w:t>Definirane su okvirne korisničke priče</w:t>
       </w:r>
     </w:p>
     <w:p>
@@ -5804,8 +5992,6 @@
       <w:r>
         <w:t>Slika 2 prikazuje bilješke sa prvog sastanka.</w:t>
       </w:r>
-      <w:bookmarkStart w:id="7" w:name="_GoBack"/>
-      <w:bookmarkEnd w:id="7"/>
     </w:p>
     <w:p>
       <w:pPr>
@@ -5832,7 +6018,7 @@
                     <pic:cNvPicPr/>
                   </pic:nvPicPr>
                   <pic:blipFill>
-                    <a:blip r:embed="rId25" cstate="print">
+                    <a:blip r:embed="rId26" cstate="print">
                       <a:extLst>
                         <a:ext uri="{28A0092B-C50C-407E-A947-70E740481C1C}">
                           <a14:useLocalDpi xmlns:a14="http://schemas.microsoft.com/office/drawing/2010/main" val="0"/>
@@ -6895,7 +7081,7 @@
           <w:rPr>
             <w:noProof/>
           </w:rPr>
-          <w:t>1</w:t>
+          <w:t>14</w:t>
         </w:r>
         <w:r>
           <w:rPr>
@@ -7820,6 +8006,119 @@
     </w:lvl>
   </w:abstractNum>
   <w:abstractNum w:abstractNumId="8">
+    <w:nsid w:val="29AE3FD1"/>
+    <w:multiLevelType w:val="hybridMultilevel"/>
+    <w:tmpl w:val="0F34A3BE"/>
+    <w:lvl w:ilvl="0" w:tplc="041A0001">
+      <w:start w:val="1"/>
+      <w:numFmt w:val="bullet"/>
+      <w:lvlText w:val=""/>
+      <w:lvlJc w:val="left"/>
+      <w:pPr>
+        <w:ind w:left="720" w:hanging="360"/>
+      </w:pPr>
+      <w:rPr>
+        <w:rFonts w:ascii="Symbol" w:hAnsi="Symbol" w:hint="default"/>
+      </w:rPr>
+    </w:lvl>
+    <w:lvl w:ilvl="1" w:tplc="041A0003" w:tentative="1">
+      <w:start w:val="1"/>
+      <w:numFmt w:val="bullet"/>
+      <w:lvlText w:val="o"/>
+      <w:lvlJc w:val="left"/>
+      <w:pPr>
+        <w:ind w:left="1440" w:hanging="360"/>
+      </w:pPr>
+      <w:rPr>
+        <w:rFonts w:ascii="Courier New" w:hAnsi="Courier New" w:cs="Courier New" w:hint="default"/>
+      </w:rPr>
+    </w:lvl>
+    <w:lvl w:ilvl="2" w:tplc="041A0005" w:tentative="1">
+      <w:start w:val="1"/>
+      <w:numFmt w:val="bullet"/>
+      <w:lvlText w:val=""/>
+      <w:lvlJc w:val="left"/>
+      <w:pPr>
+        <w:ind w:left="2160" w:hanging="360"/>
+      </w:pPr>
+      <w:rPr>
+        <w:rFonts w:ascii="Wingdings" w:hAnsi="Wingdings" w:hint="default"/>
+      </w:rPr>
+    </w:lvl>
+    <w:lvl w:ilvl="3" w:tplc="041A0001" w:tentative="1">
+      <w:start w:val="1"/>
+      <w:numFmt w:val="bullet"/>
+      <w:lvlText w:val=""/>
+      <w:lvlJc w:val="left"/>
+      <w:pPr>
+        <w:ind w:left="2880" w:hanging="360"/>
+      </w:pPr>
+      <w:rPr>
+        <w:rFonts w:ascii="Symbol" w:hAnsi="Symbol" w:hint="default"/>
+      </w:rPr>
+    </w:lvl>
+    <w:lvl w:ilvl="4" w:tplc="041A0003" w:tentative="1">
+      <w:start w:val="1"/>
+      <w:numFmt w:val="bullet"/>
+      <w:lvlText w:val="o"/>
+      <w:lvlJc w:val="left"/>
+      <w:pPr>
+        <w:ind w:left="3600" w:hanging="360"/>
+      </w:pPr>
+      <w:rPr>
+        <w:rFonts w:ascii="Courier New" w:hAnsi="Courier New" w:cs="Courier New" w:hint="default"/>
+      </w:rPr>
+    </w:lvl>
+    <w:lvl w:ilvl="5" w:tplc="041A0005" w:tentative="1">
+      <w:start w:val="1"/>
+      <w:numFmt w:val="bullet"/>
+      <w:lvlText w:val=""/>
+      <w:lvlJc w:val="left"/>
+      <w:pPr>
+        <w:ind w:left="4320" w:hanging="360"/>
+      </w:pPr>
+      <w:rPr>
+        <w:rFonts w:ascii="Wingdings" w:hAnsi="Wingdings" w:hint="default"/>
+      </w:rPr>
+    </w:lvl>
+    <w:lvl w:ilvl="6" w:tplc="041A0001" w:tentative="1">
+      <w:start w:val="1"/>
+      <w:numFmt w:val="bullet"/>
+      <w:lvlText w:val=""/>
+      <w:lvlJc w:val="left"/>
+      <w:pPr>
+        <w:ind w:left="5040" w:hanging="360"/>
+      </w:pPr>
+      <w:rPr>
+        <w:rFonts w:ascii="Symbol" w:hAnsi="Symbol" w:hint="default"/>
+      </w:rPr>
+    </w:lvl>
+    <w:lvl w:ilvl="7" w:tplc="041A0003" w:tentative="1">
+      <w:start w:val="1"/>
+      <w:numFmt w:val="bullet"/>
+      <w:lvlText w:val="o"/>
+      <w:lvlJc w:val="left"/>
+      <w:pPr>
+        <w:ind w:left="5760" w:hanging="360"/>
+      </w:pPr>
+      <w:rPr>
+        <w:rFonts w:ascii="Courier New" w:hAnsi="Courier New" w:cs="Courier New" w:hint="default"/>
+      </w:rPr>
+    </w:lvl>
+    <w:lvl w:ilvl="8" w:tplc="041A0005" w:tentative="1">
+      <w:start w:val="1"/>
+      <w:numFmt w:val="bullet"/>
+      <w:lvlText w:val=""/>
+      <w:lvlJc w:val="left"/>
+      <w:pPr>
+        <w:ind w:left="6480" w:hanging="360"/>
+      </w:pPr>
+      <w:rPr>
+        <w:rFonts w:ascii="Wingdings" w:hAnsi="Wingdings" w:hint="default"/>
+      </w:rPr>
+    </w:lvl>
+  </w:abstractNum>
+  <w:abstractNum w:abstractNumId="9">
     <w:nsid w:val="2CD226A2"/>
     <w:multiLevelType w:val="hybridMultilevel"/>
     <w:tmpl w:val="8ED64CAC"/>
@@ -7932,7 +8231,7 @@
       </w:rPr>
     </w:lvl>
   </w:abstractNum>
-  <w:abstractNum w:abstractNumId="9">
+  <w:abstractNum w:abstractNumId="10">
     <w:nsid w:val="2CD64B1E"/>
     <w:multiLevelType w:val="multilevel"/>
     <w:tmpl w:val="0B4E0E28"/>
@@ -8081,7 +8380,7 @@
       </w:rPr>
     </w:lvl>
   </w:abstractNum>
-  <w:abstractNum w:abstractNumId="10">
+  <w:abstractNum w:abstractNumId="11">
     <w:nsid w:val="36785B04"/>
     <w:multiLevelType w:val="hybridMultilevel"/>
     <w:tmpl w:val="DA7A3936"/>
@@ -8194,7 +8493,7 @@
       </w:rPr>
     </w:lvl>
   </w:abstractNum>
-  <w:abstractNum w:abstractNumId="11">
+  <w:abstractNum w:abstractNumId="12">
     <w:nsid w:val="3D09409F"/>
     <w:multiLevelType w:val="hybridMultilevel"/>
     <w:tmpl w:val="C45CB832"/>
@@ -8311,7 +8610,7 @@
       </w:pPr>
     </w:lvl>
   </w:abstractNum>
-  <w:abstractNum w:abstractNumId="12">
+  <w:abstractNum w:abstractNumId="13">
     <w:nsid w:val="4E9317CD"/>
     <w:multiLevelType w:val="hybridMultilevel"/>
     <w:tmpl w:val="4B6AA4BE"/>
@@ -8400,7 +8699,7 @@
       </w:pPr>
     </w:lvl>
   </w:abstractNum>
-  <w:abstractNum w:abstractNumId="13">
+  <w:abstractNum w:abstractNumId="14">
     <w:nsid w:val="50A62950"/>
     <w:multiLevelType w:val="hybridMultilevel"/>
     <w:tmpl w:val="2726482A"/>
@@ -8513,7 +8812,7 @@
       </w:rPr>
     </w:lvl>
   </w:abstractNum>
-  <w:abstractNum w:abstractNumId="14">
+  <w:abstractNum w:abstractNumId="15">
     <w:nsid w:val="556C65F1"/>
     <w:multiLevelType w:val="hybridMultilevel"/>
     <w:tmpl w:val="7FC4F5D0"/>
@@ -8633,7 +8932,7 @@
       </w:pPr>
     </w:lvl>
   </w:abstractNum>
-  <w:abstractNum w:abstractNumId="15">
+  <w:abstractNum w:abstractNumId="16">
     <w:nsid w:val="67C2432D"/>
     <w:multiLevelType w:val="hybridMultilevel"/>
     <w:tmpl w:val="1E80A032"/>
@@ -8746,7 +9045,7 @@
       </w:rPr>
     </w:lvl>
   </w:abstractNum>
-  <w:abstractNum w:abstractNumId="16">
+  <w:abstractNum w:abstractNumId="17">
     <w:nsid w:val="69832197"/>
     <w:multiLevelType w:val="multilevel"/>
     <w:tmpl w:val="A906C7DC"/>
@@ -8871,7 +9170,7 @@
       </w:rPr>
     </w:lvl>
   </w:abstractNum>
-  <w:abstractNum w:abstractNumId="17">
+  <w:abstractNum w:abstractNumId="18">
     <w:nsid w:val="72241F1E"/>
     <w:multiLevelType w:val="hybridMultilevel"/>
     <w:tmpl w:val="0A00E644"/>
@@ -8984,7 +9283,7 @@
       </w:rPr>
     </w:lvl>
   </w:abstractNum>
-  <w:abstractNum w:abstractNumId="18">
+  <w:abstractNum w:abstractNumId="19">
     <w:nsid w:val="73F970EF"/>
     <w:multiLevelType w:val="hybridMultilevel"/>
     <w:tmpl w:val="B68C9270"/>
@@ -9097,7 +9396,7 @@
       </w:rPr>
     </w:lvl>
   </w:abstractNum>
-  <w:abstractNum w:abstractNumId="19">
+  <w:abstractNum w:abstractNumId="20">
     <w:nsid w:val="789F2EDA"/>
     <w:multiLevelType w:val="hybridMultilevel"/>
     <w:tmpl w:val="2E7483BA"/>
@@ -9210,7 +9509,7 @@
       </w:rPr>
     </w:lvl>
   </w:abstractNum>
-  <w:abstractNum w:abstractNumId="20">
+  <w:abstractNum w:abstractNumId="21">
     <w:nsid w:val="797E25BB"/>
     <w:multiLevelType w:val="hybridMultilevel"/>
     <w:tmpl w:val="6B62F332"/>
@@ -9331,7 +9630,7 @@
       </w:pPr>
     </w:lvl>
   </w:abstractNum>
-  <w:abstractNum w:abstractNumId="21">
+  <w:abstractNum w:abstractNumId="22">
     <w:nsid w:val="7F3C6A54"/>
     <w:multiLevelType w:val="hybridMultilevel"/>
     <w:tmpl w:val="EB88613A"/>
@@ -9445,61 +9744,61 @@
     </w:lvl>
   </w:abstractNum>
   <w:num w:numId="1">
-    <w:abstractNumId w:val="16"/>
+    <w:abstractNumId w:val="17"/>
   </w:num>
   <w:num w:numId="2">
     <w:abstractNumId w:val="0"/>
   </w:num>
   <w:num w:numId="3">
-    <w:abstractNumId w:val="9"/>
+    <w:abstractNumId w:val="10"/>
   </w:num>
   <w:num w:numId="4">
-    <w:abstractNumId w:val="11"/>
+    <w:abstractNumId w:val="12"/>
   </w:num>
   <w:num w:numId="5">
-    <w:abstractNumId w:val="12"/>
+    <w:abstractNumId w:val="13"/>
   </w:num>
   <w:num w:numId="6">
     <w:abstractNumId w:val="4"/>
   </w:num>
   <w:num w:numId="7">
-    <w:abstractNumId w:val="21"/>
+    <w:abstractNumId w:val="22"/>
   </w:num>
   <w:num w:numId="8">
-    <w:abstractNumId w:val="14"/>
+    <w:abstractNumId w:val="15"/>
   </w:num>
   <w:num w:numId="9">
     <w:abstractNumId w:val="3"/>
   </w:num>
   <w:num w:numId="10">
-    <w:abstractNumId w:val="19"/>
+    <w:abstractNumId w:val="20"/>
   </w:num>
   <w:num w:numId="11">
-    <w:abstractNumId w:val="20"/>
+    <w:abstractNumId w:val="21"/>
   </w:num>
   <w:num w:numId="12">
-    <w:abstractNumId w:val="15"/>
+    <w:abstractNumId w:val="16"/>
   </w:num>
   <w:num w:numId="13">
-    <w:abstractNumId w:val="16"/>
+    <w:abstractNumId w:val="17"/>
   </w:num>
   <w:num w:numId="14">
-    <w:abstractNumId w:val="16"/>
+    <w:abstractNumId w:val="17"/>
   </w:num>
   <w:num w:numId="15">
-    <w:abstractNumId w:val="13"/>
+    <w:abstractNumId w:val="14"/>
   </w:num>
   <w:num w:numId="16">
     <w:abstractNumId w:val="6"/>
   </w:num>
   <w:num w:numId="17">
-    <w:abstractNumId w:val="18"/>
+    <w:abstractNumId w:val="19"/>
   </w:num>
   <w:num w:numId="18">
     <w:abstractNumId w:val="7"/>
   </w:num>
   <w:num w:numId="19">
-    <w:abstractNumId w:val="17"/>
+    <w:abstractNumId w:val="18"/>
   </w:num>
   <w:num w:numId="20">
     <w:abstractNumId w:val="1"/>
@@ -9511,9 +9810,12 @@
     <w:abstractNumId w:val="5"/>
   </w:num>
   <w:num w:numId="23">
-    <w:abstractNumId w:val="10"/>
+    <w:abstractNumId w:val="11"/>
   </w:num>
   <w:num w:numId="24">
+    <w:abstractNumId w:val="9"/>
+  </w:num>
+  <w:num w:numId="25">
     <w:abstractNumId w:val="8"/>
   </w:num>
 </w:numbering>
@@ -9765,6 +10067,7 @@
   <w:style w:type="character" w:default="1" w:styleId="DefaultParagraphFont">
     <w:name w:val="Default Paragraph Font"/>
     <w:uiPriority w:val="1"/>
+    <w:semiHidden/>
     <w:unhideWhenUsed/>
   </w:style>
   <w:style w:type="table" w:default="1" w:styleId="TableNormal">
@@ -11161,6 +11464,7 @@
   <w:style w:type="character" w:default="1" w:styleId="DefaultParagraphFont">
     <w:name w:val="Default Paragraph Font"/>
     <w:uiPriority w:val="1"/>
+    <w:semiHidden/>
     <w:unhideWhenUsed/>
   </w:style>
   <w:style w:type="table" w:default="1" w:styleId="TableNormal">
@@ -12599,7 +12903,7 @@
 </file>
 
 <file path=customXml/itemProps1.xml><?xml version="1.0" encoding="utf-8"?>
-<ds:datastoreItem xmlns:ds="http://schemas.openxmlformats.org/officeDocument/2006/customXml" ds:itemID="{7659E9FF-690C-490C-AEE8-F7A73FFF8033}">
+<ds:datastoreItem xmlns:ds="http://schemas.openxmlformats.org/officeDocument/2006/customXml" ds:itemID="{F5B40C89-3D26-46FA-A3A1-0C5414CF7631}">
   <ds:schemaRefs>
     <ds:schemaRef ds:uri="http://schemas.openxmlformats.org/officeDocument/2006/bibliography"/>
   </ds:schemaRefs>

</xml_diff>

<commit_message>
Dopunjen Sprint 1 i popravljene slike da brojevi idu po redu.
</commit_message>
<xml_diff>
--- a/Dokumentacija/Projektna dokumentacija.docx
+++ b/Dokumentacija/Projektna dokumentacija.docx
@@ -15,6 +15,8 @@
         </w:rPr>
         <w:t>SVEUČILIŠTE U ZAGREBU</w:t>
       </w:r>
+      <w:bookmarkStart w:id="0" w:name="_GoBack"/>
+      <w:bookmarkEnd w:id="0"/>
     </w:p>
     <w:p>
       <w:pPr>
@@ -587,7 +589,7 @@
       <w:r>
         <w:fldChar w:fldCharType="separate"/>
       </w:r>
-      <w:hyperlink w:anchor="_Toc435242785" w:history="1">
+      <w:hyperlink w:anchor="_Toc435280806" w:history="1">
         <w:r>
           <w:rPr>
             <w:rStyle w:val="Hyperlink"/>
@@ -630,7 +632,7 @@
             <w:noProof/>
             <w:webHidden/>
           </w:rPr>
-          <w:instrText xml:space="preserve"> PAGEREF _Toc435242785 \h </w:instrText>
+          <w:instrText xml:space="preserve"> PAGEREF _Toc435280806 \h </w:instrText>
         </w:r>
         <w:r>
           <w:rPr>
@@ -671,7 +673,7 @@
           <w:szCs w:val="22"/>
         </w:rPr>
       </w:pPr>
-      <w:hyperlink w:anchor="_Toc435242786" w:history="1">
+      <w:hyperlink w:anchor="_Toc435280807" w:history="1">
         <w:r>
           <w:rPr>
             <w:rStyle w:val="Hyperlink"/>
@@ -714,7 +716,7 @@
             <w:noProof/>
             <w:webHidden/>
           </w:rPr>
-          <w:instrText xml:space="preserve"> PAGEREF _Toc435242786 \h </w:instrText>
+          <w:instrText xml:space="preserve"> PAGEREF _Toc435280807 \h </w:instrText>
         </w:r>
         <w:r>
           <w:rPr>
@@ -755,7 +757,7 @@
           <w:szCs w:val="22"/>
         </w:rPr>
       </w:pPr>
-      <w:hyperlink w:anchor="_Toc435242787" w:history="1">
+      <w:hyperlink w:anchor="_Toc435280808" w:history="1">
         <w:r>
           <w:rPr>
             <w:rStyle w:val="Hyperlink"/>
@@ -798,7 +800,7 @@
             <w:noProof/>
             <w:webHidden/>
           </w:rPr>
-          <w:instrText xml:space="preserve"> PAGEREF _Toc435242787 \h </w:instrText>
+          <w:instrText xml:space="preserve"> PAGEREF _Toc435280808 \h </w:instrText>
         </w:r>
         <w:r>
           <w:rPr>
@@ -839,7 +841,7 @@
           <w:szCs w:val="22"/>
         </w:rPr>
       </w:pPr>
-      <w:hyperlink w:anchor="_Toc435242788" w:history="1">
+      <w:hyperlink w:anchor="_Toc435280809" w:history="1">
         <w:r>
           <w:rPr>
             <w:rStyle w:val="Hyperlink"/>
@@ -882,7 +884,7 @@
             <w:noProof/>
             <w:webHidden/>
           </w:rPr>
-          <w:instrText xml:space="preserve"> PAGEREF _Toc435242788 \h </w:instrText>
+          <w:instrText xml:space="preserve"> PAGEREF _Toc435280809 \h </w:instrText>
         </w:r>
         <w:r>
           <w:rPr>
@@ -923,7 +925,7 @@
           <w:szCs w:val="22"/>
         </w:rPr>
       </w:pPr>
-      <w:hyperlink w:anchor="_Toc435242789" w:history="1">
+      <w:hyperlink w:anchor="_Toc435280810" w:history="1">
         <w:r>
           <w:rPr>
             <w:rStyle w:val="Hyperlink"/>
@@ -966,7 +968,7 @@
             <w:noProof/>
             <w:webHidden/>
           </w:rPr>
-          <w:instrText xml:space="preserve"> PAGEREF _Toc435242789 \h </w:instrText>
+          <w:instrText xml:space="preserve"> PAGEREF _Toc435280810 \h </w:instrText>
         </w:r>
         <w:r>
           <w:rPr>
@@ -1007,7 +1009,7 @@
           <w:szCs w:val="22"/>
         </w:rPr>
       </w:pPr>
-      <w:hyperlink w:anchor="_Toc435242790" w:history="1">
+      <w:hyperlink w:anchor="_Toc435280811" w:history="1">
         <w:r>
           <w:rPr>
             <w:rStyle w:val="Hyperlink"/>
@@ -1050,7 +1052,7 @@
             <w:noProof/>
             <w:webHidden/>
           </w:rPr>
-          <w:instrText xml:space="preserve"> PAGEREF _Toc435242790 \h </w:instrText>
+          <w:instrText xml:space="preserve"> PAGEREF _Toc435280811 \h </w:instrText>
         </w:r>
         <w:r>
           <w:rPr>
@@ -1091,7 +1093,7 @@
           <w:szCs w:val="22"/>
         </w:rPr>
       </w:pPr>
-      <w:hyperlink w:anchor="_Toc435242791" w:history="1">
+      <w:hyperlink w:anchor="_Toc435280812" w:history="1">
         <w:r>
           <w:rPr>
             <w:rStyle w:val="Hyperlink"/>
@@ -1134,7 +1136,7 @@
             <w:noProof/>
             <w:webHidden/>
           </w:rPr>
-          <w:instrText xml:space="preserve"> PAGEREF _Toc435242791 \h </w:instrText>
+          <w:instrText xml:space="preserve"> PAGEREF _Toc435280812 \h </w:instrText>
         </w:r>
         <w:r>
           <w:rPr>
@@ -1175,7 +1177,7 @@
           <w:szCs w:val="22"/>
         </w:rPr>
       </w:pPr>
-      <w:hyperlink w:anchor="_Toc435242792" w:history="1">
+      <w:hyperlink w:anchor="_Toc435280813" w:history="1">
         <w:r>
           <w:rPr>
             <w:rStyle w:val="Hyperlink"/>
@@ -1218,7 +1220,7 @@
             <w:noProof/>
             <w:webHidden/>
           </w:rPr>
-          <w:instrText xml:space="preserve"> PAGEREF _Toc435242792 \h </w:instrText>
+          <w:instrText xml:space="preserve"> PAGEREF _Toc435280813 \h </w:instrText>
         </w:r>
         <w:r>
           <w:rPr>
@@ -1259,7 +1261,7 @@
           <w:szCs w:val="22"/>
         </w:rPr>
       </w:pPr>
-      <w:hyperlink w:anchor="_Toc435242793" w:history="1">
+      <w:hyperlink w:anchor="_Toc435280814" w:history="1">
         <w:r>
           <w:rPr>
             <w:rStyle w:val="Hyperlink"/>
@@ -1302,7 +1304,7 @@
             <w:noProof/>
             <w:webHidden/>
           </w:rPr>
-          <w:instrText xml:space="preserve"> PAGEREF _Toc435242793 \h </w:instrText>
+          <w:instrText xml:space="preserve"> PAGEREF _Toc435280814 \h </w:instrText>
         </w:r>
         <w:r>
           <w:rPr>
@@ -1322,7 +1324,7 @@
             <w:noProof/>
             <w:webHidden/>
           </w:rPr>
-          <w:t>1</w:t>
+          <w:t>6</w:t>
         </w:r>
         <w:r>
           <w:rPr>
@@ -1343,7 +1345,7 @@
           <w:szCs w:val="22"/>
         </w:rPr>
       </w:pPr>
-      <w:hyperlink w:anchor="_Toc435242794" w:history="1">
+      <w:hyperlink w:anchor="_Toc435280815" w:history="1">
         <w:r>
           <w:rPr>
             <w:rStyle w:val="Hyperlink"/>
@@ -1386,7 +1388,7 @@
             <w:noProof/>
             <w:webHidden/>
           </w:rPr>
-          <w:instrText xml:space="preserve"> PAGEREF _Toc435242794 \h </w:instrText>
+          <w:instrText xml:space="preserve"> PAGEREF _Toc435280815 \h </w:instrText>
         </w:r>
         <w:r>
           <w:rPr>
@@ -1406,7 +1408,7 @@
             <w:noProof/>
             <w:webHidden/>
           </w:rPr>
-          <w:t>6</w:t>
+          <w:t>11</w:t>
         </w:r>
         <w:r>
           <w:rPr>
@@ -1427,7 +1429,7 @@
           <w:szCs w:val="22"/>
         </w:rPr>
       </w:pPr>
-      <w:hyperlink w:anchor="_Toc435242795" w:history="1">
+      <w:hyperlink w:anchor="_Toc435280816" w:history="1">
         <w:r>
           <w:rPr>
             <w:rStyle w:val="Hyperlink"/>
@@ -1470,7 +1472,7 @@
             <w:noProof/>
             <w:webHidden/>
           </w:rPr>
-          <w:instrText xml:space="preserve"> PAGEREF _Toc435242795 \h </w:instrText>
+          <w:instrText xml:space="preserve"> PAGEREF _Toc435280816 \h </w:instrText>
         </w:r>
         <w:r>
           <w:rPr>
@@ -1490,7 +1492,7 @@
             <w:noProof/>
             <w:webHidden/>
           </w:rPr>
-          <w:t>6</w:t>
+          <w:t>11</w:t>
         </w:r>
         <w:r>
           <w:rPr>
@@ -1511,7 +1513,7 @@
           <w:szCs w:val="22"/>
         </w:rPr>
       </w:pPr>
-      <w:hyperlink w:anchor="_Toc435242796" w:history="1">
+      <w:hyperlink w:anchor="_Toc435280817" w:history="1">
         <w:r>
           <w:rPr>
             <w:rStyle w:val="Hyperlink"/>
@@ -1554,7 +1556,7 @@
             <w:noProof/>
             <w:webHidden/>
           </w:rPr>
-          <w:instrText xml:space="preserve"> PAGEREF _Toc435242796 \h </w:instrText>
+          <w:instrText xml:space="preserve"> PAGEREF _Toc435280817 \h </w:instrText>
         </w:r>
         <w:r>
           <w:rPr>
@@ -1574,7 +1576,7 @@
             <w:noProof/>
             <w:webHidden/>
           </w:rPr>
-          <w:t>6</w:t>
+          <w:t>11</w:t>
         </w:r>
         <w:r>
           <w:rPr>
@@ -1595,7 +1597,7 @@
           <w:szCs w:val="22"/>
         </w:rPr>
       </w:pPr>
-      <w:hyperlink w:anchor="_Toc435242797" w:history="1">
+      <w:hyperlink w:anchor="_Toc435280818" w:history="1">
         <w:r>
           <w:rPr>
             <w:rStyle w:val="Hyperlink"/>
@@ -1638,7 +1640,7 @@
             <w:noProof/>
             <w:webHidden/>
           </w:rPr>
-          <w:instrText xml:space="preserve"> PAGEREF _Toc435242797 \h </w:instrText>
+          <w:instrText xml:space="preserve"> PAGEREF _Toc435280818 \h </w:instrText>
         </w:r>
         <w:r>
           <w:rPr>
@@ -1658,7 +1660,7 @@
             <w:noProof/>
             <w:webHidden/>
           </w:rPr>
-          <w:t>6</w:t>
+          <w:t>11</w:t>
         </w:r>
         <w:r>
           <w:rPr>
@@ -1679,7 +1681,7 @@
           <w:szCs w:val="22"/>
         </w:rPr>
       </w:pPr>
-      <w:hyperlink w:anchor="_Toc435242798" w:history="1">
+      <w:hyperlink w:anchor="_Toc435280819" w:history="1">
         <w:r>
           <w:rPr>
             <w:rStyle w:val="Hyperlink"/>
@@ -1722,7 +1724,7 @@
             <w:noProof/>
             <w:webHidden/>
           </w:rPr>
-          <w:instrText xml:space="preserve"> PAGEREF _Toc435242798 \h </w:instrText>
+          <w:instrText xml:space="preserve"> PAGEREF _Toc435280819 \h </w:instrText>
         </w:r>
         <w:r>
           <w:rPr>
@@ -1742,7 +1744,7 @@
             <w:noProof/>
             <w:webHidden/>
           </w:rPr>
-          <w:t>8</w:t>
+          <w:t>13</w:t>
         </w:r>
         <w:r>
           <w:rPr>
@@ -1763,7 +1765,7 @@
           <w:szCs w:val="22"/>
         </w:rPr>
       </w:pPr>
-      <w:hyperlink w:anchor="_Toc435242799" w:history="1">
+      <w:hyperlink w:anchor="_Toc435280820" w:history="1">
         <w:r>
           <w:rPr>
             <w:rStyle w:val="Hyperlink"/>
@@ -1806,7 +1808,7 @@
             <w:noProof/>
             <w:webHidden/>
           </w:rPr>
-          <w:instrText xml:space="preserve"> PAGEREF _Toc435242799 \h </w:instrText>
+          <w:instrText xml:space="preserve"> PAGEREF _Toc435280820 \h </w:instrText>
         </w:r>
         <w:r>
           <w:rPr>
@@ -1826,7 +1828,7 @@
             <w:noProof/>
             <w:webHidden/>
           </w:rPr>
-          <w:t>10</w:t>
+          <w:t>15</w:t>
         </w:r>
         <w:r>
           <w:rPr>
@@ -1847,7 +1849,7 @@
           <w:szCs w:val="22"/>
         </w:rPr>
       </w:pPr>
-      <w:hyperlink w:anchor="_Toc435242800" w:history="1">
+      <w:hyperlink w:anchor="_Toc435280821" w:history="1">
         <w:r>
           <w:rPr>
             <w:rStyle w:val="Hyperlink"/>
@@ -1890,7 +1892,7 @@
             <w:noProof/>
             <w:webHidden/>
           </w:rPr>
-          <w:instrText xml:space="preserve"> PAGEREF _Toc435242800 \h </w:instrText>
+          <w:instrText xml:space="preserve"> PAGEREF _Toc435280821 \h </w:instrText>
         </w:r>
         <w:r>
           <w:rPr>
@@ -1910,7 +1912,7 @@
             <w:noProof/>
             <w:webHidden/>
           </w:rPr>
-          <w:t>11</w:t>
+          <w:t>16</w:t>
         </w:r>
         <w:r>
           <w:rPr>
@@ -1931,7 +1933,7 @@
           <w:szCs w:val="22"/>
         </w:rPr>
       </w:pPr>
-      <w:hyperlink w:anchor="_Toc435242801" w:history="1">
+      <w:hyperlink w:anchor="_Toc435280822" w:history="1">
         <w:r>
           <w:rPr>
             <w:rStyle w:val="Hyperlink"/>
@@ -1974,7 +1976,7 @@
             <w:noProof/>
             <w:webHidden/>
           </w:rPr>
-          <w:instrText xml:space="preserve"> PAGEREF _Toc435242801 \h </w:instrText>
+          <w:instrText xml:space="preserve"> PAGEREF _Toc435280822 \h </w:instrText>
         </w:r>
         <w:r>
           <w:rPr>
@@ -1994,7 +1996,7 @@
             <w:noProof/>
             <w:webHidden/>
           </w:rPr>
-          <w:t>12</w:t>
+          <w:t>17</w:t>
         </w:r>
         <w:r>
           <w:rPr>
@@ -2015,7 +2017,7 @@
           <w:szCs w:val="22"/>
         </w:rPr>
       </w:pPr>
-      <w:hyperlink w:anchor="_Toc435242802" w:history="1">
+      <w:hyperlink w:anchor="_Toc435280823" w:history="1">
         <w:r>
           <w:rPr>
             <w:rStyle w:val="Hyperlink"/>
@@ -2037,7 +2039,7 @@
             <w:rStyle w:val="Hyperlink"/>
             <w:noProof/>
           </w:rPr>
-          <w:t>Dnevni sastanak 21.10.2015.</w:t>
+          <w:t>Dnevni sastanci</w:t>
         </w:r>
         <w:r>
           <w:rPr>
@@ -2058,7 +2060,7 @@
             <w:noProof/>
             <w:webHidden/>
           </w:rPr>
-          <w:instrText xml:space="preserve"> PAGEREF _Toc435242802 \h </w:instrText>
+          <w:instrText xml:space="preserve"> PAGEREF _Toc435280823 \h </w:instrText>
         </w:r>
         <w:r>
           <w:rPr>
@@ -2078,7 +2080,7 @@
             <w:noProof/>
             <w:webHidden/>
           </w:rPr>
-          <w:t>12</w:t>
+          <w:t>17</w:t>
         </w:r>
         <w:r>
           <w:rPr>
@@ -2099,7 +2101,7 @@
           <w:szCs w:val="22"/>
         </w:rPr>
       </w:pPr>
-      <w:hyperlink w:anchor="_Toc435242803" w:history="1">
+      <w:hyperlink w:anchor="_Toc435280824" w:history="1">
         <w:r>
           <w:rPr>
             <w:rStyle w:val="Hyperlink"/>
@@ -2121,7 +2123,7 @@
             <w:rStyle w:val="Hyperlink"/>
             <w:noProof/>
           </w:rPr>
-          <w:t>Dnevni sastanak 23.10.2015.</w:t>
+          <w:t>Sprint 1 Backlog</w:t>
         </w:r>
         <w:r>
           <w:rPr>
@@ -2142,7 +2144,7 @@
             <w:noProof/>
             <w:webHidden/>
           </w:rPr>
-          <w:instrText xml:space="preserve"> PAGEREF _Toc435242803 \h </w:instrText>
+          <w:instrText xml:space="preserve"> PAGEREF _Toc435280824 \h </w:instrText>
         </w:r>
         <w:r>
           <w:rPr>
@@ -2162,7 +2164,7 @@
             <w:noProof/>
             <w:webHidden/>
           </w:rPr>
-          <w:t>12</w:t>
+          <w:t>19</w:t>
         </w:r>
         <w:r>
           <w:rPr>
@@ -2183,7 +2185,7 @@
           <w:szCs w:val="22"/>
         </w:rPr>
       </w:pPr>
-      <w:hyperlink w:anchor="_Toc435242804" w:history="1">
+      <w:hyperlink w:anchor="_Toc435280825" w:history="1">
         <w:r>
           <w:rPr>
             <w:rStyle w:val="Hyperlink"/>
@@ -2226,7 +2228,7 @@
             <w:noProof/>
             <w:webHidden/>
           </w:rPr>
-          <w:instrText xml:space="preserve"> PAGEREF _Toc435242804 \h </w:instrText>
+          <w:instrText xml:space="preserve"> PAGEREF _Toc435280825 \h </w:instrText>
         </w:r>
         <w:r>
           <w:rPr>
@@ -2246,7 +2248,7 @@
             <w:noProof/>
             <w:webHidden/>
           </w:rPr>
-          <w:t>12</w:t>
+          <w:t>20</w:t>
         </w:r>
         <w:r>
           <w:rPr>
@@ -2259,7 +2261,7 @@
     </w:p>
     <w:p>
       <w:pPr>
-        <w:pStyle w:val="TOC1"/>
+        <w:pStyle w:val="TOC3"/>
         <w:rPr>
           <w:rFonts w:asciiTheme="minorHAnsi" w:eastAsiaTheme="minorEastAsia" w:hAnsiTheme="minorHAnsi" w:cstheme="minorBidi"/>
           <w:noProof/>
@@ -2267,13 +2269,13 @@
           <w:szCs w:val="22"/>
         </w:rPr>
       </w:pPr>
-      <w:hyperlink w:anchor="_Toc435242805" w:history="1">
+      <w:hyperlink w:anchor="_Toc435280826" w:history="1">
         <w:r>
           <w:rPr>
             <w:rStyle w:val="Hyperlink"/>
             <w:noProof/>
           </w:rPr>
-          <w:t>7.</w:t>
+          <w:t>6.2.1.</w:t>
         </w:r>
         <w:r>
           <w:rPr>
@@ -2289,6 +2291,90 @@
             <w:rStyle w:val="Hyperlink"/>
             <w:noProof/>
           </w:rPr>
+          <w:t>Dnevni sastanci</w:t>
+        </w:r>
+        <w:r>
+          <w:rPr>
+            <w:noProof/>
+            <w:webHidden/>
+          </w:rPr>
+          <w:tab/>
+        </w:r>
+        <w:r>
+          <w:rPr>
+            <w:noProof/>
+            <w:webHidden/>
+          </w:rPr>
+          <w:fldChar w:fldCharType="begin"/>
+        </w:r>
+        <w:r>
+          <w:rPr>
+            <w:noProof/>
+            <w:webHidden/>
+          </w:rPr>
+          <w:instrText xml:space="preserve"> PAGEREF _Toc435280826 \h </w:instrText>
+        </w:r>
+        <w:r>
+          <w:rPr>
+            <w:noProof/>
+            <w:webHidden/>
+          </w:rPr>
+        </w:r>
+        <w:r>
+          <w:rPr>
+            <w:noProof/>
+            <w:webHidden/>
+          </w:rPr>
+          <w:fldChar w:fldCharType="separate"/>
+        </w:r>
+        <w:r>
+          <w:rPr>
+            <w:noProof/>
+            <w:webHidden/>
+          </w:rPr>
+          <w:t>20</w:t>
+        </w:r>
+        <w:r>
+          <w:rPr>
+            <w:noProof/>
+            <w:webHidden/>
+          </w:rPr>
+          <w:fldChar w:fldCharType="end"/>
+        </w:r>
+      </w:hyperlink>
+    </w:p>
+    <w:p>
+      <w:pPr>
+        <w:pStyle w:val="TOC1"/>
+        <w:rPr>
+          <w:rFonts w:asciiTheme="minorHAnsi" w:eastAsiaTheme="minorEastAsia" w:hAnsiTheme="minorHAnsi" w:cstheme="minorBidi"/>
+          <w:noProof/>
+          <w:sz w:val="22"/>
+          <w:szCs w:val="22"/>
+        </w:rPr>
+      </w:pPr>
+      <w:hyperlink w:anchor="_Toc435280827" w:history="1">
+        <w:r>
+          <w:rPr>
+            <w:rStyle w:val="Hyperlink"/>
+            <w:noProof/>
+          </w:rPr>
+          <w:t>7.</w:t>
+        </w:r>
+        <w:r>
+          <w:rPr>
+            <w:rFonts w:asciiTheme="minorHAnsi" w:eastAsiaTheme="minorEastAsia" w:hAnsiTheme="minorHAnsi" w:cstheme="minorBidi"/>
+            <w:noProof/>
+            <w:sz w:val="22"/>
+            <w:szCs w:val="22"/>
+          </w:rPr>
+          <w:tab/>
+        </w:r>
+        <w:r>
+          <w:rPr>
+            <w:rStyle w:val="Hyperlink"/>
+            <w:noProof/>
+          </w:rPr>
           <w:t>Literatura</w:t>
         </w:r>
         <w:r>
@@ -2310,7 +2396,7 @@
             <w:noProof/>
             <w:webHidden/>
           </w:rPr>
-          <w:instrText xml:space="preserve"> PAGEREF _Toc435242805 \h </w:instrText>
+          <w:instrText xml:space="preserve"> PAGEREF _Toc435280827 \h </w:instrText>
         </w:r>
         <w:r>
           <w:rPr>
@@ -2330,7 +2416,7 @@
             <w:noProof/>
             <w:webHidden/>
           </w:rPr>
-          <w:t>13</w:t>
+          <w:t>21</w:t>
         </w:r>
         <w:r>
           <w:rPr>
@@ -2369,12 +2455,12 @@
       <w:pPr>
         <w:pStyle w:val="FOINaslov1"/>
       </w:pPr>
-      <w:bookmarkStart w:id="0" w:name="_Toc435242785"/>
+      <w:bookmarkStart w:id="1" w:name="_Toc435280806"/>
       <w:r>
         <w:lastRenderedPageBreak/>
         <w:t>Uvod</w:t>
       </w:r>
-      <w:bookmarkEnd w:id="0"/>
+      <w:bookmarkEnd w:id="1"/>
     </w:p>
     <w:p>
       <w:pPr>
@@ -2415,12 +2501,7 @@
         <w:jc w:val="both"/>
       </w:pPr>
       <w:r>
-        <w:t>Tim se sastoji od četiri studenata diplomskog studija Informatike na Fakultetu organizacije i informatike u Varaždinu. Aplik</w:t>
-      </w:r>
-      <w:bookmarkStart w:id="1" w:name="_GoBack"/>
-      <w:bookmarkEnd w:id="1"/>
-      <w:r>
-        <w:t>acija pod nazivom ChatUp osmišljena je kao chat aplikacija koja bi pronašla svoj dio prostora na Google Play Store-u.</w:t>
+        <w:t>Tim se sastoji od četiri studenata diplomskog studija Informatike na Fakultetu organizacije i informatike u Varaždinu. Aplikacija pod nazivom ChatUp osmišljena je kao chat aplikacija koja bi pronašla svoj dio prostora na Google Play Store-u.</w:t>
       </w:r>
     </w:p>
     <w:p>
@@ -2439,7 +2520,7 @@
       <w:pPr>
         <w:pStyle w:val="FOINaslov1"/>
       </w:pPr>
-      <w:bookmarkStart w:id="2" w:name="_Toc435242786"/>
+      <w:bookmarkStart w:id="2" w:name="_Toc435280807"/>
       <w:r>
         <w:lastRenderedPageBreak/>
         <w:t>Opis projekta</w:t>
@@ -2450,7 +2531,7 @@
       <w:pPr>
         <w:pStyle w:val="FOINaslov2"/>
       </w:pPr>
-      <w:bookmarkStart w:id="3" w:name="_Toc435242787"/>
+      <w:bookmarkStart w:id="3" w:name="_Toc435280808"/>
       <w:r>
         <w:t>Metodologija SCRUM</w:t>
       </w:r>
@@ -2481,7 +2562,7 @@
       <w:pPr>
         <w:pStyle w:val="FOINaslov2"/>
       </w:pPr>
-      <w:bookmarkStart w:id="4" w:name="_Toc435242788"/>
+      <w:bookmarkStart w:id="4" w:name="_Toc435280809"/>
       <w:r>
         <w:t>Korisnički zahtjevi</w:t>
       </w:r>
@@ -2491,7 +2572,7 @@
       <w:pPr>
         <w:pStyle w:val="FOINaslov3"/>
       </w:pPr>
-      <w:bookmarkStart w:id="5" w:name="_Toc435242789"/>
+      <w:bookmarkStart w:id="5" w:name="_Toc435280810"/>
       <w:r>
         <w:t>Perspektiva proizvoda i ciljano tržište</w:t>
       </w:r>
@@ -2509,7 +2590,7 @@
       <w:pPr>
         <w:pStyle w:val="FOINaslov3"/>
       </w:pPr>
-      <w:bookmarkStart w:id="6" w:name="_Toc435242790"/>
+      <w:bookmarkStart w:id="6" w:name="_Toc435280811"/>
       <w:r>
         <w:t>Korisničke priče</w:t>
       </w:r>
@@ -3379,7 +3460,7 @@
       <w:pPr>
         <w:pStyle w:val="FOINaslov2"/>
       </w:pPr>
-      <w:bookmarkStart w:id="7" w:name="_Toc435242791"/>
+      <w:bookmarkStart w:id="7" w:name="_Toc435280812"/>
       <w:r>
         <w:t>Prototip aplikacije</w:t>
       </w:r>
@@ -3397,7 +3478,7 @@
       <w:pPr>
         <w:pStyle w:val="FOINaslov3"/>
       </w:pPr>
-      <w:bookmarkStart w:id="8" w:name="_Toc435242792"/>
+      <w:bookmarkStart w:id="8" w:name="_Toc435280813"/>
       <w:r>
         <w:t>Slika prototipa aplikacije</w:t>
       </w:r>
@@ -3425,6 +3506,7 @@
     </w:p>
     <w:p>
       <w:pPr>
+        <w:keepNext/>
         <w:jc w:val="center"/>
       </w:pPr>
       <w:r>
@@ -3433,7 +3515,7 @@
         </w:rPr>
         <w:lastRenderedPageBreak/>
         <w:drawing>
-          <wp:inline distT="0" distB="0" distL="0" distR="0">
+          <wp:inline distT="0" distB="0" distL="0" distR="0" wp14:anchorId="62BE032E" wp14:editId="2E8CD9BF">
             <wp:extent cx="8009255" cy="5200650"/>
             <wp:effectExtent l="0" t="0" r="0" b="0"/>
             <wp:docPr id="2" name="Picture 2" descr="C:\Users\JurmanLap\Desktop\CHATUP FAZA 1\prototype.png"/>
@@ -3484,34 +3566,73 @@
     </w:p>
     <w:p>
       <w:pPr>
+        <w:pStyle w:val="Caption"/>
         <w:jc w:val="center"/>
         <w:rPr>
-          <w:b/>
-          <w:sz w:val="18"/>
-          <w:szCs w:val="18"/>
+          <w:color w:val="auto"/>
         </w:rPr>
         <w:sectPr>
           <w:pgSz w:w="16838" w:h="11906" w:orient="landscape"/>
           <w:pgMar w:top="1417" w:right="1417" w:bottom="1417" w:left="1417" w:header="708" w:footer="708" w:gutter="0"/>
-          <w:pgNumType w:start="1"/>
           <w:cols w:space="708"/>
           <w:docGrid w:linePitch="360"/>
         </w:sectPr>
       </w:pPr>
       <w:r>
         <w:rPr>
-          <w:b/>
-          <w:sz w:val="18"/>
-          <w:szCs w:val="18"/>
-        </w:rPr>
-        <w:t>Slika 1 Prototip aplikacije ChatUp</w:t>
+          <w:color w:val="auto"/>
+        </w:rPr>
+        <w:t xml:space="preserve">Slika </w:t>
+      </w:r>
+      <w:r>
+        <w:rPr>
+          <w:color w:val="auto"/>
+        </w:rPr>
+        <w:fldChar w:fldCharType="begin"/>
+      </w:r>
+      <w:r>
+        <w:rPr>
+          <w:color w:val="auto"/>
+        </w:rPr>
+        <w:instrText xml:space="preserve"> SEQ Slika \* ARABIC </w:instrText>
+      </w:r>
+      <w:r>
+        <w:rPr>
+          <w:color w:val="auto"/>
+        </w:rPr>
+        <w:fldChar w:fldCharType="separate"/>
+      </w:r>
+      <w:r>
+        <w:rPr>
+          <w:noProof/>
+          <w:color w:val="auto"/>
+        </w:rPr>
+        <w:t>1</w:t>
+      </w:r>
+      <w:r>
+        <w:rPr>
+          <w:color w:val="auto"/>
+        </w:rPr>
+        <w:fldChar w:fldCharType="end"/>
+      </w:r>
+      <w:r>
+        <w:rPr>
+          <w:color w:val="auto"/>
+        </w:rPr>
+        <w:t xml:space="preserve"> Prototip aplikacije ChatUp</w:t>
+      </w:r>
+      <w:r>
+        <w:rPr>
+          <w:color w:val="auto"/>
+        </w:rPr>
+        <w:t xml:space="preserve"> </w:t>
       </w:r>
     </w:p>
     <w:p>
       <w:pPr>
         <w:pStyle w:val="FOINaslov1"/>
       </w:pPr>
-      <w:bookmarkStart w:id="9" w:name="_Toc435242793"/>
+      <w:bookmarkStart w:id="9" w:name="_Toc435280814"/>
       <w:r>
         <w:lastRenderedPageBreak/>
         <w:t>Objašnjenje svakog pojedinog Mockup-a</w:t>
@@ -3633,7 +3754,7 @@
                 <w:noProof/>
               </w:rPr>
               <w:drawing>
-                <wp:inline distT="0" distB="0" distL="0" distR="0" wp14:anchorId="23233EA1" wp14:editId="1A267BD6">
+                <wp:inline distT="0" distB="0" distL="0" distR="0" wp14:anchorId="6454F9D7" wp14:editId="2B01922F">
                   <wp:extent cx="1605600" cy="3060000"/>
                   <wp:effectExtent l="0" t="0" r="0" b="7620"/>
                   <wp:docPr id="3" name="Picture 3" descr="C:\Users\JurmanLap\Desktop\CHATUP FAZA 1\SVI MOCKAPI\editiranje\1 Log in.png"/>
@@ -3764,7 +3885,7 @@
                 <w:noProof/>
               </w:rPr>
               <w:drawing>
-                <wp:inline distT="0" distB="0" distL="0" distR="0" wp14:anchorId="44A0C72E" wp14:editId="670618FC">
+                <wp:inline distT="0" distB="0" distL="0" distR="0" wp14:anchorId="7651F02F" wp14:editId="4078367B">
                   <wp:extent cx="1620000" cy="3060000"/>
                   <wp:effectExtent l="0" t="0" r="0" b="7620"/>
                   <wp:docPr id="4" name="Picture 4" descr="C:\Users\JurmanLap\Desktop\CHATUP FAZA 1\SVI MOCKAPI\editiranje\2 Register.png"/>
@@ -3895,7 +4016,7 @@
               </w:rPr>
               <w:lastRenderedPageBreak/>
               <w:drawing>
-                <wp:inline distT="0" distB="0" distL="0" distR="0" wp14:anchorId="036C770A" wp14:editId="731F767F">
+                <wp:inline distT="0" distB="0" distL="0" distR="0" wp14:anchorId="5ECEECD1" wp14:editId="435FE97D">
                   <wp:extent cx="1605600" cy="3060000"/>
                   <wp:effectExtent l="0" t="0" r="0" b="7620"/>
                   <wp:docPr id="5" name="Picture 5" descr="C:\Users\JurmanLap\Desktop\CHATUP FAZA 1\SVI MOCKAPI\editiranje\3 Forgot password.png"/>
@@ -4020,6 +4141,7 @@
             <w:tcBorders>
               <w:top w:val="single" w:sz="4" w:space="0" w:color="auto"/>
               <w:left w:val="single" w:sz="4" w:space="0" w:color="auto"/>
+              <w:bottom w:val="single" w:sz="4" w:space="0" w:color="auto"/>
             </w:tcBorders>
             <w:vAlign w:val="center"/>
           </w:tcPr>
@@ -4029,10 +4151,10 @@
                 <w:noProof/>
               </w:rPr>
               <w:drawing>
-                <wp:inline distT="0" distB="0" distL="0" distR="0" wp14:anchorId="50FB9A47" wp14:editId="5F5A8117">
+                <wp:inline distT="0" distB="0" distL="0" distR="0" wp14:anchorId="4ECB80C2" wp14:editId="7017674B">
                   <wp:extent cx="1605600" cy="3060000"/>
                   <wp:effectExtent l="0" t="0" r="0" b="7620"/>
-                  <wp:docPr id="6" name="Picture 6" descr="C:\Users\JurmanLap\Desktop\CHATUP FAZA 1\SVI MOCKAPI\editiranje\4 Login_success.png"/>
+                  <wp:docPr id="7" name="Picture 7" descr="C:\Users\JurmanLap\Desktop\CHATUP FAZA 1\SVI MOCKAPI\editiranje\5 Menu.png"/>
                   <wp:cNvGraphicFramePr>
                     <a:graphicFrameLocks xmlns:a="http://schemas.openxmlformats.org/drawingml/2006/main" noChangeAspect="1"/>
                   </wp:cNvGraphicFramePr>
@@ -4040,7 +4162,7 @@
                     <a:graphicData uri="http://schemas.openxmlformats.org/drawingml/2006/picture">
                       <pic:pic xmlns:pic="http://schemas.openxmlformats.org/drawingml/2006/picture">
                         <pic:nvPicPr>
-                          <pic:cNvPr id="0" name="Picture 6" descr="C:\Users\JurmanLap\Desktop\CHATUP FAZA 1\SVI MOCKAPI\editiranje\4 Login_success.png"/>
+                          <pic:cNvPr id="0" name="Picture 7" descr="C:\Users\JurmanLap\Desktop\CHATUP FAZA 1\SVI MOCKAPI\editiranje\5 Menu.png"/>
                           <pic:cNvPicPr>
                             <a:picLocks noChangeAspect="1" noChangeArrowheads="1"/>
                           </pic:cNvPicPr>
@@ -4084,6 +4206,7 @@
             <w:tcW w:w="4536" w:type="dxa"/>
             <w:tcBorders>
               <w:top w:val="single" w:sz="4" w:space="0" w:color="auto"/>
+              <w:bottom w:val="single" w:sz="4" w:space="0" w:color="auto"/>
             </w:tcBorders>
             <w:vAlign w:val="center"/>
           </w:tcPr>
@@ -4096,7 +4219,10 @@
               </w:rPr>
             </w:pPr>
             <w:r>
-              <w:t>Nakon uspješne prijave korisnik dobiva poruku o uspješnoj prijavi.</w:t>
+              <w:t>Nakon</w:t>
+            </w:r>
+            <w:r>
+              <w:t xml:space="preserve"> prijave otvara se glavnom sučelje zajedno sa izbornikom u gornjem desnom uglu. U izborniku se korisniku nudi na odabir 5 opcija: mogućnost editiranja profila, mogućnost povratka na naslovnu stranicu, mogućnost pogleda informacija o razvojnom timu, mogućnost odjave iz aplikacije i mogućnost zatvaranja aplikacije. Glavno sučelje biti će objašnjeno u Mockapu broj 7.</w:t>
             </w:r>
           </w:p>
         </w:tc>
@@ -4105,6 +4231,7 @@
             <w:tcW w:w="1100" w:type="dxa"/>
             <w:tcBorders>
               <w:top w:val="single" w:sz="4" w:space="0" w:color="auto"/>
+              <w:bottom w:val="single" w:sz="4" w:space="0" w:color="auto"/>
               <w:right w:val="single" w:sz="4" w:space="0" w:color="auto"/>
             </w:tcBorders>
             <w:vAlign w:val="center"/>
@@ -4118,7 +4245,7 @@
               </w:rPr>
             </w:pPr>
             <w:r>
-              <w:t>Prijava</w:t>
+              <w:t>Izbornik</w:t>
             </w:r>
           </w:p>
           <w:p>
@@ -4130,13 +4257,58 @@
               </w:rPr>
             </w:pPr>
             <w:r>
-              <w:t xml:space="preserve">(prioritet </w:t>
-            </w:r>
-            <w:r>
-              <w:t>3</w:t>
-            </w:r>
-            <w:r>
-              <w:t>)</w:t>
+              <w:t>(prioritet 8)</w:t>
+            </w:r>
+          </w:p>
+          <w:p>
+            <w:pPr>
+              <w:jc w:val="center"/>
+              <w:cnfStyle w:val="000000000000" w:firstRow="0" w:lastRow="0" w:firstColumn="0" w:lastColumn="0" w:oddVBand="0" w:evenVBand="0" w:oddHBand="0" w:evenHBand="0" w:firstRowFirstColumn="0" w:firstRowLastColumn="0" w:lastRowFirstColumn="0" w:lastRowLastColumn="0"/>
+              <w:rPr>
+                <w:b/>
+              </w:rPr>
+            </w:pPr>
+          </w:p>
+          <w:p>
+            <w:pPr>
+              <w:jc w:val="center"/>
+              <w:cnfStyle w:val="000000000000" w:firstRow="0" w:lastRow="0" w:firstColumn="0" w:lastColumn="0" w:oddVBand="0" w:evenVBand="0" w:oddHBand="0" w:evenHBand="0" w:firstRowFirstColumn="0" w:firstRowLastColumn="0" w:lastRowFirstColumn="0" w:lastRowLastColumn="0"/>
+              <w:rPr>
+                <w:b/>
+              </w:rPr>
+            </w:pPr>
+          </w:p>
+          <w:p>
+            <w:pPr>
+              <w:jc w:val="center"/>
+              <w:cnfStyle w:val="000000000000" w:firstRow="0" w:lastRow="0" w:firstColumn="0" w:lastColumn="0" w:oddVBand="0" w:evenVBand="0" w:oddHBand="0" w:evenHBand="0" w:firstRowFirstColumn="0" w:firstRowLastColumn="0" w:lastRowFirstColumn="0" w:lastRowLastColumn="0"/>
+              <w:rPr>
+                <w:b/>
+              </w:rPr>
+            </w:pPr>
+          </w:p>
+          <w:p>
+            <w:pPr>
+              <w:jc w:val="center"/>
+              <w:cnfStyle w:val="000000000000" w:firstRow="0" w:lastRow="0" w:firstColumn="0" w:lastColumn="0" w:oddVBand="0" w:evenVBand="0" w:oddHBand="0" w:evenHBand="0" w:firstRowFirstColumn="0" w:firstRowLastColumn="0" w:lastRowFirstColumn="0" w:lastRowLastColumn="0"/>
+              <w:rPr>
+                <w:b/>
+              </w:rPr>
+            </w:pPr>
+            <w:r>
+              <w:t>Odjava</w:t>
+            </w:r>
+          </w:p>
+          <w:p>
+            <w:pPr>
+              <w:jc w:val="center"/>
+              <w:cnfStyle w:val="000000000000" w:firstRow="0" w:lastRow="0" w:firstColumn="0" w:lastColumn="0" w:oddVBand="0" w:evenVBand="0" w:oddHBand="0" w:evenHBand="0" w:firstRowFirstColumn="0" w:firstRowLastColumn="0" w:lastRowFirstColumn="0" w:lastRowLastColumn="0"/>
+              <w:rPr>
+                <w:b/>
+              </w:rPr>
+            </w:pPr>
+            <w:r>
+              <w:t>(prioritet 4)</w:t>
             </w:r>
           </w:p>
         </w:tc>
@@ -4152,7 +4324,6 @@
             <w:tcBorders>
               <w:top w:val="single" w:sz="4" w:space="0" w:color="auto"/>
               <w:left w:val="single" w:sz="4" w:space="0" w:color="auto"/>
-              <w:bottom w:val="single" w:sz="4" w:space="0" w:color="auto"/>
             </w:tcBorders>
             <w:vAlign w:val="center"/>
           </w:tcPr>
@@ -4163,10 +4334,10 @@
               </w:rPr>
               <w:lastRenderedPageBreak/>
               <w:drawing>
-                <wp:inline distT="0" distB="0" distL="0" distR="0" wp14:anchorId="1368730F" wp14:editId="2912B6C8">
+                <wp:inline distT="0" distB="0" distL="0" distR="0" wp14:anchorId="4865F92D" wp14:editId="0B15101D">
                   <wp:extent cx="1605600" cy="3060000"/>
                   <wp:effectExtent l="0" t="0" r="0" b="7620"/>
-                  <wp:docPr id="7" name="Picture 7" descr="C:\Users\JurmanLap\Desktop\CHATUP FAZA 1\SVI MOCKAPI\editiranje\5 Menu.png"/>
+                  <wp:docPr id="1" name="Picture 1" descr="C:\Users\JurmanLap\Desktop\CHATUP FAZA 1\SVI MOCKAPI\editiranje\6 Edit profile.png"/>
                   <wp:cNvGraphicFramePr>
                     <a:graphicFrameLocks xmlns:a="http://schemas.openxmlformats.org/drawingml/2006/main" noChangeAspect="1"/>
                   </wp:cNvGraphicFramePr>
@@ -4174,7 +4345,7 @@
                     <a:graphicData uri="http://schemas.openxmlformats.org/drawingml/2006/picture">
                       <pic:pic xmlns:pic="http://schemas.openxmlformats.org/drawingml/2006/picture">
                         <pic:nvPicPr>
-                          <pic:cNvPr id="0" name="Picture 7" descr="C:\Users\JurmanLap\Desktop\CHATUP FAZA 1\SVI MOCKAPI\editiranje\5 Menu.png"/>
+                          <pic:cNvPr id="0" name="Picture 1" descr="C:\Users\JurmanLap\Desktop\CHATUP FAZA 1\SVI MOCKAPI\editiranje\6 Edit profile.png"/>
                           <pic:cNvPicPr>
                             <a:picLocks noChangeAspect="1" noChangeArrowheads="1"/>
                           </pic:cNvPicPr>
@@ -4218,7 +4389,6 @@
             <w:tcW w:w="4536" w:type="dxa"/>
             <w:tcBorders>
               <w:top w:val="single" w:sz="4" w:space="0" w:color="auto"/>
-              <w:bottom w:val="single" w:sz="4" w:space="0" w:color="auto"/>
             </w:tcBorders>
             <w:vAlign w:val="center"/>
           </w:tcPr>
@@ -4231,10 +4401,19 @@
               </w:rPr>
             </w:pPr>
             <w:r>
-              <w:t>Nakon</w:t>
-            </w:r>
-            <w:r>
-              <w:t xml:space="preserve"> prijave otvara se glavnom sučelje zajedno sa izbornikom u gornjem desnom uglu. U izborniku se korisniku nudi na odabir 5 opcija: mogućnost editiranja profila, mogućnost povratka na naslovnu stranicu, mogućnost pogleda informacija o razvojnom timu, mogućnost odjave iz aplikacije i mogućnost zatvaranja aplikacije. Glavno sučelje biti će objašnjeno u Mockapu broj 7.</w:t>
+              <w:t>Odabirom</w:t>
+            </w:r>
+            <w:r>
+              <w:t xml:space="preserve"> „Edit profile“ u izborniku otvara se novi prozor koji korisniku nudi mogućnost editiranja vlastitih korisničkih postavki. Ovisno o odabiru stavke koju korisnik želi editirati, „otključava“ mu se mogućnost editiranja te stavke. Klikom na gumb „</w:t>
+            </w:r>
+            <w:r>
+              <w:rPr>
+                <w:i/>
+              </w:rPr>
+              <w:t>Save</w:t>
+            </w:r>
+            <w:r>
+              <w:t>“ spremaju se uređene postavke korisničkog profila. Moguće je izmijeniti sljedeće: sliku profila, e-mail, spol i lozinku. Kod izmjene lozinke potrebno je dva put unijeti novu lozinku radi provjere korektnosti unosa.</w:t>
             </w:r>
           </w:p>
         </w:tc>
@@ -4243,7 +4422,6 @@
             <w:tcW w:w="1100" w:type="dxa"/>
             <w:tcBorders>
               <w:top w:val="single" w:sz="4" w:space="0" w:color="auto"/>
-              <w:bottom w:val="single" w:sz="4" w:space="0" w:color="auto"/>
               <w:right w:val="single" w:sz="4" w:space="0" w:color="auto"/>
             </w:tcBorders>
             <w:vAlign w:val="center"/>
@@ -4257,7 +4435,13 @@
               </w:rPr>
             </w:pPr>
             <w:r>
-              <w:t>Izbornik</w:t>
+              <w:t>Uređiva</w:t>
+            </w:r>
+            <w:r>
+              <w:t>-</w:t>
+            </w:r>
+            <w:r>
+              <w:t>nje profila</w:t>
             </w:r>
           </w:p>
           <w:p>
@@ -4269,58 +4453,13 @@
               </w:rPr>
             </w:pPr>
             <w:r>
-              <w:t>(prioritet 8)</w:t>
-            </w:r>
-          </w:p>
-          <w:p>
-            <w:pPr>
-              <w:jc w:val="center"/>
-              <w:cnfStyle w:val="000000100000" w:firstRow="0" w:lastRow="0" w:firstColumn="0" w:lastColumn="0" w:oddVBand="0" w:evenVBand="0" w:oddHBand="1" w:evenHBand="0" w:firstRowFirstColumn="0" w:firstRowLastColumn="0" w:lastRowFirstColumn="0" w:lastRowLastColumn="0"/>
-              <w:rPr>
-                <w:b/>
-              </w:rPr>
-            </w:pPr>
-          </w:p>
-          <w:p>
-            <w:pPr>
-              <w:jc w:val="center"/>
-              <w:cnfStyle w:val="000000100000" w:firstRow="0" w:lastRow="0" w:firstColumn="0" w:lastColumn="0" w:oddVBand="0" w:evenVBand="0" w:oddHBand="1" w:evenHBand="0" w:firstRowFirstColumn="0" w:firstRowLastColumn="0" w:lastRowFirstColumn="0" w:lastRowLastColumn="0"/>
-              <w:rPr>
-                <w:b/>
-              </w:rPr>
-            </w:pPr>
-          </w:p>
-          <w:p>
-            <w:pPr>
-              <w:jc w:val="center"/>
-              <w:cnfStyle w:val="000000100000" w:firstRow="0" w:lastRow="0" w:firstColumn="0" w:lastColumn="0" w:oddVBand="0" w:evenVBand="0" w:oddHBand="1" w:evenHBand="0" w:firstRowFirstColumn="0" w:firstRowLastColumn="0" w:lastRowFirstColumn="0" w:lastRowLastColumn="0"/>
-              <w:rPr>
-                <w:b/>
-              </w:rPr>
-            </w:pPr>
-          </w:p>
-          <w:p>
-            <w:pPr>
-              <w:jc w:val="center"/>
-              <w:cnfStyle w:val="000000100000" w:firstRow="0" w:lastRow="0" w:firstColumn="0" w:lastColumn="0" w:oddVBand="0" w:evenVBand="0" w:oddHBand="1" w:evenHBand="0" w:firstRowFirstColumn="0" w:firstRowLastColumn="0" w:lastRowFirstColumn="0" w:lastRowLastColumn="0"/>
-              <w:rPr>
-                <w:b/>
-              </w:rPr>
-            </w:pPr>
-            <w:r>
-              <w:t>Odjava</w:t>
-            </w:r>
-          </w:p>
-          <w:p>
-            <w:pPr>
-              <w:jc w:val="center"/>
-              <w:cnfStyle w:val="000000100000" w:firstRow="0" w:lastRow="0" w:firstColumn="0" w:lastColumn="0" w:oddVBand="0" w:evenVBand="0" w:oddHBand="1" w:evenHBand="0" w:firstRowFirstColumn="0" w:firstRowLastColumn="0" w:lastRowFirstColumn="0" w:lastRowLastColumn="0"/>
-              <w:rPr>
-                <w:b/>
-              </w:rPr>
-            </w:pPr>
-            <w:r>
-              <w:t>(prioritet 4)</w:t>
+              <w:t xml:space="preserve">(prioritet </w:t>
+            </w:r>
+            <w:r>
+              <w:t>13</w:t>
+            </w:r>
+            <w:r>
+              <w:t>)</w:t>
             </w:r>
           </w:p>
         </w:tc>
@@ -4333,6 +4472,7 @@
             <w:tcBorders>
               <w:top w:val="single" w:sz="4" w:space="0" w:color="auto"/>
               <w:left w:val="single" w:sz="4" w:space="0" w:color="auto"/>
+              <w:bottom w:val="single" w:sz="4" w:space="0" w:color="auto"/>
             </w:tcBorders>
             <w:vAlign w:val="center"/>
           </w:tcPr>
@@ -4342,10 +4482,10 @@
                 <w:noProof/>
               </w:rPr>
               <w:drawing>
-                <wp:inline distT="0" distB="0" distL="0" distR="0" wp14:anchorId="1FCDA248" wp14:editId="2ED76AF7">
+                <wp:inline distT="0" distB="0" distL="0" distR="0" wp14:anchorId="35B197F5" wp14:editId="791F6A57">
                   <wp:extent cx="1605600" cy="3060000"/>
                   <wp:effectExtent l="0" t="0" r="0" b="7620"/>
-                  <wp:docPr id="1" name="Picture 1" descr="C:\Users\JurmanLap\Desktop\CHATUP FAZA 1\SVI MOCKAPI\editiranje\6 Edit profile.png"/>
+                  <wp:docPr id="9" name="Picture 9" descr="C:\Users\JurmanLap\Desktop\CHATUP FAZA 1\SVI MOCKAPI\editiranje\7 Home page ( Tab 1).png"/>
                   <wp:cNvGraphicFramePr>
                     <a:graphicFrameLocks xmlns:a="http://schemas.openxmlformats.org/drawingml/2006/main" noChangeAspect="1"/>
                   </wp:cNvGraphicFramePr>
@@ -4353,7 +4493,7 @@
                     <a:graphicData uri="http://schemas.openxmlformats.org/drawingml/2006/picture">
                       <pic:pic xmlns:pic="http://schemas.openxmlformats.org/drawingml/2006/picture">
                         <pic:nvPicPr>
-                          <pic:cNvPr id="0" name="Picture 1" descr="C:\Users\JurmanLap\Desktop\CHATUP FAZA 1\SVI MOCKAPI\editiranje\6 Edit profile.png"/>
+                          <pic:cNvPr id="0" name="Picture 9" descr="C:\Users\JurmanLap\Desktop\CHATUP FAZA 1\SVI MOCKAPI\editiranje\7 Home page ( Tab 1).png"/>
                           <pic:cNvPicPr>
                             <a:picLocks noChangeAspect="1" noChangeArrowheads="1"/>
                           </pic:cNvPicPr>
@@ -4397,6 +4537,7 @@
             <w:tcW w:w="4536" w:type="dxa"/>
             <w:tcBorders>
               <w:top w:val="single" w:sz="4" w:space="0" w:color="auto"/>
+              <w:bottom w:val="single" w:sz="4" w:space="0" w:color="auto"/>
             </w:tcBorders>
             <w:vAlign w:val="center"/>
           </w:tcPr>
@@ -4404,24 +4545,36 @@
             <w:pPr>
               <w:jc w:val="both"/>
               <w:cnfStyle w:val="000000000000" w:firstRow="0" w:lastRow="0" w:firstColumn="0" w:lastColumn="0" w:oddVBand="0" w:evenVBand="0" w:oddHBand="0" w:evenHBand="0" w:firstRowFirstColumn="0" w:firstRowLastColumn="0" w:lastRowFirstColumn="0" w:lastRowLastColumn="0"/>
-              <w:rPr>
-                <w:b/>
-              </w:rPr>
             </w:pPr>
             <w:r>
-              <w:t>Odabirom</w:t>
-            </w:r>
-            <w:r>
-              <w:t xml:space="preserve"> „Edit profile“ u izborniku otvara se novi prozor koji korisniku nudi mogućnost editiranja vlastitih korisničkih postavki. Ovisno o odabiru stavke koju korisnik želi editirati, „otključava“ mu se mogućnost editiranja te stavke. Klikom na gumb „</w:t>
+              <w:t>U glavnom prozoru aplikacije (Home) vidljiva je slika profila prijavljenog korisnika aplikacije, njegov status i njegovi prijatelji koje ima u listi prijatelja zajedno sa pripadnim statusom svakog prijatelja (online, busy, away..).  Držanjem pritiska na nekog od prijatelja isti se selektira i otvara se izbornik sa tri mogućnosti. Otvaranje razgovora sa tim korisnikom (</w:t>
             </w:r>
             <w:r>
               <w:rPr>
                 <w:i/>
               </w:rPr>
-              <w:t>Save</w:t>
-            </w:r>
-            <w:r>
-              <w:t>“ spremaju se uređene postavke korisničkog profila. Moguće je izmijeniti sljedeće: sliku profila, e-mail, spol i lozinku. Kod izmjene lozinke potrebno je dva put unijeti novu lozinku radi provjere korektnosti unosa.</w:t>
+              <w:t>Chat</w:t>
+            </w:r>
+            <w:r>
+              <w:t>), brisanje korisnika sa liste prijatelja (</w:t>
+            </w:r>
+            <w:r>
+              <w:rPr>
+                <w:i/>
+              </w:rPr>
+              <w:t>Remove</w:t>
+            </w:r>
+            <w:r>
+              <w:t>) i odustajanje od akcije (</w:t>
+            </w:r>
+            <w:r>
+              <w:rPr>
+                <w:i/>
+              </w:rPr>
+              <w:t>Cancel</w:t>
+            </w:r>
+            <w:r>
+              <w:t>).</w:t>
             </w:r>
           </w:p>
         </w:tc>
@@ -4430,6 +4583,7 @@
             <w:tcW w:w="1100" w:type="dxa"/>
             <w:tcBorders>
               <w:top w:val="single" w:sz="4" w:space="0" w:color="auto"/>
+              <w:bottom w:val="single" w:sz="4" w:space="0" w:color="auto"/>
               <w:right w:val="single" w:sz="4" w:space="0" w:color="auto"/>
             </w:tcBorders>
             <w:vAlign w:val="center"/>
@@ -4438,36 +4592,18 @@
             <w:pPr>
               <w:jc w:val="center"/>
               <w:cnfStyle w:val="000000000000" w:firstRow="0" w:lastRow="0" w:firstColumn="0" w:lastColumn="0" w:oddVBand="0" w:evenVBand="0" w:oddHBand="0" w:evenHBand="0" w:firstRowFirstColumn="0" w:firstRowLastColumn="0" w:lastRowFirstColumn="0" w:lastRowLastColumn="0"/>
-              <w:rPr>
-                <w:b/>
-              </w:rPr>
             </w:pPr>
             <w:r>
-              <w:t>Uređiva</w:t>
-            </w:r>
-            <w:r>
-              <w:t>-</w:t>
-            </w:r>
-            <w:r>
-              <w:t>nje profila</w:t>
+              <w:t>Profilna stranica</w:t>
             </w:r>
           </w:p>
           <w:p>
             <w:pPr>
               <w:jc w:val="center"/>
               <w:cnfStyle w:val="000000000000" w:firstRow="0" w:lastRow="0" w:firstColumn="0" w:lastColumn="0" w:oddVBand="0" w:evenVBand="0" w:oddHBand="0" w:evenHBand="0" w:firstRowFirstColumn="0" w:firstRowLastColumn="0" w:lastRowFirstColumn="0" w:lastRowLastColumn="0"/>
-              <w:rPr>
-                <w:b/>
-              </w:rPr>
             </w:pPr>
             <w:r>
-              <w:t xml:space="preserve">(prioritet </w:t>
-            </w:r>
-            <w:r>
-              <w:t>13</w:t>
-            </w:r>
-            <w:r>
-              <w:t>)</w:t>
+              <w:t>(prioritet 5)</w:t>
             </w:r>
           </w:p>
         </w:tc>
@@ -4483,7 +4619,6 @@
             <w:tcBorders>
               <w:top w:val="single" w:sz="4" w:space="0" w:color="auto"/>
               <w:left w:val="single" w:sz="4" w:space="0" w:color="auto"/>
-              <w:bottom w:val="single" w:sz="4" w:space="0" w:color="auto"/>
             </w:tcBorders>
             <w:vAlign w:val="center"/>
           </w:tcPr>
@@ -4494,10 +4629,10 @@
               </w:rPr>
               <w:lastRenderedPageBreak/>
               <w:drawing>
-                <wp:inline distT="0" distB="0" distL="0" distR="0" wp14:anchorId="6021DEEA" wp14:editId="0E71A1DC">
+                <wp:inline distT="0" distB="0" distL="0" distR="0" wp14:anchorId="7203E1D6" wp14:editId="19FBB49C">
                   <wp:extent cx="1605600" cy="3060000"/>
                   <wp:effectExtent l="0" t="0" r="0" b="7620"/>
-                  <wp:docPr id="9" name="Picture 9" descr="C:\Users\JurmanLap\Desktop\CHATUP FAZA 1\SVI MOCKAPI\editiranje\7 Home page ( Tab 1).png"/>
+                  <wp:docPr id="10" name="Picture 10" descr="C:\Users\JurmanLap\Desktop\CHATUP FAZA 1\SVI MOCKAPI\editiranje\8 Search (Tab2).png"/>
                   <wp:cNvGraphicFramePr>
                     <a:graphicFrameLocks xmlns:a="http://schemas.openxmlformats.org/drawingml/2006/main" noChangeAspect="1"/>
                   </wp:cNvGraphicFramePr>
@@ -4505,7 +4640,7 @@
                     <a:graphicData uri="http://schemas.openxmlformats.org/drawingml/2006/picture">
                       <pic:pic xmlns:pic="http://schemas.openxmlformats.org/drawingml/2006/picture">
                         <pic:nvPicPr>
-                          <pic:cNvPr id="0" name="Picture 9" descr="C:\Users\JurmanLap\Desktop\CHATUP FAZA 1\SVI MOCKAPI\editiranje\7 Home page ( Tab 1).png"/>
+                          <pic:cNvPr id="0" name="Picture 10" descr="C:\Users\JurmanLap\Desktop\CHATUP FAZA 1\SVI MOCKAPI\editiranje\8 Search (Tab2).png"/>
                           <pic:cNvPicPr>
                             <a:picLocks noChangeAspect="1" noChangeArrowheads="1"/>
                           </pic:cNvPicPr>
@@ -4549,7 +4684,6 @@
             <w:tcW w:w="4536" w:type="dxa"/>
             <w:tcBorders>
               <w:top w:val="single" w:sz="4" w:space="0" w:color="auto"/>
-              <w:bottom w:val="single" w:sz="4" w:space="0" w:color="auto"/>
             </w:tcBorders>
             <w:vAlign w:val="center"/>
           </w:tcPr>
@@ -4559,34 +4693,68 @@
               <w:cnfStyle w:val="000000100000" w:firstRow="0" w:lastRow="0" w:firstColumn="0" w:lastColumn="0" w:oddVBand="0" w:evenVBand="0" w:oddHBand="1" w:evenHBand="0" w:firstRowFirstColumn="0" w:firstRowLastColumn="0" w:lastRowFirstColumn="0" w:lastRowLastColumn="0"/>
             </w:pPr>
             <w:r>
-              <w:t>U glavnom prozoru aplikacije (Home) vidljiva je slika profila prijavljenog korisnika aplikacije, njegov status i njegovi prijatelji koje ima u listi prijatelja zajedno sa pripadnim statusom svakog prijatelja (online, busy, away..).  Držanjem pritiska na nekog od prijatelja isti se selektira i otvara se izbornik sa tri mogućnosti. Otvaranje razgovora sa tim korisnikom (</w:t>
+              <w:t>Odabirom</w:t>
+            </w:r>
+            <w:r>
+              <w:t xml:space="preserve"> druge kartice (</w:t>
             </w:r>
             <w:r>
               <w:rPr>
                 <w:i/>
               </w:rPr>
-              <w:t>Chat</w:t>
-            </w:r>
-            <w:r>
-              <w:t>), brisanje korisnika sa liste prijatelja (</w:t>
+              <w:t>Search</w:t>
+            </w:r>
+            <w:r>
+              <w:t>) korisniku je omogućeno pretraživanje svih registriranih korisnika. Upisom određene riječi i pritiskom na gumb „</w:t>
             </w:r>
             <w:r>
               <w:rPr>
                 <w:i/>
               </w:rPr>
-              <w:t>Remove</w:t>
-            </w:r>
-            <w:r>
-              <w:t>) i odustajanje od akcije (</w:t>
-            </w:r>
+              <w:t>Search</w:t>
+            </w:r>
+            <w:r>
+              <w:t>“ otvara se lista svih korisnika čija e-mail adresa započinje sa ranije navedenom riječi. Nakon što se otvori lista, može se dugim pritiskom na neku od e-mail adresa registriranih korisnika odabrati jedna od dvije opcije:</w:t>
+            </w:r>
+          </w:p>
+          <w:p>
+            <w:pPr>
+              <w:pStyle w:val="ListParagraph"/>
+              <w:numPr>
+                <w:ilvl w:val="0"/>
+                <w:numId w:val="23"/>
+              </w:numPr>
+              <w:jc w:val="both"/>
+              <w:cnfStyle w:val="000000100000" w:firstRow="0" w:lastRow="0" w:firstColumn="0" w:lastColumn="0" w:oddVBand="0" w:evenVBand="0" w:oddHBand="1" w:evenHBand="0" w:firstRowFirstColumn="0" w:firstRowLastColumn="0" w:lastRowFirstColumn="0" w:lastRowLastColumn="0"/>
+            </w:pPr>
             <w:r>
               <w:rPr>
                 <w:i/>
               </w:rPr>
-              <w:t>Cancel</w:t>
-            </w:r>
-            <w:r>
-              <w:t>).</w:t>
+              <w:t>Add</w:t>
+            </w:r>
+            <w:r>
+              <w:t xml:space="preserve"> – dodavanje korisnika u listu prijatelja</w:t>
+            </w:r>
+          </w:p>
+          <w:p>
+            <w:pPr>
+              <w:pStyle w:val="ListParagraph"/>
+              <w:numPr>
+                <w:ilvl w:val="0"/>
+                <w:numId w:val="23"/>
+              </w:numPr>
+              <w:jc w:val="both"/>
+              <w:cnfStyle w:val="000000100000" w:firstRow="0" w:lastRow="0" w:firstColumn="0" w:lastColumn="0" w:oddVBand="0" w:evenVBand="0" w:oddHBand="1" w:evenHBand="0" w:firstRowFirstColumn="0" w:firstRowLastColumn="0" w:lastRowFirstColumn="0" w:lastRowLastColumn="0"/>
+            </w:pPr>
+            <w:r>
+              <w:rPr>
+                <w:i/>
+              </w:rPr>
+              <w:t xml:space="preserve">Cancel </w:t>
+            </w:r>
+            <w:r>
+              <w:t>– odustajanje od akcije</w:t>
             </w:r>
           </w:p>
         </w:tc>
@@ -4595,7 +4763,6 @@
             <w:tcW w:w="1100" w:type="dxa"/>
             <w:tcBorders>
               <w:top w:val="single" w:sz="4" w:space="0" w:color="auto"/>
-              <w:bottom w:val="single" w:sz="4" w:space="0" w:color="auto"/>
               <w:right w:val="single" w:sz="4" w:space="0" w:color="auto"/>
             </w:tcBorders>
             <w:vAlign w:val="center"/>
@@ -4606,7 +4773,31 @@
               <w:cnfStyle w:val="000000100000" w:firstRow="0" w:lastRow="0" w:firstColumn="0" w:lastColumn="0" w:oddVBand="0" w:evenVBand="0" w:oddHBand="1" w:evenHBand="0" w:firstRowFirstColumn="0" w:firstRowLastColumn="0" w:lastRowFirstColumn="0" w:lastRowLastColumn="0"/>
             </w:pPr>
             <w:r>
-              <w:t>Profilna stranica</w:t>
+              <w:t>Pretraži</w:t>
+            </w:r>
+            <w:r>
+              <w:t>-</w:t>
+            </w:r>
+            <w:r>
+              <w:t>vanj</w:t>
+            </w:r>
+            <w:r>
+              <w:t>e</w:t>
+            </w:r>
+            <w:r>
+              <w:t xml:space="preserve"> i dodava</w:t>
+            </w:r>
+            <w:r>
+              <w:t>-</w:t>
+            </w:r>
+            <w:r>
+              <w:t>nje drugih korisni</w:t>
+            </w:r>
+            <w:r>
+              <w:t>-</w:t>
+            </w:r>
+            <w:r>
+              <w:t>ka</w:t>
             </w:r>
           </w:p>
           <w:p>
@@ -4615,7 +4806,7 @@
               <w:cnfStyle w:val="000000100000" w:firstRow="0" w:lastRow="0" w:firstColumn="0" w:lastColumn="0" w:oddVBand="0" w:evenVBand="0" w:oddHBand="1" w:evenHBand="0" w:firstRowFirstColumn="0" w:firstRowLastColumn="0" w:lastRowFirstColumn="0" w:lastRowLastColumn="0"/>
             </w:pPr>
             <w:r>
-              <w:t>(prioritet 5)</w:t>
+              <w:t>(prirotet 6)</w:t>
             </w:r>
           </w:p>
         </w:tc>
@@ -4628,19 +4819,25 @@
             <w:tcBorders>
               <w:top w:val="single" w:sz="4" w:space="0" w:color="auto"/>
               <w:left w:val="single" w:sz="4" w:space="0" w:color="auto"/>
+              <w:bottom w:val="single" w:sz="4" w:space="0" w:color="auto"/>
             </w:tcBorders>
             <w:vAlign w:val="center"/>
           </w:tcPr>
           <w:p>
+            <w:pPr>
+              <w:rPr>
+                <w:noProof/>
+              </w:rPr>
+            </w:pPr>
             <w:r>
               <w:rPr>
                 <w:noProof/>
               </w:rPr>
               <w:drawing>
-                <wp:inline distT="0" distB="0" distL="0" distR="0" wp14:anchorId="2ABDE080" wp14:editId="515A5BC0">
+                <wp:inline distT="0" distB="0" distL="0" distR="0" wp14:anchorId="74B90B8C" wp14:editId="79FCF15E">
                   <wp:extent cx="1605600" cy="3060000"/>
                   <wp:effectExtent l="0" t="0" r="0" b="7620"/>
-                  <wp:docPr id="10" name="Picture 10" descr="C:\Users\JurmanLap\Desktop\CHATUP FAZA 1\SVI MOCKAPI\editiranje\8 Search (Tab2).png"/>
+                  <wp:docPr id="11" name="Picture 11" descr="C:\Users\JurmanLap\Desktop\CHATUP FAZA 1\SVI MOCKAPI\editiranje\9 Messages (Tab3).png"/>
                   <wp:cNvGraphicFramePr>
                     <a:graphicFrameLocks xmlns:a="http://schemas.openxmlformats.org/drawingml/2006/main" noChangeAspect="1"/>
                   </wp:cNvGraphicFramePr>
@@ -4648,7 +4845,7 @@
                     <a:graphicData uri="http://schemas.openxmlformats.org/drawingml/2006/picture">
                       <pic:pic xmlns:pic="http://schemas.openxmlformats.org/drawingml/2006/picture">
                         <pic:nvPicPr>
-                          <pic:cNvPr id="0" name="Picture 10" descr="C:\Users\JurmanLap\Desktop\CHATUP FAZA 1\SVI MOCKAPI\editiranje\8 Search (Tab2).png"/>
+                          <pic:cNvPr id="0" name="Picture 11" descr="C:\Users\JurmanLap\Desktop\CHATUP FAZA 1\SVI MOCKAPI\editiranje\9 Messages (Tab3).png"/>
                           <pic:cNvPicPr>
                             <a:picLocks noChangeAspect="1" noChangeArrowheads="1"/>
                           </pic:cNvPicPr>
@@ -4692,6 +4889,7 @@
             <w:tcW w:w="4536" w:type="dxa"/>
             <w:tcBorders>
               <w:top w:val="single" w:sz="4" w:space="0" w:color="auto"/>
+              <w:bottom w:val="single" w:sz="4" w:space="0" w:color="auto"/>
             </w:tcBorders>
             <w:vAlign w:val="center"/>
           </w:tcPr>
@@ -4699,30 +4897,27 @@
             <w:pPr>
               <w:jc w:val="both"/>
               <w:cnfStyle w:val="000000000000" w:firstRow="0" w:lastRow="0" w:firstColumn="0" w:lastColumn="0" w:oddVBand="0" w:evenVBand="0" w:oddHBand="0" w:evenHBand="0" w:firstRowFirstColumn="0" w:firstRowLastColumn="0" w:lastRowFirstColumn="0" w:lastRowLastColumn="0"/>
+              <w:rPr>
+                <w:sz w:val="20"/>
+              </w:rPr>
             </w:pPr>
             <w:r>
               <w:t>Odabirom</w:t>
             </w:r>
             <w:r>
-              <w:t xml:space="preserve"> druge kartice (</w:t>
+              <w:t xml:space="preserve"> treće  kartice (</w:t>
             </w:r>
             <w:r>
               <w:rPr>
                 <w:i/>
               </w:rPr>
-              <w:t>Search</w:t>
-            </w:r>
-            <w:r>
-              <w:t>) korisniku je omogućeno pretraživanje svih registriranih korisnika. Upisom određene riječi i pritiskom na gumb „</w:t>
-            </w:r>
-            <w:r>
-              <w:rPr>
-                <w:i/>
-              </w:rPr>
-              <w:t>Search</w:t>
-            </w:r>
-            <w:r>
-              <w:t>“ otvara se lista svih korisnika čija e-mail adresa započinje sa ranije navedenom riječi. Nakon što se otvori lista, može se dugim pritiskom na neku od e-mail adresa registriranih korisnika odabrati jedna od dvije opcije:</w:t>
+              <w:t>Messages</w:t>
+            </w:r>
+            <w:r>
+              <w:t xml:space="preserve">) korisniku je omogućeno pregledati sve povijesti razgovora sa svim sudionicima s kojima je vodio razgovor. Također omogućen mu je i uvid u povijest razgovora grupnih poruka kod kojih je u razgovoru sudjelovalo tri ili više osoba. Dugim pritiskom na pojedini razgovor otvara se mini izbornik za navedeni selektirani </w:t>
+            </w:r>
+            <w:r>
+              <w:t>razgovor sa dvije opcije:</w:t>
             </w:r>
           </w:p>
           <w:p>
@@ -4730,7 +4925,7 @@
               <w:pStyle w:val="ListParagraph"/>
               <w:numPr>
                 <w:ilvl w:val="0"/>
-                <w:numId w:val="23"/>
+                <w:numId w:val="24"/>
               </w:numPr>
               <w:jc w:val="both"/>
               <w:cnfStyle w:val="000000000000" w:firstRow="0" w:lastRow="0" w:firstColumn="0" w:lastColumn="0" w:oddVBand="0" w:evenVBand="0" w:oddHBand="0" w:evenHBand="0" w:firstRowFirstColumn="0" w:firstRowLastColumn="0" w:lastRowFirstColumn="0" w:lastRowLastColumn="0"/>
@@ -4739,10 +4934,10 @@
               <w:rPr>
                 <w:i/>
               </w:rPr>
-              <w:t>Add</w:t>
-            </w:r>
-            <w:r>
-              <w:t xml:space="preserve"> – dodavanje korisnika u listu prijatelja</w:t>
+              <w:t>Open</w:t>
+            </w:r>
+            <w:r>
+              <w:t xml:space="preserve"> – otvaranje razgovora</w:t>
             </w:r>
           </w:p>
           <w:p>
@@ -4750,7 +4945,7 @@
               <w:pStyle w:val="ListParagraph"/>
               <w:numPr>
                 <w:ilvl w:val="0"/>
-                <w:numId w:val="23"/>
+                <w:numId w:val="24"/>
               </w:numPr>
               <w:jc w:val="both"/>
               <w:cnfStyle w:val="000000000000" w:firstRow="0" w:lastRow="0" w:firstColumn="0" w:lastColumn="0" w:oddVBand="0" w:evenVBand="0" w:oddHBand="0" w:evenHBand="0" w:firstRowFirstColumn="0" w:firstRowLastColumn="0" w:lastRowFirstColumn="0" w:lastRowLastColumn="0"/>
@@ -4759,10 +4954,10 @@
               <w:rPr>
                 <w:i/>
               </w:rPr>
-              <w:t xml:space="preserve">Cancel </w:t>
-            </w:r>
-            <w:r>
-              <w:t>– odustajanje od akcije</w:t>
+              <w:t>Cancel</w:t>
+            </w:r>
+            <w:r>
+              <w:t xml:space="preserve"> – odustajanje od akcije</w:t>
             </w:r>
           </w:p>
         </w:tc>
@@ -4771,6 +4966,7 @@
             <w:tcW w:w="1100" w:type="dxa"/>
             <w:tcBorders>
               <w:top w:val="single" w:sz="4" w:space="0" w:color="auto"/>
+              <w:bottom w:val="single" w:sz="4" w:space="0" w:color="auto"/>
               <w:right w:val="single" w:sz="4" w:space="0" w:color="auto"/>
             </w:tcBorders>
             <w:vAlign w:val="center"/>
@@ -4781,31 +4977,7 @@
               <w:cnfStyle w:val="000000000000" w:firstRow="0" w:lastRow="0" w:firstColumn="0" w:lastColumn="0" w:oddVBand="0" w:evenVBand="0" w:oddHBand="0" w:evenHBand="0" w:firstRowFirstColumn="0" w:firstRowLastColumn="0" w:lastRowFirstColumn="0" w:lastRowLastColumn="0"/>
             </w:pPr>
             <w:r>
-              <w:t>Pretraži</w:t>
-            </w:r>
-            <w:r>
-              <w:t>-</w:t>
-            </w:r>
-            <w:r>
-              <w:t>vanj</w:t>
-            </w:r>
-            <w:r>
-              <w:t>e</w:t>
-            </w:r>
-            <w:r>
-              <w:t xml:space="preserve"> i dodava</w:t>
-            </w:r>
-            <w:r>
-              <w:t>-</w:t>
-            </w:r>
-            <w:r>
-              <w:t>nje drugih korisni</w:t>
-            </w:r>
-            <w:r>
-              <w:t>-</w:t>
-            </w:r>
-            <w:r>
-              <w:t>ka</w:t>
+              <w:t>Povijest razgovora</w:t>
             </w:r>
           </w:p>
           <w:p>
@@ -4814,7 +4986,7 @@
               <w:cnfStyle w:val="000000000000" w:firstRow="0" w:lastRow="0" w:firstColumn="0" w:lastColumn="0" w:oddVBand="0" w:evenVBand="0" w:oddHBand="0" w:evenHBand="0" w:firstRowFirstColumn="0" w:firstRowLastColumn="0" w:lastRowFirstColumn="0" w:lastRowLastColumn="0"/>
             </w:pPr>
             <w:r>
-              <w:t>(prirotet 6)</w:t>
+              <w:t>(prioritet 10)</w:t>
             </w:r>
           </w:p>
         </w:tc>
@@ -4846,187 +5018,7 @@
               </w:rPr>
               <w:lastRenderedPageBreak/>
               <w:drawing>
-                <wp:inline distT="0" distB="0" distL="0" distR="0" wp14:anchorId="23CAB733" wp14:editId="32E2E6DC">
-                  <wp:extent cx="1605600" cy="3060000"/>
-                  <wp:effectExtent l="0" t="0" r="0" b="7620"/>
-                  <wp:docPr id="11" name="Picture 11" descr="C:\Users\JurmanLap\Desktop\CHATUP FAZA 1\SVI MOCKAPI\editiranje\9 Messages (Tab3).png"/>
-                  <wp:cNvGraphicFramePr>
-                    <a:graphicFrameLocks xmlns:a="http://schemas.openxmlformats.org/drawingml/2006/main" noChangeAspect="1"/>
-                  </wp:cNvGraphicFramePr>
-                  <a:graphic xmlns:a="http://schemas.openxmlformats.org/drawingml/2006/main">
-                    <a:graphicData uri="http://schemas.openxmlformats.org/drawingml/2006/picture">
-                      <pic:pic xmlns:pic="http://schemas.openxmlformats.org/drawingml/2006/picture">
-                        <pic:nvPicPr>
-                          <pic:cNvPr id="0" name="Picture 11" descr="C:\Users\JurmanLap\Desktop\CHATUP FAZA 1\SVI MOCKAPI\editiranje\9 Messages (Tab3).png"/>
-                          <pic:cNvPicPr>
-                            <a:picLocks noChangeAspect="1" noChangeArrowheads="1"/>
-                          </pic:cNvPicPr>
-                        </pic:nvPicPr>
-                        <pic:blipFill>
-                          <a:blip r:embed="rId21" cstate="print">
-                            <a:extLst>
-                              <a:ext uri="{28A0092B-C50C-407E-A947-70E740481C1C}">
-                                <a14:useLocalDpi xmlns:a14="http://schemas.microsoft.com/office/drawing/2010/main" val="0"/>
-                              </a:ext>
-                            </a:extLst>
-                          </a:blip>
-                          <a:srcRect/>
-                          <a:stretch>
-                            <a:fillRect/>
-                          </a:stretch>
-                        </pic:blipFill>
-                        <pic:spPr bwMode="auto">
-                          <a:xfrm>
-                            <a:off x="0" y="0"/>
-                            <a:ext cx="1605600" cy="3060000"/>
-                          </a:xfrm>
-                          <a:prstGeom prst="rect">
-                            <a:avLst/>
-                          </a:prstGeom>
-                          <a:noFill/>
-                          <a:ln>
-                            <a:noFill/>
-                          </a:ln>
-                        </pic:spPr>
-                      </pic:pic>
-                    </a:graphicData>
-                  </a:graphic>
-                </wp:inline>
-              </w:drawing>
-            </w:r>
-          </w:p>
-        </w:tc>
-        <w:tc>
-          <w:tcPr>
-            <w:tcW w:w="4536" w:type="dxa"/>
-            <w:tcBorders>
-              <w:top w:val="single" w:sz="4" w:space="0" w:color="auto"/>
-              <w:bottom w:val="single" w:sz="4" w:space="0" w:color="auto"/>
-            </w:tcBorders>
-            <w:vAlign w:val="center"/>
-          </w:tcPr>
-          <w:p>
-            <w:pPr>
-              <w:jc w:val="both"/>
-              <w:cnfStyle w:val="000000100000" w:firstRow="0" w:lastRow="0" w:firstColumn="0" w:lastColumn="0" w:oddVBand="0" w:evenVBand="0" w:oddHBand="1" w:evenHBand="0" w:firstRowFirstColumn="0" w:firstRowLastColumn="0" w:lastRowFirstColumn="0" w:lastRowLastColumn="0"/>
-              <w:rPr>
-                <w:sz w:val="20"/>
-              </w:rPr>
-            </w:pPr>
-            <w:r>
-              <w:t>Odabirom</w:t>
-            </w:r>
-            <w:r>
-              <w:t xml:space="preserve"> treće  kartice (</w:t>
-            </w:r>
-            <w:r>
-              <w:rPr>
-                <w:i/>
-              </w:rPr>
-              <w:t>Messages</w:t>
-            </w:r>
-            <w:r>
-              <w:t xml:space="preserve">) korisniku je omogućeno pregledati sve povijesti razgovora sa svim sudionicima s kojima je vodio razgovor. Također omogućen mu je i uvid u povijest razgovora grupnih poruka kod kojih je u razgovoru sudjelovalo tri ili više osoba. Dugim pritiskom na pojedini razgovor otvara se mini izbornik za navedeni selektirani </w:t>
-            </w:r>
-            <w:r>
-              <w:t>razgovor sa dvije opcije:</w:t>
-            </w:r>
-          </w:p>
-          <w:p>
-            <w:pPr>
-              <w:pStyle w:val="ListParagraph"/>
-              <w:numPr>
-                <w:ilvl w:val="0"/>
-                <w:numId w:val="24"/>
-              </w:numPr>
-              <w:jc w:val="both"/>
-              <w:cnfStyle w:val="000000100000" w:firstRow="0" w:lastRow="0" w:firstColumn="0" w:lastColumn="0" w:oddVBand="0" w:evenVBand="0" w:oddHBand="1" w:evenHBand="0" w:firstRowFirstColumn="0" w:firstRowLastColumn="0" w:lastRowFirstColumn="0" w:lastRowLastColumn="0"/>
-            </w:pPr>
-            <w:r>
-              <w:rPr>
-                <w:i/>
-              </w:rPr>
-              <w:t>Open</w:t>
-            </w:r>
-            <w:r>
-              <w:t xml:space="preserve"> – otvaranje razgovora</w:t>
-            </w:r>
-          </w:p>
-          <w:p>
-            <w:pPr>
-              <w:pStyle w:val="ListParagraph"/>
-              <w:numPr>
-                <w:ilvl w:val="0"/>
-                <w:numId w:val="24"/>
-              </w:numPr>
-              <w:jc w:val="both"/>
-              <w:cnfStyle w:val="000000100000" w:firstRow="0" w:lastRow="0" w:firstColumn="0" w:lastColumn="0" w:oddVBand="0" w:evenVBand="0" w:oddHBand="1" w:evenHBand="0" w:firstRowFirstColumn="0" w:firstRowLastColumn="0" w:lastRowFirstColumn="0" w:lastRowLastColumn="0"/>
-            </w:pPr>
-            <w:r>
-              <w:rPr>
-                <w:i/>
-              </w:rPr>
-              <w:t>Cancel</w:t>
-            </w:r>
-            <w:r>
-              <w:t xml:space="preserve"> – odustajanje od akcije</w:t>
-            </w:r>
-          </w:p>
-        </w:tc>
-        <w:tc>
-          <w:tcPr>
-            <w:tcW w:w="1100" w:type="dxa"/>
-            <w:tcBorders>
-              <w:top w:val="single" w:sz="4" w:space="0" w:color="auto"/>
-              <w:bottom w:val="single" w:sz="4" w:space="0" w:color="auto"/>
-              <w:right w:val="single" w:sz="4" w:space="0" w:color="auto"/>
-            </w:tcBorders>
-            <w:vAlign w:val="center"/>
-          </w:tcPr>
-          <w:p>
-            <w:pPr>
-              <w:jc w:val="center"/>
-              <w:cnfStyle w:val="000000100000" w:firstRow="0" w:lastRow="0" w:firstColumn="0" w:lastColumn="0" w:oddVBand="0" w:evenVBand="0" w:oddHBand="1" w:evenHBand="0" w:firstRowFirstColumn="0" w:firstRowLastColumn="0" w:lastRowFirstColumn="0" w:lastRowLastColumn="0"/>
-            </w:pPr>
-            <w:r>
-              <w:t>Povijest razgovora</w:t>
-            </w:r>
-          </w:p>
-          <w:p>
-            <w:pPr>
-              <w:jc w:val="center"/>
-              <w:cnfStyle w:val="000000100000" w:firstRow="0" w:lastRow="0" w:firstColumn="0" w:lastColumn="0" w:oddVBand="0" w:evenVBand="0" w:oddHBand="1" w:evenHBand="0" w:firstRowFirstColumn="0" w:firstRowLastColumn="0" w:lastRowFirstColumn="0" w:lastRowLastColumn="0"/>
-            </w:pPr>
-            <w:r>
-              <w:t>(prioritet 10)</w:t>
-            </w:r>
-          </w:p>
-        </w:tc>
-      </w:tr>
-      <w:tr>
-        <w:tc>
-          <w:tcPr>
-            <w:cnfStyle w:val="001000000000" w:firstRow="0" w:lastRow="0" w:firstColumn="1" w:lastColumn="0" w:oddVBand="0" w:evenVBand="0" w:oddHBand="0" w:evenHBand="0" w:firstRowFirstColumn="0" w:firstRowLastColumn="0" w:lastRowFirstColumn="0" w:lastRowLastColumn="0"/>
-            <w:tcW w:w="3295" w:type="dxa"/>
-            <w:tcBorders>
-              <w:top w:val="single" w:sz="4" w:space="0" w:color="auto"/>
-              <w:left w:val="single" w:sz="4" w:space="0" w:color="auto"/>
-              <w:bottom w:val="single" w:sz="4" w:space="0" w:color="auto"/>
-            </w:tcBorders>
-            <w:vAlign w:val="center"/>
-          </w:tcPr>
-          <w:p>
-            <w:pPr>
-              <w:rPr>
-                <w:noProof/>
-              </w:rPr>
-            </w:pPr>
-            <w:r>
-              <w:rPr>
-                <w:noProof/>
-              </w:rPr>
-              <w:drawing>
-                <wp:inline distT="0" distB="0" distL="0" distR="0" wp14:anchorId="033D307B" wp14:editId="5D799E25">
+                <wp:inline distT="0" distB="0" distL="0" distR="0" wp14:anchorId="7D2417EB" wp14:editId="6CB69A37">
                   <wp:extent cx="1894343" cy="3609975"/>
                   <wp:effectExtent l="0" t="0" r="0" b="0"/>
                   <wp:docPr id="12" name="Picture 12" descr="C:\Users\JurmanLap\Desktop\CHATUP FAZA 1\SVI MOCKAPI\editiranje\10 Conversation.png"/>
@@ -5043,7 +5035,7 @@
                           </pic:cNvPicPr>
                         </pic:nvPicPr>
                         <pic:blipFill>
-                          <a:blip r:embed="rId22" cstate="print">
+                          <a:blip r:embed="rId21" cstate="print">
                             <a:extLst>
                               <a:ext uri="{28A0092B-C50C-407E-A947-70E740481C1C}">
                                 <a14:useLocalDpi xmlns:a14="http://schemas.microsoft.com/office/drawing/2010/main" val="0"/>
@@ -5088,7 +5080,7 @@
           <w:p>
             <w:pPr>
               <w:jc w:val="both"/>
-              <w:cnfStyle w:val="000000000000" w:firstRow="0" w:lastRow="0" w:firstColumn="0" w:lastColumn="0" w:oddVBand="0" w:evenVBand="0" w:oddHBand="0" w:evenHBand="0" w:firstRowFirstColumn="0" w:firstRowLastColumn="0" w:lastRowFirstColumn="0" w:lastRowLastColumn="0"/>
+              <w:cnfStyle w:val="000000100000" w:firstRow="0" w:lastRow="0" w:firstColumn="0" w:lastColumn="0" w:oddVBand="0" w:evenVBand="0" w:oddHBand="1" w:evenHBand="0" w:firstRowFirstColumn="0" w:firstRowLastColumn="0" w:lastRowFirstColumn="0" w:lastRowLastColumn="0"/>
             </w:pPr>
             <w:r>
               <w:t xml:space="preserve">Odabirom opcije </w:t>
@@ -5129,7 +5121,7 @@
           <w:p>
             <w:pPr>
               <w:jc w:val="center"/>
-              <w:cnfStyle w:val="000000000000" w:firstRow="0" w:lastRow="0" w:firstColumn="0" w:lastColumn="0" w:oddVBand="0" w:evenVBand="0" w:oddHBand="0" w:evenHBand="0" w:firstRowFirstColumn="0" w:firstRowLastColumn="0" w:lastRowFirstColumn="0" w:lastRowLastColumn="0"/>
+              <w:cnfStyle w:val="000000100000" w:firstRow="0" w:lastRow="0" w:firstColumn="0" w:lastColumn="0" w:oddVBand="0" w:evenVBand="0" w:oddHBand="1" w:evenHBand="0" w:firstRowFirstColumn="0" w:firstRowLastColumn="0" w:lastRowFirstColumn="0" w:lastRowLastColumn="0"/>
             </w:pPr>
             <w:r>
               <w:t>Razgovori s drugim korisinicima (prioritet7)</w:t>
@@ -5138,19 +5130,19 @@
           <w:p>
             <w:pPr>
               <w:jc w:val="center"/>
-              <w:cnfStyle w:val="000000000000" w:firstRow="0" w:lastRow="0" w:firstColumn="0" w:lastColumn="0" w:oddVBand="0" w:evenVBand="0" w:oddHBand="0" w:evenHBand="0" w:firstRowFirstColumn="0" w:firstRowLastColumn="0" w:lastRowFirstColumn="0" w:lastRowLastColumn="0"/>
+              <w:cnfStyle w:val="000000100000" w:firstRow="0" w:lastRow="0" w:firstColumn="0" w:lastColumn="0" w:oddVBand="0" w:evenVBand="0" w:oddHBand="1" w:evenHBand="0" w:firstRowFirstColumn="0" w:firstRowLastColumn="0" w:lastRowFirstColumn="0" w:lastRowLastColumn="0"/>
             </w:pPr>
           </w:p>
           <w:p>
             <w:pPr>
               <w:jc w:val="center"/>
-              <w:cnfStyle w:val="000000000000" w:firstRow="0" w:lastRow="0" w:firstColumn="0" w:lastColumn="0" w:oddVBand="0" w:evenVBand="0" w:oddHBand="0" w:evenHBand="0" w:firstRowFirstColumn="0" w:firstRowLastColumn="0" w:lastRowFirstColumn="0" w:lastRowLastColumn="0"/>
+              <w:cnfStyle w:val="000000100000" w:firstRow="0" w:lastRow="0" w:firstColumn="0" w:lastColumn="0" w:oddVBand="0" w:evenVBand="0" w:oddHBand="1" w:evenHBand="0" w:firstRowFirstColumn="0" w:firstRowLastColumn="0" w:lastRowFirstColumn="0" w:lastRowLastColumn="0"/>
             </w:pPr>
           </w:p>
           <w:p>
             <w:pPr>
               <w:jc w:val="center"/>
-              <w:cnfStyle w:val="000000000000" w:firstRow="0" w:lastRow="0" w:firstColumn="0" w:lastColumn="0" w:oddVBand="0" w:evenVBand="0" w:oddHBand="0" w:evenHBand="0" w:firstRowFirstColumn="0" w:firstRowLastColumn="0" w:lastRowFirstColumn="0" w:lastRowLastColumn="0"/>
+              <w:cnfStyle w:val="000000100000" w:firstRow="0" w:lastRow="0" w:firstColumn="0" w:lastColumn="0" w:oddVBand="0" w:evenVBand="0" w:oddHBand="1" w:evenHBand="0" w:firstRowFirstColumn="0" w:firstRowLastColumn="0" w:lastRowFirstColumn="0" w:lastRowLastColumn="0"/>
             </w:pPr>
             <w:r>
               <w:t>Grupni razgovori (prioritet9)</w:t>
@@ -5178,7 +5170,7 @@
       <w:pPr>
         <w:pStyle w:val="FOINaslov1"/>
       </w:pPr>
-      <w:bookmarkStart w:id="10" w:name="_Toc435242794"/>
+      <w:bookmarkStart w:id="10" w:name="_Toc435280815"/>
       <w:r>
         <w:lastRenderedPageBreak/>
         <w:t>Plan</w:t>
@@ -5192,7 +5184,7 @@
       <w:pPr>
         <w:pStyle w:val="FOINaslov2"/>
       </w:pPr>
-      <w:bookmarkStart w:id="11" w:name="_Toc435242795"/>
+      <w:bookmarkStart w:id="11" w:name="_Toc435280816"/>
       <w:r>
         <w:t>Definiranje projektnog tima</w:t>
       </w:r>
@@ -5213,33 +5205,43 @@
       <w:pPr>
         <w:pStyle w:val="FOINaslov2"/>
       </w:pPr>
-      <w:bookmarkStart w:id="12" w:name="_Toc435242796"/>
+      <w:bookmarkStart w:id="12" w:name="_Toc435280817"/>
       <w:r>
         <w:t>Definiranje uloga i aktivnosti članova tima</w:t>
       </w:r>
       <w:bookmarkEnd w:id="12"/>
     </w:p>
+    <w:p>
+      <w:pPr>
+        <w:jc w:val="both"/>
+      </w:pPr>
+      <w:r>
+        <w:t xml:space="preserve">Za SCRUM master-a u našem timu odlučeno je da bude Danijel Sokač. Svi u timu jednako ćemo doprinjeti razvoju aplikacije i dati svoj maksimum. Naglasak je na timskom radu i međusobnom pomaganju kod rješavanja zadataka kao i kod rješavanja problema. </w:t>
+      </w:r>
+    </w:p>
+    <w:p>
+      <w:pPr>
+        <w:pStyle w:val="FOINaslov2"/>
+      </w:pPr>
+      <w:bookmarkStart w:id="13" w:name="_Toc435280818"/>
+      <w:r>
+        <w:t>Terminski plan projekta</w:t>
+      </w:r>
+      <w:bookmarkEnd w:id="13"/>
+    </w:p>
+    <w:p>
+      <w:pPr>
+        <w:jc w:val="both"/>
+      </w:pPr>
+      <w:r>
+        <w:t>Kod definiranja terminskog plana projekta bitno je obratiti pažnju na ograničenja u smislu evaluacije projekta. Pošto se projekt predaje na evaluaciju u tri faze, broj sprinteva i funkcionalnosti aplikacije u svakom pojedinom sprintu definirane su u skladu sa rokovima predaje. Kako Scrum metodologija agilnog razvoja zagovara potrebu definiranja većeg broja sprinteva nego li je faza evaluacije, odlučili smo izradu projektnog rješenja podijeliti u 5 sprinteva, pri čemu neki traju dva, a oni zahtjevniji po tri tjedna. Na sljedećoj slici, na temelju koje će se  generirati Ganttov dijagram (Gantogram), vidljivi su svi veći taskovi, odnosno aktivnosti, kategorizirane -  ili u neki od sprinteva ili u pre-game fazu Scrum metodologije - zajedno sa pripadnim im: vremenima početka i završetka obavljanja svakog taska (aktivnosti), njegovim vremenom trajanja, osobama koje sudjeluju u njegovom obavljanju (obavljanju aktivnosti) i resursima koji se pritom koriste. Popis taskova, odnosno aktivnosti prikazan je na sljedećoj slici:</w:t>
+      </w:r>
+    </w:p>
     <w:p/>
     <w:p>
       <w:pPr>
-        <w:pStyle w:val="FOINaslov2"/>
-      </w:pPr>
-      <w:bookmarkStart w:id="13" w:name="_Toc435242797"/>
-      <w:r>
-        <w:t>Terminski plan projekta</w:t>
-      </w:r>
-      <w:bookmarkEnd w:id="13"/>
-    </w:p>
-    <w:p>
-      <w:pPr>
-        <w:jc w:val="both"/>
-      </w:pPr>
-      <w:r>
-        <w:t>Kod definiranja terminskog plana projekta bitno je obratiti pažnju na ograničenja u smislu evaluacije projekta. Pošto se projekt predaje na evaluaciju u tri faze, broj sprinteva i funkcionalnosti aplikacije u svakom pojedinom sprintu definirane su u skladu sa rokovima predaje. Kako Scrum metodologija agilnog razvoja zagovara potrebu definiranja većeg broja sprinteva nego li je faza evaluacije, odlučili smo izradu projektnog rješenja podijeliti u 5 sprinteva, pri čemu neki traju dva, a oni zahtjevniji po tri tjedna. Na sljedećoj slici, na temelju koje će se  generirati Ganttov dijagram (Gantogram), vidljivi su svi veći taskovi, odnosno aktivnosti, kategorizirane -  ili u neki od sprinteva ili u pre-game fazu Scrum metodologije - zajedno sa pripadnim im: vremenima početka i završetka obavljanja svakog taska (aktivnosti), njegovim vremenom trajanja, osobama koje sudjeluju u njegovom obavljanju (obavljanju aktivnosti) i resursima koji se pritom koriste. Popis taskova, odnosno aktivnosti prikazan je na sljedećoj slici:</w:t>
-      </w:r>
-    </w:p>
-    <w:p/>
-    <w:p>
+        <w:keepNext/>
+      </w:pPr>
       <w:r>
         <w:rPr>
           <w:i/>
@@ -5247,7 +5249,7 @@
         </w:rPr>
         <w:lastRenderedPageBreak/>
         <w:drawing>
-          <wp:inline distT="0" distB="0" distL="0" distR="0" wp14:anchorId="78EC8F68" wp14:editId="26467D85">
+          <wp:inline distT="0" distB="0" distL="0" distR="0" wp14:anchorId="753C9D0B" wp14:editId="3161A84E">
             <wp:extent cx="5760720" cy="7045155"/>
             <wp:effectExtent l="0" t="0" r="0" b="3810"/>
             <wp:docPr id="13" name="Picture 13" descr="C:\Users\JurmanLap\Desktop\CHATUP FAZA 1\gantogram1.png"/>
@@ -5264,7 +5266,7 @@
                     </pic:cNvPicPr>
                   </pic:nvPicPr>
                   <pic:blipFill>
-                    <a:blip r:embed="rId23">
+                    <a:blip r:embed="rId22">
                       <a:extLst>
                         <a:ext uri="{28A0092B-C50C-407E-A947-70E740481C1C}">
                           <a14:useLocalDpi xmlns:a14="http://schemas.microsoft.com/office/drawing/2010/main" val="0"/>
@@ -5298,20 +5300,54 @@
     </w:p>
     <w:p>
       <w:pPr>
+        <w:pStyle w:val="Caption"/>
         <w:jc w:val="center"/>
         <w:rPr>
-          <w:b/>
-          <w:sz w:val="18"/>
-          <w:szCs w:val="18"/>
-        </w:rPr>
-      </w:pPr>
-      <w:r>
-        <w:rPr>
-          <w:b/>
-          <w:sz w:val="18"/>
-          <w:szCs w:val="18"/>
-        </w:rPr>
-        <w:t>Slika X: Popis taskova (aktivnosti) sa pripadnim terminima izvođenja, sudionicima i resursima projekta „ChatUp“</w:t>
+          <w:color w:val="auto"/>
+        </w:rPr>
+      </w:pPr>
+      <w:r>
+        <w:rPr>
+          <w:color w:val="auto"/>
+        </w:rPr>
+        <w:t xml:space="preserve">Slika </w:t>
+      </w:r>
+      <w:r>
+        <w:rPr>
+          <w:color w:val="auto"/>
+        </w:rPr>
+        <w:fldChar w:fldCharType="begin"/>
+      </w:r>
+      <w:r>
+        <w:rPr>
+          <w:color w:val="auto"/>
+        </w:rPr>
+        <w:instrText xml:space="preserve"> SEQ Slika \* ARABIC </w:instrText>
+      </w:r>
+      <w:r>
+        <w:rPr>
+          <w:color w:val="auto"/>
+        </w:rPr>
+        <w:fldChar w:fldCharType="separate"/>
+      </w:r>
+      <w:r>
+        <w:rPr>
+          <w:noProof/>
+          <w:color w:val="auto"/>
+        </w:rPr>
+        <w:t>2</w:t>
+      </w:r>
+      <w:r>
+        <w:rPr>
+          <w:color w:val="auto"/>
+        </w:rPr>
+        <w:fldChar w:fldCharType="end"/>
+      </w:r>
+      <w:r>
+        <w:rPr>
+          <w:color w:val="auto"/>
+        </w:rPr>
+        <w:t xml:space="preserve"> Popis taskova (aktivnosti) sa pripadnim terminima izvođenja, sudionicima i resursima projekta „ChatUp“</w:t>
       </w:r>
     </w:p>
     <w:p>
@@ -5322,15 +5358,12 @@
           <w:bCs/>
         </w:rPr>
       </w:pPr>
-    </w:p>
-    <w:p>
-      <w:pPr>
-        <w:spacing w:after="200"/>
-        <w:jc w:val="both"/>
+      <w:r>
         <w:rPr>
           <w:bCs/>
         </w:rPr>
-      </w:pPr>
+        <w:br/>
+      </w:r>
       <w:r>
         <w:rPr>
           <w:bCs/>
@@ -5349,11 +5382,9 @@
     </w:p>
     <w:p>
       <w:pPr>
+        <w:keepNext/>
         <w:spacing w:after="200" w:line="276" w:lineRule="auto"/>
-        <w:rPr>
-          <w:b/>
-          <w:bCs/>
-        </w:rPr>
+        <w:jc w:val="center"/>
       </w:pPr>
       <w:r>
         <w:rPr>
@@ -5361,7 +5392,7 @@
         </w:rPr>
         <w:lastRenderedPageBreak/>
         <w:drawing>
-          <wp:inline distT="0" distB="0" distL="0" distR="0" wp14:anchorId="28BCE1C6" wp14:editId="712E2971">
+          <wp:inline distT="0" distB="0" distL="0" distR="0" wp14:anchorId="13D81BE1" wp14:editId="64B24D9E">
             <wp:extent cx="5760720" cy="4321708"/>
             <wp:effectExtent l="0" t="0" r="0" b="3175"/>
             <wp:docPr id="15" name="Picture 15" descr="C:\Users\JurmanLap\Desktop\CHATUP FAZA 1\gantogram2.png"/>
@@ -5378,7 +5409,7 @@
                     </pic:cNvPicPr>
                   </pic:nvPicPr>
                   <pic:blipFill>
-                    <a:blip r:embed="rId24" cstate="print">
+                    <a:blip r:embed="rId23" cstate="print">
                       <a:extLst>
                         <a:ext uri="{28A0092B-C50C-407E-A947-70E740481C1C}">
                           <a14:useLocalDpi xmlns:a14="http://schemas.microsoft.com/office/drawing/2010/main" val="0"/>
@@ -5412,37 +5443,63 @@
     </w:p>
     <w:p>
       <w:pPr>
+        <w:pStyle w:val="Caption"/>
         <w:jc w:val="center"/>
         <w:rPr>
-          <w:b/>
-        </w:rPr>
-      </w:pPr>
-      <w:r>
-        <w:rPr>
-          <w:b/>
-        </w:rPr>
-        <w:t xml:space="preserve">Slika X: Ganttov </w:t>
-      </w:r>
-      <w:r>
-        <w:rPr>
-          <w:b/>
-          <w:sz w:val="18"/>
-          <w:szCs w:val="18"/>
-        </w:rPr>
-        <w:t>dijagram</w:t>
-      </w:r>
-      <w:r>
-        <w:rPr>
-          <w:b/>
-        </w:rPr>
-        <w:t xml:space="preserve"> projekta „ChatUp“</w:t>
+          <w:b w:val="0"/>
+          <w:bCs w:val="0"/>
+          <w:color w:val="auto"/>
+        </w:rPr>
+      </w:pPr>
+      <w:r>
+        <w:rPr>
+          <w:color w:val="auto"/>
+        </w:rPr>
+        <w:t xml:space="preserve">Slika </w:t>
+      </w:r>
+      <w:r>
+        <w:rPr>
+          <w:color w:val="auto"/>
+        </w:rPr>
+        <w:fldChar w:fldCharType="begin"/>
+      </w:r>
+      <w:r>
+        <w:rPr>
+          <w:color w:val="auto"/>
+        </w:rPr>
+        <w:instrText xml:space="preserve"> SEQ Slika \* ARABIC </w:instrText>
+      </w:r>
+      <w:r>
+        <w:rPr>
+          <w:color w:val="auto"/>
+        </w:rPr>
+        <w:fldChar w:fldCharType="separate"/>
+      </w:r>
+      <w:r>
+        <w:rPr>
+          <w:noProof/>
+          <w:color w:val="auto"/>
+        </w:rPr>
+        <w:t>3</w:t>
+      </w:r>
+      <w:r>
+        <w:rPr>
+          <w:color w:val="auto"/>
+        </w:rPr>
+        <w:fldChar w:fldCharType="end"/>
+      </w:r>
+      <w:r>
+        <w:rPr>
+          <w:color w:val="auto"/>
+        </w:rPr>
+        <w:t xml:space="preserve"> Ganttov dijagram projekta „ChatUp“</w:t>
       </w:r>
     </w:p>
     <w:p>
       <w:pPr>
         <w:pStyle w:val="FOINaslov2"/>
       </w:pPr>
-      <w:bookmarkStart w:id="14" w:name="_Toc435242798"/>
+      <w:bookmarkStart w:id="14" w:name="_Toc435280819"/>
       <w:r>
         <w:t>Proračun projekta</w:t>
       </w:r>
@@ -5510,19 +5567,29 @@
         <w:jc w:val="both"/>
       </w:pPr>
       <w:r>
-        <w:t>S obzirom na navedene pretpostavke, sudionike izvođenja taskova i vremena trajanja izvođenja svakog pojedinog taska,  izračunati su troškovi odrađivanja svakog pojedinog taska, te je izrađen detaljni izvještaj proračuna projekta u alatu Microsoft Project 2016. Detaljan izvještaj , zajedno sa sumom svih troškova, prikazan je na slici X.</w:t>
+        <w:t xml:space="preserve">S obzirom na navedene pretpostavke, sudionike izvođenja taskova i vremena trajanja izvođenja svakog pojedinog taska,  izračunati su troškovi odrađivanja svakog pojedinog taska, te je izrađen detaljni izvještaj proračuna projekta u alatu Microsoft Project 2016. Detaljan izvještaj , zajedno sa sumom svih </w:t>
+      </w:r>
+      <w:r>
+        <w:t>troškova, prikazan je na slici 4</w:t>
+      </w:r>
+      <w:r>
+        <w:t>.</w:t>
       </w:r>
     </w:p>
     <w:p/>
     <w:p/>
     <w:p>
+      <w:pPr>
+        <w:keepNext/>
+        <w:jc w:val="center"/>
+      </w:pPr>
       <w:r>
         <w:rPr>
           <w:noProof/>
         </w:rPr>
         <w:lastRenderedPageBreak/>
         <w:drawing>
-          <wp:inline distT="0" distB="0" distL="0" distR="0" wp14:anchorId="5C7605F2" wp14:editId="36CEEEE7">
+          <wp:inline distT="0" distB="0" distL="0" distR="0" wp14:anchorId="5C88C963" wp14:editId="06A2BA21">
             <wp:extent cx="5760720" cy="5441456"/>
             <wp:effectExtent l="0" t="0" r="0" b="6985"/>
             <wp:docPr id="16" name="Picture 16" descr="C:\Users\JurmanLap\Desktop\CHATUP FAZA 1\costs v1.png"/>
@@ -5539,7 +5606,7 @@
                     </pic:cNvPicPr>
                   </pic:nvPicPr>
                   <pic:blipFill>
-                    <a:blip r:embed="rId25">
+                    <a:blip r:embed="rId24">
                       <a:extLst>
                         <a:ext uri="{28A0092B-C50C-407E-A947-70E740481C1C}">
                           <a14:useLocalDpi xmlns:a14="http://schemas.microsoft.com/office/drawing/2010/main" val="0"/>
@@ -5573,20 +5640,54 @@
     </w:p>
     <w:p>
       <w:pPr>
+        <w:pStyle w:val="Caption"/>
         <w:jc w:val="center"/>
         <w:rPr>
-          <w:b/>
-          <w:sz w:val="18"/>
-          <w:szCs w:val="18"/>
-        </w:rPr>
-      </w:pPr>
-      <w:r>
-        <w:rPr>
-          <w:b/>
-          <w:sz w:val="18"/>
-          <w:szCs w:val="18"/>
-        </w:rPr>
-        <w:t>Slika X . Detaljan proračun projekta izrađen u alatu MS Project 2016</w:t>
+          <w:color w:val="auto"/>
+        </w:rPr>
+      </w:pPr>
+      <w:r>
+        <w:rPr>
+          <w:color w:val="auto"/>
+        </w:rPr>
+        <w:t xml:space="preserve">Slika </w:t>
+      </w:r>
+      <w:r>
+        <w:rPr>
+          <w:color w:val="auto"/>
+        </w:rPr>
+        <w:fldChar w:fldCharType="begin"/>
+      </w:r>
+      <w:r>
+        <w:rPr>
+          <w:color w:val="auto"/>
+        </w:rPr>
+        <w:instrText xml:space="preserve"> SEQ Slika \* ARABIC </w:instrText>
+      </w:r>
+      <w:r>
+        <w:rPr>
+          <w:color w:val="auto"/>
+        </w:rPr>
+        <w:fldChar w:fldCharType="separate"/>
+      </w:r>
+      <w:r>
+        <w:rPr>
+          <w:noProof/>
+          <w:color w:val="auto"/>
+        </w:rPr>
+        <w:t>4</w:t>
+      </w:r>
+      <w:r>
+        <w:rPr>
+          <w:color w:val="auto"/>
+        </w:rPr>
+        <w:fldChar w:fldCharType="end"/>
+      </w:r>
+      <w:r>
+        <w:rPr>
+          <w:color w:val="auto"/>
+        </w:rPr>
+        <w:t xml:space="preserve"> Detaljan proračun projekta izrađen u alatu MS Project 2016</w:t>
       </w:r>
     </w:p>
     <w:p/>
@@ -5619,7 +5720,7 @@
       <w:pPr>
         <w:pStyle w:val="FOINaslov1"/>
       </w:pPr>
-      <w:bookmarkStart w:id="15" w:name="_Toc435242799"/>
+      <w:bookmarkStart w:id="15" w:name="_Toc435280820"/>
       <w:r>
         <w:lastRenderedPageBreak/>
         <w:t>Product Backlog</w:t>
@@ -5648,7 +5749,7 @@
       <w:pPr>
         <w:pStyle w:val="FOINaslov1"/>
       </w:pPr>
-      <w:bookmarkStart w:id="16" w:name="_Toc435242800"/>
+      <w:bookmarkStart w:id="16" w:name="_Toc435280821"/>
       <w:r>
         <w:lastRenderedPageBreak/>
         <w:t>Tijek projekta</w:t>
@@ -5660,7 +5761,13 @@
         <w:jc w:val="both"/>
       </w:pPr>
       <w:r>
-        <w:t>Prije prvog sprinta bio je sastanak na kojem se razgovaralo detaljnije o projektu, o detaljima izrade same aplikacije, o dizajnu aplikacije te o satnici i budućim sastancima odnosno koji termin bi odgovarao svim članovima tima. Također raspravljeno je i određeno sljedeće:</w:t>
+        <w:t>Prije prvog sprinta bio je sastanak na kojem se razgovaralo detaljnije o projektu, o detaljima izrade same aplikacije, o dizajnu aplikacije te o satnici i budućim sastancima odnosno koji termin bi odgovarao svim članovima tima. Također raspravljeno je i određeno sl</w:t>
+      </w:r>
+      <w:r>
+        <w:t>i</w:t>
+      </w:r>
+      <w:r>
+        <w:t>jedeće:</w:t>
       </w:r>
     </w:p>
     <w:p>
@@ -5720,7 +5827,13 @@
         <w:jc w:val="both"/>
       </w:pPr>
       <w:r>
-        <w:t>Slika 2 prikazuje bilješke sa prvog sastanka.</w:t>
+        <w:t xml:space="preserve">Slika </w:t>
+      </w:r>
+      <w:r>
+        <w:t>5</w:t>
+      </w:r>
+      <w:r>
+        <w:t xml:space="preserve"> prikazuje bilješke sa prvog sastanka.</w:t>
       </w:r>
     </w:p>
     <w:p/>
@@ -5730,7 +5843,7 @@
           <w:noProof/>
         </w:rPr>
         <w:drawing>
-          <wp:inline distT="0" distB="0" distL="0" distR="0" wp14:anchorId="5EF9C9C2" wp14:editId="2FBDEEEB">
+          <wp:inline distT="0" distB="0" distL="0" distR="0" wp14:anchorId="7E858BFA" wp14:editId="6457F0ED">
             <wp:extent cx="5760720" cy="3456305"/>
             <wp:effectExtent l="0" t="0" r="0" b="0"/>
             <wp:docPr id="8" name="Picture 8"/>
@@ -5745,7 +5858,7 @@
                     <pic:cNvPicPr/>
                   </pic:nvPicPr>
                   <pic:blipFill>
-                    <a:blip r:embed="rId26" cstate="print">
+                    <a:blip r:embed="rId25" cstate="print">
                       <a:extLst>
                         <a:ext uri="{28A0092B-C50C-407E-A947-70E740481C1C}">
                           <a14:useLocalDpi xmlns:a14="http://schemas.microsoft.com/office/drawing/2010/main" val="0"/>
@@ -5820,7 +5933,7 @@
           <w:sz w:val="18"/>
           <w:szCs w:val="18"/>
         </w:rPr>
-        <w:t>2</w:t>
+        <w:t>5</w:t>
       </w:r>
       <w:r>
         <w:rPr>
@@ -5867,7 +5980,7 @@
       <w:pPr>
         <w:pStyle w:val="FOINaslov2"/>
       </w:pPr>
-      <w:bookmarkStart w:id="17" w:name="_Toc435242801"/>
+      <w:bookmarkStart w:id="17" w:name="_Toc435280822"/>
       <w:r>
         <w:lastRenderedPageBreak/>
         <w:t>Sprint 1 (19.10.2015. – 01.11.2015.)</w:t>
@@ -5876,13 +5989,47 @@
     </w:p>
     <w:p>
       <w:pPr>
+        <w:jc w:val="both"/>
+      </w:pPr>
+      <w:r>
+        <w:t xml:space="preserve">U prvom sprintu odlučili smo implementirati korisničke priče za registraciju i </w:t>
+      </w:r>
+      <w:r>
+        <w:t>prijavu, odnosno odjavu</w:t>
+      </w:r>
+      <w:r>
+        <w:t>. Također se radilo na osposobljavanju servera, podizanju baze podataka kao i izradi Web servisa za navedene korisničke priče</w:t>
+      </w:r>
+      <w:r>
+        <w:t>.</w:t>
+      </w:r>
+    </w:p>
+    <w:p>
+      <w:pPr>
         <w:pStyle w:val="FOINaslov3"/>
       </w:pPr>
-      <w:bookmarkStart w:id="18" w:name="_Toc435242802"/>
-      <w:r>
+      <w:bookmarkStart w:id="18" w:name="_Toc435280823"/>
+      <w:r>
+        <w:t>Dnevni sastan</w:t>
+      </w:r>
+      <w:r>
+        <w:t>ci</w:t>
+      </w:r>
+      <w:bookmarkEnd w:id="18"/>
+    </w:p>
+    <w:p>
+      <w:pPr>
+        <w:jc w:val="both"/>
+        <w:rPr>
+          <w:b/>
+        </w:rPr>
+      </w:pPr>
+      <w:r>
+        <w:rPr>
+          <w:b/>
+        </w:rPr>
         <w:t>Dnevni sastanak 21.10.2015.</w:t>
       </w:r>
-      <w:bookmarkEnd w:id="18"/>
     </w:p>
     <w:p>
       <w:pPr>
@@ -5928,13 +6075,16 @@
     </w:p>
     <w:p>
       <w:pPr>
-        <w:pStyle w:val="FOINaslov3"/>
-      </w:pPr>
-      <w:bookmarkStart w:id="19" w:name="_Toc435242803"/>
-      <w:r>
+        <w:rPr>
+          <w:b/>
+        </w:rPr>
+      </w:pPr>
+      <w:r>
+        <w:rPr>
+          <w:b/>
+        </w:rPr>
         <w:t>Dnevni sastanak 23.10.2015.</w:t>
       </w:r>
-      <w:bookmarkEnd w:id="19"/>
     </w:p>
     <w:p>
       <w:pPr>
@@ -6000,24 +6150,467 @@
       <w:pPr>
         <w:jc w:val="both"/>
       </w:pPr>
+      <w:r>
+        <w:t>Problem je bio kako kopirati web servise na server i omogućiti da se stalno izvode na serveru. Problem je kasnije riješen instaliranjem programa Forever koji omogućuje da se web servisi izvode i nakon odjave korisnika sa servera.</w:t>
+      </w:r>
     </w:p>
     <w:p>
       <w:pPr>
         <w:jc w:val="both"/>
       </w:pPr>
-      <w:r>
-        <w:t>Problem je bio kako kopirati web servise na server i omogućiti da se stalno izvode na serveru. Problem je kasnije riješen instaliranjem programa Forever koji omogućuje da se web servisi izvode i nakon odjave korisnika sa servera.</w:t>
+    </w:p>
+    <w:p>
+      <w:pPr>
+        <w:jc w:val="both"/>
+      </w:pPr>
+      <w:r>
+        <w:t xml:space="preserve">Nastojali smo svaki drugi dan održavati kratke sastanke na kojima smo iznijeli što smo odradili, moguće probleme kao i neka poboljšanja same aplikacije s obzirom na prvotni dogovor. Također smo kao sredstvo komunikacije unutar tima koristili Skype i grupni razgovor. Slika </w:t>
+      </w:r>
+      <w:r>
+        <w:t xml:space="preserve">6 </w:t>
+      </w:r>
+      <w:r>
+        <w:t xml:space="preserve">prikazuje grupni </w:t>
+      </w:r>
+      <w:r>
+        <w:t xml:space="preserve">razgovor na Skype-u </w:t>
+      </w:r>
+      <w:r>
+        <w:t xml:space="preserve">na dan </w:t>
+      </w:r>
+      <w:r>
+        <w:t>28.10.2015. (srijeda).</w:t>
+      </w:r>
+    </w:p>
+    <w:p>
+      <w:pPr>
+        <w:keepNext/>
+        <w:jc w:val="center"/>
+      </w:pPr>
+      <w:r>
+        <w:rPr>
+          <w:noProof/>
+        </w:rPr>
+        <w:lastRenderedPageBreak/>
+        <w:drawing>
+          <wp:inline distT="0" distB="0" distL="0" distR="0" wp14:anchorId="1CC29EB9" wp14:editId="714FE4E3">
+            <wp:extent cx="3216074" cy="2124000"/>
+            <wp:effectExtent l="0" t="0" r="3810" b="0"/>
+            <wp:docPr id="21" name="Picture 21"/>
+            <wp:cNvGraphicFramePr>
+              <a:graphicFrameLocks xmlns:a="http://schemas.openxmlformats.org/drawingml/2006/main" noChangeAspect="1"/>
+            </wp:cNvGraphicFramePr>
+            <a:graphic xmlns:a="http://schemas.openxmlformats.org/drawingml/2006/main">
+              <a:graphicData uri="http://schemas.openxmlformats.org/drawingml/2006/picture">
+                <pic:pic xmlns:pic="http://schemas.openxmlformats.org/drawingml/2006/picture">
+                  <pic:nvPicPr>
+                    <pic:cNvPr id="0" name=""/>
+                    <pic:cNvPicPr/>
+                  </pic:nvPicPr>
+                  <pic:blipFill rotWithShape="1">
+                    <a:blip r:embed="rId26"/>
+                    <a:srcRect l="24486" t="17353" r="29642" b="28791"/>
+                    <a:stretch/>
+                  </pic:blipFill>
+                  <pic:spPr bwMode="auto">
+                    <a:xfrm>
+                      <a:off x="0" y="0"/>
+                      <a:ext cx="3216074" cy="2124000"/>
+                    </a:xfrm>
+                    <a:prstGeom prst="rect">
+                      <a:avLst/>
+                    </a:prstGeom>
+                    <a:ln>
+                      <a:noFill/>
+                    </a:ln>
+                    <a:extLst>
+                      <a:ext uri="{53640926-AAD7-44D8-BBD7-CCE9431645EC}">
+                        <a14:shadowObscured xmlns:a14="http://schemas.microsoft.com/office/drawing/2010/main"/>
+                      </a:ext>
+                    </a:extLst>
+                  </pic:spPr>
+                </pic:pic>
+              </a:graphicData>
+            </a:graphic>
+          </wp:inline>
+        </w:drawing>
+      </w:r>
+    </w:p>
+    <w:p>
+      <w:pPr>
+        <w:pStyle w:val="Caption"/>
+        <w:jc w:val="center"/>
+        <w:rPr>
+          <w:color w:val="auto"/>
+        </w:rPr>
+        <w:sectPr>
+          <w:pgSz w:w="11906" w:h="16838"/>
+          <w:pgMar w:top="1417" w:right="1417" w:bottom="1417" w:left="1417" w:header="708" w:footer="708" w:gutter="0"/>
+          <w:cols w:space="708"/>
+          <w:docGrid w:linePitch="360"/>
+        </w:sectPr>
+      </w:pPr>
+      <w:r>
+        <w:rPr>
+          <w:color w:val="auto"/>
+        </w:rPr>
+        <w:t xml:space="preserve">Slika </w:t>
+      </w:r>
+      <w:r>
+        <w:rPr>
+          <w:color w:val="auto"/>
+        </w:rPr>
+        <w:fldChar w:fldCharType="begin"/>
+      </w:r>
+      <w:r>
+        <w:rPr>
+          <w:color w:val="auto"/>
+        </w:rPr>
+        <w:instrText xml:space="preserve"> SEQ Slika \* ARABIC </w:instrText>
+      </w:r>
+      <w:r>
+        <w:rPr>
+          <w:color w:val="auto"/>
+        </w:rPr>
+        <w:fldChar w:fldCharType="separate"/>
+      </w:r>
+      <w:r>
+        <w:rPr>
+          <w:noProof/>
+          <w:color w:val="auto"/>
+        </w:rPr>
+        <w:t>6</w:t>
+      </w:r>
+      <w:r>
+        <w:rPr>
+          <w:color w:val="auto"/>
+        </w:rPr>
+        <w:fldChar w:fldCharType="end"/>
+      </w:r>
+      <w:r>
+        <w:rPr>
+          <w:color w:val="auto"/>
+        </w:rPr>
+        <w:t xml:space="preserve"> Skype razgovor</w:t>
+      </w:r>
+    </w:p>
+    <w:p>
+      <w:pPr>
+        <w:pStyle w:val="FOINaslov3"/>
+      </w:pPr>
+      <w:bookmarkStart w:id="19" w:name="_Toc435280824"/>
+      <w:r>
+        <w:lastRenderedPageBreak/>
+        <w:t>Sprint 1 Backlog</w:t>
+      </w:r>
+      <w:bookmarkEnd w:id="19"/>
+    </w:p>
+    <w:p>
+      <w:pPr>
+        <w:pStyle w:val="Caption"/>
+        <w:keepNext/>
+        <w:jc w:val="center"/>
+        <w:rPr>
+          <w:color w:val="auto"/>
+        </w:rPr>
+      </w:pPr>
+      <w:r>
+        <w:rPr>
+          <w:color w:val="auto"/>
+        </w:rPr>
+        <w:t xml:space="preserve">Tabela </w:t>
+      </w:r>
+      <w:r>
+        <w:rPr>
+          <w:color w:val="auto"/>
+        </w:rPr>
+        <w:fldChar w:fldCharType="begin"/>
+      </w:r>
+      <w:r>
+        <w:rPr>
+          <w:color w:val="auto"/>
+        </w:rPr>
+        <w:instrText xml:space="preserve"> SEQ Tabela \* ARABIC </w:instrText>
+      </w:r>
+      <w:r>
+        <w:rPr>
+          <w:color w:val="auto"/>
+        </w:rPr>
+        <w:fldChar w:fldCharType="separate"/>
+      </w:r>
+      <w:r>
+        <w:rPr>
+          <w:noProof/>
+          <w:color w:val="auto"/>
+        </w:rPr>
+        <w:t>1</w:t>
+      </w:r>
+      <w:r>
+        <w:rPr>
+          <w:color w:val="auto"/>
+        </w:rPr>
+        <w:fldChar w:fldCharType="end"/>
+      </w:r>
+      <w:r>
+        <w:rPr>
+          <w:color w:val="auto"/>
+        </w:rPr>
+        <w:t xml:space="preserve"> Sprint 1 Backlog</w:t>
+      </w:r>
+    </w:p>
+    <w:p>
+      <w:pPr>
+        <w:ind w:hanging="851"/>
+        <w:jc w:val="center"/>
+        <w:rPr>
+          <w:b/>
+          <w:sz w:val="18"/>
+          <w:szCs w:val="18"/>
+        </w:rPr>
+      </w:pPr>
+      <w:r>
+        <w:drawing>
+          <wp:inline distT="0" distB="0" distL="0" distR="0" wp14:anchorId="210CD5D2" wp14:editId="0473AEC9">
+            <wp:extent cx="9939230" cy="3492000"/>
+            <wp:effectExtent l="0" t="0" r="5080" b="0"/>
+            <wp:docPr id="19" name="Picture 19"/>
+            <wp:cNvGraphicFramePr>
+              <a:graphicFrameLocks xmlns:a="http://schemas.openxmlformats.org/drawingml/2006/main" noChangeAspect="1"/>
+            </wp:cNvGraphicFramePr>
+            <a:graphic xmlns:a="http://schemas.openxmlformats.org/drawingml/2006/main">
+              <a:graphicData uri="http://schemas.openxmlformats.org/drawingml/2006/picture">
+                <pic:pic xmlns:pic="http://schemas.openxmlformats.org/drawingml/2006/picture">
+                  <pic:nvPicPr>
+                    <pic:cNvPr id="0" name="Picture 2"/>
+                    <pic:cNvPicPr>
+                      <a:picLocks noChangeAspect="1" noChangeArrowheads="1"/>
+                    </pic:cNvPicPr>
+                  </pic:nvPicPr>
+                  <pic:blipFill>
+                    <a:blip r:embed="rId27">
+                      <a:extLst>
+                        <a:ext uri="{28A0092B-C50C-407E-A947-70E740481C1C}">
+                          <a14:useLocalDpi xmlns:a14="http://schemas.microsoft.com/office/drawing/2010/main" val="0"/>
+                        </a:ext>
+                      </a:extLst>
+                    </a:blip>
+                    <a:srcRect/>
+                    <a:stretch>
+                      <a:fillRect/>
+                    </a:stretch>
+                  </pic:blipFill>
+                  <pic:spPr bwMode="auto">
+                    <a:xfrm>
+                      <a:off x="0" y="0"/>
+                      <a:ext cx="9939230" cy="3492000"/>
+                    </a:xfrm>
+                    <a:prstGeom prst="rect">
+                      <a:avLst/>
+                    </a:prstGeom>
+                    <a:noFill/>
+                    <a:ln>
+                      <a:noFill/>
+                    </a:ln>
+                  </pic:spPr>
+                </pic:pic>
+              </a:graphicData>
+            </a:graphic>
+          </wp:inline>
+        </w:drawing>
+      </w:r>
+    </w:p>
+    <w:p/>
+    <w:p>
+      <w:pPr>
+        <w:jc w:val="both"/>
+      </w:pPr>
+      <w:r>
+        <w:t xml:space="preserve">U tabeli 1 </w:t>
+      </w:r>
+      <w:r>
+        <w:t xml:space="preserve">nalazi se backlog za prvi sprint izrađen u MS Excel-u. U sprint backlog-u su četiri korisničke priče podijeljene u zadatke koji su podijeljeni članovima tima. Članovi tima dobrovoljno su se javljali za pojedini zadatak, pazeći pritom da svaki od članova dobije </w:t>
+      </w:r>
+      <w:r>
+        <w:t xml:space="preserve">različite zadatke. Za svaki zadatak procijenjena je njegova težina s obzirom na </w:t>
+      </w:r>
+      <w:r>
+        <w:t>napor koji je potreban</w:t>
+      </w:r>
+      <w:r>
+        <w:t xml:space="preserve"> za realiz</w:t>
+      </w:r>
+      <w:r>
+        <w:t>aciju zadatka (stupac 4) kao i procijenjen napor</w:t>
+      </w:r>
+      <w:r>
+        <w:t xml:space="preserve"> zadatka od člana tima koji ga izvodi</w:t>
+      </w:r>
+      <w:r>
+        <w:t xml:space="preserve"> (stupac 5)</w:t>
+      </w:r>
+      <w:r>
+        <w:t>. Zadnji redak predstavlja idealno izvršavanje zadataka po pojedinom danu. Naravno, stvarno izvršavanje zadataka nije toliko idealno, što se vidi u slijedećem grafikonu.</w:t>
+      </w:r>
+    </w:p>
+    <w:p>
+      <w:pPr>
+        <w:jc w:val="both"/>
+        <w:sectPr>
+          <w:pgSz w:w="16838" w:h="11906" w:orient="landscape"/>
+          <w:pgMar w:top="993" w:right="1417" w:bottom="1417" w:left="1417" w:header="708" w:footer="708" w:gutter="0"/>
+          <w:cols w:space="708"/>
+          <w:docGrid w:linePitch="360"/>
+        </w:sectPr>
+      </w:pPr>
+    </w:p>
+    <w:p>
+      <w:pPr>
+        <w:keepNext/>
+        <w:ind w:hanging="993"/>
+        <w:jc w:val="center"/>
+      </w:pPr>
+      <w:r>
+        <w:rPr>
+          <w:noProof/>
+        </w:rPr>
+        <w:lastRenderedPageBreak/>
+        <w:drawing>
+          <wp:inline distT="0" distB="0" distL="0" distR="0" wp14:anchorId="65051229" wp14:editId="0E969121">
+            <wp:extent cx="6979882" cy="2736000"/>
+            <wp:effectExtent l="0" t="0" r="0" b="7620"/>
+            <wp:docPr id="20" name="Picture 20"/>
+            <wp:cNvGraphicFramePr>
+              <a:graphicFrameLocks xmlns:a="http://schemas.openxmlformats.org/drawingml/2006/main" noChangeAspect="1"/>
+            </wp:cNvGraphicFramePr>
+            <a:graphic xmlns:a="http://schemas.openxmlformats.org/drawingml/2006/main">
+              <a:graphicData uri="http://schemas.openxmlformats.org/drawingml/2006/picture">
+                <pic:pic xmlns:pic="http://schemas.openxmlformats.org/drawingml/2006/picture">
+                  <pic:nvPicPr>
+                    <pic:cNvPr id="0" name="Picture 2"/>
+                    <pic:cNvPicPr>
+                      <a:picLocks noChangeAspect="1" noChangeArrowheads="1"/>
+                    </pic:cNvPicPr>
+                  </pic:nvPicPr>
+                  <pic:blipFill>
+                    <a:blip r:embed="rId28" cstate="print">
+                      <a:extLst>
+                        <a:ext uri="{28A0092B-C50C-407E-A947-70E740481C1C}">
+                          <a14:useLocalDpi xmlns:a14="http://schemas.microsoft.com/office/drawing/2010/main" val="0"/>
+                        </a:ext>
+                      </a:extLst>
+                    </a:blip>
+                    <a:srcRect/>
+                    <a:stretch>
+                      <a:fillRect/>
+                    </a:stretch>
+                  </pic:blipFill>
+                  <pic:spPr bwMode="auto">
+                    <a:xfrm>
+                      <a:off x="0" y="0"/>
+                      <a:ext cx="6979882" cy="2736000"/>
+                    </a:xfrm>
+                    <a:prstGeom prst="rect">
+                      <a:avLst/>
+                    </a:prstGeom>
+                    <a:noFill/>
+                  </pic:spPr>
+                </pic:pic>
+              </a:graphicData>
+            </a:graphic>
+          </wp:inline>
+        </w:drawing>
+      </w:r>
+    </w:p>
+    <w:p>
+      <w:pPr>
+        <w:pStyle w:val="Caption"/>
+        <w:jc w:val="center"/>
+        <w:rPr>
+          <w:color w:val="auto"/>
+        </w:rPr>
+      </w:pPr>
+      <w:r>
+        <w:rPr>
+          <w:color w:val="auto"/>
+        </w:rPr>
+        <w:t xml:space="preserve">Slika </w:t>
+      </w:r>
+      <w:r>
+        <w:rPr>
+          <w:color w:val="auto"/>
+        </w:rPr>
+        <w:fldChar w:fldCharType="begin"/>
+      </w:r>
+      <w:r>
+        <w:rPr>
+          <w:color w:val="auto"/>
+        </w:rPr>
+        <w:instrText xml:space="preserve"> SEQ Slika \* ARABIC </w:instrText>
+      </w:r>
+      <w:r>
+        <w:rPr>
+          <w:color w:val="auto"/>
+        </w:rPr>
+        <w:fldChar w:fldCharType="separate"/>
+      </w:r>
+      <w:r>
+        <w:rPr>
+          <w:noProof/>
+          <w:color w:val="auto"/>
+        </w:rPr>
+        <w:t>7</w:t>
+      </w:r>
+      <w:r>
+        <w:rPr>
+          <w:color w:val="auto"/>
+        </w:rPr>
+        <w:fldChar w:fldCharType="end"/>
+      </w:r>
+      <w:r>
+        <w:rPr>
+          <w:color w:val="auto"/>
+        </w:rPr>
+        <w:t xml:space="preserve"> Burndown chart za Sprint 1</w:t>
+      </w:r>
+    </w:p>
+    <w:p>
+      <w:pPr>
+        <w:jc w:val="both"/>
+      </w:pPr>
+      <w:r>
+        <w:t>Na slici</w:t>
+      </w:r>
+      <w:r>
+        <w:t xml:space="preserve"> 7</w:t>
+      </w:r>
+      <w:r>
+        <w:t xml:space="preserve"> crvenom linijom označen je idealni tijek izvođenja zadataka, odnosno prvog sprinta. Plava linija predstavlja stvarno izvođenje zadataka, koje malo odstupa od idealnog. Također, jedan od zadataka nije završen na vrijeme te će se prebaciti u slijedeći sprint.</w:t>
       </w:r>
     </w:p>
     <w:p>
       <w:pPr>
         <w:pStyle w:val="FOINaslov2"/>
       </w:pPr>
-      <w:bookmarkStart w:id="20" w:name="_Toc435242804"/>
+      <w:bookmarkStart w:id="20" w:name="_Toc435280825"/>
       <w:r>
         <w:t>Sprint 2 (02.11.2015. – 17.11.2015.)</w:t>
       </w:r>
       <w:bookmarkEnd w:id="20"/>
+    </w:p>
+    <w:p>
+      <w:pPr>
+        <w:pStyle w:val="FOINaslov3"/>
+      </w:pPr>
+      <w:bookmarkStart w:id="21" w:name="_Toc435280826"/>
+      <w:r>
+        <w:t>Dnevni sastanci</w:t>
+      </w:r>
+      <w:bookmarkEnd w:id="21"/>
+    </w:p>
+    <w:p>
+      <w:pPr>
+        <w:jc w:val="both"/>
+      </w:pPr>
     </w:p>
     <w:p>
       <w:pPr>
@@ -6049,12 +6642,12 @@
       <w:pPr>
         <w:pStyle w:val="FOINaslov1"/>
       </w:pPr>
-      <w:bookmarkStart w:id="21" w:name="_Toc435242805"/>
+      <w:bookmarkStart w:id="22" w:name="_Toc435280827"/>
       <w:r>
         <w:lastRenderedPageBreak/>
         <w:t>Literatura</w:t>
       </w:r>
-      <w:bookmarkEnd w:id="21"/>
+      <w:bookmarkEnd w:id="22"/>
     </w:p>
     <w:p>
       <w:pPr>
@@ -6660,7 +7253,6 @@
     <w:sectPr>
       <w:pgSz w:w="11906" w:h="16838"/>
       <w:pgMar w:top="1417" w:right="1417" w:bottom="1417" w:left="1417" w:header="708" w:footer="708" w:gutter="0"/>
-      <w:pgNumType w:start="1"/>
       <w:cols w:space="708"/>
       <w:docGrid w:linePitch="360"/>
     </w:sectPr>
@@ -6713,6 +7305,7 @@
         <w:docPartUnique/>
       </w:docPartObj>
     </w:sdtPr>
+    <w:sdtEndPr/>
     <w:sdtContent>
       <w:p>
         <w:pPr>
@@ -6761,6 +7354,7 @@
         <w:docPartUnique/>
       </w:docPartObj>
     </w:sdtPr>
+    <w:sdtEndPr/>
     <w:sdtContent>
       <w:p>
         <w:pPr>
@@ -10312,6 +10906,7 @@
     <w:tblPr>
       <w:tblStyleRowBandSize w:val="1"/>
       <w:tblStyleColBandSize w:val="1"/>
+      <w:tblInd w:w="0" w:type="dxa"/>
       <w:tblBorders>
         <w:top w:val="single" w:sz="4" w:space="0" w:color="92CDDC" w:themeColor="accent5" w:themeTint="99"/>
         <w:left w:val="single" w:sz="4" w:space="0" w:color="92CDDC" w:themeColor="accent5" w:themeTint="99"/>
@@ -10320,6 +10915,12 @@
         <w:insideH w:val="single" w:sz="4" w:space="0" w:color="92CDDC" w:themeColor="accent5" w:themeTint="99"/>
         <w:insideV w:val="single" w:sz="4" w:space="0" w:color="92CDDC" w:themeColor="accent5" w:themeTint="99"/>
       </w:tblBorders>
+      <w:tblCellMar>
+        <w:top w:w="0" w:type="dxa"/>
+        <w:left w:w="108" w:type="dxa"/>
+        <w:bottom w:w="0" w:type="dxa"/>
+        <w:right w:w="108" w:type="dxa"/>
+      </w:tblCellMar>
     </w:tblPr>
     <w:tblStylePr w:type="firstRow">
       <w:rPr>
@@ -10381,6 +10982,13 @@
     <w:tblPr>
       <w:tblStyleRowBandSize w:val="1"/>
       <w:tblStyleColBandSize w:val="1"/>
+      <w:tblInd w:w="0" w:type="dxa"/>
+      <w:tblCellMar>
+        <w:top w:w="0" w:type="dxa"/>
+        <w:left w:w="108" w:type="dxa"/>
+        <w:bottom w:w="0" w:type="dxa"/>
+        <w:right w:w="108" w:type="dxa"/>
+      </w:tblCellMar>
     </w:tblPr>
     <w:tblStylePr w:type="firstRow">
       <w:rPr>
@@ -11354,6 +11962,7 @@
     <w:tblPr>
       <w:tblStyleRowBandSize w:val="1"/>
       <w:tblStyleColBandSize w:val="1"/>
+      <w:tblInd w:w="0" w:type="dxa"/>
       <w:tblBorders>
         <w:top w:val="single" w:sz="4" w:space="0" w:color="92CDDC" w:themeColor="accent5" w:themeTint="99"/>
         <w:left w:val="single" w:sz="4" w:space="0" w:color="92CDDC" w:themeColor="accent5" w:themeTint="99"/>
@@ -11362,6 +11971,12 @@
         <w:insideH w:val="single" w:sz="4" w:space="0" w:color="92CDDC" w:themeColor="accent5" w:themeTint="99"/>
         <w:insideV w:val="single" w:sz="4" w:space="0" w:color="92CDDC" w:themeColor="accent5" w:themeTint="99"/>
       </w:tblBorders>
+      <w:tblCellMar>
+        <w:top w:w="0" w:type="dxa"/>
+        <w:left w:w="108" w:type="dxa"/>
+        <w:bottom w:w="0" w:type="dxa"/>
+        <w:right w:w="108" w:type="dxa"/>
+      </w:tblCellMar>
     </w:tblPr>
     <w:tblStylePr w:type="firstRow">
       <w:rPr>
@@ -11423,6 +12038,13 @@
     <w:tblPr>
       <w:tblStyleRowBandSize w:val="1"/>
       <w:tblStyleColBandSize w:val="1"/>
+      <w:tblInd w:w="0" w:type="dxa"/>
+      <w:tblCellMar>
+        <w:top w:w="0" w:type="dxa"/>
+        <w:left w:w="108" w:type="dxa"/>
+        <w:bottom w:w="0" w:type="dxa"/>
+        <w:right w:w="108" w:type="dxa"/>
+      </w:tblCellMar>
     </w:tblPr>
     <w:tblStylePr w:type="firstRow">
       <w:rPr>
@@ -11771,7 +12393,7 @@
 </file>
 
 <file path=customXml/itemProps1.xml><?xml version="1.0" encoding="utf-8"?>
-<ds:datastoreItem xmlns:ds="http://schemas.openxmlformats.org/officeDocument/2006/customXml" ds:itemID="{70991614-26A4-4D6D-930E-398E609CE7BB}">
+<ds:datastoreItem xmlns:ds="http://schemas.openxmlformats.org/officeDocument/2006/customXml" ds:itemID="{1568C1CE-6DEF-4205-9FFE-92EE8ED645C3}">
   <ds:schemaRefs>
     <ds:schemaRef ds:uri="http://schemas.openxmlformats.org/officeDocument/2006/bibliography"/>
   </ds:schemaRefs>

</xml_diff>

<commit_message>
-editiran Prototip usluge -dopunjeni sastanci prvog sprinta
</commit_message>
<xml_diff>
--- a/Dokumentacija/Projektna dokumentacija.docx
+++ b/Dokumentacija/Projektna dokumentacija.docx
@@ -15,8 +15,6 @@
         </w:rPr>
         <w:t>SVEUČILIŠTE U ZAGREBU</w:t>
       </w:r>
-      <w:bookmarkStart w:id="0" w:name="_GoBack"/>
-      <w:bookmarkEnd w:id="0"/>
     </w:p>
     <w:p>
       <w:pPr>
@@ -2455,12 +2453,12 @@
       <w:pPr>
         <w:pStyle w:val="FOINaslov1"/>
       </w:pPr>
-      <w:bookmarkStart w:id="1" w:name="_Toc435280806"/>
+      <w:bookmarkStart w:id="0" w:name="_Toc435280806"/>
       <w:r>
         <w:lastRenderedPageBreak/>
         <w:t>Uvod</w:t>
       </w:r>
-      <w:bookmarkEnd w:id="1"/>
+      <w:bookmarkEnd w:id="0"/>
     </w:p>
     <w:p>
       <w:pPr>
@@ -2520,81 +2518,81 @@
       <w:pPr>
         <w:pStyle w:val="FOINaslov1"/>
       </w:pPr>
-      <w:bookmarkStart w:id="2" w:name="_Toc435280807"/>
+      <w:bookmarkStart w:id="1" w:name="_Toc435280807"/>
       <w:r>
         <w:lastRenderedPageBreak/>
         <w:t>Opis projekta</w:t>
       </w:r>
+      <w:bookmarkEnd w:id="1"/>
+    </w:p>
+    <w:p>
+      <w:pPr>
+        <w:pStyle w:val="FOINaslov2"/>
+      </w:pPr>
+      <w:bookmarkStart w:id="2" w:name="_Toc435280808"/>
+      <w:r>
+        <w:t>Metodologija SCRUM</w:t>
+      </w:r>
       <w:bookmarkEnd w:id="2"/>
     </w:p>
     <w:p>
       <w:pPr>
+        <w:jc w:val="both"/>
+      </w:pPr>
+      <w:r>
+        <w:t>SCRUM metodologija je inkrementalni i iterativni pristup razvoju programskog proizvoda. Programski proizvod razvija se inkrementalno, korak po korak. Programski proizvod se kroz</w:t>
+      </w:r>
+    </w:p>
+    <w:p>
+      <w:r>
+        <w:t>svaki definirani vremenski period dorađuje, što predstavlja iterativnost. Osnovna vremenska jedinica razvojnog procesa je sprint. Sprint obično traje od 14 do 30 dana. Odlučili smo da naši sprintevi traju dva tjedna, odnosno deset radnih dana. Pojedini sprint biti će detaljno objašnjen u slijedećim poglavljima.</w:t>
+      </w:r>
+    </w:p>
+    <w:p>
+      <w:pPr>
+        <w:jc w:val="both"/>
+      </w:pPr>
+      <w:r>
+        <w:t>Svaki sprint se dijeli na dnevne scrumove. Dnevni scrum je „stand up“ sastanak u trajanju od petnaestak minuta gdje se članovi tima sastaju te raspravljaju o onome što je napravljeno jučer i što će se napraviti danas. Funkcionalnosti za implementaciju definiraju se u Product Backlog-u.</w:t>
+      </w:r>
+    </w:p>
+    <w:p>
+      <w:pPr>
         <w:pStyle w:val="FOINaslov2"/>
       </w:pPr>
-      <w:bookmarkStart w:id="3" w:name="_Toc435280808"/>
-      <w:r>
-        <w:t>Metodologija SCRUM</w:t>
+      <w:bookmarkStart w:id="3" w:name="_Toc435280809"/>
+      <w:r>
+        <w:t>Korisnički zahtjevi</w:t>
       </w:r>
       <w:bookmarkEnd w:id="3"/>
     </w:p>
     <w:p>
       <w:pPr>
+        <w:pStyle w:val="FOINaslov3"/>
+      </w:pPr>
+      <w:bookmarkStart w:id="4" w:name="_Toc435280810"/>
+      <w:r>
+        <w:t>Perspektiva proizvoda i ciljano tržište</w:t>
+      </w:r>
+      <w:bookmarkEnd w:id="4"/>
+    </w:p>
+    <w:p>
+      <w:pPr>
         <w:jc w:val="both"/>
       </w:pPr>
       <w:r>
-        <w:t>SCRUM metodologija je inkrementalni i iterativni pristup razvoju programskog proizvoda. Programski proizvod razvija se inkrementalno, korak po korak. Programski proizvod se kroz</w:t>
-      </w:r>
-    </w:p>
-    <w:p>
-      <w:r>
-        <w:t>svaki definirani vremenski period dorađuje, što predstavlja iterativnost. Osnovna vremenska jedinica razvojnog procesa je sprint. Sprint obično traje od 14 do 30 dana. Odlučili smo da naši sprintevi traju dva tjedna, odnosno deset radnih dana. Pojedini sprint biti će detaljno objašnjen u slijedećim poglavljima.</w:t>
-      </w:r>
-    </w:p>
-    <w:p>
-      <w:pPr>
-        <w:jc w:val="both"/>
-      </w:pPr>
-      <w:r>
-        <w:t>Svaki sprint se dijeli na dnevne scrumove. Dnevni scrum je „stand up“ sastanak u trajanju od petnaestak minuta gdje se članovi tima sastaju te raspravljaju o onome što je napravljeno jučer i što će se napraviti danas. Funkcionalnosti za implementaciju definiraju se u Product Backlog-u.</w:t>
-      </w:r>
-    </w:p>
-    <w:p>
-      <w:pPr>
-        <w:pStyle w:val="FOINaslov2"/>
-      </w:pPr>
-      <w:bookmarkStart w:id="4" w:name="_Toc435280809"/>
-      <w:r>
-        <w:t>Korisnički zahtjevi</w:t>
-      </w:r>
-      <w:bookmarkEnd w:id="4"/>
+        <w:t>Kako je u današnje vrijeme zabilježen strahovit porast tzv. online ili virtualnih poznanstava, virtualne interakcije i virtualne komunikacije ovo programsko rješenje biti će namijenjeno prvenstveno mlađoj populaciji, kojoj je u današnje vrijeme gotovo nemoguće zamisliti život bez Facebook Messengera, Skype-a i sličnih programskih rješenja za online komunikaciju. No, aplikacija nije namijenjena samo njima, već i svim dobnim skupinama koje se brzo i lako prilagođavaju novim tehnologijama te žele držati korak sa modernom tehnologijom.</w:t>
+      </w:r>
     </w:p>
     <w:p>
       <w:pPr>
         <w:pStyle w:val="FOINaslov3"/>
       </w:pPr>
-      <w:bookmarkStart w:id="5" w:name="_Toc435280810"/>
-      <w:r>
-        <w:t>Perspektiva proizvoda i ciljano tržište</w:t>
+      <w:bookmarkStart w:id="5" w:name="_Toc435280811"/>
+      <w:r>
+        <w:t>Korisničke priče</w:t>
       </w:r>
       <w:bookmarkEnd w:id="5"/>
-    </w:p>
-    <w:p>
-      <w:pPr>
-        <w:jc w:val="both"/>
-      </w:pPr>
-      <w:r>
-        <w:t>Kako je u današnje vrijeme zabilježen strahovit porast tzv. online ili virtualnih poznanstava, virtualne interakcije i virtualne komunikacije ovo programsko rješenje biti će namijenjeno prvenstveno mlađoj populaciji, kojoj je u današnje vrijeme gotovo nemoguće zamisliti život bez Facebook Messengera, Skype-a i sličnih programskih rješenja za online komunikaciju. No, aplikacija nije namijenjena samo njima, već i svim dobnim skupinama koje se brzo i lako prilagođavaju novim tehnologijama te žele držati korak sa modernom tehnologijom.</w:t>
-      </w:r>
-    </w:p>
-    <w:p>
-      <w:pPr>
-        <w:pStyle w:val="FOINaslov3"/>
-      </w:pPr>
-      <w:bookmarkStart w:id="6" w:name="_Toc435280811"/>
-      <w:r>
-        <w:t>Korisničke priče</w:t>
-      </w:r>
-      <w:bookmarkEnd w:id="6"/>
     </w:p>
     <w:p>
       <w:pPr>
@@ -3460,29 +3458,29 @@
       <w:pPr>
         <w:pStyle w:val="FOINaslov2"/>
       </w:pPr>
-      <w:bookmarkStart w:id="7" w:name="_Toc435280812"/>
+      <w:bookmarkStart w:id="6" w:name="_Toc435280812"/>
       <w:r>
         <w:t>Prototip aplikacije</w:t>
       </w:r>
+      <w:bookmarkEnd w:id="6"/>
+    </w:p>
+    <w:p>
+      <w:pPr>
+        <w:jc w:val="both"/>
+      </w:pPr>
+      <w:r>
+        <w:t>Kako bi se objasnio prototip aplikacije najprije je potrebno prikazati sliku kompletnog prototipa, a kasnije detaljno objasniti svaki ekran na prototipu zasebno. Svaki ekran prikazan je uz pomoć Mockup-a i izrađen u alatu Ninjamock.</w:t>
+      </w:r>
+    </w:p>
+    <w:p>
+      <w:pPr>
+        <w:pStyle w:val="FOINaslov3"/>
+      </w:pPr>
+      <w:bookmarkStart w:id="7" w:name="_Toc435280813"/>
+      <w:r>
+        <w:t>Slika prototipa aplikacije</w:t>
+      </w:r>
       <w:bookmarkEnd w:id="7"/>
-    </w:p>
-    <w:p>
-      <w:pPr>
-        <w:jc w:val="both"/>
-      </w:pPr>
-      <w:r>
-        <w:t>Kako bi se objasnio prototip aplikacije najprije je potrebno prikazati sliku kompletnog prototipa, a kasnije detaljno objasniti svaki ekran na prototipu zasebno. Svaki ekran prikazan je uz pomoć Mockup-a i izrađen u alatu Ninjamock.</w:t>
-      </w:r>
-    </w:p>
-    <w:p>
-      <w:pPr>
-        <w:pStyle w:val="FOINaslov3"/>
-      </w:pPr>
-      <w:bookmarkStart w:id="8" w:name="_Toc435280813"/>
-      <w:r>
-        <w:t>Slika prototipa aplikacije</w:t>
-      </w:r>
-      <w:bookmarkEnd w:id="8"/>
     </w:p>
     <w:p>
       <w:pPr>
@@ -3508,17 +3506,21 @@
       <w:pPr>
         <w:keepNext/>
         <w:jc w:val="center"/>
-      </w:pPr>
-      <w:r>
-        <w:rPr>
+        <w:rPr>
+          <w:b/>
+        </w:rPr>
+      </w:pPr>
+      <w:r>
+        <w:rPr>
+          <w:b/>
           <w:noProof/>
         </w:rPr>
         <w:lastRenderedPageBreak/>
         <w:drawing>
-          <wp:inline distT="0" distB="0" distL="0" distR="0" wp14:anchorId="62BE032E" wp14:editId="2E8CD9BF">
-            <wp:extent cx="8009255" cy="5200650"/>
+          <wp:inline distT="0" distB="0" distL="0" distR="0">
+            <wp:extent cx="8115300" cy="5258714"/>
             <wp:effectExtent l="0" t="0" r="0" b="0"/>
-            <wp:docPr id="2" name="Picture 2" descr="C:\Users\JurmanLap\Desktop\CHATUP FAZA 1\prototype.png"/>
+            <wp:docPr id="14" name="Picture 14" descr="C:\Users\JurmanLap\Desktop\CHATUP FAZA 1\prototype.png"/>
             <wp:cNvGraphicFramePr>
               <a:graphicFrameLocks xmlns:a="http://schemas.openxmlformats.org/drawingml/2006/main" noChangeAspect="1"/>
             </wp:cNvGraphicFramePr>
@@ -3547,7 +3549,7 @@
                   <pic:spPr bwMode="auto">
                     <a:xfrm>
                       <a:off x="0" y="0"/>
-                      <a:ext cx="8009255" cy="5200650"/>
+                      <a:ext cx="8114936" cy="5258478"/>
                     </a:xfrm>
                     <a:prstGeom prst="rect">
                       <a:avLst/>
@@ -3632,12 +3634,12 @@
       <w:pPr>
         <w:pStyle w:val="FOINaslov1"/>
       </w:pPr>
-      <w:bookmarkStart w:id="9" w:name="_Toc435280814"/>
+      <w:bookmarkStart w:id="8" w:name="_Toc435280814"/>
       <w:r>
         <w:lastRenderedPageBreak/>
         <w:t>Objašnjenje svakog pojedinog Mockup-a</w:t>
       </w:r>
-      <w:bookmarkEnd w:id="9"/>
+      <w:bookmarkEnd w:id="8"/>
     </w:p>
     <w:tbl>
       <w:tblPr>
@@ -5170,7 +5172,7 @@
       <w:pPr>
         <w:pStyle w:val="FOINaslov1"/>
       </w:pPr>
-      <w:bookmarkStart w:id="10" w:name="_Toc435280815"/>
+      <w:bookmarkStart w:id="9" w:name="_Toc435280815"/>
       <w:r>
         <w:lastRenderedPageBreak/>
         <w:t>Plan</w:t>
@@ -5178,15 +5180,36 @@
       <w:r>
         <w:t xml:space="preserve"> projekta</w:t>
       </w:r>
+      <w:bookmarkEnd w:id="9"/>
+    </w:p>
+    <w:p>
+      <w:pPr>
+        <w:pStyle w:val="FOINaslov2"/>
+      </w:pPr>
+      <w:bookmarkStart w:id="10" w:name="_Toc435280816"/>
+      <w:r>
+        <w:t>Definiranje projektnog tima</w:t>
+      </w:r>
       <w:bookmarkEnd w:id="10"/>
     </w:p>
     <w:p>
       <w:pPr>
+        <w:jc w:val="both"/>
+      </w:pPr>
+      <w:r>
+        <w:t>Tim koji razvija aplikaciju ChatUp čine četiri studenta: Goran Drmenčić, Danijel Filipović, Matija Jurman i Danijel Sokač. Svaki član tima imao je pridružene raznovrsne zadatke tako da je mogao proći sve dijelove izrade ovog projekta. U alatu Microsoft Project 2016 kreirali smo izvještaj kako bi prikazali predviđene aktivnosti svakog člana tima i ukupan broj radnih sati. Radno vrijeme tima usklađeno je s obavezama na fakultetu te je dnevno trajalo otprilike tri sata</w:t>
+      </w:r>
+      <w:r>
+        <w:t>.</w:t>
+      </w:r>
+    </w:p>
+    <w:p>
+      <w:pPr>
         <w:pStyle w:val="FOINaslov2"/>
       </w:pPr>
-      <w:bookmarkStart w:id="11" w:name="_Toc435280816"/>
-      <w:r>
-        <w:t>Definiranje projektnog tima</w:t>
+      <w:bookmarkStart w:id="11" w:name="_Toc435280817"/>
+      <w:r>
+        <w:t>Definiranje uloga i aktivnosti članova tima</w:t>
       </w:r>
       <w:bookmarkEnd w:id="11"/>
     </w:p>
@@ -5195,39 +5218,18 @@
         <w:jc w:val="both"/>
       </w:pPr>
       <w:r>
-        <w:t>Tim koji razvija aplikaciju ChatUp čine četiri studenta: Goran Drmenčić, Danijel Filipović, Matija Jurman i Danijel Sokač. Svaki član tima imao je pridružene raznovrsne zadatke tako da je mogao proći sve dijelove izrade ovog projekta. U alatu Microsoft Project 2016 kreirali smo izvještaj kako bi prikazali predviđene aktivnosti svakog člana tima i ukupan broj radnih sati. Radno vrijeme tima usklađeno je s obavezama na fakultetu te je dnevno trajalo otprilike tri sata</w:t>
-      </w:r>
-      <w:r>
-        <w:t>.</w:t>
+        <w:t xml:space="preserve">Za SCRUM master-a u našem timu odlučeno je da bude Danijel Sokač. Svi u timu jednako ćemo doprinjeti razvoju aplikacije i dati svoj maksimum. Naglasak je na timskom radu i međusobnom pomaganju kod rješavanja zadataka kao i kod rješavanja problema. </w:t>
       </w:r>
     </w:p>
     <w:p>
       <w:pPr>
         <w:pStyle w:val="FOINaslov2"/>
       </w:pPr>
-      <w:bookmarkStart w:id="12" w:name="_Toc435280817"/>
-      <w:r>
-        <w:t>Definiranje uloga i aktivnosti članova tima</w:t>
+      <w:bookmarkStart w:id="12" w:name="_Toc435280818"/>
+      <w:r>
+        <w:t>Terminski plan projekta</w:t>
       </w:r>
       <w:bookmarkEnd w:id="12"/>
-    </w:p>
-    <w:p>
-      <w:pPr>
-        <w:jc w:val="both"/>
-      </w:pPr>
-      <w:r>
-        <w:t xml:space="preserve">Za SCRUM master-a u našem timu odlučeno je da bude Danijel Sokač. Svi u timu jednako ćemo doprinjeti razvoju aplikacije i dati svoj maksimum. Naglasak je na timskom radu i međusobnom pomaganju kod rješavanja zadataka kao i kod rješavanja problema. </w:t>
-      </w:r>
-    </w:p>
-    <w:p>
-      <w:pPr>
-        <w:pStyle w:val="FOINaslov2"/>
-      </w:pPr>
-      <w:bookmarkStart w:id="13" w:name="_Toc435280818"/>
-      <w:r>
-        <w:t>Terminski plan projekta</w:t>
-      </w:r>
-      <w:bookmarkEnd w:id="13"/>
     </w:p>
     <w:p>
       <w:pPr>
@@ -5499,11 +5501,11 @@
       <w:pPr>
         <w:pStyle w:val="FOINaslov2"/>
       </w:pPr>
-      <w:bookmarkStart w:id="14" w:name="_Toc435280819"/>
+      <w:bookmarkStart w:id="13" w:name="_Toc435280819"/>
       <w:r>
         <w:t>Proračun projekta</w:t>
       </w:r>
-      <w:bookmarkEnd w:id="14"/>
+      <w:bookmarkEnd w:id="13"/>
     </w:p>
     <w:p>
       <w:pPr>
@@ -5720,12 +5722,12 @@
       <w:pPr>
         <w:pStyle w:val="FOINaslov1"/>
       </w:pPr>
-      <w:bookmarkStart w:id="15" w:name="_Toc435280820"/>
+      <w:bookmarkStart w:id="14" w:name="_Toc435280820"/>
       <w:r>
         <w:lastRenderedPageBreak/>
         <w:t>Product Backlog</w:t>
       </w:r>
-      <w:bookmarkEnd w:id="15"/>
+      <w:bookmarkEnd w:id="14"/>
     </w:p>
     <w:p/>
     <w:p/>
@@ -5749,12 +5751,12 @@
       <w:pPr>
         <w:pStyle w:val="FOINaslov1"/>
       </w:pPr>
-      <w:bookmarkStart w:id="16" w:name="_Toc435280821"/>
+      <w:bookmarkStart w:id="15" w:name="_Toc435280821"/>
       <w:r>
         <w:lastRenderedPageBreak/>
         <w:t>Tijek projekta</w:t>
       </w:r>
-      <w:bookmarkEnd w:id="16"/>
+      <w:bookmarkEnd w:id="15"/>
     </w:p>
     <w:p>
       <w:pPr>
@@ -5958,7 +5960,13 @@
         <w:jc w:val="both"/>
       </w:pPr>
       <w:r>
-        <w:t>Dogovoreno je da će prvi sprint početi u ponedjeljak, 19.10.2015.. Također je dogovoreno da će sprintevi trajati dva tjedna odnosno da će biti deset radnih dana. Studenti će si sami određivati u kojem vremenu će raditi na projektu pošto članovi tima nisu usklađeni što se tiče kolegija na fakultetu.</w:t>
+        <w:t>Dogovoreno je da će prvi sprint p</w:t>
+      </w:r>
+      <w:r>
+        <w:t>očeti u ponedjeljak, 19.10.2015</w:t>
+      </w:r>
+      <w:r>
+        <w:t>. Također je dogovoreno da će sprintevi trajati dva tjedna odnosno da će biti deset radnih dana. Studenti će si sami određivati u kojem vremenu će raditi na projektu pošto članovi tima nisu usklađeni što se tiče kolegija na fakultetu.</w:t>
       </w:r>
     </w:p>
     <w:p>
@@ -5980,63 +5988,63 @@
       <w:pPr>
         <w:pStyle w:val="FOINaslov2"/>
       </w:pPr>
-      <w:bookmarkStart w:id="17" w:name="_Toc435280822"/>
+      <w:bookmarkStart w:id="16" w:name="_Toc435280822"/>
       <w:r>
         <w:lastRenderedPageBreak/>
         <w:t>Sprint 1 (19.10.2015. – 01.11.2015.)</w:t>
       </w:r>
+      <w:bookmarkEnd w:id="16"/>
+    </w:p>
+    <w:p>
+      <w:pPr>
+        <w:jc w:val="both"/>
+      </w:pPr>
+      <w:r>
+        <w:t xml:space="preserve">U prvom sprintu odlučili smo implementirati korisničke priče za registraciju i </w:t>
+      </w:r>
+      <w:r>
+        <w:t>prijavu, odnosno odjavu</w:t>
+      </w:r>
+      <w:r>
+        <w:t>. Također se radilo na osposobljavanju servera, podizanju baze podataka kao i izradi Web servisa za navedene korisničke priče</w:t>
+      </w:r>
+      <w:r>
+        <w:t>.</w:t>
+      </w:r>
+    </w:p>
+    <w:p>
+      <w:pPr>
+        <w:pStyle w:val="FOINaslov3"/>
+      </w:pPr>
+      <w:bookmarkStart w:id="17" w:name="_Toc435280823"/>
+      <w:r>
+        <w:t>Dnevni sastan</w:t>
+      </w:r>
+      <w:r>
+        <w:t>ci</w:t>
+      </w:r>
       <w:bookmarkEnd w:id="17"/>
     </w:p>
     <w:p>
       <w:pPr>
         <w:jc w:val="both"/>
-      </w:pPr>
-      <w:r>
-        <w:t xml:space="preserve">U prvom sprintu odlučili smo implementirati korisničke priče za registraciju i </w:t>
-      </w:r>
-      <w:r>
-        <w:t>prijavu, odnosno odjavu</w:t>
-      </w:r>
-      <w:r>
-        <w:t>. Također se radilo na osposobljavanju servera, podizanju baze podataka kao i izradi Web servisa za navedene korisničke priče</w:t>
-      </w:r>
-      <w:r>
-        <w:t>.</w:t>
-      </w:r>
-    </w:p>
-    <w:p>
-      <w:pPr>
-        <w:pStyle w:val="FOINaslov3"/>
-      </w:pPr>
-      <w:bookmarkStart w:id="18" w:name="_Toc435280823"/>
-      <w:r>
-        <w:t>Dnevni sastan</w:t>
-      </w:r>
-      <w:r>
-        <w:t>ci</w:t>
-      </w:r>
-      <w:bookmarkEnd w:id="18"/>
+        <w:rPr>
+          <w:b/>
+        </w:rPr>
+      </w:pPr>
+      <w:r>
+        <w:rPr>
+          <w:b/>
+        </w:rPr>
+        <w:t>Dnevni sastanak 21.10.2015.</w:t>
+      </w:r>
     </w:p>
     <w:p>
       <w:pPr>
         <w:jc w:val="both"/>
-        <w:rPr>
-          <w:b/>
-        </w:rPr>
-      </w:pPr>
-      <w:r>
-        <w:rPr>
-          <w:b/>
-        </w:rPr>
-        <w:t>Dnevni sastanak 21.10.2015.</w:t>
-      </w:r>
-    </w:p>
-    <w:p>
-      <w:pPr>
-        <w:jc w:val="both"/>
-      </w:pPr>
-      <w:r>
-        <w:t>Izvršeno:</w:t>
+      </w:pPr>
+      <w:r>
+        <w:t>Raspravljano o:</w:t>
       </w:r>
     </w:p>
     <w:p>
@@ -6049,7 +6057,7 @@
         <w:jc w:val="both"/>
       </w:pPr>
       <w:r>
-        <w:t>Kreirati bazu</w:t>
+        <w:t>Izgledima mockup-a</w:t>
       </w:r>
     </w:p>
     <w:p>
@@ -6062,36 +6070,7 @@
         <w:jc w:val="both"/>
       </w:pPr>
       <w:r>
-        <w:t>Kreirati korisnike baze</w:t>
-      </w:r>
-    </w:p>
-    <w:p>
-      <w:pPr>
-        <w:jc w:val="both"/>
-      </w:pPr>
-      <w:r>
-        <w:t>Na ovom sastanku nitko od članova nije prijavio moguće probleme.</w:t>
-      </w:r>
-    </w:p>
-    <w:p>
-      <w:pPr>
-        <w:rPr>
-          <w:b/>
-        </w:rPr>
-      </w:pPr>
-      <w:r>
-        <w:rPr>
-          <w:b/>
-        </w:rPr>
-        <w:t>Dnevni sastanak 23.10.2015.</w:t>
-      </w:r>
-    </w:p>
-    <w:p>
-      <w:pPr>
-        <w:jc w:val="both"/>
-      </w:pPr>
-      <w:r>
-        <w:t>Izvršeno:</w:t>
+        <w:t>Određenim funkcionalnostima aplikaicje</w:t>
       </w:r>
     </w:p>
     <w:p>
@@ -6104,7 +6083,15 @@
         <w:jc w:val="both"/>
       </w:pPr>
       <w:r>
-        <w:t>Izrada većine mockup-a</w:t>
+        <w:t>Mogućim rješenjima određenih funkcionalnosti</w:t>
+      </w:r>
+    </w:p>
+    <w:p>
+      <w:pPr>
+        <w:jc w:val="both"/>
+      </w:pPr>
+      <w:r>
+        <w:t>Izvršeno:</w:t>
       </w:r>
     </w:p>
     <w:p>
@@ -6117,7 +6104,7 @@
         <w:jc w:val="both"/>
       </w:pPr>
       <w:r>
-        <w:t>Izrađeni dizajn u xml-u prema mockup-u registracije i prijave</w:t>
+        <w:t>Kreirati bazu</w:t>
       </w:r>
     </w:p>
     <w:p>
@@ -6130,7 +6117,146 @@
         <w:jc w:val="both"/>
       </w:pPr>
       <w:r>
-        <w:t>Izrađen web servis za registraciju korisnika</w:t>
+        <w:t>Kreirati korisnike baze</w:t>
+      </w:r>
+    </w:p>
+    <w:p>
+      <w:pPr>
+        <w:jc w:val="both"/>
+      </w:pPr>
+      <w:r>
+        <w:t>Na ovom sastanku nitko od članova nije prijavio moguće probleme.</w:t>
+      </w:r>
+    </w:p>
+    <w:p>
+      <w:pPr>
+        <w:jc w:val="both"/>
+      </w:pPr>
+    </w:p>
+    <w:p>
+      <w:pPr>
+        <w:jc w:val="both"/>
+      </w:pPr>
+      <w:r>
+        <w:rPr>
+          <w:noProof/>
+        </w:rPr>
+        <w:drawing>
+          <wp:inline distT="0" distB="0" distL="0" distR="0">
+            <wp:extent cx="5760720" cy="1637015"/>
+            <wp:effectExtent l="0" t="0" r="0" b="1905"/>
+            <wp:docPr id="22" name="Picture 22" descr="C:\Users\JurmanLap\Desktop\CHATUP FAZA 1\a.jpg"/>
+            <wp:cNvGraphicFramePr>
+              <a:graphicFrameLocks xmlns:a="http://schemas.openxmlformats.org/drawingml/2006/main" noChangeAspect="1"/>
+            </wp:cNvGraphicFramePr>
+            <a:graphic xmlns:a="http://schemas.openxmlformats.org/drawingml/2006/main">
+              <a:graphicData uri="http://schemas.openxmlformats.org/drawingml/2006/picture">
+                <pic:pic xmlns:pic="http://schemas.openxmlformats.org/drawingml/2006/picture">
+                  <pic:nvPicPr>
+                    <pic:cNvPr id="0" name="Picture 5" descr="C:\Users\JurmanLap\Desktop\CHATUP FAZA 1\a.jpg"/>
+                    <pic:cNvPicPr>
+                      <a:picLocks noChangeAspect="1" noChangeArrowheads="1"/>
+                    </pic:cNvPicPr>
+                  </pic:nvPicPr>
+                  <pic:blipFill>
+                    <a:blip r:embed="rId26" cstate="print">
+                      <a:extLst>
+                        <a:ext uri="{28A0092B-C50C-407E-A947-70E740481C1C}">
+                          <a14:useLocalDpi xmlns:a14="http://schemas.microsoft.com/office/drawing/2010/main" val="0"/>
+                        </a:ext>
+                      </a:extLst>
+                    </a:blip>
+                    <a:srcRect/>
+                    <a:stretch>
+                      <a:fillRect/>
+                    </a:stretch>
+                  </pic:blipFill>
+                  <pic:spPr bwMode="auto">
+                    <a:xfrm>
+                      <a:off x="0" y="0"/>
+                      <a:ext cx="5760720" cy="1637015"/>
+                    </a:xfrm>
+                    <a:prstGeom prst="rect">
+                      <a:avLst/>
+                    </a:prstGeom>
+                    <a:noFill/>
+                    <a:ln>
+                      <a:noFill/>
+                    </a:ln>
+                  </pic:spPr>
+                </pic:pic>
+              </a:graphicData>
+            </a:graphic>
+          </wp:inline>
+        </w:drawing>
+      </w:r>
+    </w:p>
+    <w:p>
+      <w:pPr>
+        <w:jc w:val="center"/>
+        <w:rPr>
+          <w:b/>
+          <w:sz w:val="18"/>
+          <w:szCs w:val="18"/>
+        </w:rPr>
+      </w:pPr>
+      <w:r>
+        <w:rPr>
+          <w:b/>
+          <w:sz w:val="18"/>
+          <w:szCs w:val="18"/>
+        </w:rPr>
+        <w:t xml:space="preserve">Slika </w:t>
+      </w:r>
+      <w:r>
+        <w:rPr>
+          <w:b/>
+          <w:sz w:val="18"/>
+          <w:szCs w:val="18"/>
+        </w:rPr>
+        <w:t>6</w:t>
+      </w:r>
+      <w:r>
+        <w:rPr>
+          <w:b/>
+          <w:sz w:val="18"/>
+          <w:szCs w:val="18"/>
+        </w:rPr>
+        <w:t xml:space="preserve"> Bilješka sa sastanka</w:t>
+      </w:r>
+    </w:p>
+    <w:p>
+      <w:pPr>
+        <w:jc w:val="both"/>
+      </w:pPr>
+    </w:p>
+    <w:p>
+      <w:pPr>
+        <w:jc w:val="both"/>
+      </w:pPr>
+    </w:p>
+    <w:p>
+      <w:pPr>
+        <w:rPr>
+          <w:b/>
+        </w:rPr>
+      </w:pPr>
+      <w:r>
+        <w:rPr>
+          <w:b/>
+        </w:rPr>
+        <w:t>Dnevni sastanak 23.10.2015.</w:t>
+      </w:r>
+    </w:p>
+    <w:p>
+      <w:pPr>
+        <w:jc w:val="both"/>
+      </w:pPr>
+      <w:r>
+        <w:t>Raspravljano o</w:t>
+      </w:r>
+      <w:r>
+        <w:t>:</w:t>
       </w:r>
     </w:p>
     <w:p>
@@ -6143,6 +6269,106 @@
         <w:jc w:val="both"/>
       </w:pPr>
       <w:r>
+        <w:t>Taskovima unutar ostalih budućih srinteva</w:t>
+      </w:r>
+    </w:p>
+    <w:p>
+      <w:pPr>
+        <w:pStyle w:val="ListParagraph"/>
+        <w:numPr>
+          <w:ilvl w:val="0"/>
+          <w:numId w:val="19"/>
+        </w:numPr>
+        <w:jc w:val="both"/>
+      </w:pPr>
+      <w:r>
+        <w:t>Problemima koji su se javili prilikom razvoja aplikacije</w:t>
+      </w:r>
+    </w:p>
+    <w:p>
+      <w:pPr>
+        <w:pStyle w:val="ListParagraph"/>
+        <w:numPr>
+          <w:ilvl w:val="0"/>
+          <w:numId w:val="19"/>
+        </w:numPr>
+        <w:jc w:val="both"/>
+      </w:pPr>
+      <w:r>
+        <w:t>Problemu kopiranja web servisa na server i njihovog izvođenja</w:t>
+      </w:r>
+    </w:p>
+    <w:p>
+      <w:pPr>
+        <w:pStyle w:val="ListParagraph"/>
+        <w:numPr>
+          <w:ilvl w:val="0"/>
+          <w:numId w:val="19"/>
+        </w:numPr>
+        <w:jc w:val="both"/>
+      </w:pPr>
+      <w:r>
+        <w:t>Mogućim boljim rješenjima određenih funkcionalnosti</w:t>
+      </w:r>
+    </w:p>
+    <w:p>
+      <w:pPr>
+        <w:jc w:val="both"/>
+      </w:pPr>
+      <w:r>
+        <w:t>Izvršeno:</w:t>
+      </w:r>
+    </w:p>
+    <w:p>
+      <w:pPr>
+        <w:pStyle w:val="ListParagraph"/>
+        <w:numPr>
+          <w:ilvl w:val="0"/>
+          <w:numId w:val="19"/>
+        </w:numPr>
+        <w:jc w:val="both"/>
+      </w:pPr>
+      <w:r>
+        <w:lastRenderedPageBreak/>
+        <w:t>Izrada većine mockup-a</w:t>
+      </w:r>
+    </w:p>
+    <w:p>
+      <w:pPr>
+        <w:pStyle w:val="ListParagraph"/>
+        <w:numPr>
+          <w:ilvl w:val="0"/>
+          <w:numId w:val="19"/>
+        </w:numPr>
+        <w:jc w:val="both"/>
+      </w:pPr>
+      <w:r>
+        <w:t>Izrađeni dizajn u xml-u prema mockup-u registracije i prijave</w:t>
+      </w:r>
+    </w:p>
+    <w:p>
+      <w:pPr>
+        <w:pStyle w:val="ListParagraph"/>
+        <w:numPr>
+          <w:ilvl w:val="0"/>
+          <w:numId w:val="19"/>
+        </w:numPr>
+        <w:jc w:val="both"/>
+      </w:pPr>
+      <w:r>
+        <w:t>Izrađen web servis za registraciju korisnika</w:t>
+      </w:r>
+    </w:p>
+    <w:p>
+      <w:pPr>
+        <w:pStyle w:val="ListParagraph"/>
+        <w:numPr>
+          <w:ilvl w:val="0"/>
+          <w:numId w:val="19"/>
+        </w:numPr>
+        <w:jc w:val="both"/>
+      </w:pPr>
+      <w:r>
         <w:t>Kreirani pogledi prema bazi</w:t>
       </w:r>
     </w:p>
@@ -6158,6 +6384,135 @@
       <w:pPr>
         <w:jc w:val="both"/>
       </w:pPr>
+    </w:p>
+    <w:p>
+      <w:pPr>
+        <w:jc w:val="center"/>
+      </w:pPr>
+      <w:r>
+        <w:rPr>
+          <w:noProof/>
+        </w:rPr>
+        <w:drawing>
+          <wp:inline distT="0" distB="0" distL="0" distR="0">
+            <wp:extent cx="4535424" cy="3664426"/>
+            <wp:effectExtent l="0" t="0" r="0" b="0"/>
+            <wp:docPr id="23" name="Picture 23" descr="C:\Users\JurmanLap\Desktop\CHATUP FAZA 1\b.jpg"/>
+            <wp:cNvGraphicFramePr>
+              <a:graphicFrameLocks xmlns:a="http://schemas.openxmlformats.org/drawingml/2006/main" noChangeAspect="1"/>
+            </wp:cNvGraphicFramePr>
+            <a:graphic xmlns:a="http://schemas.openxmlformats.org/drawingml/2006/main">
+              <a:graphicData uri="http://schemas.openxmlformats.org/drawingml/2006/picture">
+                <pic:pic xmlns:pic="http://schemas.openxmlformats.org/drawingml/2006/picture">
+                  <pic:nvPicPr>
+                    <pic:cNvPr id="0" name="Picture 6" descr="C:\Users\JurmanLap\Desktop\CHATUP FAZA 1\b.jpg"/>
+                    <pic:cNvPicPr>
+                      <a:picLocks noChangeAspect="1" noChangeArrowheads="1"/>
+                    </pic:cNvPicPr>
+                  </pic:nvPicPr>
+                  <pic:blipFill>
+                    <a:blip r:embed="rId27" cstate="print">
+                      <a:extLst>
+                        <a:ext uri="{28A0092B-C50C-407E-A947-70E740481C1C}">
+                          <a14:useLocalDpi xmlns:a14="http://schemas.microsoft.com/office/drawing/2010/main" val="0"/>
+                        </a:ext>
+                      </a:extLst>
+                    </a:blip>
+                    <a:srcRect/>
+                    <a:stretch>
+                      <a:fillRect/>
+                    </a:stretch>
+                  </pic:blipFill>
+                  <pic:spPr bwMode="auto">
+                    <a:xfrm>
+                      <a:off x="0" y="0"/>
+                      <a:ext cx="4543086" cy="3670617"/>
+                    </a:xfrm>
+                    <a:prstGeom prst="rect">
+                      <a:avLst/>
+                    </a:prstGeom>
+                    <a:noFill/>
+                    <a:ln>
+                      <a:noFill/>
+                    </a:ln>
+                  </pic:spPr>
+                </pic:pic>
+              </a:graphicData>
+            </a:graphic>
+          </wp:inline>
+        </w:drawing>
+      </w:r>
+    </w:p>
+    <w:p>
+      <w:pPr>
+        <w:jc w:val="center"/>
+        <w:rPr>
+          <w:b/>
+          <w:sz w:val="18"/>
+          <w:szCs w:val="18"/>
+        </w:rPr>
+      </w:pPr>
+      <w:r>
+        <w:rPr>
+          <w:b/>
+          <w:sz w:val="18"/>
+          <w:szCs w:val="18"/>
+        </w:rPr>
+        <w:t xml:space="preserve">Slika </w:t>
+      </w:r>
+      <w:r>
+        <w:rPr>
+          <w:b/>
+          <w:sz w:val="18"/>
+          <w:szCs w:val="18"/>
+        </w:rPr>
+        <w:t>7</w:t>
+      </w:r>
+      <w:r>
+        <w:rPr>
+          <w:b/>
+          <w:sz w:val="18"/>
+          <w:szCs w:val="18"/>
+        </w:rPr>
+        <w:t xml:space="preserve"> Bilješka sa sastanka</w:t>
+      </w:r>
+    </w:p>
+    <w:p>
+      <w:pPr>
+        <w:jc w:val="center"/>
+      </w:pPr>
+    </w:p>
+    <w:p>
+      <w:pPr>
+        <w:jc w:val="both"/>
+      </w:pPr>
+      <w:bookmarkStart w:id="18" w:name="_GoBack"/>
+      <w:bookmarkEnd w:id="18"/>
+    </w:p>
+    <w:p>
+      <w:pPr>
+        <w:rPr>
+          <w:b/>
+        </w:rPr>
+      </w:pPr>
+      <w:r>
+        <w:rPr>
+          <w:b/>
+        </w:rPr>
+        <w:t>Dnevni sastanak 2</w:t>
+      </w:r>
+      <w:r>
+        <w:rPr>
+          <w:b/>
+        </w:rPr>
+        <w:t>8</w:t>
+      </w:r>
+      <w:r>
+        <w:rPr>
+          <w:b/>
+        </w:rPr>
+        <w:t>.10.2015.</w:t>
+      </w:r>
     </w:p>
     <w:p>
       <w:pPr>
@@ -6208,7 +6563,7 @@
                     <pic:cNvPicPr/>
                   </pic:nvPicPr>
                   <pic:blipFill rotWithShape="1">
-                    <a:blip r:embed="rId26"/>
+                    <a:blip r:embed="rId28"/>
                     <a:srcRect l="24486" t="17353" r="29642" b="28791"/>
                     <a:stretch/>
                   </pic:blipFill>
@@ -6369,6 +6724,9 @@
         </w:rPr>
       </w:pPr>
       <w:r>
+        <w:rPr>
+          <w:noProof/>
+        </w:rPr>
         <w:drawing>
           <wp:inline distT="0" distB="0" distL="0" distR="0" wp14:anchorId="210CD5D2" wp14:editId="0473AEC9">
             <wp:extent cx="9939230" cy="3492000"/>
@@ -6387,7 +6745,7 @@
                     </pic:cNvPicPr>
                   </pic:nvPicPr>
                   <pic:blipFill>
-                    <a:blip r:embed="rId27">
+                    <a:blip r:embed="rId29">
                       <a:extLst>
                         <a:ext uri="{28A0092B-C50C-407E-A947-70E740481C1C}">
                           <a14:useLocalDpi xmlns:a14="http://schemas.microsoft.com/office/drawing/2010/main" val="0"/>
@@ -6492,7 +6850,7 @@
                     </pic:cNvPicPr>
                   </pic:nvPicPr>
                   <pic:blipFill>
-                    <a:blip r:embed="rId28" cstate="print">
+                    <a:blip r:embed="rId30" cstate="print">
                       <a:extLst>
                         <a:ext uri="{28A0092B-C50C-407E-A947-70E740481C1C}">
                           <a14:useLocalDpi xmlns:a14="http://schemas.microsoft.com/office/drawing/2010/main" val="0"/>
@@ -7374,7 +7732,7 @@
           <w:rPr>
             <w:noProof/>
           </w:rPr>
-          <w:t>1</w:t>
+          <w:t>20</w:t>
         </w:r>
         <w:r>
           <w:rPr>
@@ -12393,7 +12751,7 @@
 </file>
 
 <file path=customXml/itemProps1.xml><?xml version="1.0" encoding="utf-8"?>
-<ds:datastoreItem xmlns:ds="http://schemas.openxmlformats.org/officeDocument/2006/customXml" ds:itemID="{1568C1CE-6DEF-4205-9FFE-92EE8ED645C3}">
+<ds:datastoreItem xmlns:ds="http://schemas.openxmlformats.org/officeDocument/2006/customXml" ds:itemID="{A81F1827-AD51-4ABA-962C-2DD98DAD90C3}">
   <ds:schemaRefs>
     <ds:schemaRef ds:uri="http://schemas.openxmlformats.org/officeDocument/2006/bibliography"/>
   </ds:schemaRefs>

</xml_diff>